<commit_message>
Learning Today - 23rd September 2020
Learning Today - 23rd September 2020
</commit_message>
<xml_diff>
--- a/Learning Today.docx
+++ b/Learning Today.docx
@@ -79,65 +79,214 @@
           <w:szCs w:val="24"/>
           <w:shd w:val="clear" w:color="auto" w:fill="FFFFFF"/>
         </w:rPr>
-        <w:t xml:space="preserve">             It is process  which all of the data modifications was successfully updated to the Database. The Process includes Committing Transactions and Rollback the process.</w:t>
-      </w:r>
-    </w:p>
-    <w:p>
-      <w:pPr>
-        <w:rPr>
-          <w:rFonts w:cstheme="minorHAnsi"/>
-          <w:bCs/>
-          <w:color w:val="171717"/>
-          <w:sz w:val="24"/>
-          <w:szCs w:val="24"/>
-          <w:shd w:val="clear" w:color="auto" w:fill="FFFFFF"/>
-        </w:rPr>
-      </w:pPr>
-      <w:r>
-        <w:rPr>
-          <w:rFonts w:cstheme="minorHAnsi"/>
-          <w:bCs/>
-          <w:color w:val="171717"/>
-          <w:sz w:val="24"/>
-          <w:szCs w:val="24"/>
-          <w:shd w:val="clear" w:color="auto" w:fill="FFFFFF"/>
-        </w:rPr>
-        <w:t>If a Transaction encounters errors, we can able to rollback the transactions</w:t>
-      </w:r>
-    </w:p>
-    <w:p>
-      <w:pPr>
-        <w:rPr>
-          <w:rFonts w:cstheme="minorHAnsi"/>
-          <w:bCs/>
-          <w:color w:val="171717"/>
-          <w:sz w:val="24"/>
-          <w:szCs w:val="24"/>
-          <w:shd w:val="clear" w:color="auto" w:fill="FFFFFF"/>
-        </w:rPr>
-      </w:pPr>
-    </w:p>
-    <w:p>
-      <w:pPr>
-        <w:rPr>
-          <w:rFonts w:cstheme="minorHAnsi"/>
-          <w:b/>
-          <w:color w:val="171717"/>
-          <w:sz w:val="28"/>
-          <w:szCs w:val="28"/>
-          <w:shd w:val="clear" w:color="auto" w:fill="FFFFFF"/>
-        </w:rPr>
-      </w:pPr>
-      <w:r>
-        <w:rPr>
-          <w:rFonts w:cstheme="minorHAnsi"/>
-          <w:b/>
-          <w:color w:val="171717"/>
-          <w:sz w:val="28"/>
-          <w:szCs w:val="28"/>
-          <w:shd w:val="clear" w:color="auto" w:fill="FFFFFF"/>
-        </w:rPr>
-        <w:t>Why We Need dbContext?</w:t>
+        <w:t xml:space="preserve">             It is process which all of the data modifications </w:t>
+      </w:r>
+      <w:proofErr w:type="gramStart"/>
+      <w:r>
+        <w:rPr>
+          <w:rFonts w:cstheme="minorHAnsi"/>
+          <w:bCs/>
+          <w:color w:val="171717"/>
+          <w:sz w:val="24"/>
+          <w:szCs w:val="24"/>
+          <w:shd w:val="clear" w:color="auto" w:fill="FFFFFF"/>
+        </w:rPr>
+        <w:t>was</w:t>
+      </w:r>
+      <w:proofErr w:type="gramEnd"/>
+      <w:r>
+        <w:rPr>
+          <w:rFonts w:cstheme="minorHAnsi"/>
+          <w:bCs/>
+          <w:color w:val="171717"/>
+          <w:sz w:val="24"/>
+          <w:szCs w:val="24"/>
+          <w:shd w:val="clear" w:color="auto" w:fill="FFFFFF"/>
+        </w:rPr>
+        <w:t xml:space="preserve"> successfully updated to the Database. The Process includes Committing Transactions and Rollback the process.</w:t>
+      </w:r>
+    </w:p>
+    <w:p>
+      <w:pPr>
+        <w:rPr>
+          <w:rFonts w:cstheme="minorHAnsi"/>
+          <w:bCs/>
+          <w:color w:val="171717"/>
+          <w:sz w:val="24"/>
+          <w:szCs w:val="24"/>
+          <w:shd w:val="clear" w:color="auto" w:fill="FFFFFF"/>
+        </w:rPr>
+      </w:pPr>
+      <w:r>
+        <w:rPr>
+          <w:rFonts w:cstheme="minorHAnsi"/>
+          <w:bCs/>
+          <w:color w:val="171717"/>
+          <w:sz w:val="24"/>
+          <w:szCs w:val="24"/>
+          <w:shd w:val="clear" w:color="auto" w:fill="FFFFFF"/>
+        </w:rPr>
+        <w:t xml:space="preserve">If a Transaction encounters errors, we can able to </w:t>
+      </w:r>
+      <w:proofErr w:type="spellStart"/>
+      <w:r>
+        <w:rPr>
+          <w:rFonts w:cstheme="minorHAnsi"/>
+          <w:bCs/>
+          <w:color w:val="171717"/>
+          <w:sz w:val="24"/>
+          <w:szCs w:val="24"/>
+          <w:shd w:val="clear" w:color="auto" w:fill="FFFFFF"/>
+        </w:rPr>
+        <w:t>rollback</w:t>
+      </w:r>
+      <w:proofErr w:type="spellEnd"/>
+      <w:r>
+        <w:rPr>
+          <w:rFonts w:cstheme="minorHAnsi"/>
+          <w:bCs/>
+          <w:color w:val="171717"/>
+          <w:sz w:val="24"/>
+          <w:szCs w:val="24"/>
+          <w:shd w:val="clear" w:color="auto" w:fill="FFFFFF"/>
+        </w:rPr>
+        <w:t xml:space="preserve"> the transactions</w:t>
+      </w:r>
+    </w:p>
+    <w:p>
+      <w:pPr>
+        <w:rPr>
+          <w:rFonts w:cstheme="minorHAnsi"/>
+          <w:bCs/>
+          <w:color w:val="171717"/>
+          <w:sz w:val="24"/>
+          <w:szCs w:val="24"/>
+          <w:shd w:val="clear" w:color="auto" w:fill="FFFFFF"/>
+        </w:rPr>
+      </w:pPr>
+    </w:p>
+    <w:p>
+      <w:pPr>
+        <w:rPr>
+          <w:rFonts w:cstheme="minorHAnsi"/>
+          <w:bCs/>
+          <w:color w:val="171717"/>
+          <w:sz w:val="24"/>
+          <w:szCs w:val="24"/>
+          <w:shd w:val="clear" w:color="auto" w:fill="FFFFFF"/>
+        </w:rPr>
+      </w:pPr>
+      <w:r>
+        <w:rPr>
+          <w:noProof/>
+        </w:rPr>
+        <w:drawing>
+          <wp:inline distT="0" distB="0" distL="0" distR="0" wp14:anchorId="62187F49" wp14:editId="1D5FA916">
+            <wp:extent cx="5731510" cy="4298950"/>
+            <wp:effectExtent l="0" t="0" r="2540" b="6350"/>
+            <wp:docPr id="5" name="Picture 5" descr="Database Programming Sections 14– database transactions and controlling  User Access. - ppt download"/>
+            <wp:cNvGraphicFramePr>
+              <a:graphicFrameLocks xmlns:a="http://schemas.openxmlformats.org/drawingml/2006/main" noChangeAspect="1"/>
+            </wp:cNvGraphicFramePr>
+            <a:graphic xmlns:a="http://schemas.openxmlformats.org/drawingml/2006/main">
+              <a:graphicData uri="http://schemas.openxmlformats.org/drawingml/2006/picture">
+                <pic:pic xmlns:pic="http://schemas.openxmlformats.org/drawingml/2006/picture">
+                  <pic:nvPicPr>
+                    <pic:cNvPr id="0" name="Picture 7" descr="Database Programming Sections 14– database transactions and controlling  User Access. - ppt download"/>
+                    <pic:cNvPicPr>
+                      <a:picLocks noChangeAspect="1" noChangeArrowheads="1"/>
+                    </pic:cNvPicPr>
+                  </pic:nvPicPr>
+                  <pic:blipFill>
+                    <a:blip r:embed="rId6">
+                      <a:extLst>
+                        <a:ext uri="{28A0092B-C50C-407E-A947-70E740481C1C}">
+                          <a14:useLocalDpi xmlns:a14="http://schemas.microsoft.com/office/drawing/2010/main" val="0"/>
+                        </a:ext>
+                      </a:extLst>
+                    </a:blip>
+                    <a:srcRect/>
+                    <a:stretch>
+                      <a:fillRect/>
+                    </a:stretch>
+                  </pic:blipFill>
+                  <pic:spPr bwMode="auto">
+                    <a:xfrm>
+                      <a:off x="0" y="0"/>
+                      <a:ext cx="5731510" cy="4298950"/>
+                    </a:xfrm>
+                    <a:prstGeom prst="rect">
+                      <a:avLst/>
+                    </a:prstGeom>
+                    <a:noFill/>
+                    <a:ln>
+                      <a:noFill/>
+                    </a:ln>
+                  </pic:spPr>
+                </pic:pic>
+              </a:graphicData>
+            </a:graphic>
+          </wp:inline>
+        </w:drawing>
+      </w:r>
+    </w:p>
+    <w:p>
+      <w:pPr>
+        <w:rPr>
+          <w:rFonts w:cstheme="minorHAnsi"/>
+          <w:bCs/>
+          <w:color w:val="171717"/>
+          <w:sz w:val="24"/>
+          <w:szCs w:val="24"/>
+          <w:shd w:val="clear" w:color="auto" w:fill="FFFFFF"/>
+        </w:rPr>
+      </w:pPr>
+    </w:p>
+    <w:p>
+      <w:pPr>
+        <w:rPr>
+          <w:rFonts w:cstheme="minorHAnsi"/>
+          <w:b/>
+          <w:color w:val="171717"/>
+          <w:sz w:val="28"/>
+          <w:szCs w:val="28"/>
+          <w:shd w:val="clear" w:color="auto" w:fill="FFFFFF"/>
+        </w:rPr>
+      </w:pPr>
+      <w:r>
+        <w:rPr>
+          <w:rFonts w:cstheme="minorHAnsi"/>
+          <w:b/>
+          <w:color w:val="171717"/>
+          <w:sz w:val="28"/>
+          <w:szCs w:val="28"/>
+          <w:shd w:val="clear" w:color="auto" w:fill="FFFFFF"/>
+        </w:rPr>
+        <w:t xml:space="preserve">Why We Need </w:t>
+      </w:r>
+      <w:proofErr w:type="spellStart"/>
+      <w:r>
+        <w:rPr>
+          <w:rFonts w:cstheme="minorHAnsi"/>
+          <w:b/>
+          <w:color w:val="171717"/>
+          <w:sz w:val="28"/>
+          <w:szCs w:val="28"/>
+          <w:shd w:val="clear" w:color="auto" w:fill="FFFFFF"/>
+        </w:rPr>
+        <w:t>dbContext</w:t>
+      </w:r>
+      <w:proofErr w:type="spellEnd"/>
+      <w:r>
+        <w:rPr>
+          <w:rFonts w:cstheme="minorHAnsi"/>
+          <w:b/>
+          <w:color w:val="171717"/>
+          <w:sz w:val="28"/>
+          <w:szCs w:val="28"/>
+          <w:shd w:val="clear" w:color="auto" w:fill="FFFFFF"/>
+        </w:rPr>
+        <w:t>?</w:t>
       </w:r>
     </w:p>
     <w:p>
@@ -186,16 +335,29 @@
         </w:rPr>
         <w:tab/>
       </w:r>
-      <w:r>
-        <w:rPr>
-          <w:rFonts w:cstheme="minorHAnsi"/>
-          <w:b/>
-          <w:color w:val="171717"/>
-          <w:sz w:val="24"/>
-          <w:szCs w:val="24"/>
-          <w:shd w:val="clear" w:color="auto" w:fill="FFFFFF"/>
-        </w:rPr>
-        <w:t xml:space="preserve">DbContext </w:t>
+      <w:proofErr w:type="spellStart"/>
+      <w:r>
+        <w:rPr>
+          <w:rFonts w:cstheme="minorHAnsi"/>
+          <w:b/>
+          <w:color w:val="171717"/>
+          <w:sz w:val="24"/>
+          <w:szCs w:val="24"/>
+          <w:shd w:val="clear" w:color="auto" w:fill="FFFFFF"/>
+        </w:rPr>
+        <w:t>DbContext</w:t>
+      </w:r>
+      <w:proofErr w:type="spellEnd"/>
+      <w:r>
+        <w:rPr>
+          <w:rFonts w:cstheme="minorHAnsi"/>
+          <w:b/>
+          <w:color w:val="171717"/>
+          <w:sz w:val="24"/>
+          <w:szCs w:val="24"/>
+          <w:shd w:val="clear" w:color="auto" w:fill="FFFFFF"/>
+        </w:rPr>
+        <w:t xml:space="preserve"> </w:t>
       </w:r>
       <w:r>
         <w:rPr>
@@ -309,6 +471,7 @@
           <w:szCs w:val="24"/>
           <w:shd w:val="clear" w:color="auto" w:fill="FFFFFF"/>
         </w:rPr>
+        <w:lastRenderedPageBreak/>
         <w:tab/>
       </w:r>
       <w:r>
@@ -401,7 +564,19 @@
           <w:szCs w:val="24"/>
           <w:shd w:val="clear" w:color="auto" w:fill="FFFFFF"/>
         </w:rPr>
-        <w:t>(ORM)</w:t>
+        <w:t>(</w:t>
+      </w:r>
+      <w:proofErr w:type="gramStart"/>
+      <w:r>
+        <w:rPr>
+          <w:rFonts w:cstheme="minorHAnsi"/>
+          <w:b/>
+          <w:color w:val="171717"/>
+          <w:sz w:val="24"/>
+          <w:szCs w:val="24"/>
+          <w:shd w:val="clear" w:color="auto" w:fill="FFFFFF"/>
+        </w:rPr>
+        <w:t>ORM)</w:t>
       </w:r>
       <w:r>
         <w:rPr>
@@ -423,42 +598,78 @@
           <w:szCs w:val="24"/>
           <w:shd w:val="clear" w:color="auto" w:fill="FFFFFF"/>
         </w:rPr>
-        <w:t xml:space="preserve"> is a code library that automates the transfer of data in relational database tables into objects that are commonly used in application code.</w:t>
-      </w:r>
-    </w:p>
-    <w:p>
-      <w:pPr>
-        <w:rPr>
-          <w:rFonts w:cstheme="minorHAnsi"/>
-          <w:b/>
-          <w:color w:val="171717"/>
-          <w:sz w:val="28"/>
-          <w:szCs w:val="28"/>
-          <w:shd w:val="clear" w:color="auto" w:fill="FFFFFF"/>
-        </w:rPr>
-      </w:pPr>
-    </w:p>
-    <w:p>
-      <w:pPr>
-        <w:rPr>
-          <w:rFonts w:cstheme="minorHAnsi"/>
-          <w:b/>
-          <w:color w:val="171717"/>
-          <w:sz w:val="28"/>
-          <w:szCs w:val="28"/>
-          <w:shd w:val="clear" w:color="auto" w:fill="FFFFFF"/>
-        </w:rPr>
-      </w:pPr>
-      <w:r>
-        <w:rPr>
-          <w:rFonts w:cstheme="minorHAnsi"/>
-          <w:b/>
-          <w:color w:val="171717"/>
-          <w:sz w:val="28"/>
-          <w:szCs w:val="28"/>
-          <w:shd w:val="clear" w:color="auto" w:fill="FFFFFF"/>
-        </w:rPr>
-        <w:t>What is meant by Relational DataBase?</w:t>
+        <w:t xml:space="preserve"> is</w:t>
+      </w:r>
+      <w:proofErr w:type="gramEnd"/>
+      <w:r>
+        <w:rPr>
+          <w:rFonts w:cstheme="minorHAnsi"/>
+          <w:bCs/>
+          <w:color w:val="171717"/>
+          <w:sz w:val="24"/>
+          <w:szCs w:val="24"/>
+          <w:shd w:val="clear" w:color="auto" w:fill="FFFFFF"/>
+        </w:rPr>
+        <w:t xml:space="preserve"> a code library that automates the transfer of data in relational database tables into objects that are commonly used in application code.</w:t>
+      </w:r>
+    </w:p>
+    <w:p>
+      <w:pPr>
+        <w:rPr>
+          <w:rFonts w:cstheme="minorHAnsi"/>
+          <w:b/>
+          <w:color w:val="171717"/>
+          <w:sz w:val="28"/>
+          <w:szCs w:val="28"/>
+          <w:shd w:val="clear" w:color="auto" w:fill="FFFFFF"/>
+        </w:rPr>
+      </w:pPr>
+    </w:p>
+    <w:p>
+      <w:pPr>
+        <w:rPr>
+          <w:rFonts w:cstheme="minorHAnsi"/>
+          <w:b/>
+          <w:color w:val="171717"/>
+          <w:sz w:val="28"/>
+          <w:szCs w:val="28"/>
+          <w:shd w:val="clear" w:color="auto" w:fill="FFFFFF"/>
+        </w:rPr>
+      </w:pPr>
+      <w:r>
+        <w:rPr>
+          <w:rFonts w:cstheme="minorHAnsi"/>
+          <w:b/>
+          <w:color w:val="171717"/>
+          <w:sz w:val="28"/>
+          <w:szCs w:val="28"/>
+          <w:shd w:val="clear" w:color="auto" w:fill="FFFFFF"/>
+        </w:rPr>
+        <w:t xml:space="preserve">What is meant by Relational </w:t>
+      </w:r>
+      <w:proofErr w:type="spellStart"/>
+      <w:r>
+        <w:rPr>
+          <w:rFonts w:cstheme="minorHAnsi"/>
+          <w:b/>
+          <w:color w:val="171717"/>
+          <w:sz w:val="28"/>
+          <w:szCs w:val="28"/>
+          <w:shd w:val="clear" w:color="auto" w:fill="FFFFFF"/>
+        </w:rPr>
+        <w:t>DataBase</w:t>
+      </w:r>
+      <w:proofErr w:type="spellEnd"/>
+      <w:r>
+        <w:rPr>
+          <w:rFonts w:cstheme="minorHAnsi"/>
+          <w:b/>
+          <w:color w:val="171717"/>
+          <w:sz w:val="28"/>
+          <w:szCs w:val="28"/>
+          <w:shd w:val="clear" w:color="auto" w:fill="FFFFFF"/>
+        </w:rPr>
+        <w:t>?</w:t>
       </w:r>
     </w:p>
     <w:p>
@@ -503,7 +714,31 @@
           <w:szCs w:val="24"/>
           <w:shd w:val="clear" w:color="auto" w:fill="FFFFFF"/>
         </w:rPr>
-        <w:t>It stores data in Structured Format As Rows and Columns</w:t>
+        <w:t xml:space="preserve">It stores data in Structured Format </w:t>
+      </w:r>
+      <w:proofErr w:type="gramStart"/>
+      <w:r>
+        <w:rPr>
+          <w:rFonts w:cstheme="minorHAnsi"/>
+          <w:bCs/>
+          <w:color w:val="171717"/>
+          <w:sz w:val="24"/>
+          <w:szCs w:val="24"/>
+          <w:shd w:val="clear" w:color="auto" w:fill="FFFFFF"/>
+        </w:rPr>
+        <w:t>As</w:t>
+      </w:r>
+      <w:proofErr w:type="gramEnd"/>
+      <w:r>
+        <w:rPr>
+          <w:rFonts w:cstheme="minorHAnsi"/>
+          <w:bCs/>
+          <w:color w:val="171717"/>
+          <w:sz w:val="24"/>
+          <w:szCs w:val="24"/>
+          <w:shd w:val="clear" w:color="auto" w:fill="FFFFFF"/>
+        </w:rPr>
+        <w:t xml:space="preserve"> Rows and Columns</w:t>
       </w:r>
       <w:r>
         <w:rPr>
@@ -516,6 +751,7 @@
         </w:rPr>
         <w:t>. The Term “</w:t>
       </w:r>
+      <w:proofErr w:type="gramStart"/>
       <w:r>
         <w:rPr>
           <w:rFonts w:cstheme="minorHAnsi"/>
@@ -536,7 +772,19 @@
           <w:szCs w:val="24"/>
           <w:shd w:val="clear" w:color="auto" w:fill="FFFFFF"/>
         </w:rPr>
-        <w:t>Means tables are related to each other.</w:t>
+        <w:t>Means</w:t>
+      </w:r>
+      <w:proofErr w:type="gramEnd"/>
+      <w:r>
+        <w:rPr>
+          <w:rFonts w:cstheme="minorHAnsi"/>
+          <w:bCs/>
+          <w:color w:val="171717"/>
+          <w:sz w:val="24"/>
+          <w:szCs w:val="24"/>
+          <w:shd w:val="clear" w:color="auto" w:fill="FFFFFF"/>
+        </w:rPr>
+        <w:t xml:space="preserve"> tables are related to each other.</w:t>
       </w:r>
     </w:p>
     <w:p>
@@ -706,7 +954,1045 @@
           <w:szCs w:val="28"/>
           <w:shd w:val="clear" w:color="auto" w:fill="FFFFFF"/>
         </w:rPr>
+        <w:t xml:space="preserve">Date: </w:t>
+      </w:r>
+      <w:r>
+        <w:rPr>
+          <w:rFonts w:cstheme="minorHAnsi"/>
+          <w:bCs/>
+          <w:color w:val="171717"/>
+          <w:sz w:val="28"/>
+          <w:szCs w:val="28"/>
+          <w:shd w:val="clear" w:color="auto" w:fill="FFFFFF"/>
+        </w:rPr>
+        <w:t>1</w:t>
+      </w:r>
+      <w:r>
+        <w:rPr>
+          <w:rFonts w:cstheme="minorHAnsi"/>
+          <w:bCs/>
+          <w:color w:val="171717"/>
+          <w:sz w:val="28"/>
+          <w:szCs w:val="28"/>
+          <w:shd w:val="clear" w:color="auto" w:fill="FFFFFF"/>
+        </w:rPr>
+        <w:t>9</w:t>
+      </w:r>
+      <w:r>
+        <w:rPr>
+          <w:rFonts w:cstheme="minorHAnsi"/>
+          <w:bCs/>
+          <w:color w:val="171717"/>
+          <w:sz w:val="28"/>
+          <w:szCs w:val="28"/>
+          <w:shd w:val="clear" w:color="auto" w:fill="FFFFFF"/>
+        </w:rPr>
+        <w:t>- Sep-2020</w:t>
+      </w:r>
+    </w:p>
+    <w:p>
+      <w:pPr>
+        <w:rPr>
+          <w:rFonts w:cstheme="minorHAnsi"/>
+          <w:b/>
+          <w:color w:val="171717"/>
+          <w:sz w:val="28"/>
+          <w:szCs w:val="28"/>
+          <w:shd w:val="clear" w:color="auto" w:fill="FFFFFF"/>
+        </w:rPr>
+      </w:pPr>
+      <w:r>
+        <w:rPr>
+          <w:rFonts w:cstheme="minorHAnsi"/>
+          <w:b/>
+          <w:color w:val="171717"/>
+          <w:sz w:val="28"/>
+          <w:szCs w:val="28"/>
+          <w:shd w:val="clear" w:color="auto" w:fill="FFFFFF"/>
+        </w:rPr>
+        <w:t>What is meant by Parsing?</w:t>
+      </w:r>
+    </w:p>
+    <w:p>
+      <w:pPr>
+        <w:ind w:firstLine="720"/>
+        <w:rPr>
+          <w:rFonts w:cstheme="minorHAnsi"/>
+          <w:bCs/>
+          <w:color w:val="171717"/>
+          <w:sz w:val="24"/>
+          <w:szCs w:val="24"/>
+          <w:shd w:val="clear" w:color="auto" w:fill="FFFFFF"/>
+        </w:rPr>
+      </w:pPr>
+      <w:r>
+        <w:rPr>
+          <w:rFonts w:cstheme="minorHAnsi"/>
+          <w:bCs/>
+          <w:color w:val="171717"/>
+          <w:sz w:val="24"/>
+          <w:szCs w:val="24"/>
+          <w:shd w:val="clear" w:color="auto" w:fill="FFFFFF"/>
+        </w:rPr>
+        <w:t>The Process of Turning some kind of data into another kind of data.</w:t>
+      </w:r>
+      <w:r>
+        <w:rPr>
+          <w:rFonts w:cstheme="minorHAnsi"/>
+          <w:bCs/>
+          <w:color w:val="171717"/>
+          <w:sz w:val="24"/>
+          <w:szCs w:val="24"/>
+          <w:shd w:val="clear" w:color="auto" w:fill="FFFFFF"/>
+        </w:rPr>
+        <w:t xml:space="preserve"> It always turning a string, or binary data into a data structure inside </w:t>
+      </w:r>
+      <w:r>
+        <w:rPr>
+          <w:rFonts w:cstheme="minorHAnsi"/>
+          <w:bCs/>
+          <w:color w:val="171717"/>
+          <w:sz w:val="24"/>
+          <w:szCs w:val="24"/>
+          <w:shd w:val="clear" w:color="auto" w:fill="FFFFFF"/>
+        </w:rPr>
+        <w:t>your program.</w:t>
+      </w:r>
+    </w:p>
+    <w:p>
+      <w:pPr>
+        <w:ind w:firstLine="720"/>
+        <w:rPr>
+          <w:rFonts w:cstheme="minorHAnsi"/>
+          <w:bCs/>
+          <w:color w:val="171717"/>
+          <w:sz w:val="24"/>
+          <w:szCs w:val="24"/>
+          <w:shd w:val="clear" w:color="auto" w:fill="FFFFFF"/>
+        </w:rPr>
+      </w:pPr>
+      <w:r>
+        <w:rPr>
+          <w:rFonts w:cstheme="minorHAnsi"/>
+          <w:bCs/>
+          <w:color w:val="171717"/>
+          <w:sz w:val="24"/>
+          <w:szCs w:val="24"/>
+          <w:shd w:val="clear" w:color="auto" w:fill="FFFFFF"/>
+        </w:rPr>
+        <w:t>The Parser builds a Data Structure based on the tokens</w:t>
+      </w:r>
+      <w:r>
+        <w:rPr>
+          <w:rFonts w:cstheme="minorHAnsi"/>
+          <w:bCs/>
+          <w:color w:val="171717"/>
+          <w:sz w:val="24"/>
+          <w:szCs w:val="24"/>
+          <w:shd w:val="clear" w:color="auto" w:fill="FFFFFF"/>
+        </w:rPr>
+        <w:t>. This data structure can be used by a compiler, interpreter or translator to create an execute program or library.</w:t>
+      </w:r>
+    </w:p>
+    <w:p>
+      <w:pPr>
+        <w:ind w:firstLine="720"/>
+        <w:rPr>
+          <w:rFonts w:cstheme="minorHAnsi"/>
+          <w:bCs/>
+          <w:color w:val="171717"/>
+          <w:sz w:val="24"/>
+          <w:szCs w:val="24"/>
+          <w:shd w:val="clear" w:color="auto" w:fill="FFFFFF"/>
+        </w:rPr>
+      </w:pPr>
+      <w:r>
+        <w:rPr>
+          <w:rFonts w:cstheme="minorHAnsi"/>
+          <w:bCs/>
+          <w:color w:val="171717"/>
+          <w:sz w:val="24"/>
+          <w:szCs w:val="24"/>
+          <w:shd w:val="clear" w:color="auto" w:fill="FFFFFF"/>
+        </w:rPr>
+        <w:t>Parsing is a compiler that is used to break the data into smaller elements coming from lexical analysis phase. A Parser takes input in the form of sequence of tokens and produces output in the form of phase tree.</w:t>
+      </w:r>
+    </w:p>
+    <w:p>
+      <w:pPr>
+        <w:rPr>
+          <w:rFonts w:cstheme="minorHAnsi"/>
+          <w:b/>
+          <w:color w:val="171717"/>
+          <w:sz w:val="28"/>
+          <w:szCs w:val="28"/>
+          <w:shd w:val="clear" w:color="auto" w:fill="FFFFFF"/>
+        </w:rPr>
+      </w:pPr>
+      <w:r>
+        <w:rPr>
+          <w:noProof/>
+        </w:rPr>
         <w:lastRenderedPageBreak/>
+        <w:drawing>
+          <wp:inline distT="0" distB="0" distL="0" distR="0" wp14:anchorId="48F95633" wp14:editId="21071C1A">
+            <wp:extent cx="5715000" cy="5715000"/>
+            <wp:effectExtent l="0" t="0" r="0" b="0"/>
+            <wp:docPr id="4" name="Picture 4" descr="A Guide to Parsing: Algorithms and Technology (Part 1) - DZone AI"/>
+            <wp:cNvGraphicFramePr>
+              <a:graphicFrameLocks xmlns:a="http://schemas.openxmlformats.org/drawingml/2006/main" noChangeAspect="1"/>
+            </wp:cNvGraphicFramePr>
+            <a:graphic xmlns:a="http://schemas.openxmlformats.org/drawingml/2006/main">
+              <a:graphicData uri="http://schemas.openxmlformats.org/drawingml/2006/picture">
+                <pic:pic xmlns:pic="http://schemas.openxmlformats.org/drawingml/2006/picture">
+                  <pic:nvPicPr>
+                    <pic:cNvPr id="0" name="Picture 5" descr="A Guide to Parsing: Algorithms and Technology (Part 1) - DZone AI"/>
+                    <pic:cNvPicPr>
+                      <a:picLocks noChangeAspect="1" noChangeArrowheads="1"/>
+                    </pic:cNvPicPr>
+                  </pic:nvPicPr>
+                  <pic:blipFill>
+                    <a:blip r:embed="rId7">
+                      <a:extLst>
+                        <a:ext uri="{28A0092B-C50C-407E-A947-70E740481C1C}">
+                          <a14:useLocalDpi xmlns:a14="http://schemas.microsoft.com/office/drawing/2010/main" val="0"/>
+                        </a:ext>
+                      </a:extLst>
+                    </a:blip>
+                    <a:srcRect/>
+                    <a:stretch>
+                      <a:fillRect/>
+                    </a:stretch>
+                  </pic:blipFill>
+                  <pic:spPr bwMode="auto">
+                    <a:xfrm>
+                      <a:off x="0" y="0"/>
+                      <a:ext cx="5715000" cy="5715000"/>
+                    </a:xfrm>
+                    <a:prstGeom prst="rect">
+                      <a:avLst/>
+                    </a:prstGeom>
+                    <a:noFill/>
+                    <a:ln>
+                      <a:noFill/>
+                    </a:ln>
+                  </pic:spPr>
+                </pic:pic>
+              </a:graphicData>
+            </a:graphic>
+          </wp:inline>
+        </w:drawing>
+      </w:r>
+    </w:p>
+    <w:p>
+      <w:pPr>
+        <w:rPr>
+          <w:rFonts w:cstheme="minorHAnsi"/>
+          <w:b/>
+          <w:color w:val="171717"/>
+          <w:sz w:val="28"/>
+          <w:szCs w:val="28"/>
+          <w:shd w:val="clear" w:color="auto" w:fill="FFFFFF"/>
+        </w:rPr>
+      </w:pPr>
+    </w:p>
+    <w:p>
+      <w:pPr>
+        <w:rPr>
+          <w:rFonts w:cstheme="minorHAnsi"/>
+          <w:b/>
+          <w:color w:val="171717"/>
+          <w:sz w:val="28"/>
+          <w:szCs w:val="28"/>
+          <w:shd w:val="clear" w:color="auto" w:fill="FFFFFF"/>
+        </w:rPr>
+      </w:pPr>
+    </w:p>
+    <w:p>
+      <w:pPr>
+        <w:rPr>
+          <w:rFonts w:cstheme="minorHAnsi"/>
+          <w:b/>
+          <w:color w:val="171717"/>
+          <w:sz w:val="28"/>
+          <w:szCs w:val="28"/>
+          <w:shd w:val="clear" w:color="auto" w:fill="FFFFFF"/>
+        </w:rPr>
+      </w:pPr>
+      <w:r>
+        <w:rPr>
+          <w:rFonts w:cstheme="minorHAnsi"/>
+          <w:b/>
+          <w:color w:val="171717"/>
+          <w:sz w:val="28"/>
+          <w:szCs w:val="28"/>
+          <w:shd w:val="clear" w:color="auto" w:fill="FFFFFF"/>
+        </w:rPr>
+        <w:t>What is meant by Serialization?</w:t>
+      </w:r>
+    </w:p>
+    <w:p>
+      <w:pPr>
+        <w:ind w:firstLine="720"/>
+        <w:rPr>
+          <w:rFonts w:cstheme="minorHAnsi"/>
+          <w:bCs/>
+          <w:color w:val="171717"/>
+          <w:sz w:val="24"/>
+          <w:szCs w:val="24"/>
+          <w:shd w:val="clear" w:color="auto" w:fill="FFFFFF"/>
+        </w:rPr>
+      </w:pPr>
+      <w:r>
+        <w:rPr>
+          <w:rFonts w:cstheme="minorHAnsi"/>
+          <w:bCs/>
+          <w:color w:val="171717"/>
+          <w:sz w:val="24"/>
+          <w:szCs w:val="24"/>
+          <w:shd w:val="clear" w:color="auto" w:fill="FFFFFF"/>
+        </w:rPr>
+        <w:t xml:space="preserve">The Process of converting an </w:t>
+      </w:r>
+      <w:r>
+        <w:rPr>
+          <w:rFonts w:cstheme="minorHAnsi"/>
+          <w:b/>
+          <w:color w:val="171717"/>
+          <w:sz w:val="24"/>
+          <w:szCs w:val="24"/>
+          <w:shd w:val="clear" w:color="auto" w:fill="FFFFFF"/>
+        </w:rPr>
+        <w:t>object</w:t>
+      </w:r>
+      <w:r>
+        <w:rPr>
+          <w:rFonts w:cstheme="minorHAnsi"/>
+          <w:bCs/>
+          <w:color w:val="171717"/>
+          <w:sz w:val="24"/>
+          <w:szCs w:val="24"/>
+          <w:shd w:val="clear" w:color="auto" w:fill="FFFFFF"/>
+        </w:rPr>
+        <w:t xml:space="preserve"> into a </w:t>
+      </w:r>
+      <w:r>
+        <w:rPr>
+          <w:rFonts w:cstheme="minorHAnsi"/>
+          <w:b/>
+          <w:color w:val="171717"/>
+          <w:sz w:val="24"/>
+          <w:szCs w:val="24"/>
+          <w:shd w:val="clear" w:color="auto" w:fill="FFFFFF"/>
+        </w:rPr>
+        <w:t>stream</w:t>
+      </w:r>
+      <w:r>
+        <w:rPr>
+          <w:rFonts w:cstheme="minorHAnsi"/>
+          <w:bCs/>
+          <w:color w:val="171717"/>
+          <w:sz w:val="24"/>
+          <w:szCs w:val="24"/>
+          <w:shd w:val="clear" w:color="auto" w:fill="FFFFFF"/>
+        </w:rPr>
+        <w:t xml:space="preserve"> </w:t>
+      </w:r>
+      <w:r>
+        <w:rPr>
+          <w:rFonts w:cstheme="minorHAnsi"/>
+          <w:b/>
+          <w:color w:val="171717"/>
+          <w:sz w:val="24"/>
+          <w:szCs w:val="24"/>
+          <w:shd w:val="clear" w:color="auto" w:fill="FFFFFF"/>
+        </w:rPr>
+        <w:t>of</w:t>
+      </w:r>
+      <w:r>
+        <w:rPr>
+          <w:rFonts w:cstheme="minorHAnsi"/>
+          <w:bCs/>
+          <w:color w:val="171717"/>
+          <w:sz w:val="24"/>
+          <w:szCs w:val="24"/>
+          <w:shd w:val="clear" w:color="auto" w:fill="FFFFFF"/>
+        </w:rPr>
+        <w:t xml:space="preserve"> </w:t>
+      </w:r>
+      <w:r>
+        <w:rPr>
+          <w:rFonts w:cstheme="minorHAnsi"/>
+          <w:b/>
+          <w:color w:val="171717"/>
+          <w:sz w:val="24"/>
+          <w:szCs w:val="24"/>
+          <w:shd w:val="clear" w:color="auto" w:fill="FFFFFF"/>
+        </w:rPr>
+        <w:t>bytes</w:t>
+      </w:r>
+      <w:r>
+        <w:rPr>
+          <w:rFonts w:cstheme="minorHAnsi"/>
+          <w:bCs/>
+          <w:color w:val="171717"/>
+          <w:sz w:val="24"/>
+          <w:szCs w:val="24"/>
+          <w:shd w:val="clear" w:color="auto" w:fill="FFFFFF"/>
+        </w:rPr>
+        <w:t xml:space="preserve"> to store the </w:t>
+      </w:r>
+      <w:r>
+        <w:rPr>
+          <w:rFonts w:cstheme="minorHAnsi"/>
+          <w:b/>
+          <w:color w:val="171717"/>
+          <w:sz w:val="24"/>
+          <w:szCs w:val="24"/>
+          <w:shd w:val="clear" w:color="auto" w:fill="FFFFFF"/>
+        </w:rPr>
+        <w:t>object</w:t>
+      </w:r>
+      <w:r>
+        <w:rPr>
+          <w:rFonts w:cstheme="minorHAnsi"/>
+          <w:bCs/>
+          <w:color w:val="171717"/>
+          <w:sz w:val="24"/>
+          <w:szCs w:val="24"/>
+          <w:shd w:val="clear" w:color="auto" w:fill="FFFFFF"/>
+        </w:rPr>
+        <w:t xml:space="preserve"> or </w:t>
+      </w:r>
+      <w:r>
+        <w:rPr>
+          <w:rFonts w:cstheme="minorHAnsi"/>
+          <w:b/>
+          <w:color w:val="171717"/>
+          <w:sz w:val="24"/>
+          <w:szCs w:val="24"/>
+          <w:shd w:val="clear" w:color="auto" w:fill="FFFFFF"/>
+        </w:rPr>
+        <w:t>transmit</w:t>
+      </w:r>
+      <w:r>
+        <w:rPr>
+          <w:rFonts w:cstheme="minorHAnsi"/>
+          <w:bCs/>
+          <w:color w:val="171717"/>
+          <w:sz w:val="24"/>
+          <w:szCs w:val="24"/>
+          <w:shd w:val="clear" w:color="auto" w:fill="FFFFFF"/>
+        </w:rPr>
+        <w:t xml:space="preserve"> it to </w:t>
+      </w:r>
+      <w:r>
+        <w:rPr>
+          <w:rFonts w:cstheme="minorHAnsi"/>
+          <w:b/>
+          <w:color w:val="171717"/>
+          <w:sz w:val="24"/>
+          <w:szCs w:val="24"/>
+          <w:shd w:val="clear" w:color="auto" w:fill="FFFFFF"/>
+        </w:rPr>
+        <w:t>memory</w:t>
+      </w:r>
+      <w:r>
+        <w:rPr>
+          <w:rFonts w:cstheme="minorHAnsi"/>
+          <w:bCs/>
+          <w:color w:val="171717"/>
+          <w:sz w:val="24"/>
+          <w:szCs w:val="24"/>
+          <w:shd w:val="clear" w:color="auto" w:fill="FFFFFF"/>
+        </w:rPr>
+        <w:t xml:space="preserve">, a </w:t>
+      </w:r>
+      <w:r>
+        <w:rPr>
+          <w:rFonts w:cstheme="minorHAnsi"/>
+          <w:b/>
+          <w:color w:val="171717"/>
+          <w:sz w:val="24"/>
+          <w:szCs w:val="24"/>
+          <w:shd w:val="clear" w:color="auto" w:fill="FFFFFF"/>
+        </w:rPr>
+        <w:t>database</w:t>
+      </w:r>
+      <w:r>
+        <w:rPr>
+          <w:rFonts w:cstheme="minorHAnsi"/>
+          <w:bCs/>
+          <w:color w:val="171717"/>
+          <w:sz w:val="24"/>
+          <w:szCs w:val="24"/>
+          <w:shd w:val="clear" w:color="auto" w:fill="FFFFFF"/>
+        </w:rPr>
+        <w:t xml:space="preserve">, or a </w:t>
+      </w:r>
+      <w:r>
+        <w:rPr>
+          <w:rFonts w:cstheme="minorHAnsi"/>
+          <w:b/>
+          <w:color w:val="171717"/>
+          <w:sz w:val="24"/>
+          <w:szCs w:val="24"/>
+          <w:shd w:val="clear" w:color="auto" w:fill="FFFFFF"/>
+        </w:rPr>
+        <w:t>file</w:t>
+      </w:r>
+      <w:r>
+        <w:rPr>
+          <w:rFonts w:cstheme="minorHAnsi"/>
+          <w:bCs/>
+          <w:color w:val="171717"/>
+          <w:sz w:val="24"/>
+          <w:szCs w:val="24"/>
+          <w:shd w:val="clear" w:color="auto" w:fill="FFFFFF"/>
+        </w:rPr>
+        <w:t xml:space="preserve">. </w:t>
+      </w:r>
+      <w:r>
+        <w:rPr>
+          <w:rFonts w:cstheme="minorHAnsi"/>
+          <w:bCs/>
+          <w:color w:val="171717"/>
+          <w:sz w:val="24"/>
+          <w:szCs w:val="24"/>
+          <w:shd w:val="clear" w:color="auto" w:fill="FFFFFF"/>
+        </w:rPr>
+        <w:t xml:space="preserve"> Its main purpose is to </w:t>
+      </w:r>
+      <w:r>
+        <w:rPr>
+          <w:rFonts w:cstheme="minorHAnsi"/>
+          <w:b/>
+          <w:color w:val="171717"/>
+          <w:sz w:val="24"/>
+          <w:szCs w:val="24"/>
+          <w:shd w:val="clear" w:color="auto" w:fill="FFFFFF"/>
+        </w:rPr>
+        <w:t>save</w:t>
+      </w:r>
+      <w:r>
+        <w:rPr>
+          <w:rFonts w:cstheme="minorHAnsi"/>
+          <w:bCs/>
+          <w:color w:val="171717"/>
+          <w:sz w:val="24"/>
+          <w:szCs w:val="24"/>
+          <w:shd w:val="clear" w:color="auto" w:fill="FFFFFF"/>
+        </w:rPr>
+        <w:t xml:space="preserve"> the </w:t>
+      </w:r>
+      <w:r>
+        <w:rPr>
+          <w:rFonts w:cstheme="minorHAnsi"/>
+          <w:b/>
+          <w:color w:val="171717"/>
+          <w:sz w:val="24"/>
+          <w:szCs w:val="24"/>
+          <w:shd w:val="clear" w:color="auto" w:fill="FFFFFF"/>
+        </w:rPr>
+        <w:t>state</w:t>
+      </w:r>
+      <w:r>
+        <w:rPr>
+          <w:rFonts w:cstheme="minorHAnsi"/>
+          <w:bCs/>
+          <w:color w:val="171717"/>
+          <w:sz w:val="24"/>
+          <w:szCs w:val="24"/>
+          <w:shd w:val="clear" w:color="auto" w:fill="FFFFFF"/>
+        </w:rPr>
+        <w:t xml:space="preserve"> of an </w:t>
+      </w:r>
+      <w:r>
+        <w:rPr>
+          <w:rFonts w:cstheme="minorHAnsi"/>
+          <w:b/>
+          <w:color w:val="171717"/>
+          <w:sz w:val="24"/>
+          <w:szCs w:val="24"/>
+          <w:shd w:val="clear" w:color="auto" w:fill="FFFFFF"/>
+        </w:rPr>
+        <w:t>object</w:t>
+      </w:r>
+      <w:r>
+        <w:rPr>
+          <w:rFonts w:cstheme="minorHAnsi"/>
+          <w:bCs/>
+          <w:color w:val="171717"/>
+          <w:sz w:val="24"/>
+          <w:szCs w:val="24"/>
+          <w:shd w:val="clear" w:color="auto" w:fill="FFFFFF"/>
+        </w:rPr>
+        <w:t xml:space="preserve"> in </w:t>
+      </w:r>
+      <w:r>
+        <w:rPr>
+          <w:rFonts w:cstheme="minorHAnsi"/>
+          <w:b/>
+          <w:color w:val="171717"/>
+          <w:sz w:val="24"/>
+          <w:szCs w:val="24"/>
+          <w:shd w:val="clear" w:color="auto" w:fill="FFFFFF"/>
+        </w:rPr>
+        <w:t>order</w:t>
+      </w:r>
+      <w:r>
+        <w:rPr>
+          <w:rFonts w:cstheme="minorHAnsi"/>
+          <w:bCs/>
+          <w:color w:val="171717"/>
+          <w:sz w:val="24"/>
+          <w:szCs w:val="24"/>
+          <w:shd w:val="clear" w:color="auto" w:fill="FFFFFF"/>
+        </w:rPr>
+        <w:t xml:space="preserve"> to be able to </w:t>
+      </w:r>
+      <w:r>
+        <w:rPr>
+          <w:rFonts w:cstheme="minorHAnsi"/>
+          <w:bCs/>
+          <w:color w:val="171717"/>
+          <w:sz w:val="24"/>
+          <w:szCs w:val="24"/>
+          <w:shd w:val="clear" w:color="auto" w:fill="FFFFFF"/>
+        </w:rPr>
+        <w:t>recreate it when needed</w:t>
+      </w:r>
+      <w:r>
+        <w:rPr>
+          <w:rFonts w:cstheme="minorHAnsi"/>
+          <w:bCs/>
+          <w:color w:val="171717"/>
+          <w:sz w:val="24"/>
+          <w:szCs w:val="24"/>
+          <w:shd w:val="clear" w:color="auto" w:fill="FFFFFF"/>
+        </w:rPr>
+        <w:t xml:space="preserve">. </w:t>
+      </w:r>
+      <w:r>
+        <w:rPr>
+          <w:rFonts w:cstheme="minorHAnsi"/>
+          <w:bCs/>
+          <w:color w:val="171717"/>
+          <w:sz w:val="24"/>
+          <w:szCs w:val="24"/>
+          <w:shd w:val="clear" w:color="auto" w:fill="FFFFFF"/>
+        </w:rPr>
+        <w:t xml:space="preserve">The </w:t>
+      </w:r>
+      <w:r>
+        <w:rPr>
+          <w:rFonts w:cstheme="minorHAnsi"/>
+          <w:b/>
+          <w:color w:val="171717"/>
+          <w:sz w:val="24"/>
+          <w:szCs w:val="24"/>
+          <w:shd w:val="clear" w:color="auto" w:fill="FFFFFF"/>
+        </w:rPr>
+        <w:t>reverse</w:t>
+      </w:r>
+      <w:r>
+        <w:rPr>
+          <w:rFonts w:cstheme="minorHAnsi"/>
+          <w:bCs/>
+          <w:color w:val="171717"/>
+          <w:sz w:val="24"/>
+          <w:szCs w:val="24"/>
+          <w:shd w:val="clear" w:color="auto" w:fill="FFFFFF"/>
+        </w:rPr>
+        <w:t xml:space="preserve"> </w:t>
+      </w:r>
+      <w:r>
+        <w:rPr>
+          <w:rFonts w:cstheme="minorHAnsi"/>
+          <w:b/>
+          <w:color w:val="171717"/>
+          <w:sz w:val="24"/>
+          <w:szCs w:val="24"/>
+          <w:shd w:val="clear" w:color="auto" w:fill="FFFFFF"/>
+        </w:rPr>
+        <w:t>process</w:t>
+      </w:r>
+      <w:r>
+        <w:rPr>
+          <w:rFonts w:cstheme="minorHAnsi"/>
+          <w:bCs/>
+          <w:color w:val="171717"/>
+          <w:sz w:val="24"/>
+          <w:szCs w:val="24"/>
+          <w:shd w:val="clear" w:color="auto" w:fill="FFFFFF"/>
+        </w:rPr>
+        <w:t xml:space="preserve"> is called </w:t>
+      </w:r>
+      <w:r>
+        <w:rPr>
+          <w:rFonts w:cstheme="minorHAnsi"/>
+          <w:b/>
+          <w:color w:val="171717"/>
+          <w:sz w:val="24"/>
+          <w:szCs w:val="24"/>
+          <w:shd w:val="clear" w:color="auto" w:fill="FFFFFF"/>
+        </w:rPr>
+        <w:t>deserialization</w:t>
+      </w:r>
+      <w:r>
+        <w:rPr>
+          <w:rFonts w:cstheme="minorHAnsi"/>
+          <w:bCs/>
+          <w:color w:val="171717"/>
+          <w:sz w:val="24"/>
+          <w:szCs w:val="24"/>
+          <w:shd w:val="clear" w:color="auto" w:fill="FFFFFF"/>
+        </w:rPr>
+        <w:t>.</w:t>
+      </w:r>
+    </w:p>
+    <w:p>
+      <w:pPr>
+        <w:rPr>
+          <w:rFonts w:cstheme="minorHAnsi"/>
+          <w:bCs/>
+          <w:color w:val="171717"/>
+          <w:sz w:val="24"/>
+          <w:szCs w:val="24"/>
+          <w:shd w:val="clear" w:color="auto" w:fill="FFFFFF"/>
+        </w:rPr>
+      </w:pPr>
+      <w:r>
+        <w:rPr>
+          <w:noProof/>
+        </w:rPr>
+        <w:lastRenderedPageBreak/>
+        <w:drawing>
+          <wp:inline distT="0" distB="0" distL="0" distR="0" wp14:anchorId="63508C07" wp14:editId="2A6331B8">
+            <wp:extent cx="2444750" cy="1689100"/>
+            <wp:effectExtent l="0" t="0" r="0" b="6350"/>
+            <wp:docPr id="1" name="Picture 1" descr="Serialization graphic"/>
+            <wp:cNvGraphicFramePr>
+              <a:graphicFrameLocks xmlns:a="http://schemas.openxmlformats.org/drawingml/2006/main" noChangeAspect="1"/>
+            </wp:cNvGraphicFramePr>
+            <a:graphic xmlns:a="http://schemas.openxmlformats.org/drawingml/2006/main">
+              <a:graphicData uri="http://schemas.openxmlformats.org/drawingml/2006/picture">
+                <pic:pic xmlns:pic="http://schemas.openxmlformats.org/drawingml/2006/picture">
+                  <pic:nvPicPr>
+                    <pic:cNvPr id="0" name="Picture 1" descr="Serialization graphic"/>
+                    <pic:cNvPicPr>
+                      <a:picLocks noChangeAspect="1" noChangeArrowheads="1"/>
+                    </pic:cNvPicPr>
+                  </pic:nvPicPr>
+                  <pic:blipFill>
+                    <a:blip r:embed="rId8">
+                      <a:extLst>
+                        <a:ext uri="{28A0092B-C50C-407E-A947-70E740481C1C}">
+                          <a14:useLocalDpi xmlns:a14="http://schemas.microsoft.com/office/drawing/2010/main" val="0"/>
+                        </a:ext>
+                      </a:extLst>
+                    </a:blip>
+                    <a:srcRect/>
+                    <a:stretch>
+                      <a:fillRect/>
+                    </a:stretch>
+                  </pic:blipFill>
+                  <pic:spPr bwMode="auto">
+                    <a:xfrm>
+                      <a:off x="0" y="0"/>
+                      <a:ext cx="2444750" cy="1689100"/>
+                    </a:xfrm>
+                    <a:prstGeom prst="rect">
+                      <a:avLst/>
+                    </a:prstGeom>
+                    <a:noFill/>
+                    <a:ln>
+                      <a:noFill/>
+                    </a:ln>
+                  </pic:spPr>
+                </pic:pic>
+              </a:graphicData>
+            </a:graphic>
+          </wp:inline>
+        </w:drawing>
+      </w:r>
+    </w:p>
+    <w:p>
+      <w:pPr>
+        <w:rPr>
+          <w:rFonts w:cstheme="minorHAnsi"/>
+          <w:b/>
+          <w:color w:val="171717"/>
+          <w:sz w:val="28"/>
+          <w:szCs w:val="28"/>
+          <w:shd w:val="clear" w:color="auto" w:fill="FFFFFF"/>
+        </w:rPr>
+      </w:pPr>
+    </w:p>
+    <w:p>
+      <w:pPr>
+        <w:rPr>
+          <w:rFonts w:cstheme="minorHAnsi"/>
+          <w:b/>
+          <w:color w:val="171717"/>
+          <w:sz w:val="28"/>
+          <w:szCs w:val="28"/>
+          <w:shd w:val="clear" w:color="auto" w:fill="FFFFFF"/>
+        </w:rPr>
+      </w:pPr>
+      <w:r>
+        <w:rPr>
+          <w:rFonts w:cstheme="minorHAnsi"/>
+          <w:b/>
+          <w:color w:val="171717"/>
+          <w:sz w:val="28"/>
+          <w:szCs w:val="28"/>
+          <w:shd w:val="clear" w:color="auto" w:fill="FFFFFF"/>
+        </w:rPr>
+        <w:t>What</w:t>
+      </w:r>
+      <w:r>
+        <w:rPr>
+          <w:rFonts w:cstheme="minorHAnsi"/>
+          <w:b/>
+          <w:color w:val="171717"/>
+          <w:sz w:val="28"/>
+          <w:szCs w:val="28"/>
+          <w:shd w:val="clear" w:color="auto" w:fill="FFFFFF"/>
+        </w:rPr>
+        <w:t xml:space="preserve"> </w:t>
+      </w:r>
+      <w:r>
+        <w:rPr>
+          <w:rFonts w:cstheme="minorHAnsi"/>
+          <w:b/>
+          <w:color w:val="171717"/>
+          <w:sz w:val="28"/>
+          <w:szCs w:val="28"/>
+          <w:shd w:val="clear" w:color="auto" w:fill="FFFFFF"/>
+        </w:rPr>
+        <w:t>is meant by Binary Data?</w:t>
+      </w:r>
+    </w:p>
+    <w:p>
+      <w:pPr>
+        <w:rPr>
+          <w:rFonts w:cstheme="minorHAnsi"/>
+          <w:bCs/>
+          <w:color w:val="171717"/>
+          <w:sz w:val="24"/>
+          <w:szCs w:val="24"/>
+          <w:shd w:val="clear" w:color="auto" w:fill="FFFFFF"/>
+        </w:rPr>
+      </w:pPr>
+      <w:r>
+        <w:rPr>
+          <w:rFonts w:cstheme="minorHAnsi"/>
+          <w:bCs/>
+          <w:color w:val="171717"/>
+          <w:sz w:val="24"/>
+          <w:szCs w:val="24"/>
+          <w:shd w:val="clear" w:color="auto" w:fill="FFFFFF"/>
+        </w:rPr>
+        <w:t xml:space="preserve">The data whose unit can take on only </w:t>
+      </w:r>
+      <w:r>
+        <w:rPr>
+          <w:rFonts w:cstheme="minorHAnsi"/>
+          <w:bCs/>
+          <w:color w:val="171717"/>
+          <w:sz w:val="24"/>
+          <w:szCs w:val="24"/>
+          <w:shd w:val="clear" w:color="auto" w:fill="FFFFFF"/>
+        </w:rPr>
+        <w:t>two possible states</w:t>
+      </w:r>
+      <w:r>
+        <w:rPr>
+          <w:rFonts w:cstheme="minorHAnsi"/>
+          <w:bCs/>
+          <w:color w:val="171717"/>
+          <w:sz w:val="24"/>
+          <w:szCs w:val="24"/>
+          <w:shd w:val="clear" w:color="auto" w:fill="FFFFFF"/>
+        </w:rPr>
+        <w:t xml:space="preserve">, traditionally </w:t>
+      </w:r>
+      <w:r>
+        <w:rPr>
+          <w:rFonts w:cstheme="minorHAnsi"/>
+          <w:bCs/>
+          <w:color w:val="171717"/>
+          <w:sz w:val="24"/>
+          <w:szCs w:val="24"/>
+          <w:shd w:val="clear" w:color="auto" w:fill="FFFFFF"/>
+        </w:rPr>
+        <w:t>labelled as 0</w:t>
+      </w:r>
+      <w:r>
+        <w:rPr>
+          <w:rFonts w:cstheme="minorHAnsi"/>
+          <w:bCs/>
+          <w:color w:val="171717"/>
+          <w:sz w:val="24"/>
+          <w:szCs w:val="24"/>
+          <w:shd w:val="clear" w:color="auto" w:fill="FFFFFF"/>
+        </w:rPr>
+        <w:t xml:space="preserve"> and 1 in accordance </w:t>
+      </w:r>
+      <w:r>
+        <w:rPr>
+          <w:rFonts w:cstheme="minorHAnsi"/>
+          <w:bCs/>
+          <w:color w:val="171717"/>
+          <w:sz w:val="24"/>
+          <w:szCs w:val="24"/>
+          <w:shd w:val="clear" w:color="auto" w:fill="FFFFFF"/>
+        </w:rPr>
+        <w:t xml:space="preserve">with the </w:t>
+      </w:r>
+      <w:r>
+        <w:rPr>
+          <w:rFonts w:cstheme="minorHAnsi"/>
+          <w:bCs/>
+          <w:color w:val="171717"/>
+          <w:sz w:val="24"/>
+          <w:szCs w:val="24"/>
+          <w:shd w:val="clear" w:color="auto" w:fill="FFFFFF"/>
+        </w:rPr>
+        <w:t xml:space="preserve">binary numeral </w:t>
+      </w:r>
+      <w:r>
+        <w:rPr>
+          <w:rFonts w:cstheme="minorHAnsi"/>
+          <w:bCs/>
+          <w:color w:val="171717"/>
+          <w:sz w:val="24"/>
+          <w:szCs w:val="24"/>
+          <w:shd w:val="clear" w:color="auto" w:fill="FFFFFF"/>
+        </w:rPr>
+        <w:t>system and Boolean Algebra</w:t>
+      </w:r>
+      <w:r>
+        <w:rPr>
+          <w:rFonts w:cstheme="minorHAnsi"/>
+          <w:bCs/>
+          <w:color w:val="171717"/>
+          <w:sz w:val="24"/>
+          <w:szCs w:val="24"/>
+          <w:shd w:val="clear" w:color="auto" w:fill="FFFFFF"/>
+        </w:rPr>
+        <w:t>.</w:t>
+      </w:r>
+      <w:r>
+        <w:rPr>
+          <w:rFonts w:cstheme="minorHAnsi"/>
+          <w:bCs/>
+          <w:color w:val="171717"/>
+          <w:sz w:val="24"/>
+          <w:szCs w:val="24"/>
+          <w:shd w:val="clear" w:color="auto" w:fill="FFFFFF"/>
+        </w:rPr>
+        <w:t xml:space="preserve"> </w:t>
+      </w:r>
+    </w:p>
+    <w:p>
+      <w:pPr>
+        <w:rPr>
+          <w:rFonts w:cstheme="minorHAnsi"/>
+          <w:bCs/>
+          <w:color w:val="171717"/>
+          <w:sz w:val="24"/>
+          <w:szCs w:val="24"/>
+          <w:shd w:val="clear" w:color="auto" w:fill="FFFFFF"/>
+        </w:rPr>
+      </w:pPr>
+      <w:r>
+        <w:rPr>
+          <w:noProof/>
+        </w:rPr>
+        <w:drawing>
+          <wp:inline distT="0" distB="0" distL="0" distR="0" wp14:anchorId="055A9A18" wp14:editId="0D5974FE">
+            <wp:extent cx="4660900" cy="2120900"/>
+            <wp:effectExtent l="0" t="0" r="6350" b="0"/>
+            <wp:docPr id="3" name="Picture 3" descr="Data In The Computer"/>
+            <wp:cNvGraphicFramePr>
+              <a:graphicFrameLocks xmlns:a="http://schemas.openxmlformats.org/drawingml/2006/main" noChangeAspect="1"/>
+            </wp:cNvGraphicFramePr>
+            <a:graphic xmlns:a="http://schemas.openxmlformats.org/drawingml/2006/main">
+              <a:graphicData uri="http://schemas.openxmlformats.org/drawingml/2006/picture">
+                <pic:pic xmlns:pic="http://schemas.openxmlformats.org/drawingml/2006/picture">
+                  <pic:nvPicPr>
+                    <pic:cNvPr id="0" name="Picture 3" descr="Data In The Computer"/>
+                    <pic:cNvPicPr>
+                      <a:picLocks noChangeAspect="1" noChangeArrowheads="1"/>
+                    </pic:cNvPicPr>
+                  </pic:nvPicPr>
+                  <pic:blipFill>
+                    <a:blip r:embed="rId9">
+                      <a:extLst>
+                        <a:ext uri="{28A0092B-C50C-407E-A947-70E740481C1C}">
+                          <a14:useLocalDpi xmlns:a14="http://schemas.microsoft.com/office/drawing/2010/main" val="0"/>
+                        </a:ext>
+                      </a:extLst>
+                    </a:blip>
+                    <a:srcRect/>
+                    <a:stretch>
+                      <a:fillRect/>
+                    </a:stretch>
+                  </pic:blipFill>
+                  <pic:spPr bwMode="auto">
+                    <a:xfrm>
+                      <a:off x="0" y="0"/>
+                      <a:ext cx="4660900" cy="2120900"/>
+                    </a:xfrm>
+                    <a:prstGeom prst="rect">
+                      <a:avLst/>
+                    </a:prstGeom>
+                    <a:noFill/>
+                    <a:ln>
+                      <a:noFill/>
+                    </a:ln>
+                  </pic:spPr>
+                </pic:pic>
+              </a:graphicData>
+            </a:graphic>
+          </wp:inline>
+        </w:drawing>
+      </w:r>
+    </w:p>
+    <w:p>
+      <w:pPr>
+        <w:rPr>
+          <w:rFonts w:cstheme="minorHAnsi"/>
+          <w:b/>
+          <w:color w:val="171717"/>
+          <w:sz w:val="28"/>
+          <w:szCs w:val="28"/>
+          <w:shd w:val="clear" w:color="auto" w:fill="FFFFFF"/>
+        </w:rPr>
+      </w:pPr>
+    </w:p>
+    <w:p>
+      <w:pPr>
+        <w:rPr>
+          <w:rFonts w:cstheme="minorHAnsi"/>
+          <w:bCs/>
+          <w:color w:val="171717"/>
+          <w:sz w:val="28"/>
+          <w:szCs w:val="28"/>
+          <w:shd w:val="clear" w:color="auto" w:fill="FFFFFF"/>
+        </w:rPr>
+      </w:pPr>
+      <w:r>
+        <w:rPr>
+          <w:rFonts w:cstheme="minorHAnsi"/>
+          <w:b/>
+          <w:color w:val="171717"/>
+          <w:sz w:val="28"/>
+          <w:szCs w:val="28"/>
+          <w:shd w:val="clear" w:color="auto" w:fill="FFFFFF"/>
+        </w:rPr>
         <w:t xml:space="preserve">Date: </w:t>
       </w:r>
       <w:r>
@@ -718,18 +2004,18 @@
           <w:szCs w:val="28"/>
           <w:shd w:val="clear" w:color="auto" w:fill="FFFFFF"/>
         </w:rPr>
-        <w:t>1</w:t>
-      </w:r>
-      <w:r>
-        <w:rPr>
-          <w:rFonts w:cstheme="minorHAnsi"/>
-          <w:bCs/>
-          <w:color w:val="171717"/>
-          <w:sz w:val="28"/>
-          <w:szCs w:val="28"/>
-          <w:shd w:val="clear" w:color="auto" w:fill="FFFFFF"/>
-        </w:rPr>
-        <w:t>9</w:t>
+        <w:t>2</w:t>
+      </w:r>
+      <w:r>
+        <w:rPr>
+          <w:rFonts w:cstheme="minorHAnsi"/>
+          <w:bCs/>
+          <w:color w:val="171717"/>
+          <w:sz w:val="28"/>
+          <w:szCs w:val="28"/>
+          <w:shd w:val="clear" w:color="auto" w:fill="FFFFFF"/>
+        </w:rPr>
+        <w:t>2</w:t>
       </w:r>
       <w:r>
         <w:rPr>
@@ -742,6 +2028,415 @@
         </w:rPr>
         <w:t>- Sep-2020</w:t>
       </w:r>
+    </w:p>
+    <w:p>
+      <w:pPr>
+        <w:rPr>
+          <w:rFonts w:cstheme="minorHAnsi"/>
+          <w:b/>
+          <w:color w:val="171717"/>
+          <w:sz w:val="28"/>
+          <w:szCs w:val="28"/>
+          <w:shd w:val="clear" w:color="auto" w:fill="FFFFFF"/>
+        </w:rPr>
+      </w:pPr>
+      <w:r>
+        <w:rPr>
+          <w:rFonts w:cstheme="minorHAnsi"/>
+          <w:b/>
+          <w:color w:val="171717"/>
+          <w:sz w:val="28"/>
+          <w:szCs w:val="28"/>
+          <w:shd w:val="clear" w:color="auto" w:fill="FFFFFF"/>
+        </w:rPr>
+        <w:t>What is Isolation in SQL Server?</w:t>
+      </w:r>
+    </w:p>
+    <w:p>
+      <w:pPr>
+        <w:rPr>
+          <w:rFonts w:cstheme="minorHAnsi"/>
+          <w:bCs/>
+          <w:color w:val="171717"/>
+          <w:sz w:val="24"/>
+          <w:szCs w:val="24"/>
+          <w:shd w:val="clear" w:color="auto" w:fill="FFFFFF"/>
+        </w:rPr>
+      </w:pPr>
+      <w:r>
+        <w:rPr>
+          <w:rFonts w:cstheme="minorHAnsi"/>
+          <w:b/>
+          <w:color w:val="171717"/>
+          <w:sz w:val="24"/>
+          <w:szCs w:val="24"/>
+          <w:shd w:val="clear" w:color="auto" w:fill="FFFFFF"/>
+        </w:rPr>
+        <w:t xml:space="preserve">Isolation </w:t>
+      </w:r>
+      <w:r>
+        <w:rPr>
+          <w:rFonts w:cstheme="minorHAnsi"/>
+          <w:bCs/>
+          <w:color w:val="171717"/>
+          <w:sz w:val="24"/>
+          <w:szCs w:val="24"/>
+          <w:shd w:val="clear" w:color="auto" w:fill="FFFFFF"/>
+        </w:rPr>
+        <w:t xml:space="preserve">level is nothing but locking the row while performing some task, so the other transaction can not access or will wait for the current transaction to finish the job. </w:t>
+      </w:r>
+    </w:p>
+    <w:p>
+      <w:pPr>
+        <w:rPr>
+          <w:rFonts w:cstheme="minorHAnsi"/>
+          <w:b/>
+          <w:color w:val="171717"/>
+          <w:sz w:val="28"/>
+          <w:szCs w:val="28"/>
+          <w:shd w:val="clear" w:color="auto" w:fill="FFFFFF"/>
+        </w:rPr>
+      </w:pPr>
+    </w:p>
+    <w:p>
+      <w:pPr>
+        <w:rPr>
+          <w:rFonts w:cstheme="minorHAnsi"/>
+          <w:b/>
+          <w:color w:val="171717"/>
+          <w:sz w:val="28"/>
+          <w:szCs w:val="28"/>
+          <w:shd w:val="clear" w:color="auto" w:fill="FFFFFF"/>
+        </w:rPr>
+      </w:pPr>
+    </w:p>
+    <w:p>
+      <w:pPr>
+        <w:rPr>
+          <w:rFonts w:cstheme="minorHAnsi"/>
+          <w:b/>
+          <w:color w:val="171717"/>
+          <w:sz w:val="28"/>
+          <w:szCs w:val="28"/>
+          <w:shd w:val="clear" w:color="auto" w:fill="FFFFFF"/>
+        </w:rPr>
+      </w:pPr>
+    </w:p>
+    <w:p>
+      <w:pPr>
+        <w:rPr>
+          <w:rFonts w:cstheme="minorHAnsi"/>
+          <w:bCs/>
+          <w:color w:val="171717"/>
+          <w:sz w:val="28"/>
+          <w:szCs w:val="28"/>
+          <w:shd w:val="clear" w:color="auto" w:fill="FFFFFF"/>
+        </w:rPr>
+      </w:pPr>
+      <w:r>
+        <w:rPr>
+          <w:rFonts w:cstheme="minorHAnsi"/>
+          <w:b/>
+          <w:color w:val="171717"/>
+          <w:sz w:val="28"/>
+          <w:szCs w:val="28"/>
+          <w:shd w:val="clear" w:color="auto" w:fill="FFFFFF"/>
+        </w:rPr>
+        <w:t xml:space="preserve">Date: </w:t>
+      </w:r>
+      <w:r>
+        <w:rPr>
+          <w:rFonts w:cstheme="minorHAnsi"/>
+          <w:bCs/>
+          <w:color w:val="171717"/>
+          <w:sz w:val="28"/>
+          <w:szCs w:val="28"/>
+          <w:shd w:val="clear" w:color="auto" w:fill="FFFFFF"/>
+        </w:rPr>
+        <w:t>2</w:t>
+      </w:r>
+      <w:r>
+        <w:rPr>
+          <w:rFonts w:cstheme="minorHAnsi"/>
+          <w:bCs/>
+          <w:color w:val="171717"/>
+          <w:sz w:val="28"/>
+          <w:szCs w:val="28"/>
+          <w:shd w:val="clear" w:color="auto" w:fill="FFFFFF"/>
+        </w:rPr>
+        <w:t xml:space="preserve">3 </w:t>
+      </w:r>
+      <w:r>
+        <w:rPr>
+          <w:rFonts w:cstheme="minorHAnsi"/>
+          <w:bCs/>
+          <w:color w:val="171717"/>
+          <w:sz w:val="28"/>
+          <w:szCs w:val="28"/>
+          <w:shd w:val="clear" w:color="auto" w:fill="FFFFFF"/>
+        </w:rPr>
+        <w:t>- Sep-2020</w:t>
+      </w:r>
+    </w:p>
+    <w:p>
+      <w:pPr>
+        <w:rPr>
+          <w:rFonts w:cstheme="minorHAnsi"/>
+          <w:b/>
+          <w:color w:val="171717"/>
+          <w:sz w:val="28"/>
+          <w:szCs w:val="28"/>
+          <w:shd w:val="clear" w:color="auto" w:fill="FFFFFF"/>
+        </w:rPr>
+      </w:pPr>
+      <w:r>
+        <w:rPr>
+          <w:rFonts w:cstheme="minorHAnsi"/>
+          <w:b/>
+          <w:color w:val="171717"/>
+          <w:sz w:val="28"/>
+          <w:szCs w:val="28"/>
+          <w:shd w:val="clear" w:color="auto" w:fill="FFFFFF"/>
+        </w:rPr>
+        <w:t>What is meant by Viewport (CSS)?</w:t>
+      </w:r>
+    </w:p>
+    <w:p>
+      <w:pPr>
+        <w:rPr>
+          <w:rFonts w:cstheme="minorHAnsi"/>
+          <w:bCs/>
+          <w:color w:val="171717"/>
+          <w:sz w:val="24"/>
+          <w:szCs w:val="24"/>
+          <w:shd w:val="clear" w:color="auto" w:fill="FFFFFF"/>
+        </w:rPr>
+      </w:pPr>
+      <w:r>
+        <w:rPr>
+          <w:rFonts w:cstheme="minorHAnsi"/>
+          <w:bCs/>
+          <w:color w:val="171717"/>
+          <w:sz w:val="24"/>
+          <w:szCs w:val="24"/>
+          <w:shd w:val="clear" w:color="auto" w:fill="FFFFFF"/>
+        </w:rPr>
+        <w:t xml:space="preserve">The </w:t>
+      </w:r>
+      <w:r>
+        <w:rPr>
+          <w:rFonts w:cstheme="minorHAnsi"/>
+          <w:b/>
+          <w:color w:val="171717"/>
+          <w:sz w:val="24"/>
+          <w:szCs w:val="24"/>
+          <w:shd w:val="clear" w:color="auto" w:fill="FFFFFF"/>
+        </w:rPr>
+        <w:t xml:space="preserve">viewport </w:t>
+      </w:r>
+      <w:r>
+        <w:rPr>
+          <w:rFonts w:cstheme="minorHAnsi"/>
+          <w:bCs/>
+          <w:color w:val="171717"/>
+          <w:sz w:val="24"/>
+          <w:szCs w:val="24"/>
+          <w:shd w:val="clear" w:color="auto" w:fill="FFFFFF"/>
+        </w:rPr>
+        <w:t xml:space="preserve">is the user’s visible are of a web page. The </w:t>
+      </w:r>
+      <w:r>
+        <w:rPr>
+          <w:rFonts w:cstheme="minorHAnsi"/>
+          <w:b/>
+          <w:color w:val="171717"/>
+          <w:sz w:val="24"/>
+          <w:szCs w:val="24"/>
+          <w:shd w:val="clear" w:color="auto" w:fill="FFFFFF"/>
+        </w:rPr>
+        <w:t xml:space="preserve">viewport </w:t>
+      </w:r>
+      <w:r>
+        <w:rPr>
+          <w:rFonts w:cstheme="minorHAnsi"/>
+          <w:bCs/>
+          <w:color w:val="171717"/>
+          <w:sz w:val="24"/>
+          <w:szCs w:val="24"/>
+          <w:shd w:val="clear" w:color="auto" w:fill="FFFFFF"/>
+        </w:rPr>
+        <w:t xml:space="preserve">varies with the device, and will be smaller on a mobile phone on a computer screen. Before Tablets and mobile </w:t>
+      </w:r>
+      <w:r>
+        <w:rPr>
+          <w:rFonts w:cstheme="minorHAnsi"/>
+          <w:bCs/>
+          <w:color w:val="171717"/>
+          <w:sz w:val="24"/>
+          <w:szCs w:val="24"/>
+          <w:shd w:val="clear" w:color="auto" w:fill="FFFFFF"/>
+        </w:rPr>
+        <w:lastRenderedPageBreak/>
+        <w:t xml:space="preserve">Phones, web pages were </w:t>
+      </w:r>
+      <w:r>
+        <w:rPr>
+          <w:rFonts w:cstheme="minorHAnsi"/>
+          <w:b/>
+          <w:color w:val="171717"/>
+          <w:sz w:val="24"/>
+          <w:szCs w:val="24"/>
+          <w:shd w:val="clear" w:color="auto" w:fill="FFFFFF"/>
+        </w:rPr>
+        <w:t xml:space="preserve">designed </w:t>
+      </w:r>
+      <w:r>
+        <w:rPr>
+          <w:rFonts w:cstheme="minorHAnsi"/>
+          <w:bCs/>
+          <w:color w:val="171717"/>
+          <w:sz w:val="24"/>
+          <w:szCs w:val="24"/>
+          <w:shd w:val="clear" w:color="auto" w:fill="FFFFFF"/>
+        </w:rPr>
+        <w:t>only for computer screens</w:t>
+      </w:r>
+      <w:r>
+        <w:rPr>
+          <w:rFonts w:cstheme="minorHAnsi"/>
+          <w:bCs/>
+          <w:color w:val="171717"/>
+          <w:sz w:val="24"/>
+          <w:szCs w:val="24"/>
+          <w:shd w:val="clear" w:color="auto" w:fill="FFFFFF"/>
+        </w:rPr>
+        <w:t>, and It was common for web pages to have a static design and a fixed size.</w:t>
+      </w:r>
+    </w:p>
+    <w:p>
+      <w:pPr>
+        <w:rPr>
+          <w:rFonts w:cstheme="minorHAnsi"/>
+          <w:bCs/>
+          <w:color w:val="171717"/>
+          <w:sz w:val="24"/>
+          <w:szCs w:val="24"/>
+          <w:shd w:val="clear" w:color="auto" w:fill="FFFFFF"/>
+        </w:rPr>
+      </w:pPr>
+      <w:r>
+        <w:rPr>
+          <w:noProof/>
+        </w:rPr>
+        <w:drawing>
+          <wp:inline distT="0" distB="0" distL="0" distR="0" wp14:anchorId="6EA2E0E0" wp14:editId="7DAB8ABB">
+            <wp:extent cx="4769168" cy="3179446"/>
+            <wp:effectExtent l="0" t="0" r="0" b="1905"/>
+            <wp:docPr id="2" name="Picture 2" descr="CSS responsiveness - Free tutorial to learn HTML and CSS"/>
+            <wp:cNvGraphicFramePr>
+              <a:graphicFrameLocks xmlns:a="http://schemas.openxmlformats.org/drawingml/2006/main" noChangeAspect="1"/>
+            </wp:cNvGraphicFramePr>
+            <a:graphic xmlns:a="http://schemas.openxmlformats.org/drawingml/2006/main">
+              <a:graphicData uri="http://schemas.openxmlformats.org/drawingml/2006/picture">
+                <pic:pic xmlns:pic="http://schemas.openxmlformats.org/drawingml/2006/picture">
+                  <pic:nvPicPr>
+                    <pic:cNvPr id="0" name="Picture 1" descr="CSS responsiveness - Free tutorial to learn HTML and CSS"/>
+                    <pic:cNvPicPr>
+                      <a:picLocks noChangeAspect="1" noChangeArrowheads="1"/>
+                    </pic:cNvPicPr>
+                  </pic:nvPicPr>
+                  <pic:blipFill>
+                    <a:blip r:embed="rId10">
+                      <a:extLst>
+                        <a:ext uri="{28A0092B-C50C-407E-A947-70E740481C1C}">
+                          <a14:useLocalDpi xmlns:a14="http://schemas.microsoft.com/office/drawing/2010/main" val="0"/>
+                        </a:ext>
+                      </a:extLst>
+                    </a:blip>
+                    <a:srcRect/>
+                    <a:stretch>
+                      <a:fillRect/>
+                    </a:stretch>
+                  </pic:blipFill>
+                  <pic:spPr bwMode="auto">
+                    <a:xfrm>
+                      <a:off x="0" y="0"/>
+                      <a:ext cx="4780108" cy="3186739"/>
+                    </a:xfrm>
+                    <a:prstGeom prst="rect">
+                      <a:avLst/>
+                    </a:prstGeom>
+                    <a:noFill/>
+                    <a:ln>
+                      <a:noFill/>
+                    </a:ln>
+                  </pic:spPr>
+                </pic:pic>
+              </a:graphicData>
+            </a:graphic>
+          </wp:inline>
+        </w:drawing>
+      </w:r>
+    </w:p>
+    <w:p>
+      <w:pPr>
+        <w:rPr>
+          <w:rFonts w:cstheme="minorHAnsi"/>
+          <w:bCs/>
+          <w:color w:val="171717"/>
+          <w:sz w:val="28"/>
+          <w:szCs w:val="28"/>
+          <w:shd w:val="clear" w:color="auto" w:fill="FFFFFF"/>
+        </w:rPr>
+      </w:pPr>
+    </w:p>
+    <w:p>
+      <w:pPr>
+        <w:rPr>
+          <w:rFonts w:cstheme="minorHAnsi"/>
+          <w:bCs/>
+          <w:color w:val="171717"/>
+          <w:sz w:val="24"/>
+          <w:szCs w:val="24"/>
+          <w:shd w:val="clear" w:color="auto" w:fill="FFFFFF"/>
+        </w:rPr>
+      </w:pPr>
+    </w:p>
+    <w:p>
+      <w:pPr>
+        <w:rPr>
+          <w:rFonts w:cstheme="minorHAnsi"/>
+          <w:bCs/>
+          <w:color w:val="171717"/>
+          <w:sz w:val="28"/>
+          <w:szCs w:val="28"/>
+          <w:shd w:val="clear" w:color="auto" w:fill="FFFFFF"/>
+        </w:rPr>
+      </w:pPr>
+    </w:p>
+    <w:p>
+      <w:pPr>
+        <w:rPr>
+          <w:rFonts w:cstheme="minorHAnsi"/>
+          <w:bCs/>
+          <w:color w:val="171717"/>
+          <w:sz w:val="24"/>
+          <w:szCs w:val="24"/>
+          <w:shd w:val="clear" w:color="auto" w:fill="FFFFFF"/>
+        </w:rPr>
+      </w:pPr>
+    </w:p>
+    <w:p>
+      <w:pPr>
+        <w:rPr>
+          <w:rFonts w:cstheme="minorHAnsi"/>
+          <w:bCs/>
+          <w:color w:val="171717"/>
+          <w:sz w:val="28"/>
+          <w:szCs w:val="28"/>
+          <w:shd w:val="clear" w:color="auto" w:fill="FFFFFF"/>
+        </w:rPr>
+      </w:pPr>
     </w:p>
     <w:p>
       <w:pPr>
@@ -769,7 +2464,7 @@
     </w:p>
     <w:p/>
     <w:sectPr>
-      <w:headerReference w:type="default" r:id="rId6"/>
+      <w:headerReference w:type="default" r:id="rId11"/>
       <w:pgSz w:w="11906" w:h="16838"/>
       <w:pgMar w:top="1440" w:right="1440" w:bottom="1440" w:left="1440" w:header="708" w:footer="708" w:gutter="0"/>
       <w:cols w:space="708"/>

</xml_diff>

<commit_message>
Learning Today 26th September 2020
1. What is meant by HTTP?
2. What is meant by HTTPS?
3. What is meant by Transport Security Layer(TSL)?
</commit_message>
<xml_diff>
--- a/Learning Today.docx
+++ b/Learning Today.docx
@@ -4217,8 +4217,2191 @@
         </w:drawing>
       </w:r>
     </w:p>
+    <w:p>
+      <w:pPr>
+        <w:rPr>
+          <w:rFonts w:cstheme="minorHAnsi"/>
+          <w:bCs/>
+          <w:color w:val="171717"/>
+          <w:sz w:val="28"/>
+          <w:szCs w:val="28"/>
+          <w:shd w:val="clear" w:color="auto" w:fill="FFFFFF"/>
+        </w:rPr>
+      </w:pPr>
+      <w:r>
+        <w:rPr>
+          <w:rFonts w:cstheme="minorHAnsi"/>
+          <w:b/>
+          <w:color w:val="171717"/>
+          <w:sz w:val="28"/>
+          <w:szCs w:val="28"/>
+          <w:shd w:val="clear" w:color="auto" w:fill="FFFFFF"/>
+        </w:rPr>
+        <w:lastRenderedPageBreak/>
+        <w:t xml:space="preserve">Date: </w:t>
+      </w:r>
+      <w:r>
+        <w:rPr>
+          <w:rFonts w:cstheme="minorHAnsi"/>
+          <w:bCs/>
+          <w:color w:val="171717"/>
+          <w:sz w:val="28"/>
+          <w:szCs w:val="28"/>
+          <w:shd w:val="clear" w:color="auto" w:fill="FFFFFF"/>
+        </w:rPr>
+        <w:t>25 - Sep-2020</w:t>
+      </w:r>
+    </w:p>
+    <w:p>
+      <w:pPr>
+        <w:rPr>
+          <w:rFonts w:cstheme="minorHAnsi"/>
+          <w:b/>
+          <w:color w:val="171717"/>
+          <w:sz w:val="28"/>
+          <w:szCs w:val="28"/>
+          <w:shd w:val="clear" w:color="auto" w:fill="FFFFFF"/>
+        </w:rPr>
+      </w:pPr>
+      <w:r>
+        <w:rPr>
+          <w:rFonts w:cstheme="minorHAnsi"/>
+          <w:b/>
+          <w:color w:val="171717"/>
+          <w:sz w:val="28"/>
+          <w:szCs w:val="28"/>
+          <w:shd w:val="clear" w:color="auto" w:fill="FFFFFF"/>
+        </w:rPr>
+        <w:t>What’s the difference between “Normal Reload”, “Hard Reload”, and “Empty Cache and Hard Reload” in Chrome?</w:t>
+      </w:r>
+    </w:p>
+    <w:p>
+      <w:pPr>
+        <w:rPr>
+          <w:rFonts w:cstheme="minorHAnsi"/>
+          <w:b/>
+          <w:color w:val="171717"/>
+          <w:sz w:val="24"/>
+          <w:szCs w:val="24"/>
+          <w:shd w:val="clear" w:color="auto" w:fill="FFFFFF"/>
+        </w:rPr>
+      </w:pPr>
+    </w:p>
+    <w:p>
+      <w:pPr>
+        <w:rPr>
+          <w:rFonts w:cstheme="minorHAnsi"/>
+          <w:b/>
+          <w:color w:val="171717"/>
+          <w:sz w:val="24"/>
+          <w:szCs w:val="24"/>
+          <w:shd w:val="clear" w:color="auto" w:fill="FFFFFF"/>
+        </w:rPr>
+      </w:pPr>
+      <w:r>
+        <w:rPr>
+          <w:rFonts w:cstheme="minorHAnsi"/>
+          <w:b/>
+          <w:color w:val="171717"/>
+          <w:sz w:val="24"/>
+          <w:szCs w:val="24"/>
+          <w:shd w:val="clear" w:color="auto" w:fill="FFFFFF"/>
+        </w:rPr>
+        <w:t>Normal Reload:</w:t>
+      </w:r>
+    </w:p>
+    <w:p>
+      <w:pPr>
+        <w:rPr>
+          <w:rFonts w:cstheme="minorHAnsi"/>
+          <w:bCs/>
+          <w:color w:val="171717"/>
+          <w:sz w:val="24"/>
+          <w:szCs w:val="24"/>
+          <w:shd w:val="clear" w:color="auto" w:fill="FFFFFF"/>
+        </w:rPr>
+      </w:pPr>
+      <w:r>
+        <w:rPr>
+          <w:rFonts w:cstheme="minorHAnsi"/>
+          <w:b/>
+          <w:color w:val="171717"/>
+          <w:sz w:val="24"/>
+          <w:szCs w:val="24"/>
+          <w:shd w:val="clear" w:color="auto" w:fill="FFFFFF"/>
+        </w:rPr>
+        <w:tab/>
+      </w:r>
+      <w:r>
+        <w:rPr>
+          <w:rFonts w:cstheme="minorHAnsi"/>
+          <w:bCs/>
+          <w:color w:val="171717"/>
+          <w:sz w:val="24"/>
+          <w:szCs w:val="24"/>
+          <w:shd w:val="clear" w:color="auto" w:fill="FFFFFF"/>
+        </w:rPr>
+        <w:t xml:space="preserve">The same thing as pressing </w:t>
+      </w:r>
+      <w:r>
+        <w:rPr>
+          <w:rFonts w:cstheme="minorHAnsi"/>
+          <w:b/>
+          <w:color w:val="171717"/>
+          <w:sz w:val="24"/>
+          <w:szCs w:val="24"/>
+          <w:shd w:val="clear" w:color="auto" w:fill="FFFFFF"/>
+        </w:rPr>
+        <w:t xml:space="preserve">F5. </w:t>
+      </w:r>
+      <w:r>
+        <w:rPr>
+          <w:rFonts w:cstheme="minorHAnsi"/>
+          <w:bCs/>
+          <w:color w:val="171717"/>
+          <w:sz w:val="24"/>
+          <w:szCs w:val="24"/>
+          <w:shd w:val="clear" w:color="auto" w:fill="FFFFFF"/>
+        </w:rPr>
+        <w:t xml:space="preserve">This will use the cache but revalidate everything during page load, looking for </w:t>
+      </w:r>
+      <w:r>
+        <w:rPr>
+          <w:rFonts w:cstheme="minorHAnsi"/>
+          <w:b/>
+          <w:color w:val="171717"/>
+          <w:sz w:val="24"/>
+          <w:szCs w:val="24"/>
+          <w:shd w:val="clear" w:color="auto" w:fill="FFFFFF"/>
+        </w:rPr>
+        <w:t xml:space="preserve">“304 Not Modified” </w:t>
+      </w:r>
+      <w:r>
+        <w:rPr>
+          <w:rFonts w:cstheme="minorHAnsi"/>
+          <w:bCs/>
+          <w:color w:val="171717"/>
+          <w:sz w:val="24"/>
+          <w:szCs w:val="24"/>
+          <w:shd w:val="clear" w:color="auto" w:fill="FFFFFF"/>
+        </w:rPr>
+        <w:t xml:space="preserve">responses. If the browser can avoid re-downloading cached JavaScript files, images, text files, </w:t>
+      </w:r>
+      <w:proofErr w:type="gramStart"/>
+      <w:r>
+        <w:rPr>
+          <w:rFonts w:cstheme="minorHAnsi"/>
+          <w:bCs/>
+          <w:color w:val="171717"/>
+          <w:sz w:val="24"/>
+          <w:szCs w:val="24"/>
+          <w:shd w:val="clear" w:color="auto" w:fill="FFFFFF"/>
+        </w:rPr>
+        <w:t>etc,.</w:t>
+      </w:r>
+      <w:proofErr w:type="gramEnd"/>
+      <w:r>
+        <w:rPr>
+          <w:rFonts w:cstheme="minorHAnsi"/>
+          <w:bCs/>
+          <w:color w:val="171717"/>
+          <w:sz w:val="24"/>
+          <w:szCs w:val="24"/>
+          <w:shd w:val="clear" w:color="auto" w:fill="FFFFFF"/>
+        </w:rPr>
+        <w:t xml:space="preserve"> then it will.</w:t>
+      </w:r>
+    </w:p>
+    <w:p>
+      <w:pPr>
+        <w:rPr>
+          <w:rFonts w:cstheme="minorHAnsi"/>
+          <w:b/>
+          <w:color w:val="171717"/>
+          <w:sz w:val="24"/>
+          <w:szCs w:val="24"/>
+          <w:shd w:val="clear" w:color="auto" w:fill="FFFFFF"/>
+        </w:rPr>
+      </w:pPr>
+    </w:p>
+    <w:p>
+      <w:pPr>
+        <w:rPr>
+          <w:rFonts w:cstheme="minorHAnsi"/>
+          <w:b/>
+          <w:color w:val="171717"/>
+          <w:sz w:val="24"/>
+          <w:szCs w:val="24"/>
+          <w:shd w:val="clear" w:color="auto" w:fill="FFFFFF"/>
+        </w:rPr>
+      </w:pPr>
+      <w:r>
+        <w:rPr>
+          <w:rFonts w:cstheme="minorHAnsi"/>
+          <w:b/>
+          <w:color w:val="171717"/>
+          <w:sz w:val="24"/>
+          <w:szCs w:val="24"/>
+          <w:shd w:val="clear" w:color="auto" w:fill="FFFFFF"/>
+        </w:rPr>
+        <w:t>Hard Reload:</w:t>
+      </w:r>
+    </w:p>
+    <w:p>
+      <w:pPr>
+        <w:rPr>
+          <w:rFonts w:cstheme="minorHAnsi"/>
+          <w:bCs/>
+          <w:color w:val="171717"/>
+          <w:sz w:val="24"/>
+          <w:szCs w:val="24"/>
+          <w:shd w:val="clear" w:color="auto" w:fill="FFFFFF"/>
+        </w:rPr>
+      </w:pPr>
+      <w:r>
+        <w:rPr>
+          <w:rFonts w:cstheme="minorHAnsi"/>
+          <w:bCs/>
+          <w:color w:val="171717"/>
+          <w:sz w:val="24"/>
+          <w:szCs w:val="24"/>
+          <w:shd w:val="clear" w:color="auto" w:fill="FFFFFF"/>
+        </w:rPr>
+        <w:tab/>
+        <w:t xml:space="preserve">Don’t use anything in the cache when making the request. (which is equal to          </w:t>
+      </w:r>
+      <w:r>
+        <w:rPr>
+          <w:rFonts w:cstheme="minorHAnsi"/>
+          <w:b/>
+          <w:color w:val="171717"/>
+          <w:sz w:val="24"/>
+          <w:szCs w:val="24"/>
+          <w:shd w:val="clear" w:color="auto" w:fill="FFFFFF"/>
+        </w:rPr>
+        <w:t xml:space="preserve">SHIFT + F5 </w:t>
+      </w:r>
+      <w:r>
+        <w:rPr>
+          <w:rFonts w:cstheme="minorHAnsi"/>
+          <w:bCs/>
+          <w:color w:val="171717"/>
+          <w:sz w:val="24"/>
+          <w:szCs w:val="24"/>
+          <w:shd w:val="clear" w:color="auto" w:fill="FFFFFF"/>
+        </w:rPr>
+        <w:t xml:space="preserve">No need to open Developer Console) Force the browser </w:t>
+      </w:r>
+      <w:r>
+        <w:rPr>
+          <w:rFonts w:cstheme="minorHAnsi"/>
+          <w:bCs/>
+          <w:color w:val="171717"/>
+          <w:sz w:val="24"/>
+          <w:szCs w:val="24"/>
+          <w:shd w:val="clear" w:color="auto" w:fill="FFFFFF"/>
+        </w:rPr>
+        <w:t xml:space="preserve">do re-download every JavaScript file, image, text, file, </w:t>
+      </w:r>
+      <w:proofErr w:type="gramStart"/>
+      <w:r>
+        <w:rPr>
+          <w:rFonts w:cstheme="minorHAnsi"/>
+          <w:bCs/>
+          <w:color w:val="171717"/>
+          <w:sz w:val="24"/>
+          <w:szCs w:val="24"/>
+          <w:shd w:val="clear" w:color="auto" w:fill="FFFFFF"/>
+        </w:rPr>
+        <w:t>etc..</w:t>
+      </w:r>
+      <w:proofErr w:type="gramEnd"/>
+    </w:p>
+    <w:p>
+      <w:pPr>
+        <w:rPr>
+          <w:rFonts w:cstheme="minorHAnsi"/>
+          <w:b/>
+          <w:color w:val="171717"/>
+          <w:sz w:val="24"/>
+          <w:szCs w:val="24"/>
+          <w:shd w:val="clear" w:color="auto" w:fill="FFFFFF"/>
+        </w:rPr>
+      </w:pPr>
+    </w:p>
+    <w:p>
+      <w:pPr>
+        <w:rPr>
+          <w:rFonts w:cstheme="minorHAnsi"/>
+          <w:b/>
+          <w:color w:val="171717"/>
+          <w:sz w:val="24"/>
+          <w:szCs w:val="24"/>
+          <w:shd w:val="clear" w:color="auto" w:fill="FFFFFF"/>
+        </w:rPr>
+      </w:pPr>
+      <w:r>
+        <w:rPr>
+          <w:rFonts w:cstheme="minorHAnsi"/>
+          <w:b/>
+          <w:color w:val="171717"/>
+          <w:sz w:val="24"/>
+          <w:szCs w:val="24"/>
+          <w:shd w:val="clear" w:color="auto" w:fill="FFFFFF"/>
+        </w:rPr>
+        <w:t>Empty Cache and Hard Reload:</w:t>
+      </w:r>
+    </w:p>
+    <w:p>
+      <w:pPr>
+        <w:rPr>
+          <w:rFonts w:cstheme="minorHAnsi"/>
+          <w:bCs/>
+          <w:color w:val="171717"/>
+          <w:sz w:val="24"/>
+          <w:szCs w:val="24"/>
+          <w:shd w:val="clear" w:color="auto" w:fill="FFFFFF"/>
+        </w:rPr>
+      </w:pPr>
+      <w:r>
+        <w:rPr>
+          <w:rFonts w:cstheme="minorHAnsi"/>
+          <w:b/>
+          <w:color w:val="171717"/>
+          <w:sz w:val="24"/>
+          <w:szCs w:val="24"/>
+          <w:shd w:val="clear" w:color="auto" w:fill="FFFFFF"/>
+        </w:rPr>
+        <w:tab/>
+      </w:r>
+      <w:r>
+        <w:rPr>
+          <w:rFonts w:cstheme="minorHAnsi"/>
+          <w:bCs/>
+          <w:color w:val="171717"/>
+          <w:sz w:val="24"/>
+          <w:szCs w:val="24"/>
+          <w:shd w:val="clear" w:color="auto" w:fill="FFFFFF"/>
+        </w:rPr>
+        <w:t xml:space="preserve">Obviously, if the cache is empty then it will have to do a hard reload. </w:t>
+      </w:r>
+      <w:r>
+        <w:rPr>
+          <w:rFonts w:cstheme="minorHAnsi"/>
+          <w:bCs/>
+          <w:color w:val="171717"/>
+          <w:sz w:val="24"/>
+          <w:szCs w:val="24"/>
+          <w:shd w:val="clear" w:color="auto" w:fill="FFFFFF"/>
+        </w:rPr>
+        <w:t xml:space="preserve">This will again force the browser to re-download everything. </w:t>
+      </w:r>
+      <w:r>
+        <w:rPr>
+          <w:rFonts w:cstheme="minorHAnsi"/>
+          <w:bCs/>
+          <w:color w:val="171717"/>
+          <w:sz w:val="24"/>
+          <w:szCs w:val="24"/>
+          <w:shd w:val="clear" w:color="auto" w:fill="FFFFFF"/>
+        </w:rPr>
+        <w:t>However, if the page makes any after-the-fact</w:t>
+      </w:r>
+      <w:r>
+        <w:rPr>
+          <w:rFonts w:cstheme="minorHAnsi"/>
+          <w:bCs/>
+          <w:color w:val="171717"/>
+          <w:sz w:val="24"/>
+          <w:szCs w:val="24"/>
+          <w:shd w:val="clear" w:color="auto" w:fill="FFFFFF"/>
+        </w:rPr>
+        <w:t xml:space="preserve"> downloads via JavaScript that weren’t part of page load, then these might still use the cache, which is where emptying the cache helps because it makes sure that even these won’t use cached Files</w:t>
+      </w:r>
+      <w:r>
+        <w:rPr>
+          <w:rFonts w:cstheme="minorHAnsi"/>
+          <w:bCs/>
+          <w:color w:val="171717"/>
+          <w:sz w:val="24"/>
+          <w:szCs w:val="24"/>
+          <w:shd w:val="clear" w:color="auto" w:fill="FFFFFF"/>
+        </w:rPr>
+        <w:t>.</w:t>
+      </w:r>
+    </w:p>
+    <w:p>
+      <w:pPr>
+        <w:rPr>
+          <w:rFonts w:cstheme="minorHAnsi"/>
+          <w:bCs/>
+          <w:color w:val="171717"/>
+          <w:sz w:val="24"/>
+          <w:szCs w:val="24"/>
+          <w:shd w:val="clear" w:color="auto" w:fill="FFFFFF"/>
+        </w:rPr>
+      </w:pPr>
+      <w:r>
+        <w:rPr>
+          <w:rFonts w:cstheme="minorHAnsi"/>
+          <w:b/>
+          <w:color w:val="171717"/>
+          <w:sz w:val="24"/>
+          <w:szCs w:val="24"/>
+          <w:shd w:val="clear" w:color="auto" w:fill="FFFFFF"/>
+        </w:rPr>
+        <w:t>Note:</w:t>
+      </w:r>
+      <w:r>
+        <w:rPr>
+          <w:rFonts w:cstheme="minorHAnsi"/>
+          <w:b/>
+          <w:color w:val="171717"/>
+          <w:sz w:val="24"/>
+          <w:szCs w:val="24"/>
+          <w:shd w:val="clear" w:color="auto" w:fill="FFFFFF"/>
+        </w:rPr>
+        <w:t xml:space="preserve"> </w:t>
+      </w:r>
+      <w:r>
+        <w:rPr>
+          <w:rFonts w:cstheme="minorHAnsi"/>
+          <w:b/>
+          <w:color w:val="171717"/>
+          <w:sz w:val="24"/>
+          <w:szCs w:val="24"/>
+          <w:shd w:val="clear" w:color="auto" w:fill="FFFFFF"/>
+        </w:rPr>
+        <w:t xml:space="preserve"> </w:t>
+      </w:r>
+      <w:r>
+        <w:rPr>
+          <w:rFonts w:cstheme="minorHAnsi"/>
+          <w:bCs/>
+          <w:color w:val="171717"/>
+          <w:sz w:val="24"/>
+          <w:szCs w:val="24"/>
+          <w:shd w:val="clear" w:color="auto" w:fill="FFFFFF"/>
+        </w:rPr>
+        <w:t>This feature is only available when the developer tools are open.</w:t>
+      </w:r>
+    </w:p>
+    <w:p>
+      <w:pPr>
+        <w:rPr>
+          <w:rFonts w:cstheme="minorHAnsi"/>
+          <w:bCs/>
+          <w:color w:val="171717"/>
+          <w:sz w:val="24"/>
+          <w:szCs w:val="24"/>
+          <w:shd w:val="clear" w:color="auto" w:fill="FFFFFF"/>
+        </w:rPr>
+      </w:pPr>
+    </w:p>
+    <w:p>
+      <w:pPr>
+        <w:rPr>
+          <w:rFonts w:cstheme="minorHAnsi"/>
+          <w:bCs/>
+          <w:color w:val="171717"/>
+          <w:sz w:val="24"/>
+          <w:szCs w:val="24"/>
+          <w:shd w:val="clear" w:color="auto" w:fill="FFFFFF"/>
+        </w:rPr>
+      </w:pPr>
+      <w:r>
+        <w:rPr>
+          <w:noProof/>
+        </w:rPr>
+        <w:drawing>
+          <wp:inline distT="0" distB="0" distL="0" distR="0" wp14:anchorId="050752E8" wp14:editId="343FBFD4">
+            <wp:extent cx="5746792" cy="1911350"/>
+            <wp:effectExtent l="0" t="0" r="6350" b="0"/>
+            <wp:docPr id="17" name="Picture 17" descr="What's the difference between &quot;Normal Reload&quot;, &quot;Hard Reload&quot;, and &quot;Empty  Cache and Hard Reload&quot; in Chrome? - Stack Overflow"/>
+            <wp:cNvGraphicFramePr>
+              <a:graphicFrameLocks xmlns:a="http://schemas.openxmlformats.org/drawingml/2006/main" noChangeAspect="1"/>
+            </wp:cNvGraphicFramePr>
+            <a:graphic xmlns:a="http://schemas.openxmlformats.org/drawingml/2006/main">
+              <a:graphicData uri="http://schemas.openxmlformats.org/drawingml/2006/picture">
+                <pic:pic xmlns:pic="http://schemas.openxmlformats.org/drawingml/2006/picture">
+                  <pic:nvPicPr>
+                    <pic:cNvPr id="0" name="Picture 1" descr="What's the difference between &quot;Normal Reload&quot;, &quot;Hard Reload&quot;, and &quot;Empty  Cache and Hard Reload&quot; in Chrome? - Stack Overflow"/>
+                    <pic:cNvPicPr>
+                      <a:picLocks noChangeAspect="1" noChangeArrowheads="1"/>
+                    </pic:cNvPicPr>
+                  </pic:nvPicPr>
+                  <pic:blipFill>
+                    <a:blip r:embed="rId22">
+                      <a:extLst>
+                        <a:ext uri="{28A0092B-C50C-407E-A947-70E740481C1C}">
+                          <a14:useLocalDpi xmlns:a14="http://schemas.microsoft.com/office/drawing/2010/main" val="0"/>
+                        </a:ext>
+                      </a:extLst>
+                    </a:blip>
+                    <a:srcRect/>
+                    <a:stretch>
+                      <a:fillRect/>
+                    </a:stretch>
+                  </pic:blipFill>
+                  <pic:spPr bwMode="auto">
+                    <a:xfrm>
+                      <a:off x="0" y="0"/>
+                      <a:ext cx="5756197" cy="1914478"/>
+                    </a:xfrm>
+                    <a:prstGeom prst="rect">
+                      <a:avLst/>
+                    </a:prstGeom>
+                    <a:noFill/>
+                    <a:ln>
+                      <a:noFill/>
+                    </a:ln>
+                  </pic:spPr>
+                </pic:pic>
+              </a:graphicData>
+            </a:graphic>
+          </wp:inline>
+        </w:drawing>
+      </w:r>
+    </w:p>
+    <w:p>
+      <w:pPr>
+        <w:rPr>
+          <w:b/>
+          <w:sz w:val="24"/>
+          <w:szCs w:val="24"/>
+        </w:rPr>
+      </w:pPr>
+    </w:p>
+    <w:p>
+      <w:pPr>
+        <w:rPr>
+          <w:b/>
+          <w:sz w:val="28"/>
+          <w:szCs w:val="28"/>
+        </w:rPr>
+      </w:pPr>
+    </w:p>
+    <w:p>
+      <w:pPr>
+        <w:rPr>
+          <w:b/>
+          <w:sz w:val="28"/>
+          <w:szCs w:val="28"/>
+        </w:rPr>
+      </w:pPr>
+    </w:p>
+    <w:p>
+      <w:pPr>
+        <w:rPr>
+          <w:b/>
+          <w:sz w:val="28"/>
+          <w:szCs w:val="28"/>
+        </w:rPr>
+      </w:pPr>
+      <w:r>
+        <w:rPr>
+          <w:b/>
+          <w:sz w:val="28"/>
+          <w:szCs w:val="28"/>
+        </w:rPr>
+        <w:lastRenderedPageBreak/>
+        <w:t>What is meant by SSL?</w:t>
+      </w:r>
+    </w:p>
+    <w:p>
+      <w:pPr>
+        <w:rPr>
+          <w:bCs/>
+          <w:sz w:val="24"/>
+          <w:szCs w:val="24"/>
+        </w:rPr>
+      </w:pPr>
+      <w:r>
+        <w:rPr>
+          <w:b/>
+          <w:sz w:val="24"/>
+          <w:szCs w:val="24"/>
+        </w:rPr>
+        <w:t xml:space="preserve">SSL </w:t>
+      </w:r>
+      <w:r>
+        <w:rPr>
+          <w:bCs/>
+          <w:sz w:val="24"/>
+          <w:szCs w:val="24"/>
+        </w:rPr>
+        <w:t xml:space="preserve">Stands for secure sockets layer. Protocol for web browsers and servers that allows for the authentication, encryption and decryption of data sent over the </w:t>
+      </w:r>
+      <w:proofErr w:type="gramStart"/>
+      <w:r>
+        <w:rPr>
+          <w:bCs/>
+          <w:sz w:val="24"/>
+          <w:szCs w:val="24"/>
+        </w:rPr>
+        <w:t>Internet, ..</w:t>
+      </w:r>
+      <w:proofErr w:type="gramEnd"/>
+      <w:r>
+        <w:rPr>
+          <w:bCs/>
+          <w:sz w:val="24"/>
+          <w:szCs w:val="24"/>
+        </w:rPr>
+        <w:t xml:space="preserve"> Wildcard </w:t>
+      </w:r>
+      <w:r>
+        <w:rPr>
+          <w:b/>
+          <w:sz w:val="24"/>
+          <w:szCs w:val="24"/>
+        </w:rPr>
+        <w:t xml:space="preserve">SSL </w:t>
+      </w:r>
+      <w:r>
+        <w:rPr>
+          <w:bCs/>
+          <w:sz w:val="24"/>
+          <w:szCs w:val="24"/>
+        </w:rPr>
+        <w:t xml:space="preserve">certificates Type of certificate used to secure multiple subdomains. </w:t>
+      </w:r>
+    </w:p>
+    <w:p>
+      <w:pPr>
+        <w:rPr>
+          <w:bCs/>
+          <w:sz w:val="24"/>
+          <w:szCs w:val="24"/>
+        </w:rPr>
+      </w:pPr>
+      <w:r>
+        <w:rPr>
+          <w:bCs/>
+          <w:noProof/>
+        </w:rPr>
+        <w:drawing>
+          <wp:anchor distT="0" distB="0" distL="114300" distR="114300" simplePos="0" relativeHeight="251658240" behindDoc="0" locked="0" layoutInCell="1" allowOverlap="1" wp14:anchorId="340FA708" wp14:editId="113485B6">
+            <wp:simplePos x="0" y="0"/>
+            <wp:positionH relativeFrom="margin">
+              <wp:align>left</wp:align>
+            </wp:positionH>
+            <wp:positionV relativeFrom="paragraph">
+              <wp:posOffset>3646805</wp:posOffset>
+            </wp:positionV>
+            <wp:extent cx="5962650" cy="3228684"/>
+            <wp:effectExtent l="0" t="0" r="0" b="0"/>
+            <wp:wrapSquare wrapText="bothSides"/>
+            <wp:docPr id="22" name="Picture 22"/>
+            <wp:cNvGraphicFramePr>
+              <a:graphicFrameLocks xmlns:a="http://schemas.openxmlformats.org/drawingml/2006/main" noChangeAspect="1"/>
+            </wp:cNvGraphicFramePr>
+            <a:graphic xmlns:a="http://schemas.openxmlformats.org/drawingml/2006/main">
+              <a:graphicData uri="http://schemas.openxmlformats.org/drawingml/2006/picture">
+                <pic:pic xmlns:pic="http://schemas.openxmlformats.org/drawingml/2006/picture">
+                  <pic:nvPicPr>
+                    <pic:cNvPr id="0" name="Picture 16"/>
+                    <pic:cNvPicPr>
+                      <a:picLocks noChangeAspect="1" noChangeArrowheads="1"/>
+                    </pic:cNvPicPr>
+                  </pic:nvPicPr>
+                  <pic:blipFill>
+                    <a:blip r:embed="rId23">
+                      <a:extLst>
+                        <a:ext uri="{28A0092B-C50C-407E-A947-70E740481C1C}">
+                          <a14:useLocalDpi xmlns:a14="http://schemas.microsoft.com/office/drawing/2010/main" val="0"/>
+                        </a:ext>
+                      </a:extLst>
+                    </a:blip>
+                    <a:srcRect/>
+                    <a:stretch>
+                      <a:fillRect/>
+                    </a:stretch>
+                  </pic:blipFill>
+                  <pic:spPr bwMode="auto">
+                    <a:xfrm>
+                      <a:off x="0" y="0"/>
+                      <a:ext cx="5962650" cy="3228684"/>
+                    </a:xfrm>
+                    <a:prstGeom prst="rect">
+                      <a:avLst/>
+                    </a:prstGeom>
+                    <a:noFill/>
+                    <a:ln>
+                      <a:noFill/>
+                    </a:ln>
+                  </pic:spPr>
+                </pic:pic>
+              </a:graphicData>
+            </a:graphic>
+            <wp14:sizeRelH relativeFrom="margin">
+              <wp14:pctWidth>0</wp14:pctWidth>
+            </wp14:sizeRelH>
+            <wp14:sizeRelV relativeFrom="margin">
+              <wp14:pctHeight>0</wp14:pctHeight>
+            </wp14:sizeRelV>
+          </wp:anchor>
+        </w:drawing>
+      </w:r>
+      <w:r>
+        <w:rPr>
+          <w:noProof/>
+        </w:rPr>
+        <w:drawing>
+          <wp:inline distT="0" distB="0" distL="0" distR="0" wp14:anchorId="65E3EF18" wp14:editId="007A25CC">
+            <wp:extent cx="5731510" cy="3529965"/>
+            <wp:effectExtent l="0" t="0" r="2540" b="0"/>
+            <wp:docPr id="21" name="Picture 21"/>
+            <wp:cNvGraphicFramePr>
+              <a:graphicFrameLocks xmlns:a="http://schemas.openxmlformats.org/drawingml/2006/main" noChangeAspect="1"/>
+            </wp:cNvGraphicFramePr>
+            <a:graphic xmlns:a="http://schemas.openxmlformats.org/drawingml/2006/main">
+              <a:graphicData uri="http://schemas.openxmlformats.org/drawingml/2006/picture">
+                <pic:pic xmlns:pic="http://schemas.openxmlformats.org/drawingml/2006/picture">
+                  <pic:nvPicPr>
+                    <pic:cNvPr id="1" name=""/>
+                    <pic:cNvPicPr/>
+                  </pic:nvPicPr>
+                  <pic:blipFill>
+                    <a:blip r:embed="rId24"/>
+                    <a:stretch>
+                      <a:fillRect/>
+                    </a:stretch>
+                  </pic:blipFill>
+                  <pic:spPr>
+                    <a:xfrm>
+                      <a:off x="0" y="0"/>
+                      <a:ext cx="5731510" cy="3529965"/>
+                    </a:xfrm>
+                    <a:prstGeom prst="rect">
+                      <a:avLst/>
+                    </a:prstGeom>
+                  </pic:spPr>
+                </pic:pic>
+              </a:graphicData>
+            </a:graphic>
+          </wp:inline>
+        </w:drawing>
+      </w:r>
+    </w:p>
+    <w:p>
+      <w:pPr>
+        <w:rPr>
+          <w:bCs/>
+          <w:sz w:val="24"/>
+          <w:szCs w:val="24"/>
+        </w:rPr>
+      </w:pPr>
+    </w:p>
+    <w:p>
+      <w:pPr>
+        <w:rPr>
+          <w:bCs/>
+          <w:sz w:val="24"/>
+          <w:szCs w:val="24"/>
+        </w:rPr>
+      </w:pPr>
+    </w:p>
+    <w:p>
+      <w:pPr>
+        <w:rPr>
+          <w:bCs/>
+          <w:sz w:val="24"/>
+          <w:szCs w:val="24"/>
+        </w:rPr>
+      </w:pPr>
+    </w:p>
+    <w:p>
+      <w:pPr>
+        <w:rPr>
+          <w:b/>
+          <w:sz w:val="28"/>
+          <w:szCs w:val="28"/>
+        </w:rPr>
+      </w:pPr>
+      <w:r>
+        <w:rPr>
+          <w:b/>
+          <w:sz w:val="28"/>
+          <w:szCs w:val="28"/>
+        </w:rPr>
+        <w:lastRenderedPageBreak/>
+        <w:t>What is meant by Hash</w:t>
+      </w:r>
+      <w:r>
+        <w:rPr>
+          <w:b/>
+          <w:sz w:val="28"/>
+          <w:szCs w:val="28"/>
+        </w:rPr>
+        <w:t>S</w:t>
+      </w:r>
+      <w:r>
+        <w:rPr>
+          <w:b/>
+          <w:sz w:val="28"/>
+          <w:szCs w:val="28"/>
+        </w:rPr>
+        <w:t>et?</w:t>
+      </w:r>
+    </w:p>
+    <w:p>
+      <w:pPr>
+        <w:rPr>
+          <w:bCs/>
+          <w:sz w:val="24"/>
+          <w:szCs w:val="24"/>
+        </w:rPr>
+      </w:pPr>
+      <w:r>
+        <w:rPr>
+          <w:b/>
+          <w:sz w:val="24"/>
+          <w:szCs w:val="24"/>
+        </w:rPr>
+        <w:t>Hash</w:t>
+      </w:r>
+      <w:r>
+        <w:rPr>
+          <w:b/>
+          <w:sz w:val="24"/>
+          <w:szCs w:val="24"/>
+        </w:rPr>
+        <w:t>S</w:t>
+      </w:r>
+      <w:r>
+        <w:rPr>
+          <w:b/>
+          <w:sz w:val="24"/>
+          <w:szCs w:val="24"/>
+        </w:rPr>
+        <w:t xml:space="preserve">et </w:t>
+      </w:r>
+      <w:r>
+        <w:rPr>
+          <w:bCs/>
+          <w:sz w:val="24"/>
+          <w:szCs w:val="24"/>
+        </w:rPr>
+        <w:t>extends Abstract</w:t>
+      </w:r>
+      <w:r>
+        <w:rPr>
+          <w:bCs/>
+          <w:sz w:val="24"/>
+          <w:szCs w:val="24"/>
+        </w:rPr>
+        <w:t xml:space="preserve"> S</w:t>
+      </w:r>
+      <w:r>
+        <w:rPr>
+          <w:bCs/>
+          <w:sz w:val="24"/>
+          <w:szCs w:val="24"/>
+        </w:rPr>
+        <w:t xml:space="preserve">et and implements the Set Interface. </w:t>
+      </w:r>
+      <w:r>
+        <w:rPr>
+          <w:bCs/>
+          <w:sz w:val="24"/>
+          <w:szCs w:val="24"/>
+        </w:rPr>
+        <w:t xml:space="preserve">It creates a collection that uses a hash table for storage. A hash table stores information by using a mechanism called </w:t>
+      </w:r>
+      <w:proofErr w:type="gramStart"/>
+      <w:r>
+        <w:rPr>
+          <w:bCs/>
+          <w:sz w:val="24"/>
+          <w:szCs w:val="24"/>
+        </w:rPr>
+        <w:t>hashing..</w:t>
+      </w:r>
+      <w:proofErr w:type="gramEnd"/>
+      <w:r>
+        <w:rPr>
+          <w:bCs/>
+          <w:sz w:val="24"/>
+          <w:szCs w:val="24"/>
+        </w:rPr>
+        <w:t xml:space="preserve">  The hash code is then used as the index at which the data associated with the key is stored. </w:t>
+      </w:r>
+    </w:p>
+    <w:p>
+      <w:pPr>
+        <w:rPr>
+          <w:bCs/>
+          <w:sz w:val="24"/>
+          <w:szCs w:val="24"/>
+        </w:rPr>
+      </w:pPr>
+      <w:r>
+        <w:rPr>
+          <w:bCs/>
+          <w:sz w:val="24"/>
+          <w:szCs w:val="24"/>
+        </w:rPr>
+        <w:t xml:space="preserve">A </w:t>
+      </w:r>
+      <w:r>
+        <w:rPr>
+          <w:b/>
+          <w:sz w:val="24"/>
+          <w:szCs w:val="24"/>
+        </w:rPr>
+        <w:t xml:space="preserve">HashSet </w:t>
+      </w:r>
+      <w:r>
+        <w:rPr>
+          <w:bCs/>
+          <w:sz w:val="24"/>
+          <w:szCs w:val="24"/>
+        </w:rPr>
+        <w:t xml:space="preserve">holds a set of objects, but in a way that it allows you to easily and quicky determine whether an object is already in the set or not. </w:t>
+      </w:r>
+      <w:r>
+        <w:rPr>
+          <w:bCs/>
+          <w:sz w:val="24"/>
+          <w:szCs w:val="24"/>
+        </w:rPr>
+        <w:t xml:space="preserve">It does so by internally managing an array and storing the object using an index </w:t>
+      </w:r>
+      <w:r>
+        <w:rPr>
+          <w:bCs/>
+          <w:sz w:val="24"/>
+          <w:szCs w:val="24"/>
+        </w:rPr>
+        <w:t xml:space="preserve">which is calculated from the </w:t>
+      </w:r>
+      <w:proofErr w:type="spellStart"/>
+      <w:r>
+        <w:rPr>
+          <w:bCs/>
+          <w:sz w:val="24"/>
+          <w:szCs w:val="24"/>
+        </w:rPr>
+        <w:t>hashcode</w:t>
+      </w:r>
+      <w:proofErr w:type="spellEnd"/>
+      <w:r>
+        <w:rPr>
+          <w:bCs/>
+          <w:sz w:val="24"/>
+          <w:szCs w:val="24"/>
+        </w:rPr>
+        <w:t xml:space="preserve"> of the object.</w:t>
+      </w:r>
+    </w:p>
+    <w:p>
+      <w:pPr>
+        <w:rPr>
+          <w:bCs/>
+          <w:sz w:val="24"/>
+          <w:szCs w:val="24"/>
+        </w:rPr>
+      </w:pPr>
+      <w:r>
+        <w:rPr>
+          <w:b/>
+          <w:sz w:val="24"/>
+          <w:szCs w:val="24"/>
+        </w:rPr>
+        <w:t xml:space="preserve">HashSet </w:t>
+      </w:r>
+      <w:r>
+        <w:rPr>
+          <w:bCs/>
+          <w:sz w:val="24"/>
+          <w:szCs w:val="24"/>
+        </w:rPr>
+        <w:t xml:space="preserve">is an unordered collection containing unique elements. </w:t>
+      </w:r>
+      <w:r>
+        <w:rPr>
+          <w:bCs/>
+          <w:sz w:val="24"/>
+          <w:szCs w:val="24"/>
+        </w:rPr>
+        <w:t>It has the standard collection operations</w:t>
+      </w:r>
+      <w:r>
+        <w:rPr>
+          <w:bCs/>
+          <w:sz w:val="24"/>
+          <w:szCs w:val="24"/>
+        </w:rPr>
+        <w:t xml:space="preserve"> Add, Remove, Contains, but since it uses a hash-based implementation, these operations are </w:t>
+      </w:r>
+      <w:proofErr w:type="gramStart"/>
+      <w:r>
+        <w:rPr>
+          <w:bCs/>
+          <w:sz w:val="24"/>
+          <w:szCs w:val="24"/>
+        </w:rPr>
+        <w:t>O(</w:t>
+      </w:r>
+      <w:proofErr w:type="gramEnd"/>
+      <w:r>
+        <w:rPr>
+          <w:bCs/>
+          <w:sz w:val="24"/>
+          <w:szCs w:val="24"/>
+        </w:rPr>
+        <w:t>1).</w:t>
+      </w:r>
+      <w:r>
+        <w:rPr>
+          <w:bCs/>
+          <w:sz w:val="24"/>
+          <w:szCs w:val="24"/>
+        </w:rPr>
+        <w:t xml:space="preserve"> (As Opposed to List for example, which is O(n) for Contains and Remove). </w:t>
+      </w:r>
+      <w:r>
+        <w:rPr>
+          <w:b/>
+          <w:sz w:val="24"/>
+          <w:szCs w:val="24"/>
+        </w:rPr>
+        <w:t xml:space="preserve">HashSet </w:t>
+      </w:r>
+      <w:r>
+        <w:rPr>
+          <w:bCs/>
+          <w:sz w:val="24"/>
+          <w:szCs w:val="24"/>
+        </w:rPr>
+        <w:t xml:space="preserve">also provides standard set operations such as </w:t>
+      </w:r>
+      <w:r>
+        <w:rPr>
+          <w:bCs/>
+          <w:i/>
+          <w:iCs/>
+          <w:sz w:val="24"/>
+          <w:szCs w:val="24"/>
+        </w:rPr>
+        <w:t xml:space="preserve">union, intersection, </w:t>
+      </w:r>
+      <w:r>
+        <w:rPr>
+          <w:bCs/>
+          <w:sz w:val="24"/>
+          <w:szCs w:val="24"/>
+        </w:rPr>
+        <w:t xml:space="preserve">and </w:t>
+      </w:r>
+      <w:r>
+        <w:rPr>
+          <w:bCs/>
+          <w:i/>
+          <w:iCs/>
+          <w:sz w:val="24"/>
+          <w:szCs w:val="24"/>
+        </w:rPr>
+        <w:t>symmetric difference</w:t>
+      </w:r>
+      <w:r>
+        <w:rPr>
+          <w:bCs/>
+          <w:i/>
+          <w:iCs/>
+          <w:sz w:val="24"/>
+          <w:szCs w:val="24"/>
+        </w:rPr>
+        <w:t>.</w:t>
+      </w:r>
+    </w:p>
+    <w:p>
+      <w:pPr>
+        <w:rPr>
+          <w:bCs/>
+          <w:sz w:val="24"/>
+          <w:szCs w:val="24"/>
+        </w:rPr>
+      </w:pPr>
+      <w:r>
+        <w:rPr>
+          <w:noProof/>
+        </w:rPr>
+        <w:drawing>
+          <wp:inline distT="0" distB="0" distL="0" distR="0" wp14:anchorId="07596C9F" wp14:editId="2A848C1E">
+            <wp:extent cx="5731510" cy="3145155"/>
+            <wp:effectExtent l="0" t="0" r="2540" b="0"/>
+            <wp:docPr id="18" name="Picture 18" descr="Difference between ArrayList and HashSet in Java - GeeksforGeeks"/>
+            <wp:cNvGraphicFramePr>
+              <a:graphicFrameLocks xmlns:a="http://schemas.openxmlformats.org/drawingml/2006/main" noChangeAspect="1"/>
+            </wp:cNvGraphicFramePr>
+            <a:graphic xmlns:a="http://schemas.openxmlformats.org/drawingml/2006/main">
+              <a:graphicData uri="http://schemas.openxmlformats.org/drawingml/2006/picture">
+                <pic:pic xmlns:pic="http://schemas.openxmlformats.org/drawingml/2006/picture">
+                  <pic:nvPicPr>
+                    <pic:cNvPr id="0" name="Picture 1" descr="Difference between ArrayList and HashSet in Java - GeeksforGeeks"/>
+                    <pic:cNvPicPr>
+                      <a:picLocks noChangeAspect="1" noChangeArrowheads="1"/>
+                    </pic:cNvPicPr>
+                  </pic:nvPicPr>
+                  <pic:blipFill>
+                    <a:blip r:embed="rId25">
+                      <a:extLst>
+                        <a:ext uri="{28A0092B-C50C-407E-A947-70E740481C1C}">
+                          <a14:useLocalDpi xmlns:a14="http://schemas.microsoft.com/office/drawing/2010/main" val="0"/>
+                        </a:ext>
+                      </a:extLst>
+                    </a:blip>
+                    <a:srcRect/>
+                    <a:stretch>
+                      <a:fillRect/>
+                    </a:stretch>
+                  </pic:blipFill>
+                  <pic:spPr bwMode="auto">
+                    <a:xfrm>
+                      <a:off x="0" y="0"/>
+                      <a:ext cx="5731510" cy="3145155"/>
+                    </a:xfrm>
+                    <a:prstGeom prst="rect">
+                      <a:avLst/>
+                    </a:prstGeom>
+                    <a:noFill/>
+                    <a:ln>
+                      <a:noFill/>
+                    </a:ln>
+                  </pic:spPr>
+                </pic:pic>
+              </a:graphicData>
+            </a:graphic>
+          </wp:inline>
+        </w:drawing>
+      </w:r>
+    </w:p>
+    <w:p>
+      <w:pPr>
+        <w:rPr>
+          <w:bCs/>
+          <w:sz w:val="24"/>
+          <w:szCs w:val="24"/>
+        </w:rPr>
+      </w:pPr>
+    </w:p>
+    <w:p>
+      <w:pPr>
+        <w:rPr>
+          <w:bCs/>
+          <w:sz w:val="24"/>
+          <w:szCs w:val="24"/>
+        </w:rPr>
+      </w:pPr>
+    </w:p>
+    <w:p>
+      <w:pPr>
+        <w:rPr>
+          <w:bCs/>
+          <w:sz w:val="24"/>
+          <w:szCs w:val="24"/>
+        </w:rPr>
+      </w:pPr>
+    </w:p>
+    <w:p>
+      <w:pPr>
+        <w:rPr>
+          <w:bCs/>
+          <w:sz w:val="24"/>
+          <w:szCs w:val="24"/>
+        </w:rPr>
+      </w:pPr>
+    </w:p>
+    <w:p>
+      <w:pPr>
+        <w:rPr>
+          <w:bCs/>
+          <w:sz w:val="24"/>
+          <w:szCs w:val="24"/>
+        </w:rPr>
+      </w:pPr>
+    </w:p>
+    <w:p>
+      <w:pPr>
+        <w:rPr>
+          <w:bCs/>
+          <w:sz w:val="24"/>
+          <w:szCs w:val="24"/>
+        </w:rPr>
+      </w:pPr>
+    </w:p>
+    <w:p>
+      <w:pPr>
+        <w:rPr>
+          <w:bCs/>
+          <w:sz w:val="24"/>
+          <w:szCs w:val="24"/>
+        </w:rPr>
+      </w:pPr>
+    </w:p>
+    <w:p>
+      <w:pPr>
+        <w:rPr>
+          <w:bCs/>
+          <w:sz w:val="24"/>
+          <w:szCs w:val="24"/>
+        </w:rPr>
+      </w:pPr>
+    </w:p>
+    <w:p>
+      <w:pPr>
+        <w:rPr>
+          <w:rFonts w:cstheme="minorHAnsi"/>
+          <w:bCs/>
+          <w:color w:val="171717"/>
+          <w:sz w:val="28"/>
+          <w:szCs w:val="28"/>
+          <w:shd w:val="clear" w:color="auto" w:fill="FFFFFF"/>
+        </w:rPr>
+      </w:pPr>
+      <w:r>
+        <w:rPr>
+          <w:rFonts w:cstheme="minorHAnsi"/>
+          <w:b/>
+          <w:color w:val="171717"/>
+          <w:sz w:val="28"/>
+          <w:szCs w:val="28"/>
+          <w:shd w:val="clear" w:color="auto" w:fill="FFFFFF"/>
+        </w:rPr>
+        <w:lastRenderedPageBreak/>
+        <w:t xml:space="preserve">Date: </w:t>
+      </w:r>
+      <w:r>
+        <w:rPr>
+          <w:rFonts w:cstheme="minorHAnsi"/>
+          <w:bCs/>
+          <w:color w:val="171717"/>
+          <w:sz w:val="28"/>
+          <w:szCs w:val="28"/>
+          <w:shd w:val="clear" w:color="auto" w:fill="FFFFFF"/>
+        </w:rPr>
+        <w:t>2</w:t>
+      </w:r>
+      <w:r>
+        <w:rPr>
+          <w:rFonts w:cstheme="minorHAnsi"/>
+          <w:bCs/>
+          <w:color w:val="171717"/>
+          <w:sz w:val="28"/>
+          <w:szCs w:val="28"/>
+          <w:shd w:val="clear" w:color="auto" w:fill="FFFFFF"/>
+        </w:rPr>
+        <w:t>6</w:t>
+      </w:r>
+      <w:r>
+        <w:rPr>
+          <w:rFonts w:cstheme="minorHAnsi"/>
+          <w:bCs/>
+          <w:color w:val="171717"/>
+          <w:sz w:val="28"/>
+          <w:szCs w:val="28"/>
+          <w:shd w:val="clear" w:color="auto" w:fill="FFFFFF"/>
+        </w:rPr>
+        <w:t xml:space="preserve"> - Sep-2020</w:t>
+      </w:r>
+    </w:p>
+    <w:p>
+      <w:pPr>
+        <w:rPr>
+          <w:rFonts w:cstheme="minorHAnsi"/>
+          <w:b/>
+          <w:color w:val="171717"/>
+          <w:sz w:val="28"/>
+          <w:szCs w:val="28"/>
+          <w:shd w:val="clear" w:color="auto" w:fill="FFFFFF"/>
+        </w:rPr>
+      </w:pPr>
+      <w:r>
+        <w:rPr>
+          <w:rFonts w:cstheme="minorHAnsi"/>
+          <w:b/>
+          <w:color w:val="171717"/>
+          <w:sz w:val="28"/>
+          <w:szCs w:val="28"/>
+          <w:shd w:val="clear" w:color="auto" w:fill="FFFFFF"/>
+        </w:rPr>
+        <w:t>What is meant by HTTP?</w:t>
+      </w:r>
+    </w:p>
+    <w:p>
+      <w:pPr>
+        <w:rPr>
+          <w:rFonts w:cstheme="minorHAnsi"/>
+          <w:bCs/>
+          <w:color w:val="171717"/>
+          <w:sz w:val="24"/>
+          <w:szCs w:val="24"/>
+          <w:shd w:val="clear" w:color="auto" w:fill="FFFFFF"/>
+        </w:rPr>
+      </w:pPr>
+      <w:r>
+        <w:rPr>
+          <w:rFonts w:cstheme="minorHAnsi"/>
+          <w:b/>
+          <w:color w:val="171717"/>
+          <w:sz w:val="24"/>
+          <w:szCs w:val="24"/>
+          <w:shd w:val="clear" w:color="auto" w:fill="FFFFFF"/>
+        </w:rPr>
+        <w:t xml:space="preserve">HTTP </w:t>
+      </w:r>
+      <w:r>
+        <w:rPr>
+          <w:rFonts w:cstheme="minorHAnsi"/>
+          <w:bCs/>
+          <w:color w:val="171717"/>
+          <w:sz w:val="24"/>
+          <w:szCs w:val="24"/>
+          <w:shd w:val="clear" w:color="auto" w:fill="FFFFFF"/>
+        </w:rPr>
+        <w:t xml:space="preserve">is a protocol which allows the fetching of resources such as HTML Documents. </w:t>
+      </w:r>
+      <w:r>
+        <w:rPr>
+          <w:rFonts w:cstheme="minorHAnsi"/>
+          <w:bCs/>
+          <w:color w:val="171717"/>
+          <w:sz w:val="24"/>
+          <w:szCs w:val="24"/>
+          <w:shd w:val="clear" w:color="auto" w:fill="FFFFFF"/>
+        </w:rPr>
+        <w:t>It is the found of any data exchange</w:t>
+      </w:r>
+      <w:r>
+        <w:rPr>
+          <w:rFonts w:cstheme="minorHAnsi"/>
+          <w:bCs/>
+          <w:color w:val="171717"/>
+          <w:sz w:val="24"/>
+          <w:szCs w:val="24"/>
+          <w:shd w:val="clear" w:color="auto" w:fill="FFFFFF"/>
+        </w:rPr>
+        <w:t xml:space="preserve"> on the Web and it is a client-server protocol, which </w:t>
+      </w:r>
+      <w:r>
+        <w:rPr>
+          <w:rFonts w:cstheme="minorHAnsi"/>
+          <w:b/>
+          <w:color w:val="171717"/>
+          <w:sz w:val="24"/>
+          <w:szCs w:val="24"/>
+          <w:shd w:val="clear" w:color="auto" w:fill="FFFFFF"/>
+        </w:rPr>
+        <w:t xml:space="preserve">means </w:t>
+      </w:r>
+      <w:r>
+        <w:rPr>
+          <w:rFonts w:cstheme="minorHAnsi"/>
+          <w:bCs/>
+          <w:color w:val="171717"/>
+          <w:sz w:val="24"/>
+          <w:szCs w:val="24"/>
+          <w:shd w:val="clear" w:color="auto" w:fill="FFFFFF"/>
+        </w:rPr>
+        <w:t>requests are initiated by the recipient</w:t>
+      </w:r>
+      <w:r>
+        <w:rPr>
+          <w:rFonts w:cstheme="minorHAnsi"/>
+          <w:bCs/>
+          <w:color w:val="171717"/>
+          <w:sz w:val="24"/>
+          <w:szCs w:val="24"/>
+          <w:shd w:val="clear" w:color="auto" w:fill="FFFFFF"/>
+        </w:rPr>
+        <w:t xml:space="preserve">, usually the Web browser. </w:t>
+      </w:r>
+    </w:p>
+    <w:p>
+      <w:pPr>
+        <w:rPr>
+          <w:rFonts w:cstheme="minorHAnsi"/>
+          <w:b/>
+          <w:color w:val="171717"/>
+          <w:sz w:val="24"/>
+          <w:szCs w:val="24"/>
+          <w:shd w:val="clear" w:color="auto" w:fill="FFFFFF"/>
+        </w:rPr>
+      </w:pPr>
+      <w:r>
+        <w:rPr>
+          <w:rFonts w:cstheme="minorHAnsi"/>
+          <w:bCs/>
+          <w:color w:val="171717"/>
+          <w:sz w:val="24"/>
+          <w:szCs w:val="24"/>
+          <w:shd w:val="clear" w:color="auto" w:fill="FFFFFF"/>
+        </w:rPr>
+        <w:t xml:space="preserve">HTTP Means </w:t>
+      </w:r>
+      <w:r>
+        <w:rPr>
+          <w:rFonts w:cstheme="minorHAnsi"/>
+          <w:b/>
+          <w:color w:val="171717"/>
+          <w:sz w:val="24"/>
+          <w:szCs w:val="24"/>
+          <w:shd w:val="clear" w:color="auto" w:fill="FFFFFF"/>
+        </w:rPr>
+        <w:t>Hyper Text Transfer Protocol.</w:t>
+      </w:r>
+    </w:p>
+    <w:p>
+      <w:pPr>
+        <w:rPr>
+          <w:bCs/>
+          <w:sz w:val="24"/>
+          <w:szCs w:val="24"/>
+        </w:rPr>
+      </w:pPr>
+      <w:r>
+        <w:rPr>
+          <w:noProof/>
+        </w:rPr>
+        <w:drawing>
+          <wp:inline distT="0" distB="0" distL="0" distR="0" wp14:anchorId="737388E1" wp14:editId="58734CBF">
+            <wp:extent cx="5340350" cy="3003873"/>
+            <wp:effectExtent l="0" t="0" r="0" b="6350"/>
+            <wp:docPr id="20" name="Picture 20"/>
+            <wp:cNvGraphicFramePr>
+              <a:graphicFrameLocks xmlns:a="http://schemas.openxmlformats.org/drawingml/2006/main" noChangeAspect="1"/>
+            </wp:cNvGraphicFramePr>
+            <a:graphic xmlns:a="http://schemas.openxmlformats.org/drawingml/2006/main">
+              <a:graphicData uri="http://schemas.openxmlformats.org/drawingml/2006/picture">
+                <pic:pic xmlns:pic="http://schemas.openxmlformats.org/drawingml/2006/picture">
+                  <pic:nvPicPr>
+                    <pic:cNvPr id="0" name="Picture 5"/>
+                    <pic:cNvPicPr>
+                      <a:picLocks noChangeAspect="1" noChangeArrowheads="1"/>
+                    </pic:cNvPicPr>
+                  </pic:nvPicPr>
+                  <pic:blipFill>
+                    <a:blip r:embed="rId26">
+                      <a:extLst>
+                        <a:ext uri="{28A0092B-C50C-407E-A947-70E740481C1C}">
+                          <a14:useLocalDpi xmlns:a14="http://schemas.microsoft.com/office/drawing/2010/main" val="0"/>
+                        </a:ext>
+                      </a:extLst>
+                    </a:blip>
+                    <a:srcRect/>
+                    <a:stretch>
+                      <a:fillRect/>
+                    </a:stretch>
+                  </pic:blipFill>
+                  <pic:spPr bwMode="auto">
+                    <a:xfrm>
+                      <a:off x="0" y="0"/>
+                      <a:ext cx="5347178" cy="3007713"/>
+                    </a:xfrm>
+                    <a:prstGeom prst="rect">
+                      <a:avLst/>
+                    </a:prstGeom>
+                    <a:noFill/>
+                    <a:ln>
+                      <a:noFill/>
+                    </a:ln>
+                  </pic:spPr>
+                </pic:pic>
+              </a:graphicData>
+            </a:graphic>
+          </wp:inline>
+        </w:drawing>
+      </w:r>
+    </w:p>
+    <w:p>
+      <w:pPr>
+        <w:rPr>
+          <w:bCs/>
+          <w:sz w:val="24"/>
+          <w:szCs w:val="24"/>
+        </w:rPr>
+      </w:pPr>
+      <w:r>
+        <w:rPr>
+          <w:noProof/>
+        </w:rPr>
+        <w:drawing>
+          <wp:inline distT="0" distB="0" distL="0" distR="0" wp14:anchorId="3F33F39E" wp14:editId="635D0E39">
+            <wp:extent cx="4127500" cy="1639176"/>
+            <wp:effectExtent l="0" t="0" r="6350" b="0"/>
+            <wp:docPr id="23" name="Picture 23"/>
+            <wp:cNvGraphicFramePr>
+              <a:graphicFrameLocks xmlns:a="http://schemas.openxmlformats.org/drawingml/2006/main" noChangeAspect="1"/>
+            </wp:cNvGraphicFramePr>
+            <a:graphic xmlns:a="http://schemas.openxmlformats.org/drawingml/2006/main">
+              <a:graphicData uri="http://schemas.openxmlformats.org/drawingml/2006/picture">
+                <pic:pic xmlns:pic="http://schemas.openxmlformats.org/drawingml/2006/picture">
+                  <pic:nvPicPr>
+                    <pic:cNvPr id="0" name="Picture 7"/>
+                    <pic:cNvPicPr>
+                      <a:picLocks noChangeAspect="1" noChangeArrowheads="1"/>
+                    </pic:cNvPicPr>
+                  </pic:nvPicPr>
+                  <pic:blipFill>
+                    <a:blip r:embed="rId27">
+                      <a:extLst>
+                        <a:ext uri="{28A0092B-C50C-407E-A947-70E740481C1C}">
+                          <a14:useLocalDpi xmlns:a14="http://schemas.microsoft.com/office/drawing/2010/main" val="0"/>
+                        </a:ext>
+                      </a:extLst>
+                    </a:blip>
+                    <a:srcRect/>
+                    <a:stretch>
+                      <a:fillRect/>
+                    </a:stretch>
+                  </pic:blipFill>
+                  <pic:spPr bwMode="auto">
+                    <a:xfrm>
+                      <a:off x="0" y="0"/>
+                      <a:ext cx="4143736" cy="1645624"/>
+                    </a:xfrm>
+                    <a:prstGeom prst="rect">
+                      <a:avLst/>
+                    </a:prstGeom>
+                    <a:noFill/>
+                    <a:ln>
+                      <a:noFill/>
+                    </a:ln>
+                  </pic:spPr>
+                </pic:pic>
+              </a:graphicData>
+            </a:graphic>
+          </wp:inline>
+        </w:drawing>
+      </w:r>
+    </w:p>
+    <w:p>
+      <w:pPr>
+        <w:rPr>
+          <w:bCs/>
+          <w:sz w:val="24"/>
+          <w:szCs w:val="24"/>
+        </w:rPr>
+      </w:pPr>
+      <w:r>
+        <w:rPr>
+          <w:noProof/>
+        </w:rPr>
+        <w:drawing>
+          <wp:inline distT="0" distB="0" distL="0" distR="0" wp14:anchorId="7080CDF4" wp14:editId="6709F3E7">
+            <wp:extent cx="3346450" cy="1904207"/>
+            <wp:effectExtent l="0" t="0" r="6350" b="1270"/>
+            <wp:docPr id="24" name="Picture 24"/>
+            <wp:cNvGraphicFramePr>
+              <a:graphicFrameLocks xmlns:a="http://schemas.openxmlformats.org/drawingml/2006/main" noChangeAspect="1"/>
+            </wp:cNvGraphicFramePr>
+            <a:graphic xmlns:a="http://schemas.openxmlformats.org/drawingml/2006/main">
+              <a:graphicData uri="http://schemas.openxmlformats.org/drawingml/2006/picture">
+                <pic:pic xmlns:pic="http://schemas.openxmlformats.org/drawingml/2006/picture">
+                  <pic:nvPicPr>
+                    <pic:cNvPr id="0" name="Picture 9"/>
+                    <pic:cNvPicPr>
+                      <a:picLocks noChangeAspect="1" noChangeArrowheads="1"/>
+                    </pic:cNvPicPr>
+                  </pic:nvPicPr>
+                  <pic:blipFill>
+                    <a:blip r:embed="rId28">
+                      <a:extLst>
+                        <a:ext uri="{28A0092B-C50C-407E-A947-70E740481C1C}">
+                          <a14:useLocalDpi xmlns:a14="http://schemas.microsoft.com/office/drawing/2010/main" val="0"/>
+                        </a:ext>
+                      </a:extLst>
+                    </a:blip>
+                    <a:srcRect/>
+                    <a:stretch>
+                      <a:fillRect/>
+                    </a:stretch>
+                  </pic:blipFill>
+                  <pic:spPr bwMode="auto">
+                    <a:xfrm>
+                      <a:off x="0" y="0"/>
+                      <a:ext cx="3370065" cy="1917644"/>
+                    </a:xfrm>
+                    <a:prstGeom prst="rect">
+                      <a:avLst/>
+                    </a:prstGeom>
+                    <a:noFill/>
+                    <a:ln>
+                      <a:noFill/>
+                    </a:ln>
+                  </pic:spPr>
+                </pic:pic>
+              </a:graphicData>
+            </a:graphic>
+          </wp:inline>
+        </w:drawing>
+      </w:r>
+    </w:p>
+    <w:p>
+      <w:pPr>
+        <w:rPr>
+          <w:bCs/>
+          <w:sz w:val="24"/>
+          <w:szCs w:val="24"/>
+        </w:rPr>
+      </w:pPr>
+    </w:p>
+    <w:p>
+      <w:pPr>
+        <w:rPr>
+          <w:b/>
+          <w:sz w:val="28"/>
+          <w:szCs w:val="28"/>
+        </w:rPr>
+      </w:pPr>
+      <w:r>
+        <w:rPr>
+          <w:b/>
+          <w:sz w:val="28"/>
+          <w:szCs w:val="28"/>
+        </w:rPr>
+        <w:lastRenderedPageBreak/>
+        <w:t>What is meant by HTTPS?</w:t>
+      </w:r>
+    </w:p>
+    <w:p>
+      <w:pPr>
+        <w:rPr>
+          <w:bCs/>
+          <w:sz w:val="24"/>
+          <w:szCs w:val="24"/>
+        </w:rPr>
+      </w:pPr>
+      <w:r>
+        <w:rPr>
+          <w:bCs/>
+          <w:sz w:val="24"/>
+          <w:szCs w:val="24"/>
+        </w:rPr>
+        <w:t>Hypertext Transfer Protocol Secure (</w:t>
+      </w:r>
+      <w:r>
+        <w:rPr>
+          <w:b/>
+          <w:sz w:val="24"/>
+          <w:szCs w:val="24"/>
+        </w:rPr>
+        <w:t xml:space="preserve">https) </w:t>
+      </w:r>
+      <w:r>
+        <w:rPr>
+          <w:bCs/>
+          <w:sz w:val="24"/>
+          <w:szCs w:val="24"/>
+        </w:rPr>
+        <w:t xml:space="preserve">is a combination of the Hypertext Transfer Protocol (HTTP) with the Secure Socket Layer </w:t>
+      </w:r>
+      <w:r>
+        <w:rPr>
+          <w:b/>
+          <w:sz w:val="24"/>
+          <w:szCs w:val="24"/>
+        </w:rPr>
+        <w:t>(SSL)</w:t>
+      </w:r>
+      <w:r>
+        <w:rPr>
+          <w:bCs/>
+          <w:sz w:val="24"/>
+          <w:szCs w:val="24"/>
+        </w:rPr>
+        <w:t xml:space="preserve">/ Transport Layer Security </w:t>
+      </w:r>
+      <w:r>
+        <w:rPr>
+          <w:b/>
+          <w:sz w:val="24"/>
+          <w:szCs w:val="24"/>
+        </w:rPr>
+        <w:t>(TLS)</w:t>
+      </w:r>
+      <w:r>
+        <w:rPr>
+          <w:bCs/>
+          <w:sz w:val="24"/>
+          <w:szCs w:val="24"/>
+        </w:rPr>
+        <w:t xml:space="preserve"> protocol.</w:t>
+      </w:r>
+    </w:p>
+    <w:p>
+      <w:pPr>
+        <w:rPr>
+          <w:bCs/>
+          <w:sz w:val="24"/>
+          <w:szCs w:val="24"/>
+        </w:rPr>
+      </w:pPr>
+      <w:r>
+        <w:rPr>
+          <w:noProof/>
+        </w:rPr>
+        <w:drawing>
+          <wp:inline distT="0" distB="0" distL="0" distR="0" wp14:anchorId="2DE8CF6E" wp14:editId="05BFEF12">
+            <wp:extent cx="3749349" cy="2813050"/>
+            <wp:effectExtent l="0" t="0" r="3810" b="6350"/>
+            <wp:docPr id="25" name="Picture 25"/>
+            <wp:cNvGraphicFramePr>
+              <a:graphicFrameLocks xmlns:a="http://schemas.openxmlformats.org/drawingml/2006/main" noChangeAspect="1"/>
+            </wp:cNvGraphicFramePr>
+            <a:graphic xmlns:a="http://schemas.openxmlformats.org/drawingml/2006/main">
+              <a:graphicData uri="http://schemas.openxmlformats.org/drawingml/2006/picture">
+                <pic:pic xmlns:pic="http://schemas.openxmlformats.org/drawingml/2006/picture">
+                  <pic:nvPicPr>
+                    <pic:cNvPr id="0" name="Picture 11"/>
+                    <pic:cNvPicPr>
+                      <a:picLocks noChangeAspect="1" noChangeArrowheads="1"/>
+                    </pic:cNvPicPr>
+                  </pic:nvPicPr>
+                  <pic:blipFill>
+                    <a:blip r:embed="rId29">
+                      <a:extLst>
+                        <a:ext uri="{28A0092B-C50C-407E-A947-70E740481C1C}">
+                          <a14:useLocalDpi xmlns:a14="http://schemas.microsoft.com/office/drawing/2010/main" val="0"/>
+                        </a:ext>
+                      </a:extLst>
+                    </a:blip>
+                    <a:srcRect/>
+                    <a:stretch>
+                      <a:fillRect/>
+                    </a:stretch>
+                  </pic:blipFill>
+                  <pic:spPr bwMode="auto">
+                    <a:xfrm>
+                      <a:off x="0" y="0"/>
+                      <a:ext cx="3753046" cy="2815824"/>
+                    </a:xfrm>
+                    <a:prstGeom prst="rect">
+                      <a:avLst/>
+                    </a:prstGeom>
+                    <a:noFill/>
+                    <a:ln>
+                      <a:noFill/>
+                    </a:ln>
+                  </pic:spPr>
+                </pic:pic>
+              </a:graphicData>
+            </a:graphic>
+          </wp:inline>
+        </w:drawing>
+      </w:r>
+    </w:p>
+    <w:p>
+      <w:pPr>
+        <w:rPr>
+          <w:bCs/>
+          <w:sz w:val="24"/>
+          <w:szCs w:val="24"/>
+        </w:rPr>
+      </w:pPr>
+      <w:r>
+        <w:rPr>
+          <w:noProof/>
+        </w:rPr>
+        <w:drawing>
+          <wp:inline distT="0" distB="0" distL="0" distR="0" wp14:anchorId="504EBF5E" wp14:editId="7A0EC798">
+            <wp:extent cx="3334635" cy="2501900"/>
+            <wp:effectExtent l="0" t="0" r="0" b="0"/>
+            <wp:docPr id="26" name="Picture 26"/>
+            <wp:cNvGraphicFramePr>
+              <a:graphicFrameLocks xmlns:a="http://schemas.openxmlformats.org/drawingml/2006/main" noChangeAspect="1"/>
+            </wp:cNvGraphicFramePr>
+            <a:graphic xmlns:a="http://schemas.openxmlformats.org/drawingml/2006/main">
+              <a:graphicData uri="http://schemas.openxmlformats.org/drawingml/2006/picture">
+                <pic:pic xmlns:pic="http://schemas.openxmlformats.org/drawingml/2006/picture">
+                  <pic:nvPicPr>
+                    <pic:cNvPr id="0" name="Picture 13"/>
+                    <pic:cNvPicPr>
+                      <a:picLocks noChangeAspect="1" noChangeArrowheads="1"/>
+                    </pic:cNvPicPr>
+                  </pic:nvPicPr>
+                  <pic:blipFill>
+                    <a:blip r:embed="rId30">
+                      <a:extLst>
+                        <a:ext uri="{28A0092B-C50C-407E-A947-70E740481C1C}">
+                          <a14:useLocalDpi xmlns:a14="http://schemas.microsoft.com/office/drawing/2010/main" val="0"/>
+                        </a:ext>
+                      </a:extLst>
+                    </a:blip>
+                    <a:srcRect/>
+                    <a:stretch>
+                      <a:fillRect/>
+                    </a:stretch>
+                  </pic:blipFill>
+                  <pic:spPr bwMode="auto">
+                    <a:xfrm>
+                      <a:off x="0" y="0"/>
+                      <a:ext cx="3339922" cy="2505867"/>
+                    </a:xfrm>
+                    <a:prstGeom prst="rect">
+                      <a:avLst/>
+                    </a:prstGeom>
+                    <a:noFill/>
+                    <a:ln>
+                      <a:noFill/>
+                    </a:ln>
+                  </pic:spPr>
+                </pic:pic>
+              </a:graphicData>
+            </a:graphic>
+          </wp:inline>
+        </w:drawing>
+      </w:r>
+    </w:p>
+    <w:p>
+      <w:pPr>
+        <w:rPr>
+          <w:bCs/>
+          <w:sz w:val="24"/>
+          <w:szCs w:val="24"/>
+        </w:rPr>
+      </w:pPr>
+      <w:r>
+        <w:rPr>
+          <w:noProof/>
+        </w:rPr>
+        <w:drawing>
+          <wp:inline distT="0" distB="0" distL="0" distR="0" wp14:anchorId="5639EFBB" wp14:editId="05CECE15">
+            <wp:extent cx="2825750" cy="1513683"/>
+            <wp:effectExtent l="0" t="0" r="0" b="0"/>
+            <wp:docPr id="27" name="Picture 27"/>
+            <wp:cNvGraphicFramePr>
+              <a:graphicFrameLocks xmlns:a="http://schemas.openxmlformats.org/drawingml/2006/main" noChangeAspect="1"/>
+            </wp:cNvGraphicFramePr>
+            <a:graphic xmlns:a="http://schemas.openxmlformats.org/drawingml/2006/main">
+              <a:graphicData uri="http://schemas.openxmlformats.org/drawingml/2006/picture">
+                <pic:pic xmlns:pic="http://schemas.openxmlformats.org/drawingml/2006/picture">
+                  <pic:nvPicPr>
+                    <pic:cNvPr id="0" name="Picture 15"/>
+                    <pic:cNvPicPr>
+                      <a:picLocks noChangeAspect="1" noChangeArrowheads="1"/>
+                    </pic:cNvPicPr>
+                  </pic:nvPicPr>
+                  <pic:blipFill>
+                    <a:blip r:embed="rId31" cstate="print">
+                      <a:extLst>
+                        <a:ext uri="{28A0092B-C50C-407E-A947-70E740481C1C}">
+                          <a14:useLocalDpi xmlns:a14="http://schemas.microsoft.com/office/drawing/2010/main" val="0"/>
+                        </a:ext>
+                      </a:extLst>
+                    </a:blip>
+                    <a:srcRect/>
+                    <a:stretch>
+                      <a:fillRect/>
+                    </a:stretch>
+                  </pic:blipFill>
+                  <pic:spPr bwMode="auto">
+                    <a:xfrm>
+                      <a:off x="0" y="0"/>
+                      <a:ext cx="2828097" cy="1514940"/>
+                    </a:xfrm>
+                    <a:prstGeom prst="rect">
+                      <a:avLst/>
+                    </a:prstGeom>
+                    <a:noFill/>
+                    <a:ln>
+                      <a:noFill/>
+                    </a:ln>
+                  </pic:spPr>
+                </pic:pic>
+              </a:graphicData>
+            </a:graphic>
+          </wp:inline>
+        </w:drawing>
+      </w:r>
+    </w:p>
+    <w:p>
+      <w:pPr>
+        <w:rPr>
+          <w:bCs/>
+          <w:sz w:val="24"/>
+          <w:szCs w:val="24"/>
+        </w:rPr>
+      </w:pPr>
+    </w:p>
+    <w:p>
+      <w:pPr>
+        <w:rPr>
+          <w:b/>
+          <w:sz w:val="24"/>
+          <w:szCs w:val="24"/>
+        </w:rPr>
+      </w:pPr>
+    </w:p>
+    <w:p>
+      <w:pPr>
+        <w:rPr>
+          <w:sz w:val="24"/>
+          <w:szCs w:val="24"/>
+        </w:rPr>
+      </w:pPr>
+    </w:p>
+    <w:p>
+      <w:pPr>
+        <w:rPr>
+          <w:b/>
+          <w:bCs/>
+          <w:sz w:val="28"/>
+          <w:szCs w:val="28"/>
+        </w:rPr>
+      </w:pPr>
+      <w:r>
+        <w:rPr>
+          <w:b/>
+          <w:bCs/>
+          <w:sz w:val="28"/>
+          <w:szCs w:val="28"/>
+        </w:rPr>
+        <w:lastRenderedPageBreak/>
+        <w:t>What is Transport Layer Security (TLS)?</w:t>
+      </w:r>
+    </w:p>
+    <w:p>
+      <w:pPr>
+        <w:rPr>
+          <w:sz w:val="24"/>
+          <w:szCs w:val="24"/>
+        </w:rPr>
+      </w:pPr>
+      <w:r>
+        <w:rPr>
+          <w:sz w:val="24"/>
+          <w:szCs w:val="24"/>
+        </w:rPr>
+        <w:t xml:space="preserve">TLS is a </w:t>
+      </w:r>
+      <w:r>
+        <w:rPr>
+          <w:b/>
+          <w:bCs/>
+          <w:sz w:val="24"/>
+          <w:szCs w:val="24"/>
+        </w:rPr>
+        <w:t xml:space="preserve">security protocol </w:t>
+      </w:r>
+      <w:r>
+        <w:rPr>
+          <w:sz w:val="24"/>
+          <w:szCs w:val="24"/>
+        </w:rPr>
+        <w:t xml:space="preserve">that provides privacy and data integrity for Internet Communications. </w:t>
+      </w:r>
+      <w:r>
+        <w:rPr>
+          <w:sz w:val="24"/>
+          <w:szCs w:val="24"/>
+        </w:rPr>
+        <w:t xml:space="preserve">Implementing TLS is a standard practice for building </w:t>
+      </w:r>
+      <w:r>
+        <w:rPr>
+          <w:b/>
+          <w:bCs/>
+          <w:sz w:val="24"/>
+          <w:szCs w:val="24"/>
+        </w:rPr>
+        <w:t xml:space="preserve">Secure </w:t>
+      </w:r>
+      <w:r>
+        <w:rPr>
+          <w:sz w:val="24"/>
+          <w:szCs w:val="24"/>
+        </w:rPr>
+        <w:t xml:space="preserve">web apps. </w:t>
+      </w:r>
+    </w:p>
+    <w:p>
+      <w:pPr>
+        <w:rPr>
+          <w:sz w:val="24"/>
+          <w:szCs w:val="24"/>
+        </w:rPr>
+      </w:pPr>
+      <w:r>
+        <w:rPr>
+          <w:noProof/>
+        </w:rPr>
+        <w:drawing>
+          <wp:inline distT="0" distB="0" distL="0" distR="0" wp14:anchorId="5C6DC42A" wp14:editId="067E6241">
+            <wp:extent cx="4413250" cy="2485815"/>
+            <wp:effectExtent l="0" t="0" r="6350" b="0"/>
+            <wp:docPr id="28" name="Picture 28" descr="Transport layer security (tls)"/>
+            <wp:cNvGraphicFramePr>
+              <a:graphicFrameLocks xmlns:a="http://schemas.openxmlformats.org/drawingml/2006/main" noChangeAspect="1"/>
+            </wp:cNvGraphicFramePr>
+            <a:graphic xmlns:a="http://schemas.openxmlformats.org/drawingml/2006/main">
+              <a:graphicData uri="http://schemas.openxmlformats.org/drawingml/2006/picture">
+                <pic:pic xmlns:pic="http://schemas.openxmlformats.org/drawingml/2006/picture">
+                  <pic:nvPicPr>
+                    <pic:cNvPr id="0" name="Picture 17" descr="Transport layer security (tls)"/>
+                    <pic:cNvPicPr>
+                      <a:picLocks noChangeAspect="1" noChangeArrowheads="1"/>
+                    </pic:cNvPicPr>
+                  </pic:nvPicPr>
+                  <pic:blipFill>
+                    <a:blip r:embed="rId32">
+                      <a:extLst>
+                        <a:ext uri="{28A0092B-C50C-407E-A947-70E740481C1C}">
+                          <a14:useLocalDpi xmlns:a14="http://schemas.microsoft.com/office/drawing/2010/main" val="0"/>
+                        </a:ext>
+                      </a:extLst>
+                    </a:blip>
+                    <a:srcRect/>
+                    <a:stretch>
+                      <a:fillRect/>
+                    </a:stretch>
+                  </pic:blipFill>
+                  <pic:spPr bwMode="auto">
+                    <a:xfrm>
+                      <a:off x="0" y="0"/>
+                      <a:ext cx="4420433" cy="2489861"/>
+                    </a:xfrm>
+                    <a:prstGeom prst="rect">
+                      <a:avLst/>
+                    </a:prstGeom>
+                    <a:noFill/>
+                    <a:ln>
+                      <a:noFill/>
+                    </a:ln>
+                  </pic:spPr>
+                </pic:pic>
+              </a:graphicData>
+            </a:graphic>
+          </wp:inline>
+        </w:drawing>
+      </w:r>
+    </w:p>
+    <w:p>
+      <w:pPr>
+        <w:rPr>
+          <w:sz w:val="24"/>
+          <w:szCs w:val="24"/>
+        </w:rPr>
+      </w:pPr>
+      <w:r>
+        <w:rPr>
+          <w:noProof/>
+        </w:rPr>
+        <w:drawing>
+          <wp:inline distT="0" distB="0" distL="0" distR="0" wp14:anchorId="40F10CD0" wp14:editId="682EF1AD">
+            <wp:extent cx="4441808" cy="2501900"/>
+            <wp:effectExtent l="0" t="0" r="0" b="0"/>
+            <wp:docPr id="29" name="Picture 29" descr="Transport layer security (tls)"/>
+            <wp:cNvGraphicFramePr>
+              <a:graphicFrameLocks xmlns:a="http://schemas.openxmlformats.org/drawingml/2006/main" noChangeAspect="1"/>
+            </wp:cNvGraphicFramePr>
+            <a:graphic xmlns:a="http://schemas.openxmlformats.org/drawingml/2006/main">
+              <a:graphicData uri="http://schemas.openxmlformats.org/drawingml/2006/picture">
+                <pic:pic xmlns:pic="http://schemas.openxmlformats.org/drawingml/2006/picture">
+                  <pic:nvPicPr>
+                    <pic:cNvPr id="0" name="Picture 19" descr="Transport layer security (tls)"/>
+                    <pic:cNvPicPr>
+                      <a:picLocks noChangeAspect="1" noChangeArrowheads="1"/>
+                    </pic:cNvPicPr>
+                  </pic:nvPicPr>
+                  <pic:blipFill>
+                    <a:blip r:embed="rId33">
+                      <a:extLst>
+                        <a:ext uri="{28A0092B-C50C-407E-A947-70E740481C1C}">
+                          <a14:useLocalDpi xmlns:a14="http://schemas.microsoft.com/office/drawing/2010/main" val="0"/>
+                        </a:ext>
+                      </a:extLst>
+                    </a:blip>
+                    <a:srcRect/>
+                    <a:stretch>
+                      <a:fillRect/>
+                    </a:stretch>
+                  </pic:blipFill>
+                  <pic:spPr bwMode="auto">
+                    <a:xfrm>
+                      <a:off x="0" y="0"/>
+                      <a:ext cx="4447221" cy="2504949"/>
+                    </a:xfrm>
+                    <a:prstGeom prst="rect">
+                      <a:avLst/>
+                    </a:prstGeom>
+                    <a:noFill/>
+                    <a:ln>
+                      <a:noFill/>
+                    </a:ln>
+                  </pic:spPr>
+                </pic:pic>
+              </a:graphicData>
+            </a:graphic>
+          </wp:inline>
+        </w:drawing>
+      </w:r>
+    </w:p>
+    <w:p>
+      <w:pPr>
+        <w:rPr>
+          <w:sz w:val="24"/>
+          <w:szCs w:val="24"/>
+        </w:rPr>
+      </w:pPr>
+      <w:r>
+        <w:rPr>
+          <w:noProof/>
+        </w:rPr>
+        <w:drawing>
+          <wp:inline distT="0" distB="0" distL="0" distR="0" wp14:anchorId="49F630A2" wp14:editId="3456FA41">
+            <wp:extent cx="4203700" cy="2367783"/>
+            <wp:effectExtent l="0" t="0" r="6350" b="0"/>
+            <wp:docPr id="30" name="Picture 30" descr="Transport layer security (tls)"/>
+            <wp:cNvGraphicFramePr>
+              <a:graphicFrameLocks xmlns:a="http://schemas.openxmlformats.org/drawingml/2006/main" noChangeAspect="1"/>
+            </wp:cNvGraphicFramePr>
+            <a:graphic xmlns:a="http://schemas.openxmlformats.org/drawingml/2006/main">
+              <a:graphicData uri="http://schemas.openxmlformats.org/drawingml/2006/picture">
+                <pic:pic xmlns:pic="http://schemas.openxmlformats.org/drawingml/2006/picture">
+                  <pic:nvPicPr>
+                    <pic:cNvPr id="0" name="Picture 21" descr="Transport layer security (tls)"/>
+                    <pic:cNvPicPr>
+                      <a:picLocks noChangeAspect="1" noChangeArrowheads="1"/>
+                    </pic:cNvPicPr>
+                  </pic:nvPicPr>
+                  <pic:blipFill>
+                    <a:blip r:embed="rId34">
+                      <a:extLst>
+                        <a:ext uri="{28A0092B-C50C-407E-A947-70E740481C1C}">
+                          <a14:useLocalDpi xmlns:a14="http://schemas.microsoft.com/office/drawing/2010/main" val="0"/>
+                        </a:ext>
+                      </a:extLst>
+                    </a:blip>
+                    <a:srcRect/>
+                    <a:stretch>
+                      <a:fillRect/>
+                    </a:stretch>
+                  </pic:blipFill>
+                  <pic:spPr bwMode="auto">
+                    <a:xfrm>
+                      <a:off x="0" y="0"/>
+                      <a:ext cx="4205989" cy="2369072"/>
+                    </a:xfrm>
+                    <a:prstGeom prst="rect">
+                      <a:avLst/>
+                    </a:prstGeom>
+                    <a:noFill/>
+                    <a:ln>
+                      <a:noFill/>
+                    </a:ln>
+                  </pic:spPr>
+                </pic:pic>
+              </a:graphicData>
+            </a:graphic>
+          </wp:inline>
+        </w:drawing>
+      </w:r>
+    </w:p>
     <w:sectPr>
-      <w:headerReference w:type="default" r:id="rId22"/>
+      <w:headerReference w:type="default" r:id="rId35"/>
       <w:pgSz w:w="11906" w:h="16838"/>
       <w:pgMar w:top="1440" w:right="1440" w:bottom="1440" w:left="1440" w:header="708" w:footer="708" w:gutter="0"/>
       <w:cols w:space="708"/>

</xml_diff>

<commit_message>
Learning Today - 7th October 2020
</commit_message>
<xml_diff>
--- a/Learning Today.docx
+++ b/Learning Today.docx
@@ -198,7 +198,7 @@
                     </pic:cNvPicPr>
                   </pic:nvPicPr>
                   <pic:blipFill>
-                    <a:blip r:embed="rId6">
+                    <a:blip r:embed="rId7">
                       <a:extLst>
                         <a:ext uri="{28A0092B-C50C-407E-A947-70E740481C1C}">
                           <a14:useLocalDpi xmlns:a14="http://schemas.microsoft.com/office/drawing/2010/main" val="0"/>
@@ -488,7 +488,7 @@
                     </pic:cNvPicPr>
                   </pic:nvPicPr>
                   <pic:blipFill>
-                    <a:blip r:embed="rId7">
+                    <a:blip r:embed="rId8">
                       <a:extLst>
                         <a:ext uri="{28A0092B-C50C-407E-A947-70E740481C1C}">
                           <a14:useLocalDpi xmlns:a14="http://schemas.microsoft.com/office/drawing/2010/main" val="0"/>
@@ -678,7 +678,7 @@
                     </pic:cNvPicPr>
                   </pic:nvPicPr>
                   <pic:blipFill>
-                    <a:blip r:embed="rId8">
+                    <a:blip r:embed="rId9">
                       <a:extLst>
                         <a:ext uri="{28A0092B-C50C-407E-A947-70E740481C1C}">
                           <a14:useLocalDpi xmlns:a14="http://schemas.microsoft.com/office/drawing/2010/main" val="0"/>
@@ -961,7 +961,7 @@
                     </pic:cNvPicPr>
                   </pic:nvPicPr>
                   <pic:blipFill>
-                    <a:blip r:embed="rId9">
+                    <a:blip r:embed="rId10">
                       <a:extLst>
                         <a:ext uri="{28A0092B-C50C-407E-A947-70E740481C1C}">
                           <a14:useLocalDpi xmlns:a14="http://schemas.microsoft.com/office/drawing/2010/main" val="0"/>
@@ -1307,7 +1307,7 @@
                     </pic:cNvPicPr>
                   </pic:nvPicPr>
                   <pic:blipFill>
-                    <a:blip r:embed="rId10">
+                    <a:blip r:embed="rId11">
                       <a:extLst>
                         <a:ext uri="{28A0092B-C50C-407E-A947-70E740481C1C}">
                           <a14:useLocalDpi xmlns:a14="http://schemas.microsoft.com/office/drawing/2010/main" val="0"/>
@@ -1564,7 +1564,7 @@
                     </pic:cNvPicPr>
                   </pic:nvPicPr>
                   <pic:blipFill>
-                    <a:blip r:embed="rId11" cstate="print">
+                    <a:blip r:embed="rId12" cstate="print">
                       <a:extLst>
                         <a:ext uri="{28A0092B-C50C-407E-A947-70E740481C1C}">
                           <a14:useLocalDpi xmlns:a14="http://schemas.microsoft.com/office/drawing/2010/main" val="0"/>
@@ -2085,7 +2085,7 @@
                     </pic:cNvPicPr>
                   </pic:nvPicPr>
                   <pic:blipFill>
-                    <a:blip r:embed="rId12">
+                    <a:blip r:embed="rId13">
                       <a:extLst>
                         <a:ext uri="{28A0092B-C50C-407E-A947-70E740481C1C}">
                           <a14:useLocalDpi xmlns:a14="http://schemas.microsoft.com/office/drawing/2010/main" val="0"/>
@@ -2329,7 +2329,7 @@
                     </pic:cNvPicPr>
                   </pic:nvPicPr>
                   <pic:blipFill>
-                    <a:blip r:embed="rId13">
+                    <a:blip r:embed="rId14">
                       <a:extLst>
                         <a:ext uri="{28A0092B-C50C-407E-A947-70E740481C1C}">
                           <a14:useLocalDpi xmlns:a14="http://schemas.microsoft.com/office/drawing/2010/main" val="0"/>
@@ -2725,7 +2725,7 @@
                     </pic:cNvPicPr>
                   </pic:nvPicPr>
                   <pic:blipFill>
-                    <a:blip r:embed="rId14">
+                    <a:blip r:embed="rId15">
                       <a:extLst>
                         <a:ext uri="{28A0092B-C50C-407E-A947-70E740481C1C}">
                           <a14:useLocalDpi xmlns:a14="http://schemas.microsoft.com/office/drawing/2010/main" val="0"/>
@@ -3028,7 +3028,7 @@
                     </pic:cNvPicPr>
                   </pic:nvPicPr>
                   <pic:blipFill>
-                    <a:blip r:embed="rId15">
+                    <a:blip r:embed="rId16">
                       <a:extLst>
                         <a:ext uri="{28A0092B-C50C-407E-A947-70E740481C1C}">
                           <a14:useLocalDpi xmlns:a14="http://schemas.microsoft.com/office/drawing/2010/main" val="0"/>
@@ -3290,7 +3290,7 @@
                     </pic:cNvPicPr>
                   </pic:nvPicPr>
                   <pic:blipFill>
-                    <a:blip r:embed="rId16">
+                    <a:blip r:embed="rId17">
                       <a:extLst>
                         <a:ext uri="{28A0092B-C50C-407E-A947-70E740481C1C}">
                           <a14:useLocalDpi xmlns:a14="http://schemas.microsoft.com/office/drawing/2010/main" val="0"/>
@@ -3556,7 +3556,7 @@
                     </pic:cNvPicPr>
                   </pic:nvPicPr>
                   <pic:blipFill>
-                    <a:blip r:embed="rId17">
+                    <a:blip r:embed="rId18">
                       <a:extLst>
                         <a:ext uri="{28A0092B-C50C-407E-A947-70E740481C1C}">
                           <a14:useLocalDpi xmlns:a14="http://schemas.microsoft.com/office/drawing/2010/main" val="0"/>
@@ -3622,7 +3622,7 @@
                     </pic:cNvPicPr>
                   </pic:nvPicPr>
                   <pic:blipFill>
-                    <a:blip r:embed="rId18">
+                    <a:blip r:embed="rId19">
                       <a:extLst>
                         <a:ext uri="{28A0092B-C50C-407E-A947-70E740481C1C}">
                           <a14:useLocalDpi xmlns:a14="http://schemas.microsoft.com/office/drawing/2010/main" val="0"/>
@@ -3833,7 +3833,7 @@
                     </pic:cNvPicPr>
                   </pic:nvPicPr>
                   <pic:blipFill>
-                    <a:blip r:embed="rId19">
+                    <a:blip r:embed="rId20">
                       <a:extLst>
                         <a:ext uri="{28A0092B-C50C-407E-A947-70E740481C1C}">
                           <a14:useLocalDpi xmlns:a14="http://schemas.microsoft.com/office/drawing/2010/main" val="0"/>
@@ -4086,7 +4086,7 @@
                     </pic:cNvPicPr>
                   </pic:nvPicPr>
                   <pic:blipFill>
-                    <a:blip r:embed="rId20">
+                    <a:blip r:embed="rId21">
                       <a:extLst>
                         <a:ext uri="{28A0092B-C50C-407E-A947-70E740481C1C}">
                           <a14:useLocalDpi xmlns:a14="http://schemas.microsoft.com/office/drawing/2010/main" val="0"/>
@@ -4185,7 +4185,7 @@
                     </pic:cNvPicPr>
                   </pic:nvPicPr>
                   <pic:blipFill>
-                    <a:blip r:embed="rId21">
+                    <a:blip r:embed="rId22">
                       <a:extLst>
                         <a:ext uri="{28A0092B-C50C-407E-A947-70E740481C1C}">
                           <a14:useLocalDpi xmlns:a14="http://schemas.microsoft.com/office/drawing/2010/main" val="0"/>
@@ -4731,7 +4731,7 @@
                     </pic:cNvPicPr>
                   </pic:nvPicPr>
                   <pic:blipFill>
-                    <a:blip r:embed="rId22">
+                    <a:blip r:embed="rId23">
                       <a:extLst>
                         <a:ext uri="{28A0092B-C50C-407E-A947-70E740481C1C}">
                           <a14:useLocalDpi xmlns:a14="http://schemas.microsoft.com/office/drawing/2010/main" val="0"/>
@@ -4906,7 +4906,7 @@
                     </pic:cNvPicPr>
                   </pic:nvPicPr>
                   <pic:blipFill>
-                    <a:blip r:embed="rId23">
+                    <a:blip r:embed="rId24">
                       <a:extLst>
                         <a:ext uri="{28A0092B-C50C-407E-A947-70E740481C1C}">
                           <a14:useLocalDpi xmlns:a14="http://schemas.microsoft.com/office/drawing/2010/main" val="0"/>
@@ -4963,7 +4963,7 @@
                     <pic:cNvPicPr/>
                   </pic:nvPicPr>
                   <pic:blipFill>
-                    <a:blip r:embed="rId24"/>
+                    <a:blip r:embed="rId25"/>
                     <a:stretch>
                       <a:fillRect/>
                     </a:stretch>
@@ -5346,7 +5346,7 @@
                     </pic:cNvPicPr>
                   </pic:nvPicPr>
                   <pic:blipFill>
-                    <a:blip r:embed="rId25">
+                    <a:blip r:embed="rId26">
                       <a:extLst>
                         <a:ext uri="{28A0092B-C50C-407E-A947-70E740481C1C}">
                           <a14:useLocalDpi xmlns:a14="http://schemas.microsoft.com/office/drawing/2010/main" val="0"/>
@@ -5482,29 +5482,7 @@
           <w:szCs w:val="28"/>
           <w:shd w:val="clear" w:color="auto" w:fill="FFFFFF"/>
         </w:rPr>
-        <w:t>2</w:t>
-      </w:r>
-      <w:r>
-        <w:rPr>
-          <w:rFonts w:cstheme="minorHAnsi"/>
-          <w:bCs/>
-          <w:color w:val="171717"/>
-          <w:sz w:val="28"/>
-          <w:szCs w:val="28"/>
-          <w:shd w:val="clear" w:color="auto" w:fill="FFFFFF"/>
-        </w:rPr>
-        <w:t>6</w:t>
-      </w:r>
-      <w:r>
-        <w:rPr>
-          <w:rFonts w:cstheme="minorHAnsi"/>
-          <w:bCs/>
-          <w:color w:val="171717"/>
-          <w:sz w:val="28"/>
-          <w:szCs w:val="28"/>
-          <w:shd w:val="clear" w:color="auto" w:fill="FFFFFF"/>
-        </w:rPr>
-        <w:t xml:space="preserve"> - Sep-2020</w:t>
+        <w:t>26 - Sep-2020</w:t>
       </w:r>
     </w:p>
     <w:p>
@@ -5683,7 +5661,7 @@
                     </pic:cNvPicPr>
                   </pic:nvPicPr>
                   <pic:blipFill>
-                    <a:blip r:embed="rId26">
+                    <a:blip r:embed="rId27">
                       <a:extLst>
                         <a:ext uri="{28A0092B-C50C-407E-A947-70E740481C1C}">
                           <a14:useLocalDpi xmlns:a14="http://schemas.microsoft.com/office/drawing/2010/main" val="0"/>
@@ -5745,7 +5723,7 @@
                     </pic:cNvPicPr>
                   </pic:nvPicPr>
                   <pic:blipFill>
-                    <a:blip r:embed="rId27">
+                    <a:blip r:embed="rId28">
                       <a:extLst>
                         <a:ext uri="{28A0092B-C50C-407E-A947-70E740481C1C}">
                           <a14:useLocalDpi xmlns:a14="http://schemas.microsoft.com/office/drawing/2010/main" val="0"/>
@@ -5807,7 +5785,7 @@
                     </pic:cNvPicPr>
                   </pic:nvPicPr>
                   <pic:blipFill>
-                    <a:blip r:embed="rId28">
+                    <a:blip r:embed="rId29">
                       <a:extLst>
                         <a:ext uri="{28A0092B-C50C-407E-A947-70E740481C1C}">
                           <a14:useLocalDpi xmlns:a14="http://schemas.microsoft.com/office/drawing/2010/main" val="0"/>
@@ -5961,7 +5939,7 @@
                     </pic:cNvPicPr>
                   </pic:nvPicPr>
                   <pic:blipFill>
-                    <a:blip r:embed="rId29">
+                    <a:blip r:embed="rId30">
                       <a:extLst>
                         <a:ext uri="{28A0092B-C50C-407E-A947-70E740481C1C}">
                           <a14:useLocalDpi xmlns:a14="http://schemas.microsoft.com/office/drawing/2010/main" val="0"/>
@@ -6023,7 +6001,7 @@
                     </pic:cNvPicPr>
                   </pic:nvPicPr>
                   <pic:blipFill>
-                    <a:blip r:embed="rId30">
+                    <a:blip r:embed="rId31">
                       <a:extLst>
                         <a:ext uri="{28A0092B-C50C-407E-A947-70E740481C1C}">
                           <a14:useLocalDpi xmlns:a14="http://schemas.microsoft.com/office/drawing/2010/main" val="0"/>
@@ -6085,7 +6063,7 @@
                     </pic:cNvPicPr>
                   </pic:nvPicPr>
                   <pic:blipFill>
-                    <a:blip r:embed="rId31" cstate="print">
+                    <a:blip r:embed="rId32" cstate="print">
                       <a:extLst>
                         <a:ext uri="{28A0092B-C50C-407E-A947-70E740481C1C}">
                           <a14:useLocalDpi xmlns:a14="http://schemas.microsoft.com/office/drawing/2010/main" val="0"/>
@@ -6246,7 +6224,7 @@
                     </pic:cNvPicPr>
                   </pic:nvPicPr>
                   <pic:blipFill>
-                    <a:blip r:embed="rId32">
+                    <a:blip r:embed="rId33">
                       <a:extLst>
                         <a:ext uri="{28A0092B-C50C-407E-A947-70E740481C1C}">
                           <a14:useLocalDpi xmlns:a14="http://schemas.microsoft.com/office/drawing/2010/main" val="0"/>
@@ -6307,7 +6285,7 @@
                     </pic:cNvPicPr>
                   </pic:nvPicPr>
                   <pic:blipFill>
-                    <a:blip r:embed="rId33">
+                    <a:blip r:embed="rId34">
                       <a:extLst>
                         <a:ext uri="{28A0092B-C50C-407E-A947-70E740481C1C}">
                           <a14:useLocalDpi xmlns:a14="http://schemas.microsoft.com/office/drawing/2010/main" val="0"/>
@@ -6368,7 +6346,7 @@
                     </pic:cNvPicPr>
                   </pic:nvPicPr>
                   <pic:blipFill>
-                    <a:blip r:embed="rId34">
+                    <a:blip r:embed="rId35">
                       <a:extLst>
                         <a:ext uri="{28A0092B-C50C-407E-A947-70E740481C1C}">
                           <a14:useLocalDpi xmlns:a14="http://schemas.microsoft.com/office/drawing/2010/main" val="0"/>
@@ -6400,8 +6378,3844 @@
         </w:drawing>
       </w:r>
     </w:p>
+    <w:p>
+      <w:pPr>
+        <w:rPr>
+          <w:sz w:val="24"/>
+          <w:szCs w:val="24"/>
+        </w:rPr>
+      </w:pPr>
+    </w:p>
+    <w:p>
+      <w:pPr>
+        <w:rPr>
+          <w:rFonts w:cstheme="minorHAnsi"/>
+          <w:bCs/>
+          <w:color w:val="171717"/>
+          <w:sz w:val="28"/>
+          <w:szCs w:val="28"/>
+          <w:shd w:val="clear" w:color="auto" w:fill="FFFFFF"/>
+        </w:rPr>
+      </w:pPr>
+      <w:r>
+        <w:rPr>
+          <w:rFonts w:cstheme="minorHAnsi"/>
+          <w:b/>
+          <w:color w:val="171717"/>
+          <w:sz w:val="28"/>
+          <w:szCs w:val="28"/>
+          <w:shd w:val="clear" w:color="auto" w:fill="FFFFFF"/>
+        </w:rPr>
+        <w:lastRenderedPageBreak/>
+        <w:t xml:space="preserve">Date: </w:t>
+      </w:r>
+      <w:r>
+        <w:rPr>
+          <w:rFonts w:cstheme="minorHAnsi"/>
+          <w:bCs/>
+          <w:color w:val="171717"/>
+          <w:sz w:val="28"/>
+          <w:szCs w:val="28"/>
+          <w:shd w:val="clear" w:color="auto" w:fill="FFFFFF"/>
+        </w:rPr>
+        <w:t>27 - Sep-2020</w:t>
+      </w:r>
+    </w:p>
+    <w:p>
+      <w:pPr>
+        <w:rPr>
+          <w:rFonts w:cstheme="minorHAnsi"/>
+          <w:b/>
+          <w:color w:val="171717"/>
+          <w:sz w:val="28"/>
+          <w:szCs w:val="28"/>
+          <w:shd w:val="clear" w:color="auto" w:fill="FFFFFF"/>
+        </w:rPr>
+      </w:pPr>
+      <w:r>
+        <w:rPr>
+          <w:rFonts w:cstheme="minorHAnsi"/>
+          <w:b/>
+          <w:color w:val="171717"/>
+          <w:sz w:val="28"/>
+          <w:szCs w:val="28"/>
+          <w:shd w:val="clear" w:color="auto" w:fill="FFFFFF"/>
+        </w:rPr>
+        <w:t>What is a Session?</w:t>
+      </w:r>
+    </w:p>
+    <w:p>
+      <w:pPr>
+        <w:rPr>
+          <w:rFonts w:cstheme="minorHAnsi"/>
+          <w:bCs/>
+          <w:color w:val="171717"/>
+          <w:sz w:val="24"/>
+          <w:szCs w:val="24"/>
+          <w:shd w:val="clear" w:color="auto" w:fill="FFFFFF"/>
+        </w:rPr>
+      </w:pPr>
+      <w:r>
+        <w:rPr>
+          <w:rFonts w:cstheme="minorHAnsi"/>
+          <w:bCs/>
+          <w:color w:val="171717"/>
+          <w:sz w:val="24"/>
+          <w:szCs w:val="24"/>
+          <w:shd w:val="clear" w:color="auto" w:fill="FFFFFF"/>
+        </w:rPr>
+        <w:t xml:space="preserve">A </w:t>
+      </w:r>
+      <w:r>
+        <w:rPr>
+          <w:rFonts w:cstheme="minorHAnsi"/>
+          <w:b/>
+          <w:color w:val="171717"/>
+          <w:sz w:val="24"/>
+          <w:szCs w:val="24"/>
+          <w:shd w:val="clear" w:color="auto" w:fill="FFFFFF"/>
+        </w:rPr>
+        <w:t xml:space="preserve">Session </w:t>
+      </w:r>
+      <w:r>
+        <w:rPr>
+          <w:rFonts w:cstheme="minorHAnsi"/>
+          <w:bCs/>
+          <w:color w:val="171717"/>
+          <w:sz w:val="24"/>
+          <w:szCs w:val="24"/>
+          <w:shd w:val="clear" w:color="auto" w:fill="FFFFFF"/>
+        </w:rPr>
+        <w:t>is a temporary and interactive information exchange between two or more communicating devices</w:t>
+      </w:r>
+      <w:r>
+        <w:rPr>
+          <w:rFonts w:cstheme="minorHAnsi"/>
+          <w:bCs/>
+          <w:color w:val="171717"/>
+          <w:sz w:val="24"/>
+          <w:szCs w:val="24"/>
+          <w:shd w:val="clear" w:color="auto" w:fill="FFFFFF"/>
+        </w:rPr>
+        <w:t xml:space="preserve">, or between a computer and user (see login </w:t>
+      </w:r>
+      <w:proofErr w:type="gramStart"/>
+      <w:r>
+        <w:rPr>
+          <w:rFonts w:cstheme="minorHAnsi"/>
+          <w:b/>
+          <w:color w:val="171717"/>
+          <w:sz w:val="24"/>
+          <w:szCs w:val="24"/>
+          <w:shd w:val="clear" w:color="auto" w:fill="FFFFFF"/>
+        </w:rPr>
+        <w:t xml:space="preserve">Session) </w:t>
+      </w:r>
+      <w:r>
+        <w:rPr>
+          <w:rFonts w:cstheme="minorHAnsi"/>
+          <w:bCs/>
+          <w:color w:val="171717"/>
+          <w:sz w:val="24"/>
+          <w:szCs w:val="24"/>
+          <w:shd w:val="clear" w:color="auto" w:fill="FFFFFF"/>
+        </w:rPr>
+        <w:t>..</w:t>
+      </w:r>
+      <w:proofErr w:type="gramEnd"/>
+      <w:r>
+        <w:rPr>
+          <w:rFonts w:cstheme="minorHAnsi"/>
+          <w:bCs/>
+          <w:color w:val="171717"/>
+          <w:sz w:val="24"/>
+          <w:szCs w:val="24"/>
+          <w:shd w:val="clear" w:color="auto" w:fill="FFFFFF"/>
+        </w:rPr>
+        <w:t xml:space="preserve"> An Established Communication </w:t>
+      </w:r>
+      <w:r>
+        <w:rPr>
+          <w:rFonts w:cstheme="minorHAnsi"/>
+          <w:b/>
+          <w:color w:val="171717"/>
+          <w:sz w:val="24"/>
+          <w:szCs w:val="24"/>
+          <w:shd w:val="clear" w:color="auto" w:fill="FFFFFF"/>
+        </w:rPr>
+        <w:t xml:space="preserve">Session </w:t>
+      </w:r>
+      <w:r>
+        <w:rPr>
+          <w:rFonts w:cstheme="minorHAnsi"/>
+          <w:bCs/>
+          <w:color w:val="171717"/>
+          <w:sz w:val="24"/>
+          <w:szCs w:val="24"/>
+          <w:shd w:val="clear" w:color="auto" w:fill="FFFFFF"/>
+        </w:rPr>
+        <w:t>may involve more than one message in each direction.</w:t>
+      </w:r>
+    </w:p>
+    <w:p>
+      <w:pPr>
+        <w:rPr>
+          <w:rFonts w:cstheme="minorHAnsi"/>
+          <w:bCs/>
+          <w:color w:val="171717"/>
+          <w:sz w:val="24"/>
+          <w:szCs w:val="24"/>
+          <w:shd w:val="clear" w:color="auto" w:fill="FFFFFF"/>
+        </w:rPr>
+      </w:pPr>
+    </w:p>
+    <w:p>
+      <w:pPr>
+        <w:rPr>
+          <w:rFonts w:cstheme="minorHAnsi"/>
+          <w:bCs/>
+          <w:color w:val="171717"/>
+          <w:sz w:val="24"/>
+          <w:szCs w:val="24"/>
+          <w:shd w:val="clear" w:color="auto" w:fill="FFFFFF"/>
+        </w:rPr>
+      </w:pPr>
+      <w:r>
+        <w:rPr>
+          <w:rFonts w:cstheme="minorHAnsi"/>
+          <w:bCs/>
+          <w:color w:val="171717"/>
+          <w:sz w:val="24"/>
+          <w:szCs w:val="24"/>
+          <w:shd w:val="clear" w:color="auto" w:fill="FFFFFF"/>
+        </w:rPr>
+        <w:t xml:space="preserve">A Session can be defined </w:t>
+      </w:r>
+      <w:proofErr w:type="gramStart"/>
+      <w:r>
+        <w:rPr>
+          <w:rFonts w:cstheme="minorHAnsi"/>
+          <w:bCs/>
+          <w:color w:val="171717"/>
+          <w:sz w:val="24"/>
+          <w:szCs w:val="24"/>
+          <w:shd w:val="clear" w:color="auto" w:fill="FFFFFF"/>
+        </w:rPr>
+        <w:t>as  a</w:t>
+      </w:r>
+      <w:proofErr w:type="gramEnd"/>
+      <w:r>
+        <w:rPr>
+          <w:rFonts w:cstheme="minorHAnsi"/>
+          <w:bCs/>
+          <w:color w:val="171717"/>
+          <w:sz w:val="24"/>
+          <w:szCs w:val="24"/>
+          <w:shd w:val="clear" w:color="auto" w:fill="FFFFFF"/>
+        </w:rPr>
+        <w:t xml:space="preserve"> server-side storage of information that is desired to persist throughout the user’s interaction with the website or web applications.</w:t>
+      </w:r>
+    </w:p>
+    <w:p>
+      <w:pPr>
+        <w:rPr>
+          <w:rFonts w:cstheme="minorHAnsi"/>
+          <w:bCs/>
+          <w:color w:val="171717"/>
+          <w:sz w:val="24"/>
+          <w:szCs w:val="24"/>
+          <w:shd w:val="clear" w:color="auto" w:fill="FFFFFF"/>
+        </w:rPr>
+      </w:pPr>
+    </w:p>
+    <w:p>
+      <w:pPr>
+        <w:rPr>
+          <w:rFonts w:cstheme="minorHAnsi"/>
+          <w:bCs/>
+          <w:color w:val="171717"/>
+          <w:sz w:val="24"/>
+          <w:szCs w:val="24"/>
+          <w:shd w:val="clear" w:color="auto" w:fill="FFFFFF"/>
+        </w:rPr>
+      </w:pPr>
+      <w:r>
+        <w:rPr>
+          <w:rFonts w:cstheme="minorHAnsi"/>
+          <w:bCs/>
+          <w:color w:val="171717"/>
+          <w:sz w:val="24"/>
+          <w:szCs w:val="24"/>
+          <w:shd w:val="clear" w:color="auto" w:fill="FFFFFF"/>
+        </w:rPr>
+        <w:t>Instead of storing large and constantly changing information via cookies in the user’s browser, only a unique identifier is stored on the client side (</w:t>
+      </w:r>
+      <w:proofErr w:type="gramStart"/>
+      <w:r>
+        <w:rPr>
+          <w:rFonts w:cstheme="minorHAnsi"/>
+          <w:bCs/>
+          <w:color w:val="171717"/>
+          <w:sz w:val="24"/>
+          <w:szCs w:val="24"/>
+          <w:shd w:val="clear" w:color="auto" w:fill="FFFFFF"/>
+        </w:rPr>
+        <w:t>called  a</w:t>
+      </w:r>
+      <w:proofErr w:type="gramEnd"/>
+      <w:r>
+        <w:rPr>
+          <w:rFonts w:cstheme="minorHAnsi"/>
+          <w:bCs/>
+          <w:color w:val="171717"/>
+          <w:sz w:val="24"/>
+          <w:szCs w:val="24"/>
+          <w:shd w:val="clear" w:color="auto" w:fill="FFFFFF"/>
+        </w:rPr>
+        <w:t xml:space="preserve"> “session id”)</w:t>
+      </w:r>
+      <w:r>
+        <w:rPr>
+          <w:rFonts w:cstheme="minorHAnsi"/>
+          <w:bCs/>
+          <w:color w:val="171717"/>
+          <w:sz w:val="24"/>
+          <w:szCs w:val="24"/>
+          <w:shd w:val="clear" w:color="auto" w:fill="FFFFFF"/>
+        </w:rPr>
+        <w:t>. This session id is passed to the web server every time the browser makes an HTTP request (</w:t>
+      </w:r>
+      <w:proofErr w:type="spellStart"/>
+      <w:r>
+        <w:rPr>
+          <w:rFonts w:cstheme="minorHAnsi"/>
+          <w:bCs/>
+          <w:color w:val="171717"/>
+          <w:sz w:val="24"/>
+          <w:szCs w:val="24"/>
+          <w:shd w:val="clear" w:color="auto" w:fill="FFFFFF"/>
+        </w:rPr>
+        <w:t>ie</w:t>
+      </w:r>
+      <w:proofErr w:type="spellEnd"/>
+      <w:r>
+        <w:rPr>
+          <w:rFonts w:cstheme="minorHAnsi"/>
+          <w:bCs/>
+          <w:color w:val="171717"/>
+          <w:sz w:val="24"/>
+          <w:szCs w:val="24"/>
+          <w:shd w:val="clear" w:color="auto" w:fill="FFFFFF"/>
+        </w:rPr>
+        <w:t xml:space="preserve"> a page link or AJAX Request). The web application pairs the session id with </w:t>
+      </w:r>
+      <w:proofErr w:type="spellStart"/>
+      <w:proofErr w:type="gramStart"/>
+      <w:r>
+        <w:rPr>
+          <w:rFonts w:cstheme="minorHAnsi"/>
+          <w:bCs/>
+          <w:color w:val="171717"/>
+          <w:sz w:val="24"/>
+          <w:szCs w:val="24"/>
+          <w:shd w:val="clear" w:color="auto" w:fill="FFFFFF"/>
+        </w:rPr>
+        <w:t>it’s</w:t>
+      </w:r>
+      <w:proofErr w:type="spellEnd"/>
+      <w:proofErr w:type="gramEnd"/>
+      <w:r>
+        <w:rPr>
+          <w:rFonts w:cstheme="minorHAnsi"/>
+          <w:bCs/>
+          <w:color w:val="171717"/>
+          <w:sz w:val="24"/>
+          <w:szCs w:val="24"/>
+          <w:shd w:val="clear" w:color="auto" w:fill="FFFFFF"/>
+        </w:rPr>
+        <w:t xml:space="preserve"> internal database and retrieves the stored variables for use by the requested page. </w:t>
+      </w:r>
+    </w:p>
+    <w:p>
+      <w:pPr>
+        <w:rPr>
+          <w:rFonts w:cstheme="minorHAnsi"/>
+          <w:bCs/>
+          <w:color w:val="171717"/>
+          <w:sz w:val="24"/>
+          <w:szCs w:val="24"/>
+          <w:shd w:val="clear" w:color="auto" w:fill="FFFFFF"/>
+        </w:rPr>
+      </w:pPr>
+    </w:p>
+    <w:p>
+      <w:pPr>
+        <w:rPr>
+          <w:rFonts w:cstheme="minorHAnsi"/>
+          <w:bCs/>
+          <w:color w:val="171717"/>
+          <w:sz w:val="24"/>
+          <w:szCs w:val="24"/>
+          <w:shd w:val="clear" w:color="auto" w:fill="FFFFFF"/>
+        </w:rPr>
+      </w:pPr>
+      <w:r>
+        <w:rPr>
+          <w:noProof/>
+        </w:rPr>
+        <w:drawing>
+          <wp:inline distT="0" distB="0" distL="0" distR="0" wp14:anchorId="05326865" wp14:editId="03909B67">
+            <wp:extent cx="6125169" cy="4565650"/>
+            <wp:effectExtent l="0" t="0" r="0" b="6350"/>
+            <wp:docPr id="19" name="Picture 19" descr="What really is the difference between session and token based  authentication - DEV"/>
+            <wp:cNvGraphicFramePr>
+              <a:graphicFrameLocks xmlns:a="http://schemas.openxmlformats.org/drawingml/2006/main" noChangeAspect="1"/>
+            </wp:cNvGraphicFramePr>
+            <a:graphic xmlns:a="http://schemas.openxmlformats.org/drawingml/2006/main">
+              <a:graphicData uri="http://schemas.openxmlformats.org/drawingml/2006/picture">
+                <pic:pic xmlns:pic="http://schemas.openxmlformats.org/drawingml/2006/picture">
+                  <pic:nvPicPr>
+                    <pic:cNvPr id="0" name="Picture 1" descr="What really is the difference between session and token based  authentication - DEV"/>
+                    <pic:cNvPicPr>
+                      <a:picLocks noChangeAspect="1" noChangeArrowheads="1"/>
+                    </pic:cNvPicPr>
+                  </pic:nvPicPr>
+                  <pic:blipFill>
+                    <a:blip r:embed="rId36">
+                      <a:extLst>
+                        <a:ext uri="{28A0092B-C50C-407E-A947-70E740481C1C}">
+                          <a14:useLocalDpi xmlns:a14="http://schemas.microsoft.com/office/drawing/2010/main" val="0"/>
+                        </a:ext>
+                      </a:extLst>
+                    </a:blip>
+                    <a:srcRect/>
+                    <a:stretch>
+                      <a:fillRect/>
+                    </a:stretch>
+                  </pic:blipFill>
+                  <pic:spPr bwMode="auto">
+                    <a:xfrm>
+                      <a:off x="0" y="0"/>
+                      <a:ext cx="6131770" cy="4570570"/>
+                    </a:xfrm>
+                    <a:prstGeom prst="rect">
+                      <a:avLst/>
+                    </a:prstGeom>
+                    <a:noFill/>
+                    <a:ln>
+                      <a:noFill/>
+                    </a:ln>
+                  </pic:spPr>
+                </pic:pic>
+              </a:graphicData>
+            </a:graphic>
+          </wp:inline>
+        </w:drawing>
+      </w:r>
+    </w:p>
+    <w:p>
+      <w:pPr>
+        <w:rPr>
+          <w:sz w:val="24"/>
+          <w:szCs w:val="24"/>
+        </w:rPr>
+      </w:pPr>
+    </w:p>
+    <w:p>
+      <w:pPr>
+        <w:rPr>
+          <w:rFonts w:cstheme="minorHAnsi"/>
+          <w:bCs/>
+          <w:color w:val="171717"/>
+          <w:sz w:val="28"/>
+          <w:szCs w:val="28"/>
+          <w:shd w:val="clear" w:color="auto" w:fill="FFFFFF"/>
+        </w:rPr>
+      </w:pPr>
+      <w:r>
+        <w:rPr>
+          <w:rFonts w:cstheme="minorHAnsi"/>
+          <w:b/>
+          <w:color w:val="171717"/>
+          <w:sz w:val="28"/>
+          <w:szCs w:val="28"/>
+          <w:shd w:val="clear" w:color="auto" w:fill="FFFFFF"/>
+        </w:rPr>
+        <w:lastRenderedPageBreak/>
+        <w:t xml:space="preserve">Date: </w:t>
+      </w:r>
+      <w:r>
+        <w:rPr>
+          <w:rFonts w:cstheme="minorHAnsi"/>
+          <w:bCs/>
+          <w:color w:val="171717"/>
+          <w:sz w:val="28"/>
+          <w:szCs w:val="28"/>
+          <w:shd w:val="clear" w:color="auto" w:fill="FFFFFF"/>
+        </w:rPr>
+        <w:t>28</w:t>
+      </w:r>
+      <w:r>
+        <w:rPr>
+          <w:rFonts w:cstheme="minorHAnsi"/>
+          <w:bCs/>
+          <w:color w:val="171717"/>
+          <w:sz w:val="28"/>
+          <w:szCs w:val="28"/>
+          <w:shd w:val="clear" w:color="auto" w:fill="FFFFFF"/>
+        </w:rPr>
+        <w:t xml:space="preserve"> </w:t>
+      </w:r>
+      <w:r>
+        <w:rPr>
+          <w:rFonts w:cstheme="minorHAnsi"/>
+          <w:bCs/>
+          <w:color w:val="171717"/>
+          <w:sz w:val="28"/>
+          <w:szCs w:val="28"/>
+          <w:shd w:val="clear" w:color="auto" w:fill="FFFFFF"/>
+        </w:rPr>
+        <w:t>- Sep – 2020</w:t>
+      </w:r>
+    </w:p>
+    <w:p>
+      <w:pPr>
+        <w:rPr>
+          <w:rFonts w:cstheme="minorHAnsi"/>
+          <w:b/>
+          <w:color w:val="171717"/>
+          <w:sz w:val="28"/>
+          <w:szCs w:val="28"/>
+          <w:shd w:val="clear" w:color="auto" w:fill="FFFFFF"/>
+        </w:rPr>
+      </w:pPr>
+      <w:r>
+        <w:rPr>
+          <w:rFonts w:cstheme="minorHAnsi"/>
+          <w:b/>
+          <w:color w:val="171717"/>
+          <w:sz w:val="28"/>
+          <w:szCs w:val="28"/>
+          <w:shd w:val="clear" w:color="auto" w:fill="FFFFFF"/>
+        </w:rPr>
+        <w:t>What is meant by Cookies?</w:t>
+      </w:r>
+    </w:p>
+    <w:p>
+      <w:pPr>
+        <w:rPr>
+          <w:rFonts w:cstheme="minorHAnsi"/>
+          <w:bCs/>
+          <w:color w:val="171717"/>
+          <w:sz w:val="24"/>
+          <w:szCs w:val="24"/>
+          <w:shd w:val="clear" w:color="auto" w:fill="FFFFFF"/>
+        </w:rPr>
+      </w:pPr>
+      <w:r>
+        <w:rPr>
+          <w:rFonts w:cstheme="minorHAnsi"/>
+          <w:b/>
+          <w:color w:val="171717"/>
+          <w:sz w:val="24"/>
+          <w:szCs w:val="24"/>
+          <w:shd w:val="clear" w:color="auto" w:fill="FFFFFF"/>
+        </w:rPr>
+        <w:t xml:space="preserve">Cookies </w:t>
+      </w:r>
+      <w:r>
+        <w:rPr>
+          <w:rFonts w:cstheme="minorHAnsi"/>
+          <w:bCs/>
+          <w:color w:val="171717"/>
+          <w:sz w:val="24"/>
+          <w:szCs w:val="24"/>
+          <w:shd w:val="clear" w:color="auto" w:fill="FFFFFF"/>
+        </w:rPr>
+        <w:t xml:space="preserve">are text file with small pieces of data – like a username and password – that are used to identify your computer as you use a computer network. </w:t>
+      </w:r>
+      <w:r>
+        <w:rPr>
+          <w:rFonts w:cstheme="minorHAnsi"/>
+          <w:bCs/>
+          <w:color w:val="171717"/>
+          <w:sz w:val="24"/>
+          <w:szCs w:val="24"/>
+          <w:shd w:val="clear" w:color="auto" w:fill="FFFFFF"/>
+        </w:rPr>
+        <w:t xml:space="preserve">Specific </w:t>
+      </w:r>
+      <w:r>
+        <w:rPr>
+          <w:rFonts w:cstheme="minorHAnsi"/>
+          <w:b/>
+          <w:color w:val="171717"/>
+          <w:sz w:val="24"/>
+          <w:szCs w:val="24"/>
+          <w:shd w:val="clear" w:color="auto" w:fill="FFFFFF"/>
+        </w:rPr>
+        <w:t xml:space="preserve">cookies </w:t>
+      </w:r>
+      <w:r>
+        <w:rPr>
+          <w:rFonts w:cstheme="minorHAnsi"/>
+          <w:bCs/>
+          <w:color w:val="171717"/>
+          <w:sz w:val="24"/>
+          <w:szCs w:val="24"/>
+          <w:shd w:val="clear" w:color="auto" w:fill="FFFFFF"/>
+        </w:rPr>
+        <w:t xml:space="preserve">known as HTTP </w:t>
+      </w:r>
+      <w:r>
+        <w:rPr>
+          <w:rFonts w:cstheme="minorHAnsi"/>
+          <w:b/>
+          <w:color w:val="171717"/>
+          <w:sz w:val="24"/>
+          <w:szCs w:val="24"/>
+          <w:shd w:val="clear" w:color="auto" w:fill="FFFFFF"/>
+        </w:rPr>
+        <w:t xml:space="preserve">cookies </w:t>
+      </w:r>
+      <w:r>
+        <w:rPr>
+          <w:rFonts w:cstheme="minorHAnsi"/>
+          <w:bCs/>
+          <w:color w:val="171717"/>
+          <w:sz w:val="24"/>
+          <w:szCs w:val="24"/>
+          <w:shd w:val="clear" w:color="auto" w:fill="FFFFFF"/>
+        </w:rPr>
+        <w:t xml:space="preserve">are used to identify specific users and improve your web browsing experience. </w:t>
+      </w:r>
+    </w:p>
+    <w:p>
+      <w:pPr>
+        <w:rPr>
+          <w:rFonts w:cstheme="minorHAnsi"/>
+          <w:bCs/>
+          <w:color w:val="171717"/>
+          <w:sz w:val="24"/>
+          <w:szCs w:val="24"/>
+          <w:shd w:val="clear" w:color="auto" w:fill="FFFFFF"/>
+        </w:rPr>
+      </w:pPr>
+    </w:p>
+    <w:p>
+      <w:pPr>
+        <w:rPr>
+          <w:rFonts w:cstheme="minorHAnsi"/>
+          <w:bCs/>
+          <w:color w:val="171717"/>
+          <w:sz w:val="24"/>
+          <w:szCs w:val="24"/>
+          <w:shd w:val="clear" w:color="auto" w:fill="FFFFFF"/>
+        </w:rPr>
+      </w:pPr>
+      <w:r>
+        <w:rPr>
+          <w:noProof/>
+        </w:rPr>
+        <w:drawing>
+          <wp:inline distT="0" distB="0" distL="0" distR="0" wp14:anchorId="5E82CB68" wp14:editId="38384081">
+            <wp:extent cx="6199528" cy="3949700"/>
+            <wp:effectExtent l="0" t="0" r="0" b="0"/>
+            <wp:docPr id="31" name="Picture 31" descr="Java interview questions: - What do you mean by cookies?"/>
+            <wp:cNvGraphicFramePr>
+              <a:graphicFrameLocks xmlns:a="http://schemas.openxmlformats.org/drawingml/2006/main" noChangeAspect="1"/>
+            </wp:cNvGraphicFramePr>
+            <a:graphic xmlns:a="http://schemas.openxmlformats.org/drawingml/2006/main">
+              <a:graphicData uri="http://schemas.openxmlformats.org/drawingml/2006/picture">
+                <pic:pic xmlns:pic="http://schemas.openxmlformats.org/drawingml/2006/picture">
+                  <pic:nvPicPr>
+                    <pic:cNvPr id="0" name="Picture 1" descr="Java interview questions: - What do you mean by cookies?"/>
+                    <pic:cNvPicPr>
+                      <a:picLocks noChangeAspect="1" noChangeArrowheads="1"/>
+                    </pic:cNvPicPr>
+                  </pic:nvPicPr>
+                  <pic:blipFill>
+                    <a:blip r:embed="rId37">
+                      <a:extLst>
+                        <a:ext uri="{28A0092B-C50C-407E-A947-70E740481C1C}">
+                          <a14:useLocalDpi xmlns:a14="http://schemas.microsoft.com/office/drawing/2010/main" val="0"/>
+                        </a:ext>
+                      </a:extLst>
+                    </a:blip>
+                    <a:srcRect/>
+                    <a:stretch>
+                      <a:fillRect/>
+                    </a:stretch>
+                  </pic:blipFill>
+                  <pic:spPr bwMode="auto">
+                    <a:xfrm>
+                      <a:off x="0" y="0"/>
+                      <a:ext cx="6228466" cy="3968136"/>
+                    </a:xfrm>
+                    <a:prstGeom prst="rect">
+                      <a:avLst/>
+                    </a:prstGeom>
+                    <a:noFill/>
+                    <a:ln>
+                      <a:noFill/>
+                    </a:ln>
+                  </pic:spPr>
+                </pic:pic>
+              </a:graphicData>
+            </a:graphic>
+          </wp:inline>
+        </w:drawing>
+      </w:r>
+    </w:p>
+    <w:p>
+      <w:pPr>
+        <w:rPr>
+          <w:rFonts w:cstheme="minorHAnsi"/>
+          <w:bCs/>
+          <w:color w:val="171717"/>
+          <w:sz w:val="24"/>
+          <w:szCs w:val="24"/>
+          <w:shd w:val="clear" w:color="auto" w:fill="FFFFFF"/>
+        </w:rPr>
+      </w:pPr>
+    </w:p>
+    <w:p>
+      <w:pPr>
+        <w:rPr>
+          <w:rFonts w:cstheme="minorHAnsi"/>
+          <w:bCs/>
+          <w:color w:val="171717"/>
+          <w:sz w:val="24"/>
+          <w:szCs w:val="24"/>
+          <w:shd w:val="clear" w:color="auto" w:fill="FFFFFF"/>
+        </w:rPr>
+      </w:pPr>
+      <w:r>
+        <w:rPr>
+          <w:noProof/>
+        </w:rPr>
+        <w:drawing>
+          <wp:inline distT="0" distB="0" distL="0" distR="0" wp14:anchorId="1266C66F" wp14:editId="693C71E1">
+            <wp:extent cx="6181022" cy="1974850"/>
+            <wp:effectExtent l="0" t="0" r="0" b="0"/>
+            <wp:docPr id="33" name="Picture 33" descr="PHP Cookie - javatpoint"/>
+            <wp:cNvGraphicFramePr>
+              <a:graphicFrameLocks xmlns:a="http://schemas.openxmlformats.org/drawingml/2006/main" noChangeAspect="1"/>
+            </wp:cNvGraphicFramePr>
+            <a:graphic xmlns:a="http://schemas.openxmlformats.org/drawingml/2006/main">
+              <a:graphicData uri="http://schemas.openxmlformats.org/drawingml/2006/picture">
+                <pic:pic xmlns:pic="http://schemas.openxmlformats.org/drawingml/2006/picture">
+                  <pic:nvPicPr>
+                    <pic:cNvPr id="0" name="Picture 3" descr="PHP Cookie - javatpoint"/>
+                    <pic:cNvPicPr>
+                      <a:picLocks noChangeAspect="1" noChangeArrowheads="1"/>
+                    </pic:cNvPicPr>
+                  </pic:nvPicPr>
+                  <pic:blipFill>
+                    <a:blip r:embed="rId38">
+                      <a:extLst>
+                        <a:ext uri="{28A0092B-C50C-407E-A947-70E740481C1C}">
+                          <a14:useLocalDpi xmlns:a14="http://schemas.microsoft.com/office/drawing/2010/main" val="0"/>
+                        </a:ext>
+                      </a:extLst>
+                    </a:blip>
+                    <a:srcRect/>
+                    <a:stretch>
+                      <a:fillRect/>
+                    </a:stretch>
+                  </pic:blipFill>
+                  <pic:spPr bwMode="auto">
+                    <a:xfrm>
+                      <a:off x="0" y="0"/>
+                      <a:ext cx="6197992" cy="1980272"/>
+                    </a:xfrm>
+                    <a:prstGeom prst="rect">
+                      <a:avLst/>
+                    </a:prstGeom>
+                    <a:noFill/>
+                    <a:ln>
+                      <a:noFill/>
+                    </a:ln>
+                  </pic:spPr>
+                </pic:pic>
+              </a:graphicData>
+            </a:graphic>
+          </wp:inline>
+        </w:drawing>
+      </w:r>
+    </w:p>
+    <w:p>
+      <w:pPr>
+        <w:rPr>
+          <w:rFonts w:cstheme="minorHAnsi"/>
+          <w:bCs/>
+          <w:color w:val="171717"/>
+          <w:sz w:val="24"/>
+          <w:szCs w:val="24"/>
+          <w:shd w:val="clear" w:color="auto" w:fill="FFFFFF"/>
+        </w:rPr>
+      </w:pPr>
+    </w:p>
+    <w:p>
+      <w:pPr>
+        <w:rPr>
+          <w:rFonts w:cstheme="minorHAnsi"/>
+          <w:bCs/>
+          <w:color w:val="171717"/>
+          <w:sz w:val="24"/>
+          <w:szCs w:val="24"/>
+          <w:shd w:val="clear" w:color="auto" w:fill="FFFFFF"/>
+        </w:rPr>
+      </w:pPr>
+    </w:p>
+    <w:p>
+      <w:pPr>
+        <w:rPr>
+          <w:rFonts w:cstheme="minorHAnsi"/>
+          <w:b/>
+          <w:color w:val="171717"/>
+          <w:sz w:val="28"/>
+          <w:szCs w:val="28"/>
+          <w:shd w:val="clear" w:color="auto" w:fill="FFFFFF"/>
+        </w:rPr>
+      </w:pPr>
+      <w:r>
+        <w:rPr>
+          <w:rFonts w:cstheme="minorHAnsi"/>
+          <w:b/>
+          <w:color w:val="171717"/>
+          <w:sz w:val="28"/>
+          <w:szCs w:val="28"/>
+          <w:shd w:val="clear" w:color="auto" w:fill="FFFFFF"/>
+        </w:rPr>
+        <w:lastRenderedPageBreak/>
+        <w:t>What is the Difference between Cookies and Session?</w:t>
+      </w:r>
+    </w:p>
+    <w:p>
+      <w:pPr>
+        <w:rPr>
+          <w:rFonts w:cstheme="minorHAnsi"/>
+          <w:bCs/>
+          <w:color w:val="171717"/>
+          <w:sz w:val="24"/>
+          <w:szCs w:val="24"/>
+          <w:shd w:val="clear" w:color="auto" w:fill="FFFFFF"/>
+        </w:rPr>
+      </w:pPr>
+      <w:r>
+        <w:rPr>
+          <w:rFonts w:cstheme="minorHAnsi"/>
+          <w:b/>
+          <w:color w:val="171717"/>
+          <w:sz w:val="24"/>
+          <w:szCs w:val="24"/>
+          <w:shd w:val="clear" w:color="auto" w:fill="FFFFFF"/>
+        </w:rPr>
+        <w:t xml:space="preserve">Cookies and Sessions </w:t>
+      </w:r>
+      <w:r>
+        <w:rPr>
+          <w:rFonts w:cstheme="minorHAnsi"/>
+          <w:bCs/>
+          <w:color w:val="171717"/>
+          <w:sz w:val="24"/>
+          <w:szCs w:val="24"/>
+          <w:shd w:val="clear" w:color="auto" w:fill="FFFFFF"/>
+        </w:rPr>
+        <w:t xml:space="preserve">are used to store information. </w:t>
+      </w:r>
+      <w:r>
+        <w:rPr>
+          <w:rFonts w:cstheme="minorHAnsi"/>
+          <w:b/>
+          <w:color w:val="171717"/>
+          <w:sz w:val="24"/>
+          <w:szCs w:val="24"/>
+          <w:shd w:val="clear" w:color="auto" w:fill="FFFFFF"/>
+        </w:rPr>
+        <w:t xml:space="preserve">Cookies </w:t>
+      </w:r>
+      <w:r>
+        <w:rPr>
+          <w:rFonts w:cstheme="minorHAnsi"/>
+          <w:bCs/>
+          <w:color w:val="171717"/>
+          <w:sz w:val="24"/>
+          <w:szCs w:val="24"/>
+          <w:shd w:val="clear" w:color="auto" w:fill="FFFFFF"/>
+        </w:rPr>
+        <w:t xml:space="preserve">are only stored on the client-side machine, while </w:t>
+      </w:r>
+      <w:r>
+        <w:rPr>
+          <w:rFonts w:cstheme="minorHAnsi"/>
+          <w:b/>
+          <w:color w:val="171717"/>
+          <w:sz w:val="24"/>
+          <w:szCs w:val="24"/>
+          <w:shd w:val="clear" w:color="auto" w:fill="FFFFFF"/>
+        </w:rPr>
+        <w:t xml:space="preserve">sessions </w:t>
+      </w:r>
+      <w:r>
+        <w:rPr>
+          <w:rFonts w:cstheme="minorHAnsi"/>
+          <w:bCs/>
+          <w:color w:val="171717"/>
+          <w:sz w:val="24"/>
+          <w:szCs w:val="24"/>
+          <w:shd w:val="clear" w:color="auto" w:fill="FFFFFF"/>
+        </w:rPr>
+        <w:t xml:space="preserve">get stored on the client as well as a server. </w:t>
+      </w:r>
+      <w:r>
+        <w:rPr>
+          <w:rFonts w:cstheme="minorHAnsi"/>
+          <w:bCs/>
+          <w:color w:val="171717"/>
+          <w:sz w:val="24"/>
+          <w:szCs w:val="24"/>
+          <w:shd w:val="clear" w:color="auto" w:fill="FFFFFF"/>
+        </w:rPr>
+        <w:t xml:space="preserve"> A </w:t>
+      </w:r>
+      <w:r>
+        <w:rPr>
+          <w:rFonts w:cstheme="minorHAnsi"/>
+          <w:b/>
+          <w:color w:val="171717"/>
+          <w:sz w:val="24"/>
+          <w:szCs w:val="24"/>
+          <w:shd w:val="clear" w:color="auto" w:fill="FFFFFF"/>
+        </w:rPr>
+        <w:t xml:space="preserve">session </w:t>
+      </w:r>
+      <w:r>
+        <w:rPr>
+          <w:rFonts w:cstheme="minorHAnsi"/>
+          <w:bCs/>
+          <w:color w:val="171717"/>
+          <w:sz w:val="24"/>
+          <w:szCs w:val="24"/>
+          <w:shd w:val="clear" w:color="auto" w:fill="FFFFFF"/>
+        </w:rPr>
+        <w:t xml:space="preserve">creates a file </w:t>
+      </w:r>
+      <w:r>
+        <w:rPr>
+          <w:rFonts w:cstheme="minorHAnsi"/>
+          <w:b/>
+          <w:color w:val="171717"/>
+          <w:sz w:val="24"/>
+          <w:szCs w:val="24"/>
+          <w:shd w:val="clear" w:color="auto" w:fill="FFFFFF"/>
+        </w:rPr>
+        <w:t xml:space="preserve">in a temporary directory </w:t>
+      </w:r>
+      <w:r>
+        <w:rPr>
+          <w:rFonts w:cstheme="minorHAnsi"/>
+          <w:bCs/>
+          <w:color w:val="171717"/>
+          <w:sz w:val="24"/>
+          <w:szCs w:val="24"/>
+          <w:shd w:val="clear" w:color="auto" w:fill="FFFFFF"/>
+        </w:rPr>
+        <w:t xml:space="preserve">on the server where registered </w:t>
+      </w:r>
+      <w:r>
+        <w:rPr>
+          <w:rFonts w:cstheme="minorHAnsi"/>
+          <w:b/>
+          <w:color w:val="171717"/>
+          <w:sz w:val="24"/>
+          <w:szCs w:val="24"/>
+          <w:shd w:val="clear" w:color="auto" w:fill="FFFFFF"/>
+        </w:rPr>
+        <w:t xml:space="preserve">session </w:t>
+      </w:r>
+      <w:r>
+        <w:rPr>
+          <w:rFonts w:cstheme="minorHAnsi"/>
+          <w:bCs/>
+          <w:color w:val="171717"/>
+          <w:sz w:val="24"/>
+          <w:szCs w:val="24"/>
+          <w:shd w:val="clear" w:color="auto" w:fill="FFFFFF"/>
+        </w:rPr>
+        <w:t xml:space="preserve">variables and their values are stored. </w:t>
+      </w:r>
+    </w:p>
+    <w:p>
+      <w:pPr>
+        <w:rPr>
+          <w:rFonts w:cstheme="minorHAnsi"/>
+          <w:bCs/>
+          <w:color w:val="171717"/>
+          <w:sz w:val="24"/>
+          <w:szCs w:val="24"/>
+          <w:shd w:val="clear" w:color="auto" w:fill="FFFFFF"/>
+        </w:rPr>
+      </w:pPr>
+      <w:r>
+        <w:rPr>
+          <w:noProof/>
+        </w:rPr>
+        <w:drawing>
+          <wp:inline distT="0" distB="0" distL="0" distR="0" wp14:anchorId="2F55639B" wp14:editId="60EFFD87">
+            <wp:extent cx="3556000" cy="1548369"/>
+            <wp:effectExtent l="0" t="0" r="6350" b="0"/>
+            <wp:docPr id="32" name="Picture 32" descr="Difference Between Session and Cookie in PHP"/>
+            <wp:cNvGraphicFramePr>
+              <a:graphicFrameLocks xmlns:a="http://schemas.openxmlformats.org/drawingml/2006/main" noChangeAspect="1"/>
+            </wp:cNvGraphicFramePr>
+            <a:graphic xmlns:a="http://schemas.openxmlformats.org/drawingml/2006/main">
+              <a:graphicData uri="http://schemas.openxmlformats.org/drawingml/2006/picture">
+                <pic:pic xmlns:pic="http://schemas.openxmlformats.org/drawingml/2006/picture">
+                  <pic:nvPicPr>
+                    <pic:cNvPr id="0" name="Picture 1" descr="Difference Between Session and Cookie in PHP"/>
+                    <pic:cNvPicPr>
+                      <a:picLocks noChangeAspect="1" noChangeArrowheads="1"/>
+                    </pic:cNvPicPr>
+                  </pic:nvPicPr>
+                  <pic:blipFill>
+                    <a:blip r:embed="rId39">
+                      <a:extLst>
+                        <a:ext uri="{28A0092B-C50C-407E-A947-70E740481C1C}">
+                          <a14:useLocalDpi xmlns:a14="http://schemas.microsoft.com/office/drawing/2010/main" val="0"/>
+                        </a:ext>
+                      </a:extLst>
+                    </a:blip>
+                    <a:srcRect/>
+                    <a:stretch>
+                      <a:fillRect/>
+                    </a:stretch>
+                  </pic:blipFill>
+                  <pic:spPr bwMode="auto">
+                    <a:xfrm>
+                      <a:off x="0" y="0"/>
+                      <a:ext cx="3578903" cy="1558342"/>
+                    </a:xfrm>
+                    <a:prstGeom prst="rect">
+                      <a:avLst/>
+                    </a:prstGeom>
+                    <a:noFill/>
+                    <a:ln>
+                      <a:noFill/>
+                    </a:ln>
+                  </pic:spPr>
+                </pic:pic>
+              </a:graphicData>
+            </a:graphic>
+          </wp:inline>
+        </w:drawing>
+      </w:r>
+    </w:p>
+    <w:p>
+      <w:pPr>
+        <w:rPr>
+          <w:rFonts w:cstheme="minorHAnsi"/>
+          <w:bCs/>
+          <w:color w:val="171717"/>
+          <w:sz w:val="24"/>
+          <w:szCs w:val="24"/>
+          <w:shd w:val="clear" w:color="auto" w:fill="FFFFFF"/>
+        </w:rPr>
+      </w:pPr>
+      <w:r>
+        <w:rPr>
+          <w:noProof/>
+        </w:rPr>
+        <w:drawing>
+          <wp:inline distT="0" distB="0" distL="0" distR="0" wp14:anchorId="573C8C06" wp14:editId="1E59A472">
+            <wp:extent cx="4608248" cy="2235200"/>
+            <wp:effectExtent l="0" t="0" r="1905" b="0"/>
+            <wp:docPr id="35" name="Picture 35" descr="What is the difference between C C and C Quora - induced.info"/>
+            <wp:cNvGraphicFramePr>
+              <a:graphicFrameLocks xmlns:a="http://schemas.openxmlformats.org/drawingml/2006/main" noChangeAspect="1"/>
+            </wp:cNvGraphicFramePr>
+            <a:graphic xmlns:a="http://schemas.openxmlformats.org/drawingml/2006/main">
+              <a:graphicData uri="http://schemas.openxmlformats.org/drawingml/2006/picture">
+                <pic:pic xmlns:pic="http://schemas.openxmlformats.org/drawingml/2006/picture">
+                  <pic:nvPicPr>
+                    <pic:cNvPr id="0" name="Picture 5" descr="What is the difference between C C and C Quora - induced.info"/>
+                    <pic:cNvPicPr>
+                      <a:picLocks noChangeAspect="1" noChangeArrowheads="1"/>
+                    </pic:cNvPicPr>
+                  </pic:nvPicPr>
+                  <pic:blipFill>
+                    <a:blip r:embed="rId40">
+                      <a:extLst>
+                        <a:ext uri="{28A0092B-C50C-407E-A947-70E740481C1C}">
+                          <a14:useLocalDpi xmlns:a14="http://schemas.microsoft.com/office/drawing/2010/main" val="0"/>
+                        </a:ext>
+                      </a:extLst>
+                    </a:blip>
+                    <a:srcRect/>
+                    <a:stretch>
+                      <a:fillRect/>
+                    </a:stretch>
+                  </pic:blipFill>
+                  <pic:spPr bwMode="auto">
+                    <a:xfrm>
+                      <a:off x="0" y="0"/>
+                      <a:ext cx="4614300" cy="2238136"/>
+                    </a:xfrm>
+                    <a:prstGeom prst="rect">
+                      <a:avLst/>
+                    </a:prstGeom>
+                    <a:noFill/>
+                    <a:ln>
+                      <a:noFill/>
+                    </a:ln>
+                  </pic:spPr>
+                </pic:pic>
+              </a:graphicData>
+            </a:graphic>
+          </wp:inline>
+        </w:drawing>
+      </w:r>
+    </w:p>
+    <w:p>
+      <w:pPr>
+        <w:rPr>
+          <w:rFonts w:cstheme="minorHAnsi"/>
+          <w:bCs/>
+          <w:color w:val="171717"/>
+          <w:sz w:val="24"/>
+          <w:szCs w:val="24"/>
+          <w:shd w:val="clear" w:color="auto" w:fill="FFFFFF"/>
+        </w:rPr>
+      </w:pPr>
+      <w:r>
+        <w:rPr>
+          <w:noProof/>
+        </w:rPr>
+        <w:drawing>
+          <wp:inline distT="0" distB="0" distL="0" distR="0" wp14:anchorId="7C798F3C" wp14:editId="7C6ED260">
+            <wp:extent cx="4476750" cy="3357810"/>
+            <wp:effectExtent l="0" t="0" r="0" b="0"/>
+            <wp:docPr id="36" name="Picture 36" descr="Cookies &amp; Session Web Technology - ppt video online download"/>
+            <wp:cNvGraphicFramePr>
+              <a:graphicFrameLocks xmlns:a="http://schemas.openxmlformats.org/drawingml/2006/main" noChangeAspect="1"/>
+            </wp:cNvGraphicFramePr>
+            <a:graphic xmlns:a="http://schemas.openxmlformats.org/drawingml/2006/main">
+              <a:graphicData uri="http://schemas.openxmlformats.org/drawingml/2006/picture">
+                <pic:pic xmlns:pic="http://schemas.openxmlformats.org/drawingml/2006/picture">
+                  <pic:nvPicPr>
+                    <pic:cNvPr id="0" name="Picture 7" descr="Cookies &amp; Session Web Technology - ppt video online download"/>
+                    <pic:cNvPicPr>
+                      <a:picLocks noChangeAspect="1" noChangeArrowheads="1"/>
+                    </pic:cNvPicPr>
+                  </pic:nvPicPr>
+                  <pic:blipFill>
+                    <a:blip r:embed="rId41">
+                      <a:extLst>
+                        <a:ext uri="{28A0092B-C50C-407E-A947-70E740481C1C}">
+                          <a14:useLocalDpi xmlns:a14="http://schemas.microsoft.com/office/drawing/2010/main" val="0"/>
+                        </a:ext>
+                      </a:extLst>
+                    </a:blip>
+                    <a:srcRect/>
+                    <a:stretch>
+                      <a:fillRect/>
+                    </a:stretch>
+                  </pic:blipFill>
+                  <pic:spPr bwMode="auto">
+                    <a:xfrm>
+                      <a:off x="0" y="0"/>
+                      <a:ext cx="4478758" cy="3359316"/>
+                    </a:xfrm>
+                    <a:prstGeom prst="rect">
+                      <a:avLst/>
+                    </a:prstGeom>
+                    <a:noFill/>
+                    <a:ln>
+                      <a:noFill/>
+                    </a:ln>
+                  </pic:spPr>
+                </pic:pic>
+              </a:graphicData>
+            </a:graphic>
+          </wp:inline>
+        </w:drawing>
+      </w:r>
+    </w:p>
+    <w:p>
+      <w:pPr>
+        <w:rPr>
+          <w:rFonts w:cstheme="minorHAnsi"/>
+          <w:b/>
+          <w:color w:val="171717"/>
+          <w:sz w:val="28"/>
+          <w:szCs w:val="28"/>
+          <w:shd w:val="clear" w:color="auto" w:fill="FFFFFF"/>
+        </w:rPr>
+      </w:pPr>
+      <w:r>
+        <w:rPr>
+          <w:rFonts w:cstheme="minorHAnsi"/>
+          <w:b/>
+          <w:color w:val="171717"/>
+          <w:sz w:val="28"/>
+          <w:szCs w:val="28"/>
+          <w:shd w:val="clear" w:color="auto" w:fill="FFFFFF"/>
+        </w:rPr>
+        <w:lastRenderedPageBreak/>
+        <w:t xml:space="preserve">What is meant by Local </w:t>
+      </w:r>
+      <w:proofErr w:type="gramStart"/>
+      <w:r>
+        <w:rPr>
+          <w:rFonts w:cstheme="minorHAnsi"/>
+          <w:b/>
+          <w:color w:val="171717"/>
+          <w:sz w:val="28"/>
+          <w:szCs w:val="28"/>
+          <w:shd w:val="clear" w:color="auto" w:fill="FFFFFF"/>
+        </w:rPr>
+        <w:t>Storage ?</w:t>
+      </w:r>
+      <w:proofErr w:type="gramEnd"/>
+    </w:p>
+    <w:p>
+      <w:pPr>
+        <w:rPr>
+          <w:rFonts w:cstheme="minorHAnsi"/>
+          <w:bCs/>
+          <w:color w:val="171717"/>
+          <w:sz w:val="24"/>
+          <w:szCs w:val="24"/>
+          <w:shd w:val="clear" w:color="auto" w:fill="FFFFFF"/>
+        </w:rPr>
+      </w:pPr>
+      <w:proofErr w:type="spellStart"/>
+      <w:r>
+        <w:rPr>
+          <w:rFonts w:cstheme="minorHAnsi"/>
+          <w:b/>
+          <w:color w:val="171717"/>
+          <w:sz w:val="24"/>
+          <w:szCs w:val="24"/>
+          <w:shd w:val="clear" w:color="auto" w:fill="FFFFFF"/>
+        </w:rPr>
+        <w:t>localStorage</w:t>
+      </w:r>
+      <w:proofErr w:type="spellEnd"/>
+      <w:r>
+        <w:rPr>
+          <w:rFonts w:cstheme="minorHAnsi"/>
+          <w:b/>
+          <w:color w:val="171717"/>
+          <w:sz w:val="24"/>
+          <w:szCs w:val="24"/>
+          <w:shd w:val="clear" w:color="auto" w:fill="FFFFFF"/>
+        </w:rPr>
+        <w:t xml:space="preserve"> </w:t>
+      </w:r>
+      <w:r>
+        <w:rPr>
+          <w:rFonts w:cstheme="minorHAnsi"/>
+          <w:bCs/>
+          <w:color w:val="171717"/>
+          <w:sz w:val="24"/>
+          <w:szCs w:val="24"/>
+          <w:shd w:val="clear" w:color="auto" w:fill="FFFFFF"/>
+        </w:rPr>
+        <w:t xml:space="preserve">is a type of web </w:t>
+      </w:r>
+      <w:r>
+        <w:rPr>
+          <w:rFonts w:cstheme="minorHAnsi"/>
+          <w:b/>
+          <w:color w:val="171717"/>
+          <w:sz w:val="24"/>
+          <w:szCs w:val="24"/>
+          <w:shd w:val="clear" w:color="auto" w:fill="FFFFFF"/>
+        </w:rPr>
+        <w:t xml:space="preserve">storage </w:t>
+      </w:r>
+      <w:r>
+        <w:rPr>
+          <w:rFonts w:cstheme="minorHAnsi"/>
+          <w:bCs/>
+          <w:color w:val="171717"/>
+          <w:sz w:val="24"/>
+          <w:szCs w:val="24"/>
+          <w:shd w:val="clear" w:color="auto" w:fill="FFFFFF"/>
+        </w:rPr>
+        <w:t xml:space="preserve">that allows </w:t>
+      </w:r>
+      <w:r>
+        <w:rPr>
+          <w:rFonts w:cstheme="minorHAnsi"/>
+          <w:b/>
+          <w:color w:val="171717"/>
+          <w:sz w:val="24"/>
+          <w:szCs w:val="24"/>
+          <w:shd w:val="clear" w:color="auto" w:fill="FFFFFF"/>
+        </w:rPr>
+        <w:t>JavaScrip</w:t>
+      </w:r>
+      <w:r>
+        <w:rPr>
+          <w:rFonts w:cstheme="minorHAnsi"/>
+          <w:b/>
+          <w:color w:val="171717"/>
+          <w:sz w:val="24"/>
+          <w:szCs w:val="24"/>
+          <w:shd w:val="clear" w:color="auto" w:fill="FFFFFF"/>
+        </w:rPr>
+        <w:t xml:space="preserve">t </w:t>
+      </w:r>
+      <w:r>
+        <w:rPr>
+          <w:rFonts w:cstheme="minorHAnsi"/>
+          <w:bCs/>
+          <w:color w:val="171717"/>
+          <w:sz w:val="24"/>
+          <w:szCs w:val="24"/>
+          <w:shd w:val="clear" w:color="auto" w:fill="FFFFFF"/>
+        </w:rPr>
+        <w:t xml:space="preserve">sites and apps to store and access data right in the browser with no expiry date. This </w:t>
+      </w:r>
+      <w:r>
+        <w:rPr>
+          <w:rFonts w:cstheme="minorHAnsi"/>
+          <w:b/>
+          <w:color w:val="171717"/>
+          <w:sz w:val="24"/>
+          <w:szCs w:val="24"/>
+          <w:shd w:val="clear" w:color="auto" w:fill="FFFFFF"/>
+        </w:rPr>
+        <w:t xml:space="preserve">means </w:t>
+      </w:r>
+      <w:r>
+        <w:rPr>
+          <w:rFonts w:cstheme="minorHAnsi"/>
+          <w:bCs/>
+          <w:color w:val="171717"/>
+          <w:sz w:val="24"/>
+          <w:szCs w:val="24"/>
+          <w:shd w:val="clear" w:color="auto" w:fill="FFFFFF"/>
+        </w:rPr>
+        <w:t xml:space="preserve">the data </w:t>
+      </w:r>
+      <w:r>
+        <w:rPr>
+          <w:rFonts w:cstheme="minorHAnsi"/>
+          <w:b/>
+          <w:color w:val="171717"/>
+          <w:sz w:val="24"/>
+          <w:szCs w:val="24"/>
+          <w:shd w:val="clear" w:color="auto" w:fill="FFFFFF"/>
+        </w:rPr>
+        <w:t xml:space="preserve">stored </w:t>
+      </w:r>
+      <w:r>
+        <w:rPr>
+          <w:rFonts w:cstheme="minorHAnsi"/>
+          <w:bCs/>
+          <w:color w:val="171717"/>
+          <w:sz w:val="24"/>
+          <w:szCs w:val="24"/>
+          <w:shd w:val="clear" w:color="auto" w:fill="FFFFFF"/>
+        </w:rPr>
+        <w:t xml:space="preserve">in the browser will persist after the browser window has been closed. </w:t>
+      </w:r>
+    </w:p>
+    <w:p>
+      <w:pPr>
+        <w:rPr>
+          <w:rFonts w:cstheme="minorHAnsi"/>
+          <w:b/>
+          <w:color w:val="171717"/>
+          <w:sz w:val="28"/>
+          <w:szCs w:val="28"/>
+          <w:shd w:val="clear" w:color="auto" w:fill="FFFFFF"/>
+        </w:rPr>
+      </w:pPr>
+    </w:p>
+    <w:p>
+      <w:pPr>
+        <w:rPr>
+          <w:rFonts w:cstheme="minorHAnsi"/>
+          <w:bCs/>
+          <w:color w:val="171717"/>
+          <w:sz w:val="24"/>
+          <w:szCs w:val="24"/>
+          <w:shd w:val="clear" w:color="auto" w:fill="FFFFFF"/>
+        </w:rPr>
+      </w:pPr>
+      <w:r>
+        <w:rPr>
+          <w:rFonts w:cstheme="minorHAnsi"/>
+          <w:b/>
+          <w:color w:val="171717"/>
+          <w:sz w:val="28"/>
+          <w:szCs w:val="28"/>
+          <w:shd w:val="clear" w:color="auto" w:fill="FFFFFF"/>
+        </w:rPr>
+        <w:t>What is the Difference between Cookies, Local Storage and Session Storage?</w:t>
+      </w:r>
+    </w:p>
+    <w:p>
+      <w:pPr>
+        <w:rPr>
+          <w:sz w:val="24"/>
+          <w:szCs w:val="24"/>
+        </w:rPr>
+      </w:pPr>
+      <w:r>
+        <w:rPr>
+          <w:noProof/>
+        </w:rPr>
+        <w:drawing>
+          <wp:inline distT="0" distB="0" distL="0" distR="0" wp14:anchorId="65F8BCF7" wp14:editId="7456074D">
+            <wp:extent cx="5731510" cy="2421255"/>
+            <wp:effectExtent l="0" t="0" r="2540" b="0"/>
+            <wp:docPr id="34" name="Picture 34" descr="Browser storage: Local Storage, Session Storage, Cookie, IndexedDB and  WebSQL | by Jallen Liao | Medium"/>
+            <wp:cNvGraphicFramePr>
+              <a:graphicFrameLocks xmlns:a="http://schemas.openxmlformats.org/drawingml/2006/main" noChangeAspect="1"/>
+            </wp:cNvGraphicFramePr>
+            <a:graphic xmlns:a="http://schemas.openxmlformats.org/drawingml/2006/main">
+              <a:graphicData uri="http://schemas.openxmlformats.org/drawingml/2006/picture">
+                <pic:pic xmlns:pic="http://schemas.openxmlformats.org/drawingml/2006/picture">
+                  <pic:nvPicPr>
+                    <pic:cNvPr id="0" name="Picture 3" descr="Browser storage: Local Storage, Session Storage, Cookie, IndexedDB and  WebSQL | by Jallen Liao | Medium"/>
+                    <pic:cNvPicPr>
+                      <a:picLocks noChangeAspect="1" noChangeArrowheads="1"/>
+                    </pic:cNvPicPr>
+                  </pic:nvPicPr>
+                  <pic:blipFill>
+                    <a:blip r:embed="rId42">
+                      <a:extLst>
+                        <a:ext uri="{28A0092B-C50C-407E-A947-70E740481C1C}">
+                          <a14:useLocalDpi xmlns:a14="http://schemas.microsoft.com/office/drawing/2010/main" val="0"/>
+                        </a:ext>
+                      </a:extLst>
+                    </a:blip>
+                    <a:srcRect/>
+                    <a:stretch>
+                      <a:fillRect/>
+                    </a:stretch>
+                  </pic:blipFill>
+                  <pic:spPr bwMode="auto">
+                    <a:xfrm>
+                      <a:off x="0" y="0"/>
+                      <a:ext cx="5731510" cy="2421255"/>
+                    </a:xfrm>
+                    <a:prstGeom prst="rect">
+                      <a:avLst/>
+                    </a:prstGeom>
+                    <a:noFill/>
+                    <a:ln>
+                      <a:noFill/>
+                    </a:ln>
+                  </pic:spPr>
+                </pic:pic>
+              </a:graphicData>
+            </a:graphic>
+          </wp:inline>
+        </w:drawing>
+      </w:r>
+    </w:p>
+    <w:p>
+      <w:pPr>
+        <w:rPr>
+          <w:sz w:val="24"/>
+          <w:szCs w:val="24"/>
+        </w:rPr>
+      </w:pPr>
+    </w:p>
+    <w:p>
+      <w:pPr>
+        <w:rPr>
+          <w:rFonts w:cstheme="minorHAnsi"/>
+          <w:b/>
+          <w:color w:val="171717"/>
+          <w:sz w:val="28"/>
+          <w:szCs w:val="28"/>
+          <w:shd w:val="clear" w:color="auto" w:fill="FFFFFF"/>
+        </w:rPr>
+      </w:pPr>
+    </w:p>
+    <w:p>
+      <w:pPr>
+        <w:rPr>
+          <w:rFonts w:cstheme="minorHAnsi"/>
+          <w:b/>
+          <w:color w:val="171717"/>
+          <w:sz w:val="28"/>
+          <w:szCs w:val="28"/>
+          <w:shd w:val="clear" w:color="auto" w:fill="FFFFFF"/>
+        </w:rPr>
+      </w:pPr>
+    </w:p>
+    <w:p>
+      <w:pPr>
+        <w:rPr>
+          <w:rFonts w:cstheme="minorHAnsi"/>
+          <w:b/>
+          <w:color w:val="171717"/>
+          <w:sz w:val="28"/>
+          <w:szCs w:val="28"/>
+          <w:shd w:val="clear" w:color="auto" w:fill="FFFFFF"/>
+        </w:rPr>
+      </w:pPr>
+    </w:p>
+    <w:p>
+      <w:pPr>
+        <w:rPr>
+          <w:rFonts w:cstheme="minorHAnsi"/>
+          <w:b/>
+          <w:color w:val="171717"/>
+          <w:sz w:val="28"/>
+          <w:szCs w:val="28"/>
+          <w:shd w:val="clear" w:color="auto" w:fill="FFFFFF"/>
+        </w:rPr>
+      </w:pPr>
+    </w:p>
+    <w:p>
+      <w:pPr>
+        <w:rPr>
+          <w:rFonts w:cstheme="minorHAnsi"/>
+          <w:b/>
+          <w:color w:val="171717"/>
+          <w:sz w:val="28"/>
+          <w:szCs w:val="28"/>
+          <w:shd w:val="clear" w:color="auto" w:fill="FFFFFF"/>
+        </w:rPr>
+      </w:pPr>
+    </w:p>
+    <w:p>
+      <w:pPr>
+        <w:rPr>
+          <w:rFonts w:cstheme="minorHAnsi"/>
+          <w:b/>
+          <w:color w:val="171717"/>
+          <w:sz w:val="28"/>
+          <w:szCs w:val="28"/>
+          <w:shd w:val="clear" w:color="auto" w:fill="FFFFFF"/>
+        </w:rPr>
+      </w:pPr>
+    </w:p>
+    <w:p>
+      <w:pPr>
+        <w:rPr>
+          <w:rFonts w:cstheme="minorHAnsi"/>
+          <w:b/>
+          <w:color w:val="171717"/>
+          <w:sz w:val="28"/>
+          <w:szCs w:val="28"/>
+          <w:shd w:val="clear" w:color="auto" w:fill="FFFFFF"/>
+        </w:rPr>
+      </w:pPr>
+    </w:p>
+    <w:p>
+      <w:pPr>
+        <w:rPr>
+          <w:rFonts w:cstheme="minorHAnsi"/>
+          <w:b/>
+          <w:color w:val="171717"/>
+          <w:sz w:val="28"/>
+          <w:szCs w:val="28"/>
+          <w:shd w:val="clear" w:color="auto" w:fill="FFFFFF"/>
+        </w:rPr>
+      </w:pPr>
+    </w:p>
+    <w:p>
+      <w:pPr>
+        <w:rPr>
+          <w:rFonts w:cstheme="minorHAnsi"/>
+          <w:b/>
+          <w:color w:val="171717"/>
+          <w:sz w:val="28"/>
+          <w:szCs w:val="28"/>
+          <w:shd w:val="clear" w:color="auto" w:fill="FFFFFF"/>
+        </w:rPr>
+      </w:pPr>
+    </w:p>
+    <w:p>
+      <w:pPr>
+        <w:rPr>
+          <w:rFonts w:cstheme="minorHAnsi"/>
+          <w:b/>
+          <w:color w:val="171717"/>
+          <w:sz w:val="28"/>
+          <w:szCs w:val="28"/>
+          <w:shd w:val="clear" w:color="auto" w:fill="FFFFFF"/>
+        </w:rPr>
+      </w:pPr>
+    </w:p>
+    <w:p>
+      <w:pPr>
+        <w:rPr>
+          <w:rFonts w:cstheme="minorHAnsi"/>
+          <w:b/>
+          <w:color w:val="171717"/>
+          <w:sz w:val="28"/>
+          <w:szCs w:val="28"/>
+          <w:shd w:val="clear" w:color="auto" w:fill="FFFFFF"/>
+        </w:rPr>
+      </w:pPr>
+    </w:p>
+    <w:p>
+      <w:pPr>
+        <w:rPr>
+          <w:rFonts w:cstheme="minorHAnsi"/>
+          <w:b/>
+          <w:color w:val="171717"/>
+          <w:sz w:val="28"/>
+          <w:szCs w:val="28"/>
+          <w:shd w:val="clear" w:color="auto" w:fill="FFFFFF"/>
+        </w:rPr>
+      </w:pPr>
+    </w:p>
+    <w:p>
+      <w:pPr>
+        <w:rPr>
+          <w:rFonts w:cstheme="minorHAnsi"/>
+          <w:b/>
+          <w:color w:val="171717"/>
+          <w:sz w:val="28"/>
+          <w:szCs w:val="28"/>
+          <w:shd w:val="clear" w:color="auto" w:fill="FFFFFF"/>
+        </w:rPr>
+      </w:pPr>
+    </w:p>
+    <w:p>
+      <w:pPr>
+        <w:rPr>
+          <w:rFonts w:cstheme="minorHAnsi"/>
+          <w:bCs/>
+          <w:color w:val="171717"/>
+          <w:sz w:val="28"/>
+          <w:szCs w:val="28"/>
+          <w:shd w:val="clear" w:color="auto" w:fill="FFFFFF"/>
+        </w:rPr>
+      </w:pPr>
+      <w:r>
+        <w:rPr>
+          <w:rFonts w:cstheme="minorHAnsi"/>
+          <w:b/>
+          <w:color w:val="171717"/>
+          <w:sz w:val="28"/>
+          <w:szCs w:val="28"/>
+          <w:shd w:val="clear" w:color="auto" w:fill="FFFFFF"/>
+        </w:rPr>
+        <w:lastRenderedPageBreak/>
+        <w:t xml:space="preserve">Date: </w:t>
+      </w:r>
+      <w:r>
+        <w:rPr>
+          <w:rFonts w:cstheme="minorHAnsi"/>
+          <w:bCs/>
+          <w:color w:val="171717"/>
+          <w:sz w:val="28"/>
+          <w:szCs w:val="28"/>
+          <w:shd w:val="clear" w:color="auto" w:fill="FFFFFF"/>
+        </w:rPr>
+        <w:t>4 - Oct – 2020</w:t>
+      </w:r>
+    </w:p>
+    <w:p>
+      <w:pPr>
+        <w:rPr>
+          <w:rFonts w:cstheme="minorHAnsi"/>
+          <w:b/>
+          <w:color w:val="171717"/>
+          <w:sz w:val="28"/>
+          <w:szCs w:val="28"/>
+          <w:shd w:val="clear" w:color="auto" w:fill="FFFFFF"/>
+        </w:rPr>
+      </w:pPr>
+      <w:r>
+        <w:rPr>
+          <w:rFonts w:cstheme="minorHAnsi"/>
+          <w:b/>
+          <w:color w:val="171717"/>
+          <w:sz w:val="28"/>
+          <w:szCs w:val="28"/>
+          <w:shd w:val="clear" w:color="auto" w:fill="FFFFFF"/>
+        </w:rPr>
+        <w:t>What is meant by .Net?</w:t>
+      </w:r>
+    </w:p>
+    <w:p>
+      <w:pPr>
+        <w:rPr>
+          <w:rFonts w:cstheme="minorHAnsi"/>
+          <w:bCs/>
+          <w:color w:val="171717"/>
+          <w:sz w:val="24"/>
+          <w:szCs w:val="24"/>
+          <w:shd w:val="clear" w:color="auto" w:fill="FFFFFF"/>
+        </w:rPr>
+      </w:pPr>
+      <w:r>
+        <w:rPr>
+          <w:rFonts w:cstheme="minorHAnsi"/>
+          <w:b/>
+          <w:color w:val="171717"/>
+          <w:sz w:val="24"/>
+          <w:szCs w:val="24"/>
+          <w:shd w:val="clear" w:color="auto" w:fill="FFFFFF"/>
+        </w:rPr>
+        <w:t xml:space="preserve">.net </w:t>
+      </w:r>
+      <w:r>
+        <w:rPr>
+          <w:rFonts w:cstheme="minorHAnsi"/>
+          <w:bCs/>
+          <w:color w:val="171717"/>
+          <w:sz w:val="24"/>
+          <w:szCs w:val="24"/>
+          <w:shd w:val="clear" w:color="auto" w:fill="FFFFFF"/>
+        </w:rPr>
+        <w:t xml:space="preserve">is a top-level domain, also known as TLD. Derived from the word network, it was originally developed for companies involved in networking technology. Today, </w:t>
+      </w:r>
+      <w:r>
+        <w:rPr>
+          <w:rFonts w:cstheme="minorHAnsi"/>
+          <w:b/>
+          <w:color w:val="171717"/>
+          <w:sz w:val="24"/>
+          <w:szCs w:val="24"/>
+          <w:shd w:val="clear" w:color="auto" w:fill="FFFFFF"/>
+        </w:rPr>
+        <w:t xml:space="preserve">.net </w:t>
+      </w:r>
+      <w:r>
+        <w:rPr>
+          <w:rFonts w:cstheme="minorHAnsi"/>
+          <w:bCs/>
+          <w:color w:val="171717"/>
+          <w:sz w:val="24"/>
+          <w:szCs w:val="24"/>
+          <w:shd w:val="clear" w:color="auto" w:fill="FFFFFF"/>
+        </w:rPr>
+        <w:t>is one of the most popular domain names used by companies all over the world to launch their business online.</w:t>
+      </w:r>
+    </w:p>
+    <w:p>
+      <w:pPr>
+        <w:rPr>
+          <w:rFonts w:cstheme="minorHAnsi"/>
+          <w:bCs/>
+          <w:color w:val="171717"/>
+          <w:sz w:val="24"/>
+          <w:szCs w:val="24"/>
+          <w:shd w:val="clear" w:color="auto" w:fill="FFFFFF"/>
+        </w:rPr>
+      </w:pPr>
+      <w:r>
+        <w:rPr>
+          <w:rFonts w:cstheme="minorHAnsi"/>
+          <w:b/>
+          <w:color w:val="171717"/>
+          <w:sz w:val="24"/>
+          <w:szCs w:val="24"/>
+          <w:shd w:val="clear" w:color="auto" w:fill="FFFFFF"/>
+        </w:rPr>
+        <w:t xml:space="preserve">NET </w:t>
+      </w:r>
+      <w:r>
+        <w:rPr>
+          <w:rFonts w:cstheme="minorHAnsi"/>
+          <w:bCs/>
+          <w:color w:val="171717"/>
+          <w:sz w:val="24"/>
+          <w:szCs w:val="24"/>
+          <w:shd w:val="clear" w:color="auto" w:fill="FFFFFF"/>
+        </w:rPr>
+        <w:t xml:space="preserve">(pronounced dot </w:t>
+      </w:r>
+      <w:r>
+        <w:rPr>
+          <w:rFonts w:cstheme="minorHAnsi"/>
+          <w:b/>
+          <w:color w:val="171717"/>
+          <w:sz w:val="24"/>
+          <w:szCs w:val="24"/>
+          <w:shd w:val="clear" w:color="auto" w:fill="FFFFFF"/>
+        </w:rPr>
+        <w:t>net</w:t>
+      </w:r>
+      <w:r>
+        <w:rPr>
+          <w:rFonts w:cstheme="minorHAnsi"/>
+          <w:bCs/>
+          <w:color w:val="171717"/>
+          <w:sz w:val="24"/>
+          <w:szCs w:val="24"/>
+          <w:shd w:val="clear" w:color="auto" w:fill="FFFFFF"/>
+        </w:rPr>
+        <w:t xml:space="preserve">) is framework that provides a </w:t>
+      </w:r>
+      <w:proofErr w:type="gramStart"/>
+      <w:r>
+        <w:rPr>
+          <w:rFonts w:cstheme="minorHAnsi"/>
+          <w:bCs/>
+          <w:color w:val="171717"/>
+          <w:sz w:val="24"/>
+          <w:szCs w:val="24"/>
+          <w:shd w:val="clear" w:color="auto" w:fill="FFFFFF"/>
+        </w:rPr>
+        <w:t>programming guidelines</w:t>
+      </w:r>
+      <w:proofErr w:type="gramEnd"/>
+      <w:r>
+        <w:rPr>
+          <w:rFonts w:cstheme="minorHAnsi"/>
+          <w:bCs/>
+          <w:color w:val="171717"/>
+          <w:sz w:val="24"/>
+          <w:szCs w:val="24"/>
+          <w:shd w:val="clear" w:color="auto" w:fill="FFFFFF"/>
+        </w:rPr>
+        <w:t xml:space="preserve"> that can be used to develop a wide range of </w:t>
+      </w:r>
+      <w:r>
+        <w:rPr>
+          <w:rFonts w:cstheme="minorHAnsi"/>
+          <w:b/>
+          <w:color w:val="171717"/>
+          <w:sz w:val="24"/>
+          <w:szCs w:val="24"/>
+          <w:shd w:val="clear" w:color="auto" w:fill="FFFFFF"/>
+        </w:rPr>
+        <w:t>applications</w:t>
+      </w:r>
+      <w:r>
+        <w:rPr>
+          <w:rFonts w:cstheme="minorHAnsi"/>
+          <w:bCs/>
+          <w:color w:val="171717"/>
+          <w:sz w:val="24"/>
+          <w:szCs w:val="24"/>
+          <w:shd w:val="clear" w:color="auto" w:fill="FFFFFF"/>
+        </w:rPr>
+        <w:t xml:space="preserve">---- from web to mobile to Windows-based </w:t>
+      </w:r>
+      <w:r>
+        <w:rPr>
+          <w:rFonts w:cstheme="minorHAnsi"/>
+          <w:b/>
+          <w:color w:val="171717"/>
+          <w:sz w:val="24"/>
+          <w:szCs w:val="24"/>
+          <w:shd w:val="clear" w:color="auto" w:fill="FFFFFF"/>
+        </w:rPr>
+        <w:t xml:space="preserve">applications. The .NET </w:t>
+      </w:r>
+      <w:r>
+        <w:rPr>
+          <w:rFonts w:cstheme="minorHAnsi"/>
+          <w:bCs/>
+          <w:color w:val="171717"/>
+          <w:sz w:val="24"/>
+          <w:szCs w:val="24"/>
+          <w:shd w:val="clear" w:color="auto" w:fill="FFFFFF"/>
+        </w:rPr>
+        <w:t xml:space="preserve">framework can work with several programming languages such as C#, </w:t>
+      </w:r>
+      <w:proofErr w:type="gramStart"/>
+      <w:r>
+        <w:rPr>
+          <w:rFonts w:cstheme="minorHAnsi"/>
+          <w:bCs/>
+          <w:color w:val="171717"/>
+          <w:sz w:val="24"/>
+          <w:szCs w:val="24"/>
+          <w:shd w:val="clear" w:color="auto" w:fill="FFFFFF"/>
+        </w:rPr>
+        <w:t>VB</w:t>
+      </w:r>
+      <w:r>
+        <w:rPr>
+          <w:rFonts w:cstheme="minorHAnsi"/>
+          <w:b/>
+          <w:color w:val="171717"/>
+          <w:sz w:val="24"/>
+          <w:szCs w:val="24"/>
+          <w:shd w:val="clear" w:color="auto" w:fill="FFFFFF"/>
+        </w:rPr>
+        <w:t>.NET ,</w:t>
+      </w:r>
+      <w:proofErr w:type="gramEnd"/>
+      <w:r>
+        <w:rPr>
+          <w:rFonts w:cstheme="minorHAnsi"/>
+          <w:b/>
+          <w:color w:val="171717"/>
+          <w:sz w:val="24"/>
+          <w:szCs w:val="24"/>
+          <w:shd w:val="clear" w:color="auto" w:fill="FFFFFF"/>
+        </w:rPr>
+        <w:t xml:space="preserve"> </w:t>
+      </w:r>
+      <w:r>
+        <w:rPr>
+          <w:rFonts w:cstheme="minorHAnsi"/>
+          <w:bCs/>
+          <w:color w:val="171717"/>
+          <w:sz w:val="24"/>
+          <w:szCs w:val="24"/>
+          <w:shd w:val="clear" w:color="auto" w:fill="FFFFFF"/>
+        </w:rPr>
+        <w:t>C++ and F#</w:t>
+      </w:r>
+    </w:p>
+    <w:p>
+      <w:pPr>
+        <w:rPr>
+          <w:rFonts w:cstheme="minorHAnsi"/>
+          <w:bCs/>
+          <w:color w:val="171717"/>
+          <w:sz w:val="24"/>
+          <w:szCs w:val="24"/>
+          <w:shd w:val="clear" w:color="auto" w:fill="FFFFFF"/>
+        </w:rPr>
+      </w:pPr>
+      <w:r>
+        <w:rPr>
+          <w:rFonts w:cstheme="minorHAnsi"/>
+          <w:b/>
+          <w:color w:val="171717"/>
+          <w:sz w:val="24"/>
+          <w:szCs w:val="24"/>
+          <w:shd w:val="clear" w:color="auto" w:fill="FFFFFF"/>
+        </w:rPr>
+        <w:t xml:space="preserve">Net </w:t>
+      </w:r>
+      <w:r>
+        <w:rPr>
+          <w:rFonts w:cstheme="minorHAnsi"/>
+          <w:bCs/>
+          <w:color w:val="171717"/>
+          <w:sz w:val="24"/>
+          <w:szCs w:val="24"/>
+          <w:shd w:val="clear" w:color="auto" w:fill="FFFFFF"/>
+        </w:rPr>
+        <w:t xml:space="preserve">compromises both </w:t>
+      </w:r>
+      <w:proofErr w:type="gramStart"/>
+      <w:r>
+        <w:rPr>
+          <w:rFonts w:cstheme="minorHAnsi"/>
+          <w:b/>
+          <w:color w:val="171717"/>
+          <w:sz w:val="24"/>
+          <w:szCs w:val="24"/>
+          <w:shd w:val="clear" w:color="auto" w:fill="FFFFFF"/>
+        </w:rPr>
+        <w:t xml:space="preserve">frontend </w:t>
+      </w:r>
+      <w:r>
+        <w:rPr>
+          <w:rFonts w:cstheme="minorHAnsi"/>
+          <w:bCs/>
+          <w:color w:val="171717"/>
+          <w:sz w:val="24"/>
+          <w:szCs w:val="24"/>
+          <w:shd w:val="clear" w:color="auto" w:fill="FFFFFF"/>
+        </w:rPr>
+        <w:t xml:space="preserve"> and</w:t>
+      </w:r>
+      <w:proofErr w:type="gramEnd"/>
+      <w:r>
+        <w:rPr>
+          <w:rFonts w:cstheme="minorHAnsi"/>
+          <w:bCs/>
+          <w:color w:val="171717"/>
+          <w:sz w:val="24"/>
+          <w:szCs w:val="24"/>
+          <w:shd w:val="clear" w:color="auto" w:fill="FFFFFF"/>
+        </w:rPr>
+        <w:t xml:space="preserve"> </w:t>
+      </w:r>
+      <w:r>
+        <w:rPr>
+          <w:rFonts w:cstheme="minorHAnsi"/>
+          <w:b/>
+          <w:color w:val="171717"/>
+          <w:sz w:val="24"/>
+          <w:szCs w:val="24"/>
+          <w:shd w:val="clear" w:color="auto" w:fill="FFFFFF"/>
+        </w:rPr>
+        <w:t xml:space="preserve">backend </w:t>
+      </w:r>
+      <w:r>
+        <w:rPr>
+          <w:rFonts w:cstheme="minorHAnsi"/>
+          <w:bCs/>
+          <w:color w:val="171717"/>
+          <w:sz w:val="24"/>
+          <w:szCs w:val="24"/>
+          <w:shd w:val="clear" w:color="auto" w:fill="FFFFFF"/>
+        </w:rPr>
+        <w:t>languages. As for example, ASP</w:t>
+      </w:r>
+      <w:r>
+        <w:rPr>
+          <w:rFonts w:cstheme="minorHAnsi"/>
+          <w:b/>
+          <w:color w:val="171717"/>
+          <w:sz w:val="24"/>
+          <w:szCs w:val="24"/>
+          <w:shd w:val="clear" w:color="auto" w:fill="FFFFFF"/>
+        </w:rPr>
+        <w:t xml:space="preserve">.NET </w:t>
+      </w:r>
+      <w:r>
+        <w:rPr>
+          <w:rFonts w:cstheme="minorHAnsi"/>
+          <w:bCs/>
+          <w:color w:val="171717"/>
+          <w:sz w:val="24"/>
+          <w:szCs w:val="24"/>
+          <w:shd w:val="clear" w:color="auto" w:fill="FFFFFF"/>
+        </w:rPr>
+        <w:t xml:space="preserve">is used as </w:t>
+      </w:r>
+      <w:r>
+        <w:rPr>
+          <w:rFonts w:cstheme="minorHAnsi"/>
+          <w:b/>
+          <w:color w:val="171717"/>
+          <w:sz w:val="24"/>
+          <w:szCs w:val="24"/>
+          <w:shd w:val="clear" w:color="auto" w:fill="FFFFFF"/>
+        </w:rPr>
+        <w:t xml:space="preserve">backend </w:t>
+      </w:r>
+      <w:r>
+        <w:rPr>
+          <w:rFonts w:cstheme="minorHAnsi"/>
+          <w:bCs/>
+          <w:color w:val="171717"/>
+          <w:sz w:val="24"/>
+          <w:szCs w:val="24"/>
+          <w:shd w:val="clear" w:color="auto" w:fill="FFFFFF"/>
+        </w:rPr>
+        <w:t>and C# &amp; VB</w:t>
+      </w:r>
+      <w:r>
+        <w:rPr>
+          <w:rFonts w:cstheme="minorHAnsi"/>
+          <w:b/>
+          <w:color w:val="171717"/>
+          <w:sz w:val="24"/>
+          <w:szCs w:val="24"/>
+          <w:shd w:val="clear" w:color="auto" w:fill="FFFFFF"/>
+        </w:rPr>
+        <w:t xml:space="preserve">.NET </w:t>
+      </w:r>
+      <w:r>
+        <w:rPr>
+          <w:rFonts w:cstheme="minorHAnsi"/>
+          <w:bCs/>
+          <w:color w:val="171717"/>
+          <w:sz w:val="24"/>
+          <w:szCs w:val="24"/>
+          <w:shd w:val="clear" w:color="auto" w:fill="FFFFFF"/>
+        </w:rPr>
+        <w:t xml:space="preserve">are used for </w:t>
+      </w:r>
+      <w:r>
+        <w:rPr>
+          <w:rFonts w:cstheme="minorHAnsi"/>
+          <w:b/>
+          <w:color w:val="171717"/>
+          <w:sz w:val="24"/>
+          <w:szCs w:val="24"/>
+          <w:shd w:val="clear" w:color="auto" w:fill="FFFFFF"/>
+        </w:rPr>
+        <w:t xml:space="preserve">frontend </w:t>
+      </w:r>
+      <w:r>
+        <w:rPr>
+          <w:rFonts w:cstheme="minorHAnsi"/>
+          <w:bCs/>
+          <w:color w:val="171717"/>
+          <w:sz w:val="24"/>
+          <w:szCs w:val="24"/>
+          <w:shd w:val="clear" w:color="auto" w:fill="FFFFFF"/>
+        </w:rPr>
+        <w:t>development.</w:t>
+      </w:r>
+    </w:p>
+    <w:p>
+      <w:pPr>
+        <w:rPr>
+          <w:rFonts w:cstheme="minorHAnsi"/>
+          <w:bCs/>
+          <w:color w:val="171717"/>
+          <w:sz w:val="24"/>
+          <w:szCs w:val="24"/>
+          <w:shd w:val="clear" w:color="auto" w:fill="FFFFFF"/>
+        </w:rPr>
+      </w:pPr>
+    </w:p>
+    <w:p>
+      <w:pPr>
+        <w:rPr>
+          <w:rFonts w:cstheme="minorHAnsi"/>
+          <w:b/>
+          <w:color w:val="171717"/>
+          <w:sz w:val="28"/>
+          <w:szCs w:val="28"/>
+          <w:shd w:val="clear" w:color="auto" w:fill="FFFFFF"/>
+        </w:rPr>
+      </w:pPr>
+      <w:r>
+        <w:rPr>
+          <w:rFonts w:cstheme="minorHAnsi"/>
+          <w:b/>
+          <w:color w:val="171717"/>
+          <w:sz w:val="28"/>
+          <w:szCs w:val="28"/>
+          <w:shd w:val="clear" w:color="auto" w:fill="FFFFFF"/>
+        </w:rPr>
+        <w:t>What is meant by .NET Framework?</w:t>
+      </w:r>
+    </w:p>
+    <w:p>
+      <w:pPr>
+        <w:rPr>
+          <w:rFonts w:cstheme="minorHAnsi"/>
+          <w:bCs/>
+          <w:color w:val="171717"/>
+          <w:sz w:val="24"/>
+          <w:szCs w:val="24"/>
+          <w:shd w:val="clear" w:color="auto" w:fill="FFFFFF"/>
+        </w:rPr>
+      </w:pPr>
+      <w:r>
+        <w:rPr>
+          <w:rFonts w:cstheme="minorHAnsi"/>
+          <w:b/>
+          <w:color w:val="171717"/>
+          <w:sz w:val="24"/>
+          <w:szCs w:val="24"/>
+          <w:shd w:val="clear" w:color="auto" w:fill="FFFFFF"/>
+        </w:rPr>
+        <w:t xml:space="preserve">NET Framework </w:t>
+      </w:r>
+      <w:r>
+        <w:rPr>
+          <w:rFonts w:cstheme="minorHAnsi"/>
+          <w:bCs/>
+          <w:color w:val="171717"/>
+          <w:sz w:val="24"/>
+          <w:szCs w:val="24"/>
+          <w:shd w:val="clear" w:color="auto" w:fill="FFFFFF"/>
+        </w:rPr>
+        <w:t xml:space="preserve">is a software development </w:t>
+      </w:r>
+      <w:r>
+        <w:rPr>
+          <w:rFonts w:cstheme="minorHAnsi"/>
+          <w:b/>
+          <w:color w:val="171717"/>
+          <w:sz w:val="24"/>
+          <w:szCs w:val="24"/>
+          <w:shd w:val="clear" w:color="auto" w:fill="FFFFFF"/>
+        </w:rPr>
+        <w:t xml:space="preserve">framework </w:t>
+      </w:r>
+      <w:r>
+        <w:rPr>
+          <w:rFonts w:cstheme="minorHAnsi"/>
+          <w:bCs/>
+          <w:color w:val="171717"/>
+          <w:sz w:val="24"/>
+          <w:szCs w:val="24"/>
+          <w:shd w:val="clear" w:color="auto" w:fill="FFFFFF"/>
+        </w:rPr>
+        <w:t xml:space="preserve">for building and running applications on Windows. </w:t>
+      </w:r>
+      <w:r>
+        <w:rPr>
+          <w:rFonts w:cstheme="minorHAnsi"/>
+          <w:b/>
+          <w:color w:val="171717"/>
+          <w:sz w:val="24"/>
+          <w:szCs w:val="24"/>
+          <w:shd w:val="clear" w:color="auto" w:fill="FFFFFF"/>
+        </w:rPr>
+        <w:t xml:space="preserve">.NET Framework </w:t>
+      </w:r>
+      <w:r>
+        <w:rPr>
+          <w:rFonts w:cstheme="minorHAnsi"/>
+          <w:bCs/>
+          <w:color w:val="171717"/>
+          <w:sz w:val="24"/>
+          <w:szCs w:val="24"/>
+          <w:shd w:val="clear" w:color="auto" w:fill="FFFFFF"/>
+        </w:rPr>
+        <w:t xml:space="preserve">is a part of the </w:t>
+      </w:r>
+      <w:r>
+        <w:rPr>
+          <w:rFonts w:cstheme="minorHAnsi"/>
+          <w:b/>
+          <w:color w:val="171717"/>
+          <w:sz w:val="24"/>
+          <w:szCs w:val="24"/>
+          <w:shd w:val="clear" w:color="auto" w:fill="FFFFFF"/>
+        </w:rPr>
+        <w:t xml:space="preserve">.NET </w:t>
+      </w:r>
+      <w:r>
+        <w:rPr>
+          <w:rFonts w:cstheme="minorHAnsi"/>
+          <w:bCs/>
+          <w:color w:val="171717"/>
+          <w:sz w:val="24"/>
+          <w:szCs w:val="24"/>
+          <w:shd w:val="clear" w:color="auto" w:fill="FFFFFF"/>
+        </w:rPr>
+        <w:t>platform, a collection of technologies for building apps for Linux, macOS, Windows, iOS, Android, and more</w:t>
+      </w:r>
+      <w:r>
+        <w:rPr>
+          <w:rFonts w:cstheme="minorHAnsi"/>
+          <w:bCs/>
+          <w:color w:val="171717"/>
+          <w:sz w:val="24"/>
+          <w:szCs w:val="24"/>
+          <w:shd w:val="clear" w:color="auto" w:fill="FFFFFF"/>
+        </w:rPr>
+        <w:t>.</w:t>
+      </w:r>
+    </w:p>
+    <w:p>
+      <w:pPr>
+        <w:rPr>
+          <w:rFonts w:cstheme="minorHAnsi"/>
+          <w:bCs/>
+          <w:color w:val="171717"/>
+          <w:sz w:val="24"/>
+          <w:szCs w:val="24"/>
+          <w:shd w:val="clear" w:color="auto" w:fill="FFFFFF"/>
+        </w:rPr>
+      </w:pPr>
+      <w:r>
+        <w:rPr>
+          <w:noProof/>
+        </w:rPr>
+        <w:drawing>
+          <wp:inline distT="0" distB="0" distL="0" distR="0" wp14:anchorId="3C39EBE8" wp14:editId="62FE9CCE">
+            <wp:extent cx="5480050" cy="4252412"/>
+            <wp:effectExtent l="0" t="0" r="6350" b="0"/>
+            <wp:docPr id="37" name="Picture 37" descr="NET Framework Class Library (FCL) - GeeksforGeeks"/>
+            <wp:cNvGraphicFramePr>
+              <a:graphicFrameLocks xmlns:a="http://schemas.openxmlformats.org/drawingml/2006/main" noChangeAspect="1"/>
+            </wp:cNvGraphicFramePr>
+            <a:graphic xmlns:a="http://schemas.openxmlformats.org/drawingml/2006/main">
+              <a:graphicData uri="http://schemas.openxmlformats.org/drawingml/2006/picture">
+                <pic:pic xmlns:pic="http://schemas.openxmlformats.org/drawingml/2006/picture">
+                  <pic:nvPicPr>
+                    <pic:cNvPr id="0" name="Picture 1" descr="NET Framework Class Library (FCL) - GeeksforGeeks"/>
+                    <pic:cNvPicPr>
+                      <a:picLocks noChangeAspect="1" noChangeArrowheads="1"/>
+                    </pic:cNvPicPr>
+                  </pic:nvPicPr>
+                  <pic:blipFill>
+                    <a:blip r:embed="rId43" cstate="print">
+                      <a:extLst>
+                        <a:ext uri="{28A0092B-C50C-407E-A947-70E740481C1C}">
+                          <a14:useLocalDpi xmlns:a14="http://schemas.microsoft.com/office/drawing/2010/main" val="0"/>
+                        </a:ext>
+                      </a:extLst>
+                    </a:blip>
+                    <a:srcRect/>
+                    <a:stretch>
+                      <a:fillRect/>
+                    </a:stretch>
+                  </pic:blipFill>
+                  <pic:spPr bwMode="auto">
+                    <a:xfrm>
+                      <a:off x="0" y="0"/>
+                      <a:ext cx="5500709" cy="4268443"/>
+                    </a:xfrm>
+                    <a:prstGeom prst="rect">
+                      <a:avLst/>
+                    </a:prstGeom>
+                    <a:noFill/>
+                    <a:ln>
+                      <a:noFill/>
+                    </a:ln>
+                  </pic:spPr>
+                </pic:pic>
+              </a:graphicData>
+            </a:graphic>
+          </wp:inline>
+        </w:drawing>
+      </w:r>
+    </w:p>
+    <w:p>
+      <w:pPr>
+        <w:rPr>
+          <w:rFonts w:cstheme="minorHAnsi"/>
+          <w:bCs/>
+          <w:color w:val="171717"/>
+          <w:sz w:val="24"/>
+          <w:szCs w:val="24"/>
+          <w:shd w:val="clear" w:color="auto" w:fill="FFFFFF"/>
+        </w:rPr>
+      </w:pPr>
+      <w:r>
+        <w:rPr>
+          <w:noProof/>
+        </w:rPr>
+        <w:lastRenderedPageBreak/>
+        <w:drawing>
+          <wp:inline distT="0" distB="0" distL="0" distR="0" wp14:anchorId="5DB15DA7" wp14:editId="24EBC0DC">
+            <wp:extent cx="5802744" cy="7086600"/>
+            <wp:effectExtent l="0" t="0" r="7620" b="0"/>
+            <wp:docPr id="39" name="Picture 39"/>
+            <wp:cNvGraphicFramePr>
+              <a:graphicFrameLocks xmlns:a="http://schemas.openxmlformats.org/drawingml/2006/main" noChangeAspect="1"/>
+            </wp:cNvGraphicFramePr>
+            <a:graphic xmlns:a="http://schemas.openxmlformats.org/drawingml/2006/main">
+              <a:graphicData uri="http://schemas.openxmlformats.org/drawingml/2006/picture">
+                <pic:pic xmlns:pic="http://schemas.openxmlformats.org/drawingml/2006/picture">
+                  <pic:nvPicPr>
+                    <pic:cNvPr id="1" name=""/>
+                    <pic:cNvPicPr/>
+                  </pic:nvPicPr>
+                  <pic:blipFill>
+                    <a:blip r:embed="rId44"/>
+                    <a:stretch>
+                      <a:fillRect/>
+                    </a:stretch>
+                  </pic:blipFill>
+                  <pic:spPr>
+                    <a:xfrm>
+                      <a:off x="0" y="0"/>
+                      <a:ext cx="5813810" cy="7100115"/>
+                    </a:xfrm>
+                    <a:prstGeom prst="rect">
+                      <a:avLst/>
+                    </a:prstGeom>
+                  </pic:spPr>
+                </pic:pic>
+              </a:graphicData>
+            </a:graphic>
+          </wp:inline>
+        </w:drawing>
+      </w:r>
+    </w:p>
+    <w:p>
+      <w:pPr>
+        <w:rPr>
+          <w:rFonts w:cstheme="minorHAnsi"/>
+          <w:bCs/>
+          <w:color w:val="171717"/>
+          <w:sz w:val="24"/>
+          <w:szCs w:val="24"/>
+          <w:shd w:val="clear" w:color="auto" w:fill="FFFFFF"/>
+        </w:rPr>
+      </w:pPr>
+    </w:p>
+    <w:p>
+      <w:pPr>
+        <w:rPr>
+          <w:rFonts w:cstheme="minorHAnsi"/>
+          <w:b/>
+          <w:color w:val="171717"/>
+          <w:sz w:val="28"/>
+          <w:szCs w:val="28"/>
+          <w:shd w:val="clear" w:color="auto" w:fill="FFFFFF"/>
+        </w:rPr>
+      </w:pPr>
+    </w:p>
+    <w:p>
+      <w:pPr>
+        <w:rPr>
+          <w:rFonts w:cstheme="minorHAnsi"/>
+          <w:b/>
+          <w:color w:val="171717"/>
+          <w:sz w:val="28"/>
+          <w:szCs w:val="28"/>
+          <w:shd w:val="clear" w:color="auto" w:fill="FFFFFF"/>
+        </w:rPr>
+      </w:pPr>
+    </w:p>
+    <w:p>
+      <w:pPr>
+        <w:rPr>
+          <w:rFonts w:cstheme="minorHAnsi"/>
+          <w:b/>
+          <w:color w:val="171717"/>
+          <w:sz w:val="28"/>
+          <w:szCs w:val="28"/>
+          <w:shd w:val="clear" w:color="auto" w:fill="FFFFFF"/>
+        </w:rPr>
+      </w:pPr>
+    </w:p>
+    <w:p>
+      <w:pPr>
+        <w:rPr>
+          <w:rFonts w:cstheme="minorHAnsi"/>
+          <w:b/>
+          <w:color w:val="171717"/>
+          <w:sz w:val="28"/>
+          <w:szCs w:val="28"/>
+          <w:shd w:val="clear" w:color="auto" w:fill="FFFFFF"/>
+        </w:rPr>
+      </w:pPr>
+    </w:p>
+    <w:p>
+      <w:pPr>
+        <w:rPr>
+          <w:rFonts w:cstheme="minorHAnsi"/>
+          <w:b/>
+          <w:color w:val="171717"/>
+          <w:sz w:val="28"/>
+          <w:szCs w:val="28"/>
+          <w:shd w:val="clear" w:color="auto" w:fill="FFFFFF"/>
+        </w:rPr>
+      </w:pPr>
+      <w:r>
+        <w:rPr>
+          <w:rFonts w:cstheme="minorHAnsi"/>
+          <w:b/>
+          <w:color w:val="171717"/>
+          <w:sz w:val="28"/>
+          <w:szCs w:val="28"/>
+          <w:shd w:val="clear" w:color="auto" w:fill="FFFFFF"/>
+        </w:rPr>
+        <w:lastRenderedPageBreak/>
+        <w:t xml:space="preserve">List the Types of Apps </w:t>
+      </w:r>
+      <w:r>
+        <w:rPr>
+          <w:rFonts w:cstheme="minorHAnsi"/>
+          <w:b/>
+          <w:color w:val="171717"/>
+          <w:sz w:val="28"/>
+          <w:szCs w:val="28"/>
+          <w:shd w:val="clear" w:color="auto" w:fill="FFFFFF"/>
+        </w:rPr>
+        <w:t>a</w:t>
+      </w:r>
+      <w:r>
+        <w:rPr>
+          <w:rFonts w:cstheme="minorHAnsi"/>
+          <w:b/>
+          <w:color w:val="171717"/>
+          <w:sz w:val="28"/>
+          <w:szCs w:val="28"/>
+          <w:shd w:val="clear" w:color="auto" w:fill="FFFFFF"/>
+        </w:rPr>
+        <w:t>nd Services developed by NET Framework?</w:t>
+      </w:r>
+    </w:p>
+    <w:p>
+      <w:pPr>
+        <w:rPr>
+          <w:rFonts w:cstheme="minorHAnsi"/>
+          <w:b/>
+          <w:color w:val="171717"/>
+          <w:sz w:val="28"/>
+          <w:szCs w:val="28"/>
+          <w:shd w:val="clear" w:color="auto" w:fill="FFFFFF"/>
+        </w:rPr>
+      </w:pPr>
+      <w:r>
+        <w:rPr>
+          <w:rFonts w:cstheme="minorHAnsi"/>
+          <w:b/>
+          <w:color w:val="171717"/>
+          <w:sz w:val="28"/>
+          <w:szCs w:val="28"/>
+          <w:shd w:val="clear" w:color="auto" w:fill="FFFFFF"/>
+        </w:rPr>
+        <w:t>(Or)</w:t>
+      </w:r>
+    </w:p>
+    <w:p>
+      <w:pPr>
+        <w:rPr>
+          <w:rFonts w:cstheme="minorHAnsi"/>
+          <w:b/>
+          <w:color w:val="171717"/>
+          <w:sz w:val="28"/>
+          <w:szCs w:val="28"/>
+          <w:shd w:val="clear" w:color="auto" w:fill="FFFFFF"/>
+        </w:rPr>
+      </w:pPr>
+      <w:r>
+        <w:rPr>
+          <w:rFonts w:cstheme="minorHAnsi"/>
+          <w:b/>
+          <w:color w:val="171717"/>
+          <w:sz w:val="28"/>
+          <w:szCs w:val="28"/>
+          <w:shd w:val="clear" w:color="auto" w:fill="FFFFFF"/>
+        </w:rPr>
+        <w:t>What are all the Different Types of .NET Framework?</w:t>
+      </w:r>
+    </w:p>
+    <w:p>
+      <w:pPr>
+        <w:pStyle w:val="ListParagraph"/>
+        <w:numPr>
+          <w:ilvl w:val="0"/>
+          <w:numId w:val="1"/>
+        </w:numPr>
+        <w:rPr>
+          <w:rFonts w:cstheme="minorHAnsi"/>
+          <w:bCs/>
+          <w:color w:val="171717"/>
+          <w:sz w:val="24"/>
+          <w:szCs w:val="24"/>
+          <w:shd w:val="clear" w:color="auto" w:fill="FFFFFF"/>
+        </w:rPr>
+      </w:pPr>
+      <w:r>
+        <w:rPr>
+          <w:rFonts w:cstheme="minorHAnsi"/>
+          <w:bCs/>
+          <w:color w:val="171717"/>
+          <w:sz w:val="24"/>
+          <w:szCs w:val="24"/>
+          <w:shd w:val="clear" w:color="auto" w:fill="FFFFFF"/>
+        </w:rPr>
+        <w:t>Console Apps</w:t>
+      </w:r>
+    </w:p>
+    <w:p>
+      <w:pPr>
+        <w:pStyle w:val="ListParagraph"/>
+        <w:numPr>
+          <w:ilvl w:val="0"/>
+          <w:numId w:val="1"/>
+        </w:numPr>
+        <w:rPr>
+          <w:rFonts w:cstheme="minorHAnsi"/>
+          <w:bCs/>
+          <w:color w:val="171717"/>
+          <w:sz w:val="24"/>
+          <w:szCs w:val="24"/>
+          <w:shd w:val="clear" w:color="auto" w:fill="FFFFFF"/>
+        </w:rPr>
+      </w:pPr>
+      <w:r>
+        <w:rPr>
+          <w:rFonts w:cstheme="minorHAnsi"/>
+          <w:bCs/>
+          <w:color w:val="171717"/>
+          <w:sz w:val="24"/>
+          <w:szCs w:val="24"/>
+          <w:shd w:val="clear" w:color="auto" w:fill="FFFFFF"/>
+        </w:rPr>
+        <w:t>Windows GUI apps (Windows Forms)</w:t>
+      </w:r>
+    </w:p>
+    <w:p>
+      <w:pPr>
+        <w:pStyle w:val="ListParagraph"/>
+        <w:numPr>
+          <w:ilvl w:val="0"/>
+          <w:numId w:val="1"/>
+        </w:numPr>
+        <w:rPr>
+          <w:rFonts w:cstheme="minorHAnsi"/>
+          <w:bCs/>
+          <w:color w:val="171717"/>
+          <w:sz w:val="24"/>
+          <w:szCs w:val="24"/>
+          <w:shd w:val="clear" w:color="auto" w:fill="FFFFFF"/>
+        </w:rPr>
+      </w:pPr>
+      <w:r>
+        <w:rPr>
+          <w:rFonts w:cstheme="minorHAnsi"/>
+          <w:bCs/>
+          <w:color w:val="171717"/>
+          <w:sz w:val="24"/>
+          <w:szCs w:val="24"/>
+          <w:shd w:val="clear" w:color="auto" w:fill="FFFFFF"/>
+        </w:rPr>
+        <w:t>Windows Presentation Foundation (WPF)</w:t>
+      </w:r>
+    </w:p>
+    <w:p>
+      <w:pPr>
+        <w:pStyle w:val="ListParagraph"/>
+        <w:numPr>
+          <w:ilvl w:val="0"/>
+          <w:numId w:val="1"/>
+        </w:numPr>
+        <w:rPr>
+          <w:rFonts w:cstheme="minorHAnsi"/>
+          <w:bCs/>
+          <w:color w:val="171717"/>
+          <w:sz w:val="24"/>
+          <w:szCs w:val="24"/>
+          <w:shd w:val="clear" w:color="auto" w:fill="FFFFFF"/>
+        </w:rPr>
+      </w:pPr>
+      <w:r>
+        <w:rPr>
+          <w:rFonts w:cstheme="minorHAnsi"/>
+          <w:bCs/>
+          <w:color w:val="171717"/>
+          <w:sz w:val="24"/>
+          <w:szCs w:val="24"/>
+          <w:shd w:val="clear" w:color="auto" w:fill="FFFFFF"/>
+        </w:rPr>
+        <w:t>ASP.NET Apps</w:t>
+      </w:r>
+    </w:p>
+    <w:p>
+      <w:pPr>
+        <w:pStyle w:val="ListParagraph"/>
+        <w:numPr>
+          <w:ilvl w:val="0"/>
+          <w:numId w:val="1"/>
+        </w:numPr>
+        <w:rPr>
+          <w:rFonts w:cstheme="minorHAnsi"/>
+          <w:bCs/>
+          <w:color w:val="171717"/>
+          <w:sz w:val="24"/>
+          <w:szCs w:val="24"/>
+          <w:shd w:val="clear" w:color="auto" w:fill="FFFFFF"/>
+        </w:rPr>
+      </w:pPr>
+      <w:r>
+        <w:rPr>
+          <w:rFonts w:cstheme="minorHAnsi"/>
+          <w:bCs/>
+          <w:color w:val="171717"/>
+          <w:sz w:val="24"/>
+          <w:szCs w:val="24"/>
+          <w:shd w:val="clear" w:color="auto" w:fill="FFFFFF"/>
+        </w:rPr>
+        <w:t>Windows Services</w:t>
+      </w:r>
+    </w:p>
+    <w:p>
+      <w:pPr>
+        <w:pStyle w:val="ListParagraph"/>
+        <w:numPr>
+          <w:ilvl w:val="0"/>
+          <w:numId w:val="1"/>
+        </w:numPr>
+        <w:rPr>
+          <w:rFonts w:cstheme="minorHAnsi"/>
+          <w:bCs/>
+          <w:color w:val="171717"/>
+          <w:sz w:val="24"/>
+          <w:szCs w:val="24"/>
+          <w:shd w:val="clear" w:color="auto" w:fill="FFFFFF"/>
+        </w:rPr>
+      </w:pPr>
+      <w:r>
+        <w:rPr>
+          <w:rFonts w:cstheme="minorHAnsi"/>
+          <w:bCs/>
+          <w:color w:val="171717"/>
+          <w:sz w:val="24"/>
+          <w:szCs w:val="24"/>
+          <w:shd w:val="clear" w:color="auto" w:fill="FFFFFF"/>
+        </w:rPr>
+        <w:t>Service-Oriented apps using Windows Communication Foundation (WCF</w:t>
+      </w:r>
+      <w:proofErr w:type="gramStart"/>
+      <w:r>
+        <w:rPr>
+          <w:rFonts w:cstheme="minorHAnsi"/>
+          <w:bCs/>
+          <w:color w:val="171717"/>
+          <w:sz w:val="24"/>
+          <w:szCs w:val="24"/>
+          <w:shd w:val="clear" w:color="auto" w:fill="FFFFFF"/>
+        </w:rPr>
+        <w:t>)..</w:t>
+      </w:r>
+      <w:proofErr w:type="gramEnd"/>
+    </w:p>
+    <w:p>
+      <w:pPr>
+        <w:pStyle w:val="ListParagraph"/>
+        <w:numPr>
+          <w:ilvl w:val="0"/>
+          <w:numId w:val="1"/>
+        </w:numPr>
+        <w:rPr>
+          <w:rFonts w:cstheme="minorHAnsi"/>
+          <w:bCs/>
+          <w:color w:val="171717"/>
+          <w:sz w:val="24"/>
+          <w:szCs w:val="24"/>
+          <w:shd w:val="clear" w:color="auto" w:fill="FFFFFF"/>
+        </w:rPr>
+      </w:pPr>
+      <w:r>
+        <w:rPr>
+          <w:rFonts w:cstheme="minorHAnsi"/>
+          <w:bCs/>
+          <w:color w:val="171717"/>
+          <w:sz w:val="24"/>
+          <w:szCs w:val="24"/>
+          <w:shd w:val="clear" w:color="auto" w:fill="FFFFFF"/>
+        </w:rPr>
+        <w:t>Workflow-enabled apps using Windows Workflow Foundation.</w:t>
+      </w:r>
+    </w:p>
+    <w:p>
+      <w:pPr>
+        <w:rPr>
+          <w:rFonts w:cstheme="minorHAnsi"/>
+          <w:bCs/>
+          <w:color w:val="171717"/>
+          <w:sz w:val="24"/>
+          <w:szCs w:val="24"/>
+          <w:shd w:val="clear" w:color="auto" w:fill="FFFFFF"/>
+        </w:rPr>
+      </w:pPr>
+    </w:p>
+    <w:p>
+      <w:pPr>
+        <w:rPr>
+          <w:rFonts w:cstheme="minorHAnsi"/>
+          <w:bCs/>
+          <w:color w:val="171717"/>
+          <w:sz w:val="28"/>
+          <w:szCs w:val="28"/>
+          <w:shd w:val="clear" w:color="auto" w:fill="FFFFFF"/>
+        </w:rPr>
+      </w:pPr>
+      <w:r>
+        <w:rPr>
+          <w:rFonts w:cstheme="minorHAnsi"/>
+          <w:b/>
+          <w:color w:val="171717"/>
+          <w:sz w:val="28"/>
+          <w:szCs w:val="28"/>
+          <w:shd w:val="clear" w:color="auto" w:fill="FFFFFF"/>
+        </w:rPr>
+        <w:t xml:space="preserve">Date: </w:t>
+      </w:r>
+      <w:r>
+        <w:rPr>
+          <w:rFonts w:cstheme="minorHAnsi"/>
+          <w:bCs/>
+          <w:color w:val="171717"/>
+          <w:sz w:val="28"/>
+          <w:szCs w:val="28"/>
+          <w:shd w:val="clear" w:color="auto" w:fill="FFFFFF"/>
+        </w:rPr>
+        <w:t>7 - Oct – 2020</w:t>
+      </w:r>
+    </w:p>
+    <w:p>
+      <w:pPr>
+        <w:rPr>
+          <w:rFonts w:cstheme="minorHAnsi"/>
+          <w:b/>
+          <w:color w:val="171717"/>
+          <w:sz w:val="28"/>
+          <w:szCs w:val="28"/>
+          <w:shd w:val="clear" w:color="auto" w:fill="FFFFFF"/>
+        </w:rPr>
+      </w:pPr>
+      <w:r>
+        <w:rPr>
+          <w:rFonts w:cstheme="minorHAnsi"/>
+          <w:b/>
+          <w:color w:val="171717"/>
+          <w:sz w:val="28"/>
+          <w:szCs w:val="28"/>
+          <w:shd w:val="clear" w:color="auto" w:fill="FFFFFF"/>
+        </w:rPr>
+        <w:t>What is meant by Incognit</w:t>
+      </w:r>
+      <w:r>
+        <w:rPr>
+          <w:rFonts w:cstheme="minorHAnsi"/>
+          <w:b/>
+          <w:color w:val="171717"/>
+          <w:sz w:val="28"/>
+          <w:szCs w:val="28"/>
+          <w:shd w:val="clear" w:color="auto" w:fill="FFFFFF"/>
+        </w:rPr>
+        <w:t>o</w:t>
+      </w:r>
+      <w:r>
+        <w:rPr>
+          <w:rFonts w:cstheme="minorHAnsi"/>
+          <w:b/>
+          <w:color w:val="171717"/>
+          <w:sz w:val="28"/>
+          <w:szCs w:val="28"/>
+          <w:shd w:val="clear" w:color="auto" w:fill="FFFFFF"/>
+        </w:rPr>
+        <w:t xml:space="preserve"> Window?</w:t>
+      </w:r>
+    </w:p>
+    <w:p>
+      <w:pPr>
+        <w:rPr>
+          <w:rFonts w:cstheme="minorHAnsi"/>
+          <w:bCs/>
+          <w:color w:val="171717"/>
+          <w:sz w:val="24"/>
+          <w:szCs w:val="24"/>
+          <w:shd w:val="clear" w:color="auto" w:fill="FFFFFF"/>
+        </w:rPr>
+      </w:pPr>
+      <w:r>
+        <w:rPr>
+          <w:rFonts w:cstheme="minorHAnsi"/>
+          <w:b/>
+          <w:color w:val="171717"/>
+          <w:sz w:val="24"/>
+          <w:szCs w:val="24"/>
+          <w:shd w:val="clear" w:color="auto" w:fill="FFFFFF"/>
+        </w:rPr>
+        <w:t xml:space="preserve">Incognito mode </w:t>
+      </w:r>
+      <w:r>
+        <w:rPr>
+          <w:rFonts w:cstheme="minorHAnsi"/>
+          <w:bCs/>
+          <w:color w:val="171717"/>
+          <w:sz w:val="24"/>
+          <w:szCs w:val="24"/>
+          <w:shd w:val="clear" w:color="auto" w:fill="FFFFFF"/>
+        </w:rPr>
+        <w:t>is private browsing that doesn’t leave as many tracks. It can erase the temporary data that is captured by the PC or device you are using.</w:t>
+      </w:r>
+      <w:r>
+        <w:rPr>
+          <w:rFonts w:cstheme="minorHAnsi"/>
+          <w:bCs/>
+          <w:color w:val="171717"/>
+          <w:sz w:val="24"/>
+          <w:szCs w:val="24"/>
+          <w:shd w:val="clear" w:color="auto" w:fill="FFFFFF"/>
+        </w:rPr>
+        <w:t xml:space="preserve"> Your browsing history didn’t </w:t>
+      </w:r>
+      <w:r>
+        <w:rPr>
+          <w:rFonts w:cstheme="minorHAnsi"/>
+          <w:bCs/>
+          <w:color w:val="171717"/>
+          <w:sz w:val="24"/>
+          <w:szCs w:val="24"/>
+          <w:shd w:val="clear" w:color="auto" w:fill="FFFFFF"/>
+        </w:rPr>
+        <w:t>save</w:t>
+      </w:r>
+      <w:r>
+        <w:rPr>
+          <w:rFonts w:cstheme="minorHAnsi"/>
+          <w:bCs/>
+          <w:color w:val="171717"/>
+          <w:sz w:val="24"/>
+          <w:szCs w:val="24"/>
+          <w:shd w:val="clear" w:color="auto" w:fill="FFFFFF"/>
+        </w:rPr>
+        <w:t xml:space="preserve"> in this mode.</w:t>
+      </w:r>
+    </w:p>
+    <w:p>
+      <w:pPr>
+        <w:rPr>
+          <w:rFonts w:cstheme="minorHAnsi"/>
+          <w:bCs/>
+          <w:color w:val="171717"/>
+          <w:sz w:val="24"/>
+          <w:szCs w:val="24"/>
+          <w:shd w:val="clear" w:color="auto" w:fill="FFFFFF"/>
+        </w:rPr>
+      </w:pPr>
+      <w:r>
+        <w:rPr>
+          <w:noProof/>
+        </w:rPr>
+        <w:drawing>
+          <wp:inline distT="0" distB="0" distL="0" distR="0" wp14:anchorId="6505C48A" wp14:editId="0842314D">
+            <wp:extent cx="4883150" cy="3252007"/>
+            <wp:effectExtent l="0" t="0" r="0" b="5715"/>
+            <wp:docPr id="38" name="Picture 38" descr="What Is Incognito Mode? | Digital Trends"/>
+            <wp:cNvGraphicFramePr>
+              <a:graphicFrameLocks xmlns:a="http://schemas.openxmlformats.org/drawingml/2006/main" noChangeAspect="1"/>
+            </wp:cNvGraphicFramePr>
+            <a:graphic xmlns:a="http://schemas.openxmlformats.org/drawingml/2006/main">
+              <a:graphicData uri="http://schemas.openxmlformats.org/drawingml/2006/picture">
+                <pic:pic xmlns:pic="http://schemas.openxmlformats.org/drawingml/2006/picture">
+                  <pic:nvPicPr>
+                    <pic:cNvPr id="0" name="Picture 1" descr="What Is Incognito Mode? | Digital Trends"/>
+                    <pic:cNvPicPr>
+                      <a:picLocks noChangeAspect="1" noChangeArrowheads="1"/>
+                    </pic:cNvPicPr>
+                  </pic:nvPicPr>
+                  <pic:blipFill>
+                    <a:blip r:embed="rId45">
+                      <a:extLst>
+                        <a:ext uri="{28A0092B-C50C-407E-A947-70E740481C1C}">
+                          <a14:useLocalDpi xmlns:a14="http://schemas.microsoft.com/office/drawing/2010/main" val="0"/>
+                        </a:ext>
+                      </a:extLst>
+                    </a:blip>
+                    <a:srcRect/>
+                    <a:stretch>
+                      <a:fillRect/>
+                    </a:stretch>
+                  </pic:blipFill>
+                  <pic:spPr bwMode="auto">
+                    <a:xfrm>
+                      <a:off x="0" y="0"/>
+                      <a:ext cx="4891633" cy="3257656"/>
+                    </a:xfrm>
+                    <a:prstGeom prst="rect">
+                      <a:avLst/>
+                    </a:prstGeom>
+                    <a:noFill/>
+                    <a:ln>
+                      <a:noFill/>
+                    </a:ln>
+                  </pic:spPr>
+                </pic:pic>
+              </a:graphicData>
+            </a:graphic>
+          </wp:inline>
+        </w:drawing>
+      </w:r>
+    </w:p>
+    <w:p>
+      <w:pPr>
+        <w:rPr>
+          <w:rFonts w:cstheme="minorHAnsi"/>
+          <w:b/>
+          <w:color w:val="171717"/>
+          <w:sz w:val="28"/>
+          <w:szCs w:val="28"/>
+          <w:shd w:val="clear" w:color="auto" w:fill="FFFFFF"/>
+        </w:rPr>
+      </w:pPr>
+      <w:r>
+        <w:rPr>
+          <w:rFonts w:cstheme="minorHAnsi"/>
+          <w:b/>
+          <w:color w:val="171717"/>
+          <w:sz w:val="28"/>
+          <w:szCs w:val="28"/>
+          <w:shd w:val="clear" w:color="auto" w:fill="FFFFFF"/>
+        </w:rPr>
+        <w:t>Is Incognito is really safe?</w:t>
+      </w:r>
+    </w:p>
+    <w:p>
+      <w:pPr>
+        <w:rPr>
+          <w:rFonts w:cstheme="minorHAnsi"/>
+          <w:bCs/>
+          <w:color w:val="171717"/>
+          <w:sz w:val="24"/>
+          <w:szCs w:val="24"/>
+          <w:shd w:val="clear" w:color="auto" w:fill="FFFFFF"/>
+        </w:rPr>
+      </w:pPr>
+      <w:r>
+        <w:rPr>
+          <w:rFonts w:cstheme="minorHAnsi"/>
+          <w:bCs/>
+          <w:color w:val="171717"/>
+          <w:sz w:val="24"/>
+          <w:szCs w:val="24"/>
+          <w:shd w:val="clear" w:color="auto" w:fill="FFFFFF"/>
+        </w:rPr>
+        <w:t>It explicitly states that your browsing activity might still be visible to websites you visit, your employer or school, and your internet service provider.</w:t>
+      </w:r>
+    </w:p>
+    <w:p>
+      <w:pPr>
+        <w:rPr>
+          <w:rFonts w:cstheme="minorHAnsi"/>
+          <w:bCs/>
+          <w:color w:val="171717"/>
+          <w:sz w:val="24"/>
+          <w:szCs w:val="24"/>
+          <w:shd w:val="clear" w:color="auto" w:fill="FFFFFF"/>
+        </w:rPr>
+      </w:pPr>
+    </w:p>
+    <w:p>
+      <w:pPr>
+        <w:rPr>
+          <w:rFonts w:cstheme="minorHAnsi"/>
+          <w:b/>
+          <w:color w:val="171717"/>
+          <w:sz w:val="28"/>
+          <w:szCs w:val="28"/>
+          <w:shd w:val="clear" w:color="auto" w:fill="FFFFFF"/>
+        </w:rPr>
+      </w:pPr>
+      <w:r>
+        <w:rPr>
+          <w:rFonts w:cstheme="minorHAnsi"/>
+          <w:b/>
+          <w:color w:val="171717"/>
+          <w:sz w:val="28"/>
+          <w:szCs w:val="28"/>
+          <w:shd w:val="clear" w:color="auto" w:fill="FFFFFF"/>
+        </w:rPr>
+        <w:lastRenderedPageBreak/>
+        <w:t>What is the mean by Dynamic Link Library (DLL)?</w:t>
+      </w:r>
+    </w:p>
+    <w:p>
+      <w:pPr>
+        <w:rPr>
+          <w:rFonts w:cstheme="minorHAnsi"/>
+          <w:bCs/>
+          <w:color w:val="171717"/>
+          <w:sz w:val="24"/>
+          <w:szCs w:val="24"/>
+          <w:shd w:val="clear" w:color="auto" w:fill="FFFFFF"/>
+        </w:rPr>
+      </w:pPr>
+      <w:r>
+        <w:rPr>
+          <w:rFonts w:cstheme="minorHAnsi"/>
+          <w:bCs/>
+          <w:color w:val="171717"/>
+          <w:sz w:val="24"/>
+          <w:szCs w:val="24"/>
+          <w:shd w:val="clear" w:color="auto" w:fill="FFFFFF"/>
+        </w:rPr>
+        <w:t xml:space="preserve">A </w:t>
+      </w:r>
+      <w:r>
+        <w:rPr>
+          <w:rFonts w:cstheme="minorHAnsi"/>
+          <w:b/>
+          <w:color w:val="171717"/>
+          <w:sz w:val="24"/>
+          <w:szCs w:val="24"/>
+          <w:shd w:val="clear" w:color="auto" w:fill="FFFFFF"/>
+        </w:rPr>
+        <w:t xml:space="preserve">Dynamic-Link Library (DLL) </w:t>
+      </w:r>
+      <w:r>
+        <w:rPr>
+          <w:rFonts w:cstheme="minorHAnsi"/>
+          <w:bCs/>
+          <w:color w:val="171717"/>
+          <w:sz w:val="24"/>
+          <w:szCs w:val="24"/>
+          <w:shd w:val="clear" w:color="auto" w:fill="FFFFFF"/>
+        </w:rPr>
+        <w:t>is a module that contains functions and data that can be used by another module (application or DLL)</w:t>
+      </w:r>
+      <w:r>
+        <w:rPr>
+          <w:rFonts w:cstheme="minorHAnsi"/>
+          <w:bCs/>
+          <w:color w:val="171717"/>
+          <w:sz w:val="24"/>
+          <w:szCs w:val="24"/>
+          <w:shd w:val="clear" w:color="auto" w:fill="FFFFFF"/>
+        </w:rPr>
+        <w:t>. A DLL can define two kinds of functions: exported and internal. The exported functions are intended to be called by other modules, as well as within the DLL where they are defined.</w:t>
+      </w:r>
+    </w:p>
+    <w:p>
+      <w:pPr>
+        <w:rPr>
+          <w:rFonts w:cstheme="minorHAnsi"/>
+          <w:bCs/>
+          <w:color w:val="171717"/>
+          <w:sz w:val="24"/>
+          <w:szCs w:val="24"/>
+          <w:shd w:val="clear" w:color="auto" w:fill="FFFFFF"/>
+        </w:rPr>
+      </w:pPr>
+      <w:r>
+        <w:rPr>
+          <w:noProof/>
+        </w:rPr>
+        <w:drawing>
+          <wp:inline distT="0" distB="0" distL="0" distR="0" wp14:anchorId="1EB64431" wp14:editId="21BA714A">
+            <wp:extent cx="3520140" cy="1981200"/>
+            <wp:effectExtent l="0" t="0" r="4445" b="0"/>
+            <wp:docPr id="40" name="Picture 40" descr="Dynamic Link Libraries. The DLL is a complete portable… | by SheHacks_KE |  Aug, 2020 | Medium"/>
+            <wp:cNvGraphicFramePr>
+              <a:graphicFrameLocks xmlns:a="http://schemas.openxmlformats.org/drawingml/2006/main" noChangeAspect="1"/>
+            </wp:cNvGraphicFramePr>
+            <a:graphic xmlns:a="http://schemas.openxmlformats.org/drawingml/2006/main">
+              <a:graphicData uri="http://schemas.openxmlformats.org/drawingml/2006/picture">
+                <pic:pic xmlns:pic="http://schemas.openxmlformats.org/drawingml/2006/picture">
+                  <pic:nvPicPr>
+                    <pic:cNvPr id="0" name="Picture 3" descr="Dynamic Link Libraries. The DLL is a complete portable… | by SheHacks_KE |  Aug, 2020 | Medium"/>
+                    <pic:cNvPicPr>
+                      <a:picLocks noChangeAspect="1" noChangeArrowheads="1"/>
+                    </pic:cNvPicPr>
+                  </pic:nvPicPr>
+                  <pic:blipFill>
+                    <a:blip r:embed="rId46" cstate="print">
+                      <a:extLst>
+                        <a:ext uri="{28A0092B-C50C-407E-A947-70E740481C1C}">
+                          <a14:useLocalDpi xmlns:a14="http://schemas.microsoft.com/office/drawing/2010/main" val="0"/>
+                        </a:ext>
+                      </a:extLst>
+                    </a:blip>
+                    <a:srcRect/>
+                    <a:stretch>
+                      <a:fillRect/>
+                    </a:stretch>
+                  </pic:blipFill>
+                  <pic:spPr bwMode="auto">
+                    <a:xfrm>
+                      <a:off x="0" y="0"/>
+                      <a:ext cx="3525272" cy="1984089"/>
+                    </a:xfrm>
+                    <a:prstGeom prst="rect">
+                      <a:avLst/>
+                    </a:prstGeom>
+                    <a:noFill/>
+                    <a:ln>
+                      <a:noFill/>
+                    </a:ln>
+                  </pic:spPr>
+                </pic:pic>
+              </a:graphicData>
+            </a:graphic>
+          </wp:inline>
+        </w:drawing>
+      </w:r>
+    </w:p>
+    <w:p>
+      <w:pPr>
+        <w:rPr>
+          <w:rFonts w:cstheme="minorHAnsi"/>
+          <w:b/>
+          <w:color w:val="171717"/>
+          <w:sz w:val="28"/>
+          <w:szCs w:val="28"/>
+          <w:shd w:val="clear" w:color="auto" w:fill="FFFFFF"/>
+        </w:rPr>
+      </w:pPr>
+      <w:r>
+        <w:rPr>
+          <w:rFonts w:cstheme="minorHAnsi"/>
+          <w:b/>
+          <w:color w:val="171717"/>
+          <w:sz w:val="28"/>
+          <w:szCs w:val="28"/>
+          <w:shd w:val="clear" w:color="auto" w:fill="FFFFFF"/>
+        </w:rPr>
+        <w:t>What Language is DLL written in?</w:t>
+      </w:r>
+    </w:p>
+    <w:p>
+      <w:pPr>
+        <w:rPr>
+          <w:rFonts w:cstheme="minorHAnsi"/>
+          <w:bCs/>
+          <w:color w:val="171717"/>
+          <w:sz w:val="24"/>
+          <w:szCs w:val="24"/>
+          <w:shd w:val="clear" w:color="auto" w:fill="FFFFFF"/>
+        </w:rPr>
+      </w:pPr>
+      <w:r>
+        <w:rPr>
+          <w:rFonts w:cstheme="minorHAnsi"/>
+          <w:bCs/>
+          <w:color w:val="171717"/>
+          <w:sz w:val="24"/>
+          <w:szCs w:val="24"/>
+          <w:shd w:val="clear" w:color="auto" w:fill="FFFFFF"/>
+        </w:rPr>
+        <w:t xml:space="preserve">DLL files use languages like </w:t>
+      </w:r>
+      <w:r>
+        <w:rPr>
+          <w:rFonts w:cstheme="minorHAnsi"/>
+          <w:b/>
+          <w:color w:val="171717"/>
+          <w:sz w:val="24"/>
+          <w:szCs w:val="24"/>
+          <w:shd w:val="clear" w:color="auto" w:fill="FFFFFF"/>
+        </w:rPr>
+        <w:t xml:space="preserve">C or C++ </w:t>
+      </w:r>
+      <w:r>
+        <w:rPr>
+          <w:rFonts w:cstheme="minorHAnsi"/>
+          <w:bCs/>
+          <w:color w:val="171717"/>
+          <w:sz w:val="24"/>
+          <w:szCs w:val="24"/>
+          <w:shd w:val="clear" w:color="auto" w:fill="FFFFFF"/>
+        </w:rPr>
+        <w:t xml:space="preserve">although you will see </w:t>
+      </w:r>
+      <w:r>
+        <w:rPr>
+          <w:rFonts w:cstheme="minorHAnsi"/>
+          <w:b/>
+          <w:color w:val="171717"/>
+          <w:sz w:val="24"/>
+          <w:szCs w:val="24"/>
+          <w:shd w:val="clear" w:color="auto" w:fill="FFFFFF"/>
+        </w:rPr>
+        <w:t xml:space="preserve">C++ </w:t>
+      </w:r>
+      <w:r>
+        <w:rPr>
+          <w:rFonts w:cstheme="minorHAnsi"/>
+          <w:bCs/>
+          <w:color w:val="171717"/>
+          <w:sz w:val="24"/>
+          <w:szCs w:val="24"/>
+          <w:shd w:val="clear" w:color="auto" w:fill="FFFFFF"/>
+        </w:rPr>
+        <w:t>more often. You can write your own DLLs run some code you need if you are willing to learn how to do it.</w:t>
+      </w:r>
+    </w:p>
+    <w:p>
+      <w:pPr>
+        <w:rPr>
+          <w:rFonts w:cstheme="minorHAnsi"/>
+          <w:b/>
+          <w:color w:val="171717"/>
+          <w:sz w:val="28"/>
+          <w:szCs w:val="28"/>
+          <w:shd w:val="clear" w:color="auto" w:fill="FFFFFF"/>
+        </w:rPr>
+      </w:pPr>
+      <w:r>
+        <w:rPr>
+          <w:rFonts w:cstheme="minorHAnsi"/>
+          <w:b/>
+          <w:color w:val="171717"/>
+          <w:sz w:val="28"/>
+          <w:szCs w:val="28"/>
+          <w:shd w:val="clear" w:color="auto" w:fill="FFFFFF"/>
+        </w:rPr>
+        <w:t>How do I read a DLL file?</w:t>
+      </w:r>
+    </w:p>
+    <w:p>
+      <w:pPr>
+        <w:rPr>
+          <w:rFonts w:cstheme="minorHAnsi"/>
+          <w:bCs/>
+          <w:color w:val="171717"/>
+          <w:sz w:val="24"/>
+          <w:szCs w:val="24"/>
+          <w:shd w:val="clear" w:color="auto" w:fill="FFFFFF"/>
+        </w:rPr>
+      </w:pPr>
+      <w:r>
+        <w:rPr>
+          <w:rFonts w:cstheme="minorHAnsi"/>
+          <w:b/>
+          <w:color w:val="171717"/>
+          <w:sz w:val="24"/>
+          <w:szCs w:val="24"/>
+          <w:shd w:val="clear" w:color="auto" w:fill="FFFFFF"/>
+        </w:rPr>
+        <w:t>Microsoft Visual Studio</w:t>
+      </w:r>
+      <w:r>
+        <w:rPr>
+          <w:rFonts w:cstheme="minorHAnsi"/>
+          <w:bCs/>
+          <w:color w:val="171717"/>
+          <w:sz w:val="24"/>
+          <w:szCs w:val="24"/>
+          <w:shd w:val="clear" w:color="auto" w:fill="FFFFFF"/>
+        </w:rPr>
+        <w:t xml:space="preserve">: Visual Studio is capable of </w:t>
+      </w:r>
+      <w:r>
+        <w:rPr>
+          <w:rFonts w:cstheme="minorHAnsi"/>
+          <w:b/>
+          <w:color w:val="171717"/>
+          <w:sz w:val="24"/>
+          <w:szCs w:val="24"/>
+          <w:shd w:val="clear" w:color="auto" w:fill="FFFFFF"/>
+        </w:rPr>
+        <w:t xml:space="preserve">opening DLL file </w:t>
+      </w:r>
+      <w:r>
+        <w:rPr>
+          <w:rFonts w:cstheme="minorHAnsi"/>
+          <w:bCs/>
+          <w:color w:val="171717"/>
+          <w:sz w:val="24"/>
+          <w:szCs w:val="24"/>
+          <w:shd w:val="clear" w:color="auto" w:fill="FFFFFF"/>
+        </w:rPr>
+        <w:t xml:space="preserve">and </w:t>
+      </w:r>
+      <w:r>
+        <w:rPr>
+          <w:rFonts w:cstheme="minorHAnsi"/>
+          <w:b/>
+          <w:color w:val="171717"/>
+          <w:sz w:val="24"/>
+          <w:szCs w:val="24"/>
+          <w:shd w:val="clear" w:color="auto" w:fill="FFFFFF"/>
+        </w:rPr>
+        <w:t xml:space="preserve">viewing </w:t>
+      </w:r>
+      <w:r>
+        <w:rPr>
+          <w:rFonts w:cstheme="minorHAnsi"/>
+          <w:bCs/>
+          <w:color w:val="171717"/>
+          <w:sz w:val="24"/>
+          <w:szCs w:val="24"/>
+          <w:shd w:val="clear" w:color="auto" w:fill="FFFFFF"/>
+        </w:rPr>
+        <w:t xml:space="preserve">and editing certain sections of it like textual resources, icons, messages, </w:t>
+      </w:r>
+      <w:proofErr w:type="gramStart"/>
+      <w:r>
+        <w:rPr>
+          <w:rFonts w:cstheme="minorHAnsi"/>
+          <w:bCs/>
+          <w:color w:val="171717"/>
+          <w:sz w:val="24"/>
+          <w:szCs w:val="24"/>
+          <w:shd w:val="clear" w:color="auto" w:fill="FFFFFF"/>
+        </w:rPr>
+        <w:t>etc,..</w:t>
+      </w:r>
+      <w:proofErr w:type="gramEnd"/>
+    </w:p>
+    <w:p>
+      <w:pPr>
+        <w:rPr>
+          <w:rFonts w:cstheme="minorHAnsi"/>
+          <w:bCs/>
+          <w:color w:val="171717"/>
+          <w:sz w:val="24"/>
+          <w:szCs w:val="24"/>
+          <w:shd w:val="clear" w:color="auto" w:fill="FFFFFF"/>
+        </w:rPr>
+      </w:pPr>
+      <w:r>
+        <w:rPr>
+          <w:rFonts w:cstheme="minorHAnsi"/>
+          <w:b/>
+          <w:color w:val="171717"/>
+          <w:sz w:val="24"/>
+          <w:szCs w:val="24"/>
+          <w:shd w:val="clear" w:color="auto" w:fill="FFFFFF"/>
+        </w:rPr>
+        <w:t xml:space="preserve">Microsoft Disassembler: </w:t>
+      </w:r>
+      <w:r>
+        <w:rPr>
+          <w:rFonts w:cstheme="minorHAnsi"/>
+          <w:bCs/>
+          <w:color w:val="171717"/>
+          <w:sz w:val="24"/>
+          <w:szCs w:val="24"/>
+          <w:shd w:val="clear" w:color="auto" w:fill="FFFFFF"/>
+        </w:rPr>
+        <w:t xml:space="preserve">It is part of visual studio but it will allow you to </w:t>
+      </w:r>
+      <w:r>
+        <w:rPr>
+          <w:rFonts w:cstheme="minorHAnsi"/>
+          <w:b/>
+          <w:color w:val="171717"/>
+          <w:sz w:val="24"/>
+          <w:szCs w:val="24"/>
+          <w:shd w:val="clear" w:color="auto" w:fill="FFFFFF"/>
+        </w:rPr>
+        <w:t xml:space="preserve">view DLL file </w:t>
+      </w:r>
+      <w:r>
+        <w:rPr>
+          <w:rFonts w:cstheme="minorHAnsi"/>
+          <w:bCs/>
+          <w:color w:val="171717"/>
+          <w:sz w:val="24"/>
+          <w:szCs w:val="24"/>
+          <w:shd w:val="clear" w:color="auto" w:fill="FFFFFF"/>
+        </w:rPr>
+        <w:t xml:space="preserve">in great details. </w:t>
+      </w:r>
+      <w:r>
+        <w:rPr>
+          <w:rFonts w:cstheme="minorHAnsi"/>
+          <w:bCs/>
+          <w:color w:val="171717"/>
+          <w:sz w:val="24"/>
+          <w:szCs w:val="24"/>
+          <w:shd w:val="clear" w:color="auto" w:fill="FFFFFF"/>
+        </w:rPr>
+        <w:t>(</w:t>
+      </w:r>
+      <w:r>
+        <w:rPr>
+          <w:rFonts w:cstheme="minorHAnsi"/>
+          <w:b/>
+          <w:color w:val="171717"/>
+          <w:sz w:val="24"/>
+          <w:szCs w:val="24"/>
+          <w:shd w:val="clear" w:color="auto" w:fill="FFFFFF"/>
+        </w:rPr>
+        <w:t>CIL Disassembler from Microsoft Store)</w:t>
+      </w:r>
+    </w:p>
+    <w:p>
+      <w:pPr>
+        <w:rPr>
+          <w:rFonts w:cstheme="minorHAnsi"/>
+          <w:bCs/>
+          <w:color w:val="171717"/>
+          <w:sz w:val="24"/>
+          <w:szCs w:val="24"/>
+          <w:shd w:val="clear" w:color="auto" w:fill="FFFFFF"/>
+        </w:rPr>
+      </w:pPr>
+      <w:r>
+        <w:rPr>
+          <w:noProof/>
+        </w:rPr>
+        <w:drawing>
+          <wp:inline distT="0" distB="0" distL="0" distR="0" wp14:anchorId="1B066572" wp14:editId="71200A3B">
+            <wp:extent cx="1905000" cy="1905000"/>
+            <wp:effectExtent l="0" t="0" r="0" b="0"/>
+            <wp:docPr id="41" name="Picture 41" descr="Get CIL Disassembler - Microsoft Store"/>
+            <wp:cNvGraphicFramePr>
+              <a:graphicFrameLocks xmlns:a="http://schemas.openxmlformats.org/drawingml/2006/main" noChangeAspect="1"/>
+            </wp:cNvGraphicFramePr>
+            <a:graphic xmlns:a="http://schemas.openxmlformats.org/drawingml/2006/main">
+              <a:graphicData uri="http://schemas.openxmlformats.org/drawingml/2006/picture">
+                <pic:pic xmlns:pic="http://schemas.openxmlformats.org/drawingml/2006/picture">
+                  <pic:nvPicPr>
+                    <pic:cNvPr id="0" name="Picture 5" descr="Get CIL Disassembler - Microsoft Store"/>
+                    <pic:cNvPicPr>
+                      <a:picLocks noChangeAspect="1" noChangeArrowheads="1"/>
+                    </pic:cNvPicPr>
+                  </pic:nvPicPr>
+                  <pic:blipFill>
+                    <a:blip r:embed="rId47">
+                      <a:extLst>
+                        <a:ext uri="{28A0092B-C50C-407E-A947-70E740481C1C}">
+                          <a14:useLocalDpi xmlns:a14="http://schemas.microsoft.com/office/drawing/2010/main" val="0"/>
+                        </a:ext>
+                      </a:extLst>
+                    </a:blip>
+                    <a:srcRect/>
+                    <a:stretch>
+                      <a:fillRect/>
+                    </a:stretch>
+                  </pic:blipFill>
+                  <pic:spPr bwMode="auto">
+                    <a:xfrm>
+                      <a:off x="0" y="0"/>
+                      <a:ext cx="1905000" cy="1905000"/>
+                    </a:xfrm>
+                    <a:prstGeom prst="rect">
+                      <a:avLst/>
+                    </a:prstGeom>
+                    <a:noFill/>
+                    <a:ln>
+                      <a:noFill/>
+                    </a:ln>
+                  </pic:spPr>
+                </pic:pic>
+              </a:graphicData>
+            </a:graphic>
+          </wp:inline>
+        </w:drawing>
+      </w:r>
+      <w:r>
+        <w:rPr>
+          <w:rFonts w:cstheme="minorHAnsi"/>
+          <w:bCs/>
+          <w:color w:val="171717"/>
+          <w:sz w:val="24"/>
+          <w:szCs w:val="24"/>
+          <w:shd w:val="clear" w:color="auto" w:fill="FFFFFF"/>
+        </w:rPr>
+        <w:t xml:space="preserve">  </w:t>
+      </w:r>
+    </w:p>
+    <w:p>
+      <w:pPr>
+        <w:rPr>
+          <w:rFonts w:cstheme="minorHAnsi"/>
+          <w:b/>
+          <w:color w:val="171717"/>
+          <w:sz w:val="28"/>
+          <w:szCs w:val="28"/>
+          <w:shd w:val="clear" w:color="auto" w:fill="FFFFFF"/>
+        </w:rPr>
+      </w:pPr>
+    </w:p>
+    <w:p>
+      <w:pPr>
+        <w:rPr>
+          <w:rFonts w:cstheme="minorHAnsi"/>
+          <w:b/>
+          <w:color w:val="171717"/>
+          <w:sz w:val="28"/>
+          <w:szCs w:val="28"/>
+          <w:shd w:val="clear" w:color="auto" w:fill="FFFFFF"/>
+        </w:rPr>
+      </w:pPr>
+    </w:p>
+    <w:p>
+      <w:pPr>
+        <w:rPr>
+          <w:rFonts w:cstheme="minorHAnsi"/>
+          <w:b/>
+          <w:color w:val="171717"/>
+          <w:sz w:val="28"/>
+          <w:szCs w:val="28"/>
+          <w:shd w:val="clear" w:color="auto" w:fill="FFFFFF"/>
+        </w:rPr>
+      </w:pPr>
+    </w:p>
+    <w:p>
+      <w:pPr>
+        <w:rPr>
+          <w:rFonts w:cstheme="minorHAnsi"/>
+          <w:b/>
+          <w:color w:val="171717"/>
+          <w:sz w:val="28"/>
+          <w:szCs w:val="28"/>
+          <w:shd w:val="clear" w:color="auto" w:fill="FFFFFF"/>
+        </w:rPr>
+      </w:pPr>
+    </w:p>
+    <w:p>
+      <w:pPr>
+        <w:rPr>
+          <w:rFonts w:cstheme="minorHAnsi"/>
+          <w:b/>
+          <w:color w:val="171717"/>
+          <w:sz w:val="28"/>
+          <w:szCs w:val="28"/>
+          <w:shd w:val="clear" w:color="auto" w:fill="FFFFFF"/>
+        </w:rPr>
+      </w:pPr>
+      <w:r>
+        <w:rPr>
+          <w:rFonts w:cstheme="minorHAnsi"/>
+          <w:b/>
+          <w:color w:val="171717"/>
+          <w:sz w:val="28"/>
+          <w:szCs w:val="28"/>
+          <w:shd w:val="clear" w:color="auto" w:fill="FFFFFF"/>
+        </w:rPr>
+        <w:lastRenderedPageBreak/>
+        <w:t xml:space="preserve">What is meant by </w:t>
+      </w:r>
+      <w:proofErr w:type="spellStart"/>
+      <w:r>
+        <w:rPr>
+          <w:rFonts w:cstheme="minorHAnsi"/>
+          <w:b/>
+          <w:color w:val="171717"/>
+          <w:sz w:val="28"/>
+          <w:szCs w:val="28"/>
+          <w:shd w:val="clear" w:color="auto" w:fill="FFFFFF"/>
+        </w:rPr>
+        <w:t>DataView</w:t>
+      </w:r>
+      <w:proofErr w:type="spellEnd"/>
+      <w:r>
+        <w:rPr>
+          <w:rFonts w:cstheme="minorHAnsi"/>
+          <w:b/>
+          <w:color w:val="171717"/>
+          <w:sz w:val="28"/>
+          <w:szCs w:val="28"/>
+          <w:shd w:val="clear" w:color="auto" w:fill="FFFFFF"/>
+        </w:rPr>
+        <w:t>?</w:t>
+      </w:r>
+    </w:p>
+    <w:p>
+      <w:pPr>
+        <w:rPr>
+          <w:rFonts w:cstheme="minorHAnsi"/>
+          <w:bCs/>
+          <w:color w:val="171717"/>
+          <w:sz w:val="24"/>
+          <w:szCs w:val="24"/>
+          <w:shd w:val="clear" w:color="auto" w:fill="FFFFFF"/>
+        </w:rPr>
+      </w:pPr>
+      <w:r>
+        <w:rPr>
+          <w:rFonts w:cstheme="minorHAnsi"/>
+          <w:bCs/>
+          <w:color w:val="171717"/>
+          <w:sz w:val="24"/>
+          <w:szCs w:val="24"/>
+          <w:shd w:val="clear" w:color="auto" w:fill="FFFFFF"/>
+        </w:rPr>
+        <w:t xml:space="preserve">A </w:t>
+      </w:r>
+      <w:proofErr w:type="spellStart"/>
+      <w:r>
+        <w:rPr>
+          <w:rFonts w:cstheme="minorHAnsi"/>
+          <w:b/>
+          <w:color w:val="171717"/>
+          <w:sz w:val="24"/>
+          <w:szCs w:val="24"/>
+          <w:shd w:val="clear" w:color="auto" w:fill="FFFFFF"/>
+        </w:rPr>
+        <w:t>DataView</w:t>
+      </w:r>
+      <w:proofErr w:type="spellEnd"/>
+      <w:r>
+        <w:rPr>
+          <w:rFonts w:cstheme="minorHAnsi"/>
+          <w:b/>
+          <w:color w:val="171717"/>
+          <w:sz w:val="24"/>
+          <w:szCs w:val="24"/>
+          <w:shd w:val="clear" w:color="auto" w:fill="FFFFFF"/>
+        </w:rPr>
+        <w:t xml:space="preserve"> </w:t>
+      </w:r>
+      <w:r>
+        <w:rPr>
+          <w:rFonts w:cstheme="minorHAnsi"/>
+          <w:bCs/>
+          <w:color w:val="171717"/>
+          <w:sz w:val="24"/>
+          <w:szCs w:val="24"/>
+          <w:shd w:val="clear" w:color="auto" w:fill="FFFFFF"/>
+        </w:rPr>
+        <w:t xml:space="preserve">enables you to create different views of the data stored </w:t>
+      </w:r>
+      <w:r>
+        <w:rPr>
+          <w:rFonts w:cstheme="minorHAnsi"/>
+          <w:bCs/>
+          <w:color w:val="171717"/>
+          <w:sz w:val="24"/>
+          <w:szCs w:val="24"/>
+          <w:shd w:val="clear" w:color="auto" w:fill="FFFFFF"/>
+        </w:rPr>
+        <w:t xml:space="preserve">in a </w:t>
+      </w:r>
+      <w:proofErr w:type="spellStart"/>
+      <w:r>
+        <w:rPr>
+          <w:rFonts w:cstheme="minorHAnsi"/>
+          <w:bCs/>
+          <w:color w:val="171717"/>
+          <w:sz w:val="24"/>
+          <w:szCs w:val="24"/>
+          <w:shd w:val="clear" w:color="auto" w:fill="FFFFFF"/>
+        </w:rPr>
+        <w:t>DataTable</w:t>
+      </w:r>
+      <w:proofErr w:type="spellEnd"/>
+      <w:r>
+        <w:rPr>
+          <w:rFonts w:cstheme="minorHAnsi"/>
+          <w:bCs/>
+          <w:color w:val="171717"/>
+          <w:sz w:val="24"/>
+          <w:szCs w:val="24"/>
+          <w:shd w:val="clear" w:color="auto" w:fill="FFFFFF"/>
+        </w:rPr>
+        <w:t xml:space="preserve">, a capability that is often used in data-binding applications. Using a </w:t>
+      </w:r>
+      <w:proofErr w:type="spellStart"/>
+      <w:r>
+        <w:rPr>
+          <w:rFonts w:cstheme="minorHAnsi"/>
+          <w:b/>
+          <w:color w:val="171717"/>
+          <w:sz w:val="24"/>
+          <w:szCs w:val="24"/>
+          <w:shd w:val="clear" w:color="auto" w:fill="FFFFFF"/>
+        </w:rPr>
+        <w:t>DataView</w:t>
+      </w:r>
+      <w:proofErr w:type="spellEnd"/>
+      <w:r>
+        <w:rPr>
+          <w:rFonts w:cstheme="minorHAnsi"/>
+          <w:b/>
+          <w:color w:val="171717"/>
+          <w:sz w:val="24"/>
+          <w:szCs w:val="24"/>
+          <w:shd w:val="clear" w:color="auto" w:fill="FFFFFF"/>
+        </w:rPr>
+        <w:t xml:space="preserve">, </w:t>
+      </w:r>
+      <w:r>
+        <w:rPr>
+          <w:rFonts w:cstheme="minorHAnsi"/>
+          <w:bCs/>
+          <w:color w:val="171717"/>
+          <w:sz w:val="24"/>
+          <w:szCs w:val="24"/>
+          <w:shd w:val="clear" w:color="auto" w:fill="FFFFFF"/>
+        </w:rPr>
+        <w:t xml:space="preserve">you can expose the data in a table with different sort orders, and you can filter the data by row state or based on a filter expression. </w:t>
+      </w:r>
+    </w:p>
+    <w:p>
+      <w:pPr>
+        <w:rPr>
+          <w:rFonts w:cstheme="minorHAnsi"/>
+          <w:bCs/>
+          <w:color w:val="171717"/>
+          <w:sz w:val="24"/>
+          <w:szCs w:val="24"/>
+          <w:shd w:val="clear" w:color="auto" w:fill="FFFFFF"/>
+        </w:rPr>
+      </w:pPr>
+      <w:r>
+        <w:rPr>
+          <w:noProof/>
+        </w:rPr>
+        <w:drawing>
+          <wp:inline distT="0" distB="0" distL="0" distR="0" wp14:anchorId="14B16A0A" wp14:editId="54014E6F">
+            <wp:extent cx="5626100" cy="2698750"/>
+            <wp:effectExtent l="0" t="0" r="0" b="6350"/>
+            <wp:docPr id="42" name="Picture 42" descr="Using DataSet, DataView, and DataViewManager"/>
+            <wp:cNvGraphicFramePr>
+              <a:graphicFrameLocks xmlns:a="http://schemas.openxmlformats.org/drawingml/2006/main" noChangeAspect="1"/>
+            </wp:cNvGraphicFramePr>
+            <a:graphic xmlns:a="http://schemas.openxmlformats.org/drawingml/2006/main">
+              <a:graphicData uri="http://schemas.openxmlformats.org/drawingml/2006/picture">
+                <pic:pic xmlns:pic="http://schemas.openxmlformats.org/drawingml/2006/picture">
+                  <pic:nvPicPr>
+                    <pic:cNvPr id="0" name="Picture 1" descr="Using DataSet, DataView, and DataViewManager"/>
+                    <pic:cNvPicPr>
+                      <a:picLocks noChangeAspect="1" noChangeArrowheads="1"/>
+                    </pic:cNvPicPr>
+                  </pic:nvPicPr>
+                  <pic:blipFill>
+                    <a:blip r:embed="rId48">
+                      <a:extLst>
+                        <a:ext uri="{28A0092B-C50C-407E-A947-70E740481C1C}">
+                          <a14:useLocalDpi xmlns:a14="http://schemas.microsoft.com/office/drawing/2010/main" val="0"/>
+                        </a:ext>
+                      </a:extLst>
+                    </a:blip>
+                    <a:srcRect/>
+                    <a:stretch>
+                      <a:fillRect/>
+                    </a:stretch>
+                  </pic:blipFill>
+                  <pic:spPr bwMode="auto">
+                    <a:xfrm>
+                      <a:off x="0" y="0"/>
+                      <a:ext cx="5626100" cy="2698750"/>
+                    </a:xfrm>
+                    <a:prstGeom prst="rect">
+                      <a:avLst/>
+                    </a:prstGeom>
+                    <a:noFill/>
+                    <a:ln>
+                      <a:noFill/>
+                    </a:ln>
+                  </pic:spPr>
+                </pic:pic>
+              </a:graphicData>
+            </a:graphic>
+          </wp:inline>
+        </w:drawing>
+      </w:r>
+    </w:p>
+    <w:p>
+      <w:pPr>
+        <w:rPr>
+          <w:rFonts w:cstheme="minorHAnsi"/>
+          <w:bCs/>
+          <w:color w:val="171717"/>
+          <w:sz w:val="24"/>
+          <w:szCs w:val="24"/>
+          <w:shd w:val="clear" w:color="auto" w:fill="FFFFFF"/>
+        </w:rPr>
+      </w:pPr>
+    </w:p>
+    <w:p>
+      <w:pPr>
+        <w:rPr>
+          <w:rFonts w:cstheme="minorHAnsi"/>
+          <w:b/>
+          <w:color w:val="171717"/>
+          <w:sz w:val="24"/>
+          <w:szCs w:val="24"/>
+          <w:shd w:val="clear" w:color="auto" w:fill="FFFFFF"/>
+        </w:rPr>
+      </w:pPr>
+    </w:p>
+    <w:p>
+      <w:pPr>
+        <w:rPr>
+          <w:rFonts w:cstheme="minorHAnsi"/>
+          <w:bCs/>
+          <w:color w:val="171717"/>
+          <w:sz w:val="24"/>
+          <w:szCs w:val="24"/>
+          <w:shd w:val="clear" w:color="auto" w:fill="FFFFFF"/>
+        </w:rPr>
+      </w:pPr>
+    </w:p>
+    <w:p>
+      <w:pPr>
+        <w:rPr>
+          <w:rFonts w:cstheme="minorHAnsi"/>
+          <w:bCs/>
+          <w:color w:val="171717"/>
+          <w:sz w:val="24"/>
+          <w:szCs w:val="24"/>
+          <w:shd w:val="clear" w:color="auto" w:fill="FFFFFF"/>
+        </w:rPr>
+      </w:pPr>
+    </w:p>
+    <w:p>
+      <w:pPr>
+        <w:rPr>
+          <w:rFonts w:cstheme="minorHAnsi"/>
+          <w:bCs/>
+          <w:color w:val="171717"/>
+          <w:sz w:val="24"/>
+          <w:szCs w:val="24"/>
+          <w:shd w:val="clear" w:color="auto" w:fill="FFFFFF"/>
+        </w:rPr>
+      </w:pPr>
+    </w:p>
+    <w:p>
+      <w:pPr>
+        <w:rPr>
+          <w:sz w:val="24"/>
+          <w:szCs w:val="24"/>
+        </w:rPr>
+      </w:pPr>
+    </w:p>
     <w:sectPr>
-      <w:headerReference w:type="default" r:id="rId35"/>
+      <w:headerReference w:type="default" r:id="rId49"/>
       <w:pgSz w:w="11906" w:h="16838"/>
       <w:pgMar w:top="1440" w:right="1440" w:bottom="1440" w:left="1440" w:header="708" w:footer="708" w:gutter="0"/>
       <w:cols w:space="708"/>
@@ -6469,6 +10283,127 @@
     </w:pPr>
   </w:p>
 </w:hdr>
+</file>
+
+<file path=word/numbering.xml><?xml version="1.0" encoding="utf-8"?>
+<w:numbering xmlns:wpc="http://schemas.microsoft.com/office/word/2010/wordprocessingCanvas" xmlns:cx="http://schemas.microsoft.com/office/drawing/2014/chartex" xmlns:cx1="http://schemas.microsoft.com/office/drawing/2015/9/8/chartex" xmlns:cx2="http://schemas.microsoft.com/office/drawing/2015/10/21/chartex" xmlns:cx3="http://schemas.microsoft.com/office/drawing/2016/5/9/chartex" xmlns:cx4="http://schemas.microsoft.com/office/drawing/2016/5/10/chartex" xmlns:cx5="http://schemas.microsoft.com/office/drawing/2016/5/11/chartex" xmlns:cx6="http://schemas.microsoft.com/office/drawing/2016/5/12/chartex" xmlns:cx7="http://schemas.microsoft.com/office/drawing/2016/5/13/chartex" xmlns:cx8="http://schemas.microsoft.com/office/drawing/2016/5/14/chartex" xmlns:mc="http://schemas.openxmlformats.org/markup-compatibility/2006" xmlns:aink="http://schemas.microsoft.com/office/drawing/2016/ink" xmlns:am3d="http://schemas.microsoft.com/office/drawing/2017/model3d" xmlns:o="urn:schemas-microsoft-com:office:office" xmlns:r="http://schemas.openxmlformats.org/officeDocument/2006/relationships" xmlns:m="http://schemas.openxmlformats.org/officeDocument/2006/math" xmlns:v="urn:schemas-microsoft-com:vml" xmlns:wp14="http://schemas.microsoft.com/office/word/2010/wordprocessingDrawing" xmlns:wp="http://schemas.openxmlformats.org/drawingml/2006/wordprocessingDrawing" xmlns:w10="urn:schemas-microsoft-com:office:word" xmlns:w="http://schemas.openxmlformats.org/wordprocessingml/2006/main" xmlns:w14="http://schemas.microsoft.com/office/word/2010/wordml" xmlns:w15="http://schemas.microsoft.com/office/word/2012/wordml" xmlns:w16cex="http://schemas.microsoft.com/office/word/2018/wordml/cex" xmlns:w16cid="http://schemas.microsoft.com/office/word/2016/wordml/cid" xmlns:w16="http://schemas.microsoft.com/office/word/2018/wordml" xmlns:w16se="http://schemas.microsoft.com/office/word/2015/wordml/symex" xmlns:wpg="http://schemas.microsoft.com/office/word/2010/wordprocessingGroup" xmlns:wpi="http://schemas.microsoft.com/office/word/2010/wordprocessingInk" xmlns:wne="http://schemas.microsoft.com/office/word/2006/wordml" xmlns:wps="http://schemas.microsoft.com/office/word/2010/wordprocessingShape" mc:Ignorable="w14 w15 w16se w16cid w16 w16cex wp14">
+  <w:abstractNum w:abstractNumId="0" w15:restartNumberingAfterBreak="0">
+    <w:nsid w:val="71C30F28"/>
+    <w:multiLevelType w:val="hybridMultilevel"/>
+    <w:tmpl w:val="397495FC"/>
+    <w:lvl w:ilvl="0" w:tplc="40090001">
+      <w:start w:val="1"/>
+      <w:numFmt w:val="bullet"/>
+      <w:lvlText w:val=""/>
+      <w:lvlJc w:val="left"/>
+      <w:pPr>
+        <w:ind w:left="720" w:hanging="360"/>
+      </w:pPr>
+      <w:rPr>
+        <w:rFonts w:ascii="Symbol" w:hAnsi="Symbol" w:hint="default"/>
+      </w:rPr>
+    </w:lvl>
+    <w:lvl w:ilvl="1" w:tplc="40090003" w:tentative="1">
+      <w:start w:val="1"/>
+      <w:numFmt w:val="bullet"/>
+      <w:lvlText w:val="o"/>
+      <w:lvlJc w:val="left"/>
+      <w:pPr>
+        <w:ind w:left="1440" w:hanging="360"/>
+      </w:pPr>
+      <w:rPr>
+        <w:rFonts w:ascii="Courier New" w:hAnsi="Courier New" w:cs="Courier New" w:hint="default"/>
+      </w:rPr>
+    </w:lvl>
+    <w:lvl w:ilvl="2" w:tplc="40090005" w:tentative="1">
+      <w:start w:val="1"/>
+      <w:numFmt w:val="bullet"/>
+      <w:lvlText w:val=""/>
+      <w:lvlJc w:val="left"/>
+      <w:pPr>
+        <w:ind w:left="2160" w:hanging="360"/>
+      </w:pPr>
+      <w:rPr>
+        <w:rFonts w:ascii="Wingdings" w:hAnsi="Wingdings" w:hint="default"/>
+      </w:rPr>
+    </w:lvl>
+    <w:lvl w:ilvl="3" w:tplc="40090001" w:tentative="1">
+      <w:start w:val="1"/>
+      <w:numFmt w:val="bullet"/>
+      <w:lvlText w:val=""/>
+      <w:lvlJc w:val="left"/>
+      <w:pPr>
+        <w:ind w:left="2880" w:hanging="360"/>
+      </w:pPr>
+      <w:rPr>
+        <w:rFonts w:ascii="Symbol" w:hAnsi="Symbol" w:hint="default"/>
+      </w:rPr>
+    </w:lvl>
+    <w:lvl w:ilvl="4" w:tplc="40090003" w:tentative="1">
+      <w:start w:val="1"/>
+      <w:numFmt w:val="bullet"/>
+      <w:lvlText w:val="o"/>
+      <w:lvlJc w:val="left"/>
+      <w:pPr>
+        <w:ind w:left="3600" w:hanging="360"/>
+      </w:pPr>
+      <w:rPr>
+        <w:rFonts w:ascii="Courier New" w:hAnsi="Courier New" w:cs="Courier New" w:hint="default"/>
+      </w:rPr>
+    </w:lvl>
+    <w:lvl w:ilvl="5" w:tplc="40090005" w:tentative="1">
+      <w:start w:val="1"/>
+      <w:numFmt w:val="bullet"/>
+      <w:lvlText w:val=""/>
+      <w:lvlJc w:val="left"/>
+      <w:pPr>
+        <w:ind w:left="4320" w:hanging="360"/>
+      </w:pPr>
+      <w:rPr>
+        <w:rFonts w:ascii="Wingdings" w:hAnsi="Wingdings" w:hint="default"/>
+      </w:rPr>
+    </w:lvl>
+    <w:lvl w:ilvl="6" w:tplc="40090001" w:tentative="1">
+      <w:start w:val="1"/>
+      <w:numFmt w:val="bullet"/>
+      <w:lvlText w:val=""/>
+      <w:lvlJc w:val="left"/>
+      <w:pPr>
+        <w:ind w:left="5040" w:hanging="360"/>
+      </w:pPr>
+      <w:rPr>
+        <w:rFonts w:ascii="Symbol" w:hAnsi="Symbol" w:hint="default"/>
+      </w:rPr>
+    </w:lvl>
+    <w:lvl w:ilvl="7" w:tplc="40090003" w:tentative="1">
+      <w:start w:val="1"/>
+      <w:numFmt w:val="bullet"/>
+      <w:lvlText w:val="o"/>
+      <w:lvlJc w:val="left"/>
+      <w:pPr>
+        <w:ind w:left="5760" w:hanging="360"/>
+      </w:pPr>
+      <w:rPr>
+        <w:rFonts w:ascii="Courier New" w:hAnsi="Courier New" w:cs="Courier New" w:hint="default"/>
+      </w:rPr>
+    </w:lvl>
+    <w:lvl w:ilvl="8" w:tplc="40090005" w:tentative="1">
+      <w:start w:val="1"/>
+      <w:numFmt w:val="bullet"/>
+      <w:lvlText w:val=""/>
+      <w:lvlJc w:val="left"/>
+      <w:pPr>
+        <w:ind w:left="6480" w:hanging="360"/>
+      </w:pPr>
+      <w:rPr>
+        <w:rFonts w:ascii="Wingdings" w:hAnsi="Wingdings" w:hint="default"/>
+      </w:rPr>
+    </w:lvl>
+  </w:abstractNum>
+  <w:num w:numId="1">
+    <w:abstractNumId w:val="0"/>
+  </w:num>
+</w:numbering>
 </file>
 
 <file path=word/styles.xml><?xml version="1.0" encoding="utf-8"?>

</xml_diff>

<commit_message>
Micorost Azure Fundamentals Exam Preparation - Started
Micorost Azure Fundamentals Exam Preparation - Started
</commit_message>
<xml_diff>
--- a/Learning Today.docx
+++ b/Learning Today.docx
@@ -9075,6 +9075,73 @@
     </w:p>
     <w:p>
       <w:pPr>
+        <w:pStyle w:val="ListParagraph"/>
+        <w:numPr>
+          <w:ilvl w:val="0"/>
+          <w:numId w:val="1"/>
+        </w:numPr>
+        <w:rPr>
+          <w:rFonts w:cstheme="minorHAnsi"/>
+          <w:bCs/>
+          <w:color w:val="171717"/>
+          <w:sz w:val="24"/>
+          <w:szCs w:val="24"/>
+          <w:shd w:val="clear" w:color="auto" w:fill="FFFFFF"/>
+        </w:rPr>
+      </w:pPr>
+      <w:r>
+        <w:rPr>
+          <w:rFonts w:cstheme="minorHAnsi"/>
+          <w:bCs/>
+          <w:color w:val="171717"/>
+          <w:sz w:val="24"/>
+          <w:szCs w:val="24"/>
+          <w:shd w:val="clear" w:color="auto" w:fill="FFFFFF"/>
+        </w:rPr>
+        <w:t>Others</w:t>
+      </w:r>
+    </w:p>
+    <w:p>
+      <w:pPr>
+        <w:pStyle w:val="ListParagraph"/>
+        <w:numPr>
+          <w:ilvl w:val="1"/>
+          <w:numId w:val="1"/>
+        </w:numPr>
+        <w:rPr>
+          <w:rFonts w:cstheme="minorHAnsi"/>
+          <w:bCs/>
+          <w:color w:val="171717"/>
+          <w:sz w:val="24"/>
+          <w:szCs w:val="24"/>
+          <w:shd w:val="clear" w:color="auto" w:fill="FFFFFF"/>
+        </w:rPr>
+      </w:pPr>
+      <w:r>
+        <w:rPr>
+          <w:rFonts w:cstheme="minorHAnsi"/>
+          <w:bCs/>
+          <w:color w:val="171717"/>
+          <w:sz w:val="24"/>
+          <w:szCs w:val="24"/>
+          <w:shd w:val="clear" w:color="auto" w:fill="FFFFFF"/>
+        </w:rPr>
+        <w:t xml:space="preserve">Work with data using </w:t>
+      </w:r>
+      <w:r>
+        <w:rPr>
+          <w:rFonts w:cstheme="minorHAnsi"/>
+          <w:b/>
+          <w:color w:val="171717"/>
+          <w:sz w:val="24"/>
+          <w:szCs w:val="24"/>
+          <w:shd w:val="clear" w:color="auto" w:fill="FFFFFF"/>
+        </w:rPr>
+        <w:t>ADO.NET</w:t>
+      </w:r>
+    </w:p>
+    <w:p>
+      <w:pPr>
         <w:rPr>
           <w:rFonts w:cstheme="minorHAnsi"/>
           <w:bCs/>
@@ -9374,7 +9441,6 @@
           <w:szCs w:val="28"/>
           <w:shd w:val="clear" w:color="auto" w:fill="FFFFFF"/>
         </w:rPr>
-        <w:lastRenderedPageBreak/>
         <w:t>What is the mean by Dynamic Link Library (DLL)?</w:t>
       </w:r>
     </w:p>
@@ -9925,7 +9991,6 @@
           <w:szCs w:val="28"/>
           <w:shd w:val="clear" w:color="auto" w:fill="FFFFFF"/>
         </w:rPr>
-        <w:lastRenderedPageBreak/>
         <w:t xml:space="preserve">What is meant by </w:t>
       </w:r>
       <w:proofErr w:type="spellStart"/>
@@ -10162,7 +10227,1487 @@
       <w:pPr>
         <w:rPr>
           <w:rFonts w:cstheme="minorHAnsi"/>
-          <w:b/>
+          <w:bCs/>
+          <w:color w:val="171717"/>
+          <w:sz w:val="28"/>
+          <w:szCs w:val="28"/>
+          <w:shd w:val="clear" w:color="auto" w:fill="FFFFFF"/>
+        </w:rPr>
+      </w:pPr>
+      <w:r>
+        <w:rPr>
+          <w:rFonts w:cstheme="minorHAnsi"/>
+          <w:b/>
+          <w:color w:val="171717"/>
+          <w:sz w:val="28"/>
+          <w:szCs w:val="28"/>
+          <w:shd w:val="clear" w:color="auto" w:fill="FFFFFF"/>
+        </w:rPr>
+        <w:t xml:space="preserve">Date: </w:t>
+      </w:r>
+      <w:r>
+        <w:rPr>
+          <w:rFonts w:cstheme="minorHAnsi"/>
+          <w:bCs/>
+          <w:color w:val="171717"/>
+          <w:sz w:val="28"/>
+          <w:szCs w:val="28"/>
+          <w:shd w:val="clear" w:color="auto" w:fill="FFFFFF"/>
+        </w:rPr>
+        <w:t>9 - Oct – 2020</w:t>
+      </w:r>
+    </w:p>
+    <w:p>
+      <w:pPr>
+        <w:rPr>
+          <w:rFonts w:cstheme="minorHAnsi"/>
+          <w:b/>
+          <w:color w:val="171717"/>
+          <w:sz w:val="28"/>
+          <w:szCs w:val="28"/>
+          <w:shd w:val="clear" w:color="auto" w:fill="FFFFFF"/>
+        </w:rPr>
+      </w:pPr>
+      <w:r>
+        <w:rPr>
+          <w:rFonts w:cstheme="minorHAnsi"/>
+          <w:b/>
+          <w:color w:val="171717"/>
+          <w:sz w:val="28"/>
+          <w:szCs w:val="28"/>
+          <w:shd w:val="clear" w:color="auto" w:fill="FFFFFF"/>
+        </w:rPr>
+        <w:t>What is meant by Package?</w:t>
+      </w:r>
+    </w:p>
+    <w:p>
+      <w:pPr>
+        <w:rPr>
+          <w:rFonts w:cstheme="minorHAnsi"/>
+          <w:bCs/>
+          <w:color w:val="171717"/>
+          <w:sz w:val="24"/>
+          <w:szCs w:val="24"/>
+          <w:shd w:val="clear" w:color="auto" w:fill="FFFFFF"/>
+        </w:rPr>
+      </w:pPr>
+      <w:r>
+        <w:rPr>
+          <w:rFonts w:cstheme="minorHAnsi"/>
+          <w:b/>
+          <w:color w:val="171717"/>
+          <w:sz w:val="24"/>
+          <w:szCs w:val="24"/>
+          <w:shd w:val="clear" w:color="auto" w:fill="FFFFFF"/>
+        </w:rPr>
+        <w:t xml:space="preserve">Package (package </w:t>
+      </w:r>
+      <w:r>
+        <w:rPr>
+          <w:rFonts w:cstheme="minorHAnsi"/>
+          <w:bCs/>
+          <w:color w:val="171717"/>
+          <w:sz w:val="24"/>
+          <w:szCs w:val="24"/>
+          <w:shd w:val="clear" w:color="auto" w:fill="FFFFFF"/>
+        </w:rPr>
+        <w:t xml:space="preserve">management system), in which individual files or resources are packed together as a </w:t>
+      </w:r>
+      <w:r>
+        <w:rPr>
+          <w:rFonts w:cstheme="minorHAnsi"/>
+          <w:b/>
+          <w:color w:val="171717"/>
+          <w:sz w:val="24"/>
+          <w:szCs w:val="24"/>
+          <w:shd w:val="clear" w:color="auto" w:fill="FFFFFF"/>
+        </w:rPr>
+        <w:t xml:space="preserve">software </w:t>
+      </w:r>
+      <w:r>
+        <w:rPr>
+          <w:rFonts w:cstheme="minorHAnsi"/>
+          <w:bCs/>
+          <w:color w:val="171717"/>
+          <w:sz w:val="24"/>
+          <w:szCs w:val="24"/>
+          <w:shd w:val="clear" w:color="auto" w:fill="FFFFFF"/>
+        </w:rPr>
+        <w:t xml:space="preserve">collection that provides certain functionality as a part of larger system. </w:t>
+      </w:r>
+      <w:r>
+        <w:rPr>
+          <w:rFonts w:cstheme="minorHAnsi"/>
+          <w:b/>
+          <w:color w:val="171717"/>
+          <w:sz w:val="24"/>
+          <w:szCs w:val="24"/>
+          <w:shd w:val="clear" w:color="auto" w:fill="FFFFFF"/>
+        </w:rPr>
+        <w:t xml:space="preserve">Software </w:t>
+      </w:r>
+      <w:r>
+        <w:rPr>
+          <w:rFonts w:cstheme="minorHAnsi"/>
+          <w:bCs/>
+          <w:color w:val="171717"/>
+          <w:sz w:val="24"/>
+          <w:szCs w:val="24"/>
+          <w:shd w:val="clear" w:color="auto" w:fill="FFFFFF"/>
+        </w:rPr>
+        <w:t xml:space="preserve">suite, which provides an organization collection of multiple </w:t>
+      </w:r>
+      <w:r>
+        <w:rPr>
+          <w:rFonts w:cstheme="minorHAnsi"/>
+          <w:b/>
+          <w:color w:val="171717"/>
+          <w:sz w:val="24"/>
+          <w:szCs w:val="24"/>
+          <w:shd w:val="clear" w:color="auto" w:fill="FFFFFF"/>
+        </w:rPr>
+        <w:t xml:space="preserve">packages, </w:t>
+      </w:r>
+      <w:r>
+        <w:rPr>
+          <w:rFonts w:cstheme="minorHAnsi"/>
+          <w:bCs/>
+          <w:color w:val="171717"/>
+          <w:sz w:val="24"/>
+          <w:szCs w:val="24"/>
+          <w:shd w:val="clear" w:color="auto" w:fill="FFFFFF"/>
+        </w:rPr>
+        <w:t xml:space="preserve">or a </w:t>
+      </w:r>
+      <w:r>
+        <w:rPr>
+          <w:rFonts w:cstheme="minorHAnsi"/>
+          <w:b/>
+          <w:color w:val="171717"/>
+          <w:sz w:val="24"/>
+          <w:szCs w:val="24"/>
+          <w:shd w:val="clear" w:color="auto" w:fill="FFFFFF"/>
+        </w:rPr>
+        <w:t xml:space="preserve">package </w:t>
+      </w:r>
+      <w:r>
+        <w:rPr>
+          <w:rFonts w:cstheme="minorHAnsi"/>
+          <w:bCs/>
+          <w:color w:val="171717"/>
+          <w:sz w:val="24"/>
+          <w:szCs w:val="24"/>
+          <w:shd w:val="clear" w:color="auto" w:fill="FFFFFF"/>
+        </w:rPr>
+        <w:t>consisting of multiple separate pieces.</w:t>
+      </w:r>
+    </w:p>
+    <w:p>
+      <w:pPr>
+        <w:rPr>
+          <w:rFonts w:cstheme="minorHAnsi"/>
+          <w:bCs/>
+          <w:color w:val="171717"/>
+          <w:sz w:val="24"/>
+          <w:szCs w:val="24"/>
+          <w:shd w:val="clear" w:color="auto" w:fill="FFFFFF"/>
+        </w:rPr>
+      </w:pPr>
+      <w:r>
+        <w:rPr>
+          <w:noProof/>
+        </w:rPr>
+        <w:drawing>
+          <wp:inline distT="0" distB="0" distL="0" distR="0" wp14:anchorId="6C0D3FCF" wp14:editId="513667C1">
+            <wp:extent cx="2724150" cy="2383631"/>
+            <wp:effectExtent l="0" t="0" r="0" b="0"/>
+            <wp:docPr id="43" name="Picture 43" descr="What is Java Package | Types of Java Packege - XAdmin .net"/>
+            <wp:cNvGraphicFramePr>
+              <a:graphicFrameLocks xmlns:a="http://schemas.openxmlformats.org/drawingml/2006/main" noChangeAspect="1"/>
+            </wp:cNvGraphicFramePr>
+            <a:graphic xmlns:a="http://schemas.openxmlformats.org/drawingml/2006/main">
+              <a:graphicData uri="http://schemas.openxmlformats.org/drawingml/2006/picture">
+                <pic:pic xmlns:pic="http://schemas.openxmlformats.org/drawingml/2006/picture">
+                  <pic:nvPicPr>
+                    <pic:cNvPr id="0" name="Picture 1" descr="What is Java Package | Types of Java Packege - XAdmin .net"/>
+                    <pic:cNvPicPr>
+                      <a:picLocks noChangeAspect="1" noChangeArrowheads="1"/>
+                    </pic:cNvPicPr>
+                  </pic:nvPicPr>
+                  <pic:blipFill>
+                    <a:blip r:embed="rId49">
+                      <a:extLst>
+                        <a:ext uri="{28A0092B-C50C-407E-A947-70E740481C1C}">
+                          <a14:useLocalDpi xmlns:a14="http://schemas.microsoft.com/office/drawing/2010/main" val="0"/>
+                        </a:ext>
+                      </a:extLst>
+                    </a:blip>
+                    <a:srcRect/>
+                    <a:stretch>
+                      <a:fillRect/>
+                    </a:stretch>
+                  </pic:blipFill>
+                  <pic:spPr bwMode="auto">
+                    <a:xfrm>
+                      <a:off x="0" y="0"/>
+                      <a:ext cx="2739603" cy="2397153"/>
+                    </a:xfrm>
+                    <a:prstGeom prst="rect">
+                      <a:avLst/>
+                    </a:prstGeom>
+                    <a:noFill/>
+                    <a:ln>
+                      <a:noFill/>
+                    </a:ln>
+                  </pic:spPr>
+                </pic:pic>
+              </a:graphicData>
+            </a:graphic>
+          </wp:inline>
+        </w:drawing>
+      </w:r>
+    </w:p>
+    <w:p>
+      <w:pPr>
+        <w:rPr>
+          <w:rFonts w:cstheme="minorHAnsi"/>
+          <w:bCs/>
+          <w:color w:val="171717"/>
+          <w:sz w:val="28"/>
+          <w:szCs w:val="28"/>
+          <w:shd w:val="clear" w:color="auto" w:fill="FFFFFF"/>
+        </w:rPr>
+      </w:pPr>
+      <w:r>
+        <w:rPr>
+          <w:rFonts w:cstheme="minorHAnsi"/>
+          <w:b/>
+          <w:color w:val="171717"/>
+          <w:sz w:val="28"/>
+          <w:szCs w:val="28"/>
+          <w:shd w:val="clear" w:color="auto" w:fill="FFFFFF"/>
+        </w:rPr>
+        <w:lastRenderedPageBreak/>
+        <w:t xml:space="preserve">Date: </w:t>
+      </w:r>
+      <w:r>
+        <w:rPr>
+          <w:rFonts w:cstheme="minorHAnsi"/>
+          <w:bCs/>
+          <w:color w:val="171717"/>
+          <w:sz w:val="28"/>
+          <w:szCs w:val="28"/>
+          <w:shd w:val="clear" w:color="auto" w:fill="FFFFFF"/>
+        </w:rPr>
+        <w:t>1</w:t>
+      </w:r>
+      <w:r>
+        <w:rPr>
+          <w:rFonts w:cstheme="minorHAnsi"/>
+          <w:bCs/>
+          <w:color w:val="171717"/>
+          <w:sz w:val="28"/>
+          <w:szCs w:val="28"/>
+          <w:shd w:val="clear" w:color="auto" w:fill="FFFFFF"/>
+        </w:rPr>
+        <w:t>1</w:t>
+      </w:r>
+      <w:r>
+        <w:rPr>
+          <w:rFonts w:cstheme="minorHAnsi"/>
+          <w:bCs/>
+          <w:color w:val="171717"/>
+          <w:sz w:val="28"/>
+          <w:szCs w:val="28"/>
+          <w:shd w:val="clear" w:color="auto" w:fill="FFFFFF"/>
+        </w:rPr>
+        <w:t xml:space="preserve"> - Oct – 2020</w:t>
+      </w:r>
+    </w:p>
+    <w:p>
+      <w:pPr>
+        <w:rPr>
+          <w:rFonts w:cstheme="minorHAnsi"/>
+          <w:b/>
+          <w:color w:val="171717"/>
+          <w:sz w:val="28"/>
+          <w:szCs w:val="28"/>
+          <w:shd w:val="clear" w:color="auto" w:fill="FFFFFF"/>
+        </w:rPr>
+      </w:pPr>
+      <w:r>
+        <w:rPr>
+          <w:rFonts w:cstheme="minorHAnsi"/>
+          <w:b/>
+          <w:color w:val="171717"/>
+          <w:sz w:val="28"/>
+          <w:szCs w:val="28"/>
+          <w:shd w:val="clear" w:color="auto" w:fill="FFFFFF"/>
+        </w:rPr>
+        <w:t>What is meant by Data</w:t>
+      </w:r>
+      <w:r>
+        <w:rPr>
+          <w:rFonts w:cstheme="minorHAnsi"/>
+          <w:b/>
+          <w:color w:val="171717"/>
+          <w:sz w:val="28"/>
+          <w:szCs w:val="28"/>
+          <w:shd w:val="clear" w:color="auto" w:fill="FFFFFF"/>
+        </w:rPr>
+        <w:t xml:space="preserve"> </w:t>
+      </w:r>
+      <w:r>
+        <w:rPr>
+          <w:rFonts w:cstheme="minorHAnsi"/>
+          <w:b/>
+          <w:color w:val="171717"/>
+          <w:sz w:val="28"/>
+          <w:szCs w:val="28"/>
+          <w:shd w:val="clear" w:color="auto" w:fill="FFFFFF"/>
+        </w:rPr>
+        <w:t>Table?</w:t>
+      </w:r>
+    </w:p>
+    <w:p>
+      <w:pPr>
+        <w:rPr>
+          <w:rFonts w:cstheme="minorHAnsi"/>
+          <w:bCs/>
+          <w:color w:val="171717"/>
+          <w:sz w:val="24"/>
+          <w:szCs w:val="24"/>
+          <w:shd w:val="clear" w:color="auto" w:fill="FFFFFF"/>
+        </w:rPr>
+      </w:pPr>
+      <w:r>
+        <w:rPr>
+          <w:rFonts w:cstheme="minorHAnsi"/>
+          <w:bCs/>
+          <w:color w:val="171717"/>
+          <w:sz w:val="24"/>
+          <w:szCs w:val="24"/>
+          <w:shd w:val="clear" w:color="auto" w:fill="FFFFFF"/>
+        </w:rPr>
+        <w:t xml:space="preserve">Any display of information in tabular form, with rows and/or columns </w:t>
+      </w:r>
+      <w:proofErr w:type="gramStart"/>
+      <w:r>
+        <w:rPr>
+          <w:rFonts w:cstheme="minorHAnsi"/>
+          <w:bCs/>
+          <w:color w:val="171717"/>
+          <w:sz w:val="24"/>
+          <w:szCs w:val="24"/>
+          <w:shd w:val="clear" w:color="auto" w:fill="FFFFFF"/>
+        </w:rPr>
+        <w:t>renamed.</w:t>
+      </w:r>
+      <w:r>
+        <w:rPr>
+          <w:rFonts w:cstheme="minorHAnsi"/>
+          <w:bCs/>
+          <w:color w:val="171717"/>
+          <w:sz w:val="24"/>
+          <w:szCs w:val="24"/>
+          <w:shd w:val="clear" w:color="auto" w:fill="FFFFFF"/>
+        </w:rPr>
+        <w:t>(</w:t>
+      </w:r>
+      <w:proofErr w:type="gramEnd"/>
+      <w:r>
+        <w:rPr>
+          <w:rFonts w:cstheme="minorHAnsi"/>
+          <w:bCs/>
+          <w:color w:val="171717"/>
+          <w:sz w:val="24"/>
+          <w:szCs w:val="24"/>
+          <w:shd w:val="clear" w:color="auto" w:fill="FFFFFF"/>
+        </w:rPr>
+        <w:t>computing)</w:t>
+      </w:r>
+    </w:p>
+    <w:p>
+      <w:pPr>
+        <w:rPr>
+          <w:rFonts w:cstheme="minorHAnsi"/>
+          <w:bCs/>
+          <w:color w:val="171717"/>
+          <w:sz w:val="24"/>
+          <w:szCs w:val="24"/>
+          <w:shd w:val="clear" w:color="auto" w:fill="FFFFFF"/>
+        </w:rPr>
+      </w:pPr>
+      <w:r>
+        <w:rPr>
+          <w:rFonts w:cstheme="minorHAnsi"/>
+          <w:bCs/>
+          <w:color w:val="171717"/>
+          <w:sz w:val="24"/>
+          <w:szCs w:val="24"/>
+          <w:shd w:val="clear" w:color="auto" w:fill="FFFFFF"/>
+        </w:rPr>
+        <w:t>A table stored in, or derived from a database.</w:t>
+      </w:r>
+    </w:p>
+    <w:p>
+      <w:pPr>
+        <w:rPr>
+          <w:rFonts w:cstheme="minorHAnsi"/>
+          <w:b/>
+          <w:color w:val="171717"/>
+          <w:sz w:val="28"/>
+          <w:szCs w:val="28"/>
+          <w:shd w:val="clear" w:color="auto" w:fill="FFFFFF"/>
+        </w:rPr>
+      </w:pPr>
+    </w:p>
+    <w:p>
+      <w:pPr>
+        <w:rPr>
+          <w:rFonts w:cstheme="minorHAnsi"/>
+          <w:b/>
+          <w:color w:val="171717"/>
+          <w:sz w:val="28"/>
+          <w:szCs w:val="28"/>
+          <w:shd w:val="clear" w:color="auto" w:fill="FFFFFF"/>
+        </w:rPr>
+      </w:pPr>
+      <w:r>
+        <w:rPr>
+          <w:rFonts w:cstheme="minorHAnsi"/>
+          <w:b/>
+          <w:color w:val="171717"/>
+          <w:sz w:val="28"/>
+          <w:szCs w:val="28"/>
+          <w:shd w:val="clear" w:color="auto" w:fill="FFFFFF"/>
+        </w:rPr>
+        <w:t>Purpose:</w:t>
+      </w:r>
+    </w:p>
+    <w:p>
+      <w:pPr>
+        <w:rPr>
+          <w:rFonts w:cstheme="minorHAnsi"/>
+          <w:bCs/>
+          <w:color w:val="171717"/>
+          <w:sz w:val="24"/>
+          <w:szCs w:val="24"/>
+          <w:shd w:val="clear" w:color="auto" w:fill="FFFFFF"/>
+        </w:rPr>
+      </w:pPr>
+      <w:r>
+        <w:rPr>
+          <w:rFonts w:cstheme="minorHAnsi"/>
+          <w:b/>
+          <w:color w:val="171717"/>
+          <w:sz w:val="24"/>
+          <w:szCs w:val="24"/>
+          <w:shd w:val="clear" w:color="auto" w:fill="FFFFFF"/>
+        </w:rPr>
+        <w:t xml:space="preserve">Data tables </w:t>
+      </w:r>
+      <w:r>
+        <w:rPr>
+          <w:rFonts w:cstheme="minorHAnsi"/>
+          <w:bCs/>
+          <w:color w:val="171717"/>
+          <w:sz w:val="24"/>
+          <w:szCs w:val="24"/>
+          <w:shd w:val="clear" w:color="auto" w:fill="FFFFFF"/>
+        </w:rPr>
+        <w:t xml:space="preserve">help you keep information organized. </w:t>
+      </w:r>
+      <w:r>
+        <w:rPr>
+          <w:rFonts w:cstheme="minorHAnsi"/>
+          <w:bCs/>
+          <w:color w:val="171717"/>
+          <w:sz w:val="24"/>
+          <w:szCs w:val="24"/>
+          <w:shd w:val="clear" w:color="auto" w:fill="FFFFFF"/>
+        </w:rPr>
+        <w:t xml:space="preserve">If you are collecting </w:t>
+      </w:r>
+      <w:r>
+        <w:rPr>
+          <w:rFonts w:cstheme="minorHAnsi"/>
+          <w:b/>
+          <w:color w:val="171717"/>
+          <w:sz w:val="24"/>
+          <w:szCs w:val="24"/>
+          <w:shd w:val="clear" w:color="auto" w:fill="FFFFFF"/>
+        </w:rPr>
+        <w:t xml:space="preserve">data </w:t>
+      </w:r>
+      <w:r>
+        <w:rPr>
+          <w:rFonts w:cstheme="minorHAnsi"/>
+          <w:bCs/>
+          <w:color w:val="171717"/>
+          <w:sz w:val="24"/>
+          <w:szCs w:val="24"/>
+          <w:shd w:val="clear" w:color="auto" w:fill="FFFFFF"/>
+        </w:rPr>
+        <w:t xml:space="preserve">from an experiment or scientific research, saving it in a </w:t>
+      </w:r>
+      <w:r>
+        <w:rPr>
+          <w:rFonts w:cstheme="minorHAnsi"/>
+          <w:b/>
+          <w:color w:val="171717"/>
+          <w:sz w:val="24"/>
+          <w:szCs w:val="24"/>
+          <w:shd w:val="clear" w:color="auto" w:fill="FFFFFF"/>
+        </w:rPr>
+        <w:t xml:space="preserve">data table </w:t>
+      </w:r>
+      <w:r>
+        <w:rPr>
+          <w:rFonts w:cstheme="minorHAnsi"/>
+          <w:bCs/>
+          <w:color w:val="171717"/>
+          <w:sz w:val="24"/>
+          <w:szCs w:val="24"/>
+          <w:shd w:val="clear" w:color="auto" w:fill="FFFFFF"/>
+        </w:rPr>
+        <w:t xml:space="preserve">will make it easier to look up later. </w:t>
+      </w:r>
+      <w:r>
+        <w:rPr>
+          <w:rFonts w:cstheme="minorHAnsi"/>
+          <w:b/>
+          <w:color w:val="171717"/>
+          <w:sz w:val="24"/>
+          <w:szCs w:val="24"/>
+          <w:shd w:val="clear" w:color="auto" w:fill="FFFFFF"/>
+        </w:rPr>
+        <w:t xml:space="preserve">Data tables </w:t>
+      </w:r>
+      <w:r>
+        <w:rPr>
+          <w:rFonts w:cstheme="minorHAnsi"/>
+          <w:bCs/>
+          <w:color w:val="171717"/>
+          <w:sz w:val="24"/>
+          <w:szCs w:val="24"/>
+          <w:shd w:val="clear" w:color="auto" w:fill="FFFFFF"/>
+        </w:rPr>
+        <w:t>can also help you make graphs and other charts based on your information.</w:t>
+      </w:r>
+    </w:p>
+    <w:p>
+      <w:pPr>
+        <w:rPr>
+          <w:rFonts w:cstheme="minorHAnsi"/>
+          <w:bCs/>
+          <w:color w:val="171717"/>
+          <w:sz w:val="24"/>
+          <w:szCs w:val="24"/>
+          <w:shd w:val="clear" w:color="auto" w:fill="FFFFFF"/>
+        </w:rPr>
+      </w:pPr>
+      <w:r>
+        <w:rPr>
+          <w:noProof/>
+        </w:rPr>
+        <w:drawing>
+          <wp:inline distT="0" distB="0" distL="0" distR="0" wp14:anchorId="389D2FA7" wp14:editId="22DD7D8F">
+            <wp:extent cx="4505199" cy="3060700"/>
+            <wp:effectExtent l="0" t="0" r="0" b="6350"/>
+            <wp:docPr id="44" name="Picture 44" descr="Working with a DataTable - Alfresco Builder Network"/>
+            <wp:cNvGraphicFramePr>
+              <a:graphicFrameLocks xmlns:a="http://schemas.openxmlformats.org/drawingml/2006/main" noChangeAspect="1"/>
+            </wp:cNvGraphicFramePr>
+            <a:graphic xmlns:a="http://schemas.openxmlformats.org/drawingml/2006/main">
+              <a:graphicData uri="http://schemas.openxmlformats.org/drawingml/2006/picture">
+                <pic:pic xmlns:pic="http://schemas.openxmlformats.org/drawingml/2006/picture">
+                  <pic:nvPicPr>
+                    <pic:cNvPr id="0" name="Picture 1" descr="Working with a DataTable - Alfresco Builder Network"/>
+                    <pic:cNvPicPr>
+                      <a:picLocks noChangeAspect="1" noChangeArrowheads="1"/>
+                    </pic:cNvPicPr>
+                  </pic:nvPicPr>
+                  <pic:blipFill>
+                    <a:blip r:embed="rId50">
+                      <a:extLst>
+                        <a:ext uri="{28A0092B-C50C-407E-A947-70E740481C1C}">
+                          <a14:useLocalDpi xmlns:a14="http://schemas.microsoft.com/office/drawing/2010/main" val="0"/>
+                        </a:ext>
+                      </a:extLst>
+                    </a:blip>
+                    <a:srcRect/>
+                    <a:stretch>
+                      <a:fillRect/>
+                    </a:stretch>
+                  </pic:blipFill>
+                  <pic:spPr bwMode="auto">
+                    <a:xfrm>
+                      <a:off x="0" y="0"/>
+                      <a:ext cx="4509672" cy="3063738"/>
+                    </a:xfrm>
+                    <a:prstGeom prst="rect">
+                      <a:avLst/>
+                    </a:prstGeom>
+                    <a:noFill/>
+                    <a:ln>
+                      <a:noFill/>
+                    </a:ln>
+                  </pic:spPr>
+                </pic:pic>
+              </a:graphicData>
+            </a:graphic>
+          </wp:inline>
+        </w:drawing>
+      </w:r>
+    </w:p>
+    <w:p>
+      <w:pPr>
+        <w:rPr>
+          <w:rFonts w:cstheme="minorHAnsi"/>
+          <w:b/>
+          <w:color w:val="171717"/>
+          <w:sz w:val="28"/>
+          <w:szCs w:val="28"/>
+          <w:shd w:val="clear" w:color="auto" w:fill="FFFFFF"/>
+        </w:rPr>
+      </w:pPr>
+    </w:p>
+    <w:p>
+      <w:pPr>
+        <w:rPr>
+          <w:rFonts w:cstheme="minorHAnsi"/>
+          <w:b/>
+          <w:color w:val="171717"/>
+          <w:sz w:val="28"/>
+          <w:szCs w:val="28"/>
+          <w:shd w:val="clear" w:color="auto" w:fill="FFFFFF"/>
+        </w:rPr>
+      </w:pPr>
+      <w:r>
+        <w:rPr>
+          <w:rFonts w:cstheme="minorHAnsi"/>
+          <w:b/>
+          <w:color w:val="171717"/>
+          <w:sz w:val="28"/>
+          <w:szCs w:val="28"/>
+          <w:shd w:val="clear" w:color="auto" w:fill="FFFFFF"/>
+        </w:rPr>
+        <w:t>Why Data Tables?</w:t>
+      </w:r>
+    </w:p>
+    <w:p>
+      <w:pPr>
+        <w:rPr>
+          <w:rFonts w:cstheme="minorHAnsi"/>
+          <w:bCs/>
+          <w:color w:val="171717"/>
+          <w:sz w:val="24"/>
+          <w:szCs w:val="24"/>
+          <w:shd w:val="clear" w:color="auto" w:fill="FFFFFF"/>
+        </w:rPr>
+      </w:pPr>
+      <w:r>
+        <w:rPr>
+          <w:rFonts w:cstheme="minorHAnsi"/>
+          <w:bCs/>
+          <w:color w:val="171717"/>
+          <w:sz w:val="24"/>
+          <w:szCs w:val="24"/>
+          <w:shd w:val="clear" w:color="auto" w:fill="FFFFFF"/>
+        </w:rPr>
+        <w:t xml:space="preserve">Data tables are widely used during testing rules process when a user-defines all input test data in data tables and reuse them in several test tables of a project </w:t>
+      </w:r>
+      <w:proofErr w:type="gramStart"/>
+      <w:r>
+        <w:rPr>
+          <w:rFonts w:cstheme="minorHAnsi"/>
+          <w:bCs/>
+          <w:color w:val="171717"/>
+          <w:sz w:val="24"/>
+          <w:szCs w:val="24"/>
+          <w:shd w:val="clear" w:color="auto" w:fill="FFFFFF"/>
+        </w:rPr>
+        <w:t>( by</w:t>
+      </w:r>
+      <w:proofErr w:type="gramEnd"/>
+      <w:r>
+        <w:rPr>
+          <w:rFonts w:cstheme="minorHAnsi"/>
+          <w:bCs/>
+          <w:color w:val="171717"/>
+          <w:sz w:val="24"/>
+          <w:szCs w:val="24"/>
+          <w:shd w:val="clear" w:color="auto" w:fill="FFFFFF"/>
+        </w:rPr>
+        <w:t xml:space="preserve"> referencing to the data table from test tables). </w:t>
+      </w:r>
+      <w:r>
+        <w:rPr>
+          <w:rFonts w:cstheme="minorHAnsi"/>
+          <w:bCs/>
+          <w:color w:val="171717"/>
+          <w:sz w:val="24"/>
+          <w:szCs w:val="24"/>
+          <w:shd w:val="clear" w:color="auto" w:fill="FFFFFF"/>
+        </w:rPr>
+        <w:t xml:space="preserve">As a result, different tests use the same data tables </w:t>
+      </w:r>
+      <w:proofErr w:type="gramStart"/>
+      <w:r>
+        <w:rPr>
+          <w:rFonts w:cstheme="minorHAnsi"/>
+          <w:bCs/>
+          <w:color w:val="171717"/>
+          <w:sz w:val="24"/>
+          <w:szCs w:val="24"/>
+          <w:shd w:val="clear" w:color="auto" w:fill="FFFFFF"/>
+        </w:rPr>
+        <w:t>( to</w:t>
+      </w:r>
+      <w:proofErr w:type="gramEnd"/>
+      <w:r>
+        <w:rPr>
+          <w:rFonts w:cstheme="minorHAnsi"/>
+          <w:bCs/>
+          <w:color w:val="171717"/>
+          <w:sz w:val="24"/>
+          <w:szCs w:val="24"/>
+          <w:shd w:val="clear" w:color="auto" w:fill="FFFFFF"/>
+        </w:rPr>
+        <w:t xml:space="preserve"> define input parameter values, for example) avoiding duplicating data.</w:t>
+      </w:r>
+    </w:p>
+    <w:p>
+      <w:pPr>
+        <w:rPr>
+          <w:rFonts w:cstheme="minorHAnsi"/>
+          <w:b/>
+          <w:color w:val="171717"/>
+          <w:sz w:val="28"/>
+          <w:szCs w:val="28"/>
+          <w:shd w:val="clear" w:color="auto" w:fill="FFFFFF"/>
+        </w:rPr>
+      </w:pPr>
+    </w:p>
+    <w:p>
+      <w:pPr>
+        <w:rPr>
+          <w:rFonts w:cstheme="minorHAnsi"/>
+          <w:b/>
+          <w:color w:val="171717"/>
+          <w:sz w:val="24"/>
+          <w:szCs w:val="24"/>
+          <w:shd w:val="clear" w:color="auto" w:fill="FFFFFF"/>
+        </w:rPr>
+      </w:pPr>
+      <w:r>
+        <w:rPr>
+          <w:rFonts w:cstheme="minorHAnsi"/>
+          <w:b/>
+          <w:color w:val="171717"/>
+          <w:sz w:val="28"/>
+          <w:szCs w:val="28"/>
+          <w:shd w:val="clear" w:color="auto" w:fill="FFFFFF"/>
+        </w:rPr>
+        <w:t>Core Concepts of Data Table</w:t>
+      </w:r>
+      <w:r>
+        <w:rPr>
+          <w:rFonts w:cstheme="minorHAnsi"/>
+          <w:b/>
+          <w:color w:val="171717"/>
+          <w:sz w:val="24"/>
+          <w:szCs w:val="24"/>
+          <w:shd w:val="clear" w:color="auto" w:fill="FFFFFF"/>
+        </w:rPr>
+        <w:t>:</w:t>
+      </w:r>
+      <w:r>
+        <w:rPr>
+          <w:rFonts w:cstheme="minorHAnsi"/>
+          <w:b/>
+          <w:color w:val="171717"/>
+          <w:sz w:val="24"/>
+          <w:szCs w:val="24"/>
+          <w:shd w:val="clear" w:color="auto" w:fill="FFFFFF"/>
+        </w:rPr>
+        <w:t xml:space="preserve"> (</w:t>
+      </w:r>
+      <w:hyperlink r:id="rId51" w:history="1">
+        <w:r>
+          <w:rPr>
+            <w:rStyle w:val="Hyperlink"/>
+            <w:rFonts w:cstheme="minorHAnsi"/>
+            <w:b/>
+            <w:sz w:val="24"/>
+            <w:szCs w:val="24"/>
+            <w:shd w:val="clear" w:color="auto" w:fill="FFFFFF"/>
+          </w:rPr>
+          <w:t>https://datatables.net/manual/data/</w:t>
+        </w:r>
+      </w:hyperlink>
+      <w:r>
+        <w:rPr>
+          <w:rFonts w:cstheme="minorHAnsi"/>
+          <w:b/>
+          <w:color w:val="171717"/>
+          <w:sz w:val="24"/>
+          <w:szCs w:val="24"/>
+          <w:shd w:val="clear" w:color="auto" w:fill="FFFFFF"/>
+        </w:rPr>
+        <w:t>)</w:t>
+      </w:r>
+    </w:p>
+    <w:p>
+      <w:pPr>
+        <w:pStyle w:val="ListParagraph"/>
+        <w:numPr>
+          <w:ilvl w:val="0"/>
+          <w:numId w:val="2"/>
+        </w:numPr>
+        <w:rPr>
+          <w:rFonts w:cstheme="minorHAnsi"/>
+          <w:b/>
+          <w:color w:val="171717"/>
+          <w:sz w:val="24"/>
+          <w:szCs w:val="24"/>
+          <w:shd w:val="clear" w:color="auto" w:fill="FFFFFF"/>
+        </w:rPr>
+      </w:pPr>
+      <w:r>
+        <w:rPr>
+          <w:rFonts w:cstheme="minorHAnsi"/>
+          <w:bCs/>
+          <w:color w:val="171717"/>
+          <w:sz w:val="24"/>
+          <w:szCs w:val="24"/>
+          <w:shd w:val="clear" w:color="auto" w:fill="FFFFFF"/>
+        </w:rPr>
+        <w:t>Processing Mode</w:t>
+      </w:r>
+    </w:p>
+    <w:p>
+      <w:pPr>
+        <w:pStyle w:val="ListParagraph"/>
+        <w:numPr>
+          <w:ilvl w:val="0"/>
+          <w:numId w:val="2"/>
+        </w:numPr>
+        <w:rPr>
+          <w:rFonts w:cstheme="minorHAnsi"/>
+          <w:b/>
+          <w:color w:val="171717"/>
+          <w:sz w:val="24"/>
+          <w:szCs w:val="24"/>
+          <w:shd w:val="clear" w:color="auto" w:fill="FFFFFF"/>
+        </w:rPr>
+      </w:pPr>
+      <w:r>
+        <w:rPr>
+          <w:rFonts w:cstheme="minorHAnsi"/>
+          <w:bCs/>
+          <w:color w:val="171717"/>
+          <w:sz w:val="24"/>
+          <w:szCs w:val="24"/>
+          <w:shd w:val="clear" w:color="auto" w:fill="FFFFFF"/>
+        </w:rPr>
+        <w:t>Data Types</w:t>
+      </w:r>
+    </w:p>
+    <w:p>
+      <w:pPr>
+        <w:pStyle w:val="ListParagraph"/>
+        <w:numPr>
+          <w:ilvl w:val="0"/>
+          <w:numId w:val="2"/>
+        </w:numPr>
+        <w:rPr>
+          <w:rFonts w:cstheme="minorHAnsi"/>
+          <w:b/>
+          <w:color w:val="171717"/>
+          <w:sz w:val="24"/>
+          <w:szCs w:val="24"/>
+          <w:shd w:val="clear" w:color="auto" w:fill="FFFFFF"/>
+        </w:rPr>
+      </w:pPr>
+      <w:r>
+        <w:rPr>
+          <w:rFonts w:cstheme="minorHAnsi"/>
+          <w:bCs/>
+          <w:color w:val="171717"/>
+          <w:sz w:val="24"/>
+          <w:szCs w:val="24"/>
+          <w:shd w:val="clear" w:color="auto" w:fill="FFFFFF"/>
+        </w:rPr>
+        <w:t>Data Sources</w:t>
+      </w:r>
+    </w:p>
+    <w:p>
+      <w:pPr>
+        <w:rPr>
+          <w:rFonts w:cstheme="minorHAnsi"/>
+          <w:b/>
+          <w:color w:val="171717"/>
+          <w:sz w:val="28"/>
+          <w:szCs w:val="28"/>
+          <w:shd w:val="clear" w:color="auto" w:fill="FFFFFF"/>
+        </w:rPr>
+      </w:pPr>
+      <w:r>
+        <w:rPr>
+          <w:rFonts w:cstheme="minorHAnsi"/>
+          <w:b/>
+          <w:color w:val="171717"/>
+          <w:sz w:val="28"/>
+          <w:szCs w:val="28"/>
+          <w:shd w:val="clear" w:color="auto" w:fill="FFFFFF"/>
+        </w:rPr>
+        <w:lastRenderedPageBreak/>
+        <w:t>What is the Use of Data Table?</w:t>
+      </w:r>
+    </w:p>
+    <w:p>
+      <w:pPr>
+        <w:rPr>
+          <w:rFonts w:cstheme="minorHAnsi"/>
+          <w:b/>
+          <w:color w:val="171717"/>
+          <w:sz w:val="24"/>
+          <w:szCs w:val="24"/>
+          <w:shd w:val="clear" w:color="auto" w:fill="FFFFFF"/>
+        </w:rPr>
+      </w:pPr>
+      <w:r>
+        <w:rPr>
+          <w:rFonts w:cstheme="minorHAnsi"/>
+          <w:bCs/>
+          <w:color w:val="171717"/>
+          <w:sz w:val="24"/>
+          <w:szCs w:val="24"/>
+          <w:shd w:val="clear" w:color="auto" w:fill="FFFFFF"/>
+        </w:rPr>
+        <w:t xml:space="preserve">A </w:t>
+      </w:r>
+      <w:proofErr w:type="spellStart"/>
+      <w:r>
+        <w:rPr>
+          <w:rFonts w:cstheme="minorHAnsi"/>
+          <w:b/>
+          <w:color w:val="171717"/>
+          <w:sz w:val="24"/>
+          <w:szCs w:val="24"/>
+          <w:shd w:val="clear" w:color="auto" w:fill="FFFFFF"/>
+        </w:rPr>
+        <w:t>DataSet</w:t>
+      </w:r>
+      <w:proofErr w:type="spellEnd"/>
+      <w:r>
+        <w:rPr>
+          <w:rFonts w:cstheme="minorHAnsi"/>
+          <w:b/>
+          <w:color w:val="171717"/>
+          <w:sz w:val="24"/>
+          <w:szCs w:val="24"/>
+          <w:shd w:val="clear" w:color="auto" w:fill="FFFFFF"/>
+        </w:rPr>
+        <w:t xml:space="preserve"> </w:t>
+      </w:r>
+      <w:r>
+        <w:rPr>
+          <w:rFonts w:cstheme="minorHAnsi"/>
+          <w:bCs/>
+          <w:color w:val="171717"/>
+          <w:sz w:val="24"/>
+          <w:szCs w:val="24"/>
+          <w:shd w:val="clear" w:color="auto" w:fill="FFFFFF"/>
+        </w:rPr>
+        <w:t xml:space="preserve">is made up of a collection of tables, relationships, and constraints. In ADO.NET, </w:t>
+      </w:r>
+      <w:proofErr w:type="spellStart"/>
+      <w:r>
+        <w:rPr>
+          <w:rFonts w:cstheme="minorHAnsi"/>
+          <w:b/>
+          <w:color w:val="171717"/>
+          <w:sz w:val="24"/>
+          <w:szCs w:val="24"/>
+          <w:shd w:val="clear" w:color="auto" w:fill="FFFFFF"/>
+        </w:rPr>
+        <w:t>DataTable</w:t>
+      </w:r>
+      <w:proofErr w:type="spellEnd"/>
+      <w:r>
+        <w:rPr>
+          <w:rFonts w:cstheme="minorHAnsi"/>
+          <w:b/>
+          <w:color w:val="171717"/>
+          <w:sz w:val="24"/>
+          <w:szCs w:val="24"/>
+          <w:shd w:val="clear" w:color="auto" w:fill="FFFFFF"/>
+        </w:rPr>
+        <w:t xml:space="preserve"> </w:t>
+      </w:r>
+      <w:r>
+        <w:rPr>
+          <w:rFonts w:cstheme="minorHAnsi"/>
+          <w:bCs/>
+          <w:color w:val="171717"/>
+          <w:sz w:val="24"/>
+          <w:szCs w:val="24"/>
+          <w:shd w:val="clear" w:color="auto" w:fill="FFFFFF"/>
+        </w:rPr>
+        <w:t xml:space="preserve">objects are used to represent the tables in a </w:t>
+      </w:r>
+      <w:proofErr w:type="spellStart"/>
+      <w:r>
+        <w:rPr>
+          <w:rFonts w:cstheme="minorHAnsi"/>
+          <w:b/>
+          <w:color w:val="171717"/>
+          <w:sz w:val="24"/>
+          <w:szCs w:val="24"/>
+          <w:shd w:val="clear" w:color="auto" w:fill="FFFFFF"/>
+        </w:rPr>
+        <w:t>DataSet</w:t>
+      </w:r>
+      <w:proofErr w:type="spellEnd"/>
+      <w:r>
+        <w:rPr>
+          <w:rFonts w:cstheme="minorHAnsi"/>
+          <w:b/>
+          <w:color w:val="171717"/>
+          <w:sz w:val="24"/>
+          <w:szCs w:val="24"/>
+          <w:shd w:val="clear" w:color="auto" w:fill="FFFFFF"/>
+        </w:rPr>
+        <w:t xml:space="preserve">. </w:t>
+      </w:r>
+      <w:r>
+        <w:rPr>
+          <w:rFonts w:cstheme="minorHAnsi"/>
+          <w:bCs/>
+          <w:color w:val="171717"/>
+          <w:sz w:val="24"/>
+          <w:szCs w:val="24"/>
+          <w:shd w:val="clear" w:color="auto" w:fill="FFFFFF"/>
+        </w:rPr>
+        <w:t xml:space="preserve">A </w:t>
+      </w:r>
+      <w:proofErr w:type="spellStart"/>
+      <w:r>
+        <w:rPr>
+          <w:rFonts w:cstheme="minorHAnsi"/>
+          <w:b/>
+          <w:color w:val="171717"/>
+          <w:sz w:val="24"/>
+          <w:szCs w:val="24"/>
+          <w:shd w:val="clear" w:color="auto" w:fill="FFFFFF"/>
+        </w:rPr>
+        <w:t>DataTable</w:t>
+      </w:r>
+      <w:proofErr w:type="spellEnd"/>
+      <w:r>
+        <w:rPr>
+          <w:rFonts w:cstheme="minorHAnsi"/>
+          <w:b/>
+          <w:color w:val="171717"/>
+          <w:sz w:val="24"/>
+          <w:szCs w:val="24"/>
+          <w:shd w:val="clear" w:color="auto" w:fill="FFFFFF"/>
+        </w:rPr>
+        <w:t xml:space="preserve"> </w:t>
+      </w:r>
+      <w:r>
+        <w:rPr>
+          <w:rFonts w:cstheme="minorHAnsi"/>
+          <w:bCs/>
+          <w:color w:val="171717"/>
+          <w:sz w:val="24"/>
+          <w:szCs w:val="24"/>
+          <w:shd w:val="clear" w:color="auto" w:fill="FFFFFF"/>
+        </w:rPr>
+        <w:t xml:space="preserve">represents </w:t>
+      </w:r>
+      <w:r>
+        <w:rPr>
+          <w:rFonts w:cstheme="minorHAnsi"/>
+          <w:bCs/>
+          <w:color w:val="171717"/>
+          <w:sz w:val="24"/>
+          <w:szCs w:val="24"/>
+          <w:shd w:val="clear" w:color="auto" w:fill="FFFFFF"/>
+        </w:rPr>
+        <w:t>-</w:t>
+      </w:r>
+      <w:r>
+        <w:rPr>
+          <w:rFonts w:cstheme="minorHAnsi"/>
+          <w:bCs/>
+          <w:color w:val="171717"/>
+          <w:sz w:val="24"/>
+          <w:szCs w:val="24"/>
+          <w:shd w:val="clear" w:color="auto" w:fill="FFFFFF"/>
+        </w:rPr>
+        <w:t xml:space="preserve">one table of in-memory relational data; </w:t>
+      </w:r>
+      <w:r>
+        <w:rPr>
+          <w:rFonts w:cstheme="minorHAnsi"/>
+          <w:bCs/>
+          <w:color w:val="171717"/>
+          <w:sz w:val="24"/>
+          <w:szCs w:val="24"/>
+          <w:shd w:val="clear" w:color="auto" w:fill="FFFFFF"/>
+        </w:rPr>
+        <w:t xml:space="preserve">the data is local to the .NET-based application in which it resides, but can be populated from a data source such as Microsoft SQL Server using a </w:t>
+      </w:r>
+      <w:proofErr w:type="spellStart"/>
+      <w:r>
+        <w:rPr>
+          <w:rFonts w:cstheme="minorHAnsi"/>
+          <w:b/>
+          <w:color w:val="171717"/>
+          <w:sz w:val="24"/>
+          <w:szCs w:val="24"/>
+          <w:shd w:val="clear" w:color="auto" w:fill="FFFFFF"/>
+        </w:rPr>
+        <w:t>DataAdapter</w:t>
+      </w:r>
+      <w:proofErr w:type="spellEnd"/>
+      <w:r>
+        <w:rPr>
+          <w:rFonts w:cstheme="minorHAnsi"/>
+          <w:b/>
+          <w:color w:val="171717"/>
+          <w:sz w:val="24"/>
+          <w:szCs w:val="24"/>
+          <w:shd w:val="clear" w:color="auto" w:fill="FFFFFF"/>
+        </w:rPr>
+        <w:t>.</w:t>
+      </w:r>
+    </w:p>
+    <w:p>
+      <w:pPr>
+        <w:rPr>
+          <w:rFonts w:cstheme="minorHAnsi"/>
+          <w:b/>
+          <w:color w:val="171717"/>
+          <w:sz w:val="28"/>
+          <w:szCs w:val="28"/>
+          <w:shd w:val="clear" w:color="auto" w:fill="FFFFFF"/>
+        </w:rPr>
+      </w:pPr>
+      <w:r>
+        <w:rPr>
+          <w:rFonts w:cstheme="minorHAnsi"/>
+          <w:b/>
+          <w:color w:val="171717"/>
+          <w:sz w:val="28"/>
+          <w:szCs w:val="28"/>
+          <w:shd w:val="clear" w:color="auto" w:fill="FFFFFF"/>
+        </w:rPr>
+        <w:t>What is meant by Data Set?</w:t>
+      </w:r>
+    </w:p>
+    <w:p>
+      <w:pPr>
+        <w:rPr>
+          <w:rFonts w:cstheme="minorHAnsi"/>
+          <w:bCs/>
+          <w:color w:val="171717"/>
+          <w:sz w:val="24"/>
+          <w:szCs w:val="24"/>
+          <w:shd w:val="clear" w:color="auto" w:fill="FFFFFF"/>
+        </w:rPr>
+      </w:pPr>
+      <w:r>
+        <w:rPr>
+          <w:rFonts w:cstheme="minorHAnsi"/>
+          <w:bCs/>
+          <w:color w:val="171717"/>
+          <w:sz w:val="24"/>
+          <w:szCs w:val="24"/>
+          <w:shd w:val="clear" w:color="auto" w:fill="FFFFFF"/>
+        </w:rPr>
+        <w:t xml:space="preserve">A </w:t>
+      </w:r>
+      <w:r>
+        <w:rPr>
+          <w:rFonts w:cstheme="minorHAnsi"/>
+          <w:b/>
+          <w:color w:val="171717"/>
+          <w:sz w:val="24"/>
+          <w:szCs w:val="24"/>
+          <w:shd w:val="clear" w:color="auto" w:fill="FFFFFF"/>
+        </w:rPr>
+        <w:t xml:space="preserve">data-set </w:t>
+      </w:r>
+      <w:r>
+        <w:rPr>
+          <w:rFonts w:cstheme="minorHAnsi"/>
+          <w:bCs/>
+          <w:color w:val="171717"/>
+          <w:sz w:val="24"/>
+          <w:szCs w:val="24"/>
+          <w:shd w:val="clear" w:color="auto" w:fill="FFFFFF"/>
+        </w:rPr>
+        <w:t xml:space="preserve">is a collection of </w:t>
+      </w:r>
+      <w:r>
+        <w:rPr>
+          <w:rFonts w:cstheme="minorHAnsi"/>
+          <w:b/>
+          <w:color w:val="171717"/>
+          <w:sz w:val="24"/>
+          <w:szCs w:val="24"/>
+          <w:shd w:val="clear" w:color="auto" w:fill="FFFFFF"/>
+        </w:rPr>
+        <w:t>data.</w:t>
+      </w:r>
+      <w:r>
+        <w:rPr>
+          <w:rFonts w:cstheme="minorHAnsi"/>
+          <w:b/>
+          <w:color w:val="171717"/>
+          <w:sz w:val="24"/>
+          <w:szCs w:val="24"/>
+          <w:shd w:val="clear" w:color="auto" w:fill="FFFFFF"/>
+        </w:rPr>
+        <w:t xml:space="preserve"> </w:t>
+      </w:r>
+      <w:r>
+        <w:rPr>
+          <w:rFonts w:cstheme="minorHAnsi"/>
+          <w:bCs/>
+          <w:color w:val="171717"/>
+          <w:sz w:val="24"/>
+          <w:szCs w:val="24"/>
+          <w:shd w:val="clear" w:color="auto" w:fill="FFFFFF"/>
+        </w:rPr>
+        <w:t xml:space="preserve">In the case of tabular </w:t>
+      </w:r>
+      <w:proofErr w:type="gramStart"/>
+      <w:r>
+        <w:rPr>
+          <w:rFonts w:cstheme="minorHAnsi"/>
+          <w:bCs/>
+          <w:color w:val="171717"/>
+          <w:sz w:val="24"/>
+          <w:szCs w:val="24"/>
+          <w:shd w:val="clear" w:color="auto" w:fill="FFFFFF"/>
+        </w:rPr>
+        <w:t>data,  a</w:t>
+      </w:r>
+      <w:proofErr w:type="gramEnd"/>
+      <w:r>
+        <w:rPr>
+          <w:rFonts w:cstheme="minorHAnsi"/>
+          <w:bCs/>
+          <w:color w:val="171717"/>
+          <w:sz w:val="24"/>
+          <w:szCs w:val="24"/>
+          <w:shd w:val="clear" w:color="auto" w:fill="FFFFFF"/>
+        </w:rPr>
+        <w:t xml:space="preserve"> data set corresponds to one or more </w:t>
+      </w:r>
+      <w:r>
+        <w:rPr>
+          <w:rFonts w:cstheme="minorHAnsi"/>
+          <w:b/>
+          <w:color w:val="171717"/>
+          <w:sz w:val="24"/>
+          <w:szCs w:val="24"/>
+          <w:shd w:val="clear" w:color="auto" w:fill="FFFFFF"/>
+        </w:rPr>
+        <w:t xml:space="preserve">database tables, </w:t>
+      </w:r>
+      <w:r>
+        <w:rPr>
+          <w:rFonts w:cstheme="minorHAnsi"/>
+          <w:bCs/>
+          <w:color w:val="171717"/>
+          <w:sz w:val="24"/>
+          <w:szCs w:val="24"/>
+          <w:shd w:val="clear" w:color="auto" w:fill="FFFFFF"/>
+        </w:rPr>
+        <w:t xml:space="preserve">where every </w:t>
+      </w:r>
+      <w:r>
+        <w:rPr>
+          <w:rFonts w:cstheme="minorHAnsi"/>
+          <w:b/>
+          <w:color w:val="171717"/>
+          <w:sz w:val="24"/>
+          <w:szCs w:val="24"/>
+          <w:shd w:val="clear" w:color="auto" w:fill="FFFFFF"/>
+        </w:rPr>
+        <w:t xml:space="preserve">column </w:t>
+      </w:r>
+      <w:r>
+        <w:rPr>
+          <w:rFonts w:cstheme="minorHAnsi"/>
+          <w:bCs/>
+          <w:color w:val="171717"/>
+          <w:sz w:val="24"/>
+          <w:szCs w:val="24"/>
+          <w:shd w:val="clear" w:color="auto" w:fill="FFFFFF"/>
+        </w:rPr>
+        <w:t xml:space="preserve">of a table represents a particular variable, and each </w:t>
+      </w:r>
+      <w:r>
+        <w:rPr>
+          <w:rFonts w:cstheme="minorHAnsi"/>
+          <w:b/>
+          <w:color w:val="171717"/>
+          <w:sz w:val="24"/>
+          <w:szCs w:val="24"/>
+          <w:shd w:val="clear" w:color="auto" w:fill="FFFFFF"/>
+        </w:rPr>
+        <w:t>row</w:t>
+      </w:r>
+      <w:r>
+        <w:rPr>
+          <w:rFonts w:cstheme="minorHAnsi"/>
+          <w:bCs/>
+          <w:color w:val="171717"/>
+          <w:sz w:val="24"/>
+          <w:szCs w:val="24"/>
+          <w:shd w:val="clear" w:color="auto" w:fill="FFFFFF"/>
+        </w:rPr>
+        <w:t xml:space="preserve"> corresponds to a given record of the data set in question. </w:t>
+      </w:r>
+    </w:p>
+    <w:p>
+      <w:pPr>
+        <w:rPr>
+          <w:rFonts w:cstheme="minorHAnsi"/>
+          <w:bCs/>
+          <w:color w:val="171717"/>
+          <w:sz w:val="24"/>
+          <w:szCs w:val="24"/>
+          <w:shd w:val="clear" w:color="auto" w:fill="FFFFFF"/>
+        </w:rPr>
+      </w:pPr>
+      <w:r>
+        <w:rPr>
+          <w:noProof/>
+        </w:rPr>
+        <w:drawing>
+          <wp:inline distT="0" distB="0" distL="0" distR="0" wp14:anchorId="5AA9A89A" wp14:editId="70426185">
+            <wp:extent cx="3956050" cy="2819400"/>
+            <wp:effectExtent l="0" t="0" r="6350" b="0"/>
+            <wp:docPr id="45" name="Picture 45" descr="ADO.NET - Tutorialspoint"/>
+            <wp:cNvGraphicFramePr>
+              <a:graphicFrameLocks xmlns:a="http://schemas.openxmlformats.org/drawingml/2006/main" noChangeAspect="1"/>
+            </wp:cNvGraphicFramePr>
+            <a:graphic xmlns:a="http://schemas.openxmlformats.org/drawingml/2006/main">
+              <a:graphicData uri="http://schemas.openxmlformats.org/drawingml/2006/picture">
+                <pic:pic xmlns:pic="http://schemas.openxmlformats.org/drawingml/2006/picture">
+                  <pic:nvPicPr>
+                    <pic:cNvPr id="0" name="Picture 1" descr="ADO.NET - Tutorialspoint"/>
+                    <pic:cNvPicPr>
+                      <a:picLocks noChangeAspect="1" noChangeArrowheads="1"/>
+                    </pic:cNvPicPr>
+                  </pic:nvPicPr>
+                  <pic:blipFill>
+                    <a:blip r:embed="rId52">
+                      <a:extLst>
+                        <a:ext uri="{28A0092B-C50C-407E-A947-70E740481C1C}">
+                          <a14:useLocalDpi xmlns:a14="http://schemas.microsoft.com/office/drawing/2010/main" val="0"/>
+                        </a:ext>
+                      </a:extLst>
+                    </a:blip>
+                    <a:srcRect/>
+                    <a:stretch>
+                      <a:fillRect/>
+                    </a:stretch>
+                  </pic:blipFill>
+                  <pic:spPr bwMode="auto">
+                    <a:xfrm>
+                      <a:off x="0" y="0"/>
+                      <a:ext cx="3956050" cy="2819400"/>
+                    </a:xfrm>
+                    <a:prstGeom prst="rect">
+                      <a:avLst/>
+                    </a:prstGeom>
+                    <a:noFill/>
+                    <a:ln>
+                      <a:noFill/>
+                    </a:ln>
+                  </pic:spPr>
+                </pic:pic>
+              </a:graphicData>
+            </a:graphic>
+          </wp:inline>
+        </w:drawing>
+      </w:r>
+    </w:p>
+    <w:p>
+      <w:pPr>
+        <w:rPr>
+          <w:rFonts w:cstheme="minorHAnsi"/>
+          <w:b/>
+          <w:color w:val="171717"/>
+          <w:sz w:val="24"/>
+          <w:szCs w:val="24"/>
+          <w:shd w:val="clear" w:color="auto" w:fill="FFFFFF"/>
+        </w:rPr>
+      </w:pPr>
+    </w:p>
+    <w:p>
+      <w:pPr>
+        <w:rPr>
+          <w:rFonts w:cstheme="minorHAnsi"/>
+          <w:bCs/>
+          <w:color w:val="171717"/>
+          <w:sz w:val="24"/>
+          <w:szCs w:val="24"/>
+          <w:shd w:val="clear" w:color="auto" w:fill="FFFFFF"/>
+        </w:rPr>
+      </w:pPr>
+    </w:p>
+    <w:p>
+      <w:pPr>
+        <w:rPr>
+          <w:rFonts w:cstheme="minorHAnsi"/>
+          <w:b/>
+          <w:color w:val="171717"/>
+          <w:sz w:val="24"/>
+          <w:szCs w:val="24"/>
+          <w:shd w:val="clear" w:color="auto" w:fill="FFFFFF"/>
+        </w:rPr>
+      </w:pPr>
+    </w:p>
+    <w:p>
+      <w:pPr>
+        <w:rPr>
+          <w:rFonts w:cstheme="minorHAnsi"/>
+          <w:b/>
+          <w:color w:val="171717"/>
+          <w:sz w:val="24"/>
+          <w:szCs w:val="24"/>
+          <w:shd w:val="clear" w:color="auto" w:fill="FFFFFF"/>
+        </w:rPr>
+      </w:pPr>
+    </w:p>
+    <w:p>
+      <w:pPr>
+        <w:rPr>
+          <w:rFonts w:cstheme="minorHAnsi"/>
+          <w:bCs/>
+          <w:color w:val="171717"/>
+          <w:sz w:val="28"/>
+          <w:szCs w:val="28"/>
+          <w:shd w:val="clear" w:color="auto" w:fill="FFFFFF"/>
+        </w:rPr>
+      </w:pPr>
+    </w:p>
+    <w:p>
+      <w:pPr>
+        <w:rPr>
+          <w:rFonts w:cstheme="minorHAnsi"/>
+          <w:bCs/>
           <w:color w:val="171717"/>
           <w:sz w:val="24"/>
           <w:szCs w:val="24"/>
@@ -10215,7 +11760,7 @@
       </w:pPr>
     </w:p>
     <w:sectPr>
-      <w:headerReference w:type="default" r:id="rId49"/>
+      <w:headerReference w:type="default" r:id="rId53"/>
       <w:pgSz w:w="11906" w:h="16838"/>
       <w:pgMar w:top="1440" w:right="1440" w:bottom="1440" w:left="1440" w:header="708" w:footer="708" w:gutter="0"/>
       <w:cols w:space="708"/>
@@ -10288,9 +11833,9 @@
 <file path=word/numbering.xml><?xml version="1.0" encoding="utf-8"?>
 <w:numbering xmlns:wpc="http://schemas.microsoft.com/office/word/2010/wordprocessingCanvas" xmlns:cx="http://schemas.microsoft.com/office/drawing/2014/chartex" xmlns:cx1="http://schemas.microsoft.com/office/drawing/2015/9/8/chartex" xmlns:cx2="http://schemas.microsoft.com/office/drawing/2015/10/21/chartex" xmlns:cx3="http://schemas.microsoft.com/office/drawing/2016/5/9/chartex" xmlns:cx4="http://schemas.microsoft.com/office/drawing/2016/5/10/chartex" xmlns:cx5="http://schemas.microsoft.com/office/drawing/2016/5/11/chartex" xmlns:cx6="http://schemas.microsoft.com/office/drawing/2016/5/12/chartex" xmlns:cx7="http://schemas.microsoft.com/office/drawing/2016/5/13/chartex" xmlns:cx8="http://schemas.microsoft.com/office/drawing/2016/5/14/chartex" xmlns:mc="http://schemas.openxmlformats.org/markup-compatibility/2006" xmlns:aink="http://schemas.microsoft.com/office/drawing/2016/ink" xmlns:am3d="http://schemas.microsoft.com/office/drawing/2017/model3d" xmlns:o="urn:schemas-microsoft-com:office:office" xmlns:r="http://schemas.openxmlformats.org/officeDocument/2006/relationships" xmlns:m="http://schemas.openxmlformats.org/officeDocument/2006/math" xmlns:v="urn:schemas-microsoft-com:vml" xmlns:wp14="http://schemas.microsoft.com/office/word/2010/wordprocessingDrawing" xmlns:wp="http://schemas.openxmlformats.org/drawingml/2006/wordprocessingDrawing" xmlns:w10="urn:schemas-microsoft-com:office:word" xmlns:w="http://schemas.openxmlformats.org/wordprocessingml/2006/main" xmlns:w14="http://schemas.microsoft.com/office/word/2010/wordml" xmlns:w15="http://schemas.microsoft.com/office/word/2012/wordml" xmlns:w16cex="http://schemas.microsoft.com/office/word/2018/wordml/cex" xmlns:w16cid="http://schemas.microsoft.com/office/word/2016/wordml/cid" xmlns:w16="http://schemas.microsoft.com/office/word/2018/wordml" xmlns:w16se="http://schemas.microsoft.com/office/word/2015/wordml/symex" xmlns:wpg="http://schemas.microsoft.com/office/word/2010/wordprocessingGroup" xmlns:wpi="http://schemas.microsoft.com/office/word/2010/wordprocessingInk" xmlns:wne="http://schemas.microsoft.com/office/word/2006/wordml" xmlns:wps="http://schemas.microsoft.com/office/word/2010/wordprocessingShape" mc:Ignorable="w14 w15 w16se w16cid w16 w16cex wp14">
   <w:abstractNum w:abstractNumId="0" w15:restartNumberingAfterBreak="0">
-    <w:nsid w:val="71C30F28"/>
+    <w:nsid w:val="67B60C97"/>
     <w:multiLevelType w:val="hybridMultilevel"/>
-    <w:tmpl w:val="397495FC"/>
+    <w:tmpl w:val="6AB401EA"/>
     <w:lvl w:ilvl="0" w:tplc="40090001">
       <w:start w:val="1"/>
       <w:numFmt w:val="bullet"/>
@@ -10400,7 +11945,123 @@
       </w:rPr>
     </w:lvl>
   </w:abstractNum>
+  <w:abstractNum w:abstractNumId="1" w15:restartNumberingAfterBreak="0">
+    <w:nsid w:val="71C30F28"/>
+    <w:multiLevelType w:val="hybridMultilevel"/>
+    <w:tmpl w:val="397495FC"/>
+    <w:lvl w:ilvl="0" w:tplc="40090001">
+      <w:start w:val="1"/>
+      <w:numFmt w:val="bullet"/>
+      <w:lvlText w:val=""/>
+      <w:lvlJc w:val="left"/>
+      <w:pPr>
+        <w:ind w:left="720" w:hanging="360"/>
+      </w:pPr>
+      <w:rPr>
+        <w:rFonts w:ascii="Symbol" w:hAnsi="Symbol" w:hint="default"/>
+      </w:rPr>
+    </w:lvl>
+    <w:lvl w:ilvl="1" w:tplc="40090003">
+      <w:start w:val="1"/>
+      <w:numFmt w:val="bullet"/>
+      <w:lvlText w:val="o"/>
+      <w:lvlJc w:val="left"/>
+      <w:pPr>
+        <w:ind w:left="1440" w:hanging="360"/>
+      </w:pPr>
+      <w:rPr>
+        <w:rFonts w:ascii="Courier New" w:hAnsi="Courier New" w:cs="Courier New" w:hint="default"/>
+      </w:rPr>
+    </w:lvl>
+    <w:lvl w:ilvl="2" w:tplc="40090005" w:tentative="1">
+      <w:start w:val="1"/>
+      <w:numFmt w:val="bullet"/>
+      <w:lvlText w:val=""/>
+      <w:lvlJc w:val="left"/>
+      <w:pPr>
+        <w:ind w:left="2160" w:hanging="360"/>
+      </w:pPr>
+      <w:rPr>
+        <w:rFonts w:ascii="Wingdings" w:hAnsi="Wingdings" w:hint="default"/>
+      </w:rPr>
+    </w:lvl>
+    <w:lvl w:ilvl="3" w:tplc="40090001" w:tentative="1">
+      <w:start w:val="1"/>
+      <w:numFmt w:val="bullet"/>
+      <w:lvlText w:val=""/>
+      <w:lvlJc w:val="left"/>
+      <w:pPr>
+        <w:ind w:left="2880" w:hanging="360"/>
+      </w:pPr>
+      <w:rPr>
+        <w:rFonts w:ascii="Symbol" w:hAnsi="Symbol" w:hint="default"/>
+      </w:rPr>
+    </w:lvl>
+    <w:lvl w:ilvl="4" w:tplc="40090003" w:tentative="1">
+      <w:start w:val="1"/>
+      <w:numFmt w:val="bullet"/>
+      <w:lvlText w:val="o"/>
+      <w:lvlJc w:val="left"/>
+      <w:pPr>
+        <w:ind w:left="3600" w:hanging="360"/>
+      </w:pPr>
+      <w:rPr>
+        <w:rFonts w:ascii="Courier New" w:hAnsi="Courier New" w:cs="Courier New" w:hint="default"/>
+      </w:rPr>
+    </w:lvl>
+    <w:lvl w:ilvl="5" w:tplc="40090005" w:tentative="1">
+      <w:start w:val="1"/>
+      <w:numFmt w:val="bullet"/>
+      <w:lvlText w:val=""/>
+      <w:lvlJc w:val="left"/>
+      <w:pPr>
+        <w:ind w:left="4320" w:hanging="360"/>
+      </w:pPr>
+      <w:rPr>
+        <w:rFonts w:ascii="Wingdings" w:hAnsi="Wingdings" w:hint="default"/>
+      </w:rPr>
+    </w:lvl>
+    <w:lvl w:ilvl="6" w:tplc="40090001" w:tentative="1">
+      <w:start w:val="1"/>
+      <w:numFmt w:val="bullet"/>
+      <w:lvlText w:val=""/>
+      <w:lvlJc w:val="left"/>
+      <w:pPr>
+        <w:ind w:left="5040" w:hanging="360"/>
+      </w:pPr>
+      <w:rPr>
+        <w:rFonts w:ascii="Symbol" w:hAnsi="Symbol" w:hint="default"/>
+      </w:rPr>
+    </w:lvl>
+    <w:lvl w:ilvl="7" w:tplc="40090003" w:tentative="1">
+      <w:start w:val="1"/>
+      <w:numFmt w:val="bullet"/>
+      <w:lvlText w:val="o"/>
+      <w:lvlJc w:val="left"/>
+      <w:pPr>
+        <w:ind w:left="5760" w:hanging="360"/>
+      </w:pPr>
+      <w:rPr>
+        <w:rFonts w:ascii="Courier New" w:hAnsi="Courier New" w:cs="Courier New" w:hint="default"/>
+      </w:rPr>
+    </w:lvl>
+    <w:lvl w:ilvl="8" w:tplc="40090005" w:tentative="1">
+      <w:start w:val="1"/>
+      <w:numFmt w:val="bullet"/>
+      <w:lvlText w:val=""/>
+      <w:lvlJc w:val="left"/>
+      <w:pPr>
+        <w:ind w:left="6480" w:hanging="360"/>
+      </w:pPr>
+      <w:rPr>
+        <w:rFonts w:ascii="Wingdings" w:hAnsi="Wingdings" w:hint="default"/>
+      </w:rPr>
+    </w:lvl>
+  </w:abstractNum>
   <w:num w:numId="1">
+    <w:abstractNumId w:val="1"/>
+  </w:num>
+  <w:num w:numId="2">
     <w:abstractNumId w:val="0"/>
   </w:num>
 </w:numbering>

</xml_diff>

<commit_message>
Azure Exam Preparation Started
Azure Exam Preparation Started
</commit_message>
<xml_diff>
--- a/Learning Today.docx
+++ b/Learning Today.docx
@@ -11659,13 +11659,369 @@
       <w:pPr>
         <w:rPr>
           <w:rFonts w:cstheme="minorHAnsi"/>
-          <w:bCs/>
-          <w:color w:val="171717"/>
-          <w:sz w:val="24"/>
-          <w:szCs w:val="24"/>
-          <w:shd w:val="clear" w:color="auto" w:fill="FFFFFF"/>
-        </w:rPr>
-      </w:pPr>
+          <w:b/>
+          <w:color w:val="171717"/>
+          <w:sz w:val="28"/>
+          <w:szCs w:val="28"/>
+          <w:shd w:val="clear" w:color="auto" w:fill="FFFFFF"/>
+        </w:rPr>
+      </w:pPr>
+    </w:p>
+    <w:p>
+      <w:pPr>
+        <w:rPr>
+          <w:rFonts w:cstheme="minorHAnsi"/>
+          <w:b/>
+          <w:color w:val="171717"/>
+          <w:sz w:val="28"/>
+          <w:szCs w:val="28"/>
+          <w:shd w:val="clear" w:color="auto" w:fill="FFFFFF"/>
+        </w:rPr>
+      </w:pPr>
+    </w:p>
+    <w:p>
+      <w:pPr>
+        <w:rPr>
+          <w:rFonts w:cstheme="minorHAnsi"/>
+          <w:b/>
+          <w:color w:val="171717"/>
+          <w:sz w:val="28"/>
+          <w:szCs w:val="28"/>
+          <w:shd w:val="clear" w:color="auto" w:fill="FFFFFF"/>
+        </w:rPr>
+      </w:pPr>
+    </w:p>
+    <w:p>
+      <w:pPr>
+        <w:rPr>
+          <w:rFonts w:cstheme="minorHAnsi"/>
+          <w:b/>
+          <w:color w:val="171717"/>
+          <w:sz w:val="28"/>
+          <w:szCs w:val="28"/>
+          <w:shd w:val="clear" w:color="auto" w:fill="FFFFFF"/>
+        </w:rPr>
+      </w:pPr>
+    </w:p>
+    <w:p>
+      <w:pPr>
+        <w:rPr>
+          <w:rFonts w:cstheme="minorHAnsi"/>
+          <w:b/>
+          <w:color w:val="171717"/>
+          <w:sz w:val="28"/>
+          <w:szCs w:val="28"/>
+          <w:shd w:val="clear" w:color="auto" w:fill="FFFFFF"/>
+        </w:rPr>
+      </w:pPr>
+    </w:p>
+    <w:p>
+      <w:pPr>
+        <w:rPr>
+          <w:rFonts w:cstheme="minorHAnsi"/>
+          <w:b/>
+          <w:color w:val="171717"/>
+          <w:sz w:val="28"/>
+          <w:szCs w:val="28"/>
+          <w:shd w:val="clear" w:color="auto" w:fill="FFFFFF"/>
+        </w:rPr>
+      </w:pPr>
+    </w:p>
+    <w:p>
+      <w:pPr>
+        <w:rPr>
+          <w:rFonts w:cstheme="minorHAnsi"/>
+          <w:b/>
+          <w:color w:val="171717"/>
+          <w:sz w:val="28"/>
+          <w:szCs w:val="28"/>
+          <w:shd w:val="clear" w:color="auto" w:fill="FFFFFF"/>
+        </w:rPr>
+      </w:pPr>
+    </w:p>
+    <w:p>
+      <w:pPr>
+        <w:rPr>
+          <w:rFonts w:cstheme="minorHAnsi"/>
+          <w:b/>
+          <w:color w:val="171717"/>
+          <w:sz w:val="28"/>
+          <w:szCs w:val="28"/>
+          <w:shd w:val="clear" w:color="auto" w:fill="FFFFFF"/>
+        </w:rPr>
+      </w:pPr>
+    </w:p>
+    <w:p>
+      <w:pPr>
+        <w:rPr>
+          <w:rFonts w:cstheme="minorHAnsi"/>
+          <w:b/>
+          <w:color w:val="171717"/>
+          <w:sz w:val="28"/>
+          <w:szCs w:val="28"/>
+          <w:shd w:val="clear" w:color="auto" w:fill="FFFFFF"/>
+        </w:rPr>
+      </w:pPr>
+    </w:p>
+    <w:p>
+      <w:pPr>
+        <w:rPr>
+          <w:rFonts w:cstheme="minorHAnsi"/>
+          <w:bCs/>
+          <w:color w:val="171717"/>
+          <w:sz w:val="28"/>
+          <w:szCs w:val="28"/>
+          <w:shd w:val="clear" w:color="auto" w:fill="FFFFFF"/>
+        </w:rPr>
+      </w:pPr>
+      <w:r>
+        <w:rPr>
+          <w:rFonts w:cstheme="minorHAnsi"/>
+          <w:b/>
+          <w:color w:val="171717"/>
+          <w:sz w:val="28"/>
+          <w:szCs w:val="28"/>
+          <w:shd w:val="clear" w:color="auto" w:fill="FFFFFF"/>
+        </w:rPr>
+        <w:lastRenderedPageBreak/>
+        <w:t xml:space="preserve">Date: </w:t>
+      </w:r>
+      <w:r>
+        <w:rPr>
+          <w:rFonts w:cstheme="minorHAnsi"/>
+          <w:bCs/>
+          <w:color w:val="171717"/>
+          <w:sz w:val="28"/>
+          <w:szCs w:val="28"/>
+          <w:shd w:val="clear" w:color="auto" w:fill="FFFFFF"/>
+        </w:rPr>
+        <w:t>20</w:t>
+      </w:r>
+      <w:r>
+        <w:rPr>
+          <w:rFonts w:cstheme="minorHAnsi"/>
+          <w:bCs/>
+          <w:color w:val="171717"/>
+          <w:sz w:val="28"/>
+          <w:szCs w:val="28"/>
+          <w:shd w:val="clear" w:color="auto" w:fill="FFFFFF"/>
+        </w:rPr>
+        <w:t xml:space="preserve"> - Oct – 2020</w:t>
+      </w:r>
+    </w:p>
+    <w:p>
+      <w:pPr>
+        <w:rPr>
+          <w:rFonts w:cstheme="minorHAnsi"/>
+          <w:b/>
+          <w:color w:val="171717"/>
+          <w:sz w:val="28"/>
+          <w:szCs w:val="28"/>
+          <w:shd w:val="clear" w:color="auto" w:fill="FFFFFF"/>
+        </w:rPr>
+      </w:pPr>
+      <w:r>
+        <w:rPr>
+          <w:rFonts w:cstheme="minorHAnsi"/>
+          <w:b/>
+          <w:color w:val="171717"/>
+          <w:sz w:val="28"/>
+          <w:szCs w:val="28"/>
+          <w:shd w:val="clear" w:color="auto" w:fill="FFFFFF"/>
+        </w:rPr>
+        <w:t xml:space="preserve">What is meant by </w:t>
+      </w:r>
+      <w:proofErr w:type="spellStart"/>
+      <w:r>
+        <w:rPr>
+          <w:rFonts w:cstheme="minorHAnsi"/>
+          <w:b/>
+          <w:color w:val="171717"/>
+          <w:sz w:val="28"/>
+          <w:szCs w:val="28"/>
+          <w:shd w:val="clear" w:color="auto" w:fill="FFFFFF"/>
+        </w:rPr>
+        <w:t>CRDownload</w:t>
+      </w:r>
+      <w:proofErr w:type="spellEnd"/>
+      <w:r>
+        <w:rPr>
+          <w:rFonts w:cstheme="minorHAnsi"/>
+          <w:b/>
+          <w:color w:val="171717"/>
+          <w:sz w:val="28"/>
+          <w:szCs w:val="28"/>
+          <w:shd w:val="clear" w:color="auto" w:fill="FFFFFF"/>
+        </w:rPr>
+        <w:t xml:space="preserve"> File?</w:t>
+      </w:r>
+    </w:p>
+    <w:p>
+      <w:pPr>
+        <w:rPr>
+          <w:rFonts w:cstheme="minorHAnsi"/>
+          <w:bCs/>
+          <w:color w:val="171717"/>
+          <w:sz w:val="24"/>
+          <w:szCs w:val="24"/>
+          <w:shd w:val="clear" w:color="auto" w:fill="FFFFFF"/>
+        </w:rPr>
+      </w:pPr>
+      <w:r>
+        <w:rPr>
+          <w:rFonts w:cstheme="minorHAnsi"/>
+          <w:bCs/>
+          <w:color w:val="171717"/>
+          <w:sz w:val="24"/>
+          <w:szCs w:val="24"/>
+          <w:shd w:val="clear" w:color="auto" w:fill="FFFFFF"/>
+        </w:rPr>
+        <w:t xml:space="preserve">The </w:t>
+      </w:r>
+      <w:r>
+        <w:rPr>
+          <w:rFonts w:cstheme="minorHAnsi"/>
+          <w:b/>
+          <w:color w:val="171717"/>
+          <w:sz w:val="24"/>
+          <w:szCs w:val="24"/>
+          <w:shd w:val="clear" w:color="auto" w:fill="FFFFFF"/>
+        </w:rPr>
+        <w:t>.</w:t>
+      </w:r>
+      <w:proofErr w:type="spellStart"/>
+      <w:r>
+        <w:rPr>
+          <w:rFonts w:cstheme="minorHAnsi"/>
+          <w:b/>
+          <w:color w:val="171717"/>
+          <w:sz w:val="24"/>
+          <w:szCs w:val="24"/>
+          <w:shd w:val="clear" w:color="auto" w:fill="FFFFFF"/>
+        </w:rPr>
+        <w:t>crdownload</w:t>
+      </w:r>
+      <w:proofErr w:type="spellEnd"/>
+      <w:r>
+        <w:rPr>
+          <w:rFonts w:cstheme="minorHAnsi"/>
+          <w:b/>
+          <w:color w:val="171717"/>
+          <w:sz w:val="24"/>
+          <w:szCs w:val="24"/>
+          <w:shd w:val="clear" w:color="auto" w:fill="FFFFFF"/>
+        </w:rPr>
+        <w:t xml:space="preserve"> </w:t>
+      </w:r>
+      <w:r>
+        <w:rPr>
+          <w:rFonts w:cstheme="minorHAnsi"/>
+          <w:bCs/>
+          <w:color w:val="171717"/>
+          <w:sz w:val="24"/>
+          <w:szCs w:val="24"/>
+          <w:shd w:val="clear" w:color="auto" w:fill="FFFFFF"/>
+        </w:rPr>
+        <w:t xml:space="preserve">file extension indicates a file hasn’t finished downloading yet. </w:t>
+      </w:r>
+      <w:r>
+        <w:rPr>
+          <w:rFonts w:cstheme="minorHAnsi"/>
+          <w:bCs/>
+          <w:color w:val="171717"/>
+          <w:sz w:val="24"/>
+          <w:szCs w:val="24"/>
+          <w:shd w:val="clear" w:color="auto" w:fill="FFFFFF"/>
+        </w:rPr>
+        <w:t>Other web browsers may store-in-progress downloads in a different folder and move them to your downloads folder</w:t>
+      </w:r>
+      <w:r>
+        <w:rPr>
+          <w:rFonts w:cstheme="minorHAnsi"/>
+          <w:bCs/>
+          <w:color w:val="171717"/>
+          <w:sz w:val="24"/>
+          <w:szCs w:val="24"/>
+          <w:shd w:val="clear" w:color="auto" w:fill="FFFFFF"/>
+        </w:rPr>
+        <w:t xml:space="preserve"> when they’re finished</w:t>
+      </w:r>
+      <w:r>
+        <w:rPr>
+          <w:rFonts w:cstheme="minorHAnsi"/>
+          <w:bCs/>
+          <w:color w:val="171717"/>
+          <w:sz w:val="24"/>
+          <w:szCs w:val="24"/>
+          <w:shd w:val="clear" w:color="auto" w:fill="FFFFFF"/>
+        </w:rPr>
+        <w:t xml:space="preserve">, but Chrome just stores the incomplete file in your Downloads Folder. </w:t>
+      </w:r>
+    </w:p>
+    <w:p>
+      <w:pPr>
+        <w:rPr>
+          <w:rFonts w:cstheme="minorHAnsi"/>
+          <w:bCs/>
+          <w:color w:val="171717"/>
+          <w:sz w:val="24"/>
+          <w:szCs w:val="24"/>
+          <w:shd w:val="clear" w:color="auto" w:fill="FFFFFF"/>
+        </w:rPr>
+      </w:pPr>
+      <w:r>
+        <w:rPr>
+          <w:noProof/>
+        </w:rPr>
+        <w:drawing>
+          <wp:inline distT="0" distB="0" distL="0" distR="0" wp14:anchorId="4D09E26C" wp14:editId="7AC4146F">
+            <wp:extent cx="5473700" cy="2526416"/>
+            <wp:effectExtent l="0" t="0" r="0" b="7620"/>
+            <wp:docPr id="46" name="Picture 46" descr="What is a .CRDOWNLOAD File and Can You Delete It?"/>
+            <wp:cNvGraphicFramePr>
+              <a:graphicFrameLocks xmlns:a="http://schemas.openxmlformats.org/drawingml/2006/main" noChangeAspect="1"/>
+            </wp:cNvGraphicFramePr>
+            <a:graphic xmlns:a="http://schemas.openxmlformats.org/drawingml/2006/main">
+              <a:graphicData uri="http://schemas.openxmlformats.org/drawingml/2006/picture">
+                <pic:pic xmlns:pic="http://schemas.openxmlformats.org/drawingml/2006/picture">
+                  <pic:nvPicPr>
+                    <pic:cNvPr id="0" name="Picture 1" descr="What is a .CRDOWNLOAD File and Can You Delete It?"/>
+                    <pic:cNvPicPr>
+                      <a:picLocks noChangeAspect="1" noChangeArrowheads="1"/>
+                    </pic:cNvPicPr>
+                  </pic:nvPicPr>
+                  <pic:blipFill>
+                    <a:blip r:embed="rId53">
+                      <a:extLst>
+                        <a:ext uri="{28A0092B-C50C-407E-A947-70E740481C1C}">
+                          <a14:useLocalDpi xmlns:a14="http://schemas.microsoft.com/office/drawing/2010/main" val="0"/>
+                        </a:ext>
+                      </a:extLst>
+                    </a:blip>
+                    <a:srcRect/>
+                    <a:stretch>
+                      <a:fillRect/>
+                    </a:stretch>
+                  </pic:blipFill>
+                  <pic:spPr bwMode="auto">
+                    <a:xfrm>
+                      <a:off x="0" y="0"/>
+                      <a:ext cx="5482324" cy="2530397"/>
+                    </a:xfrm>
+                    <a:prstGeom prst="rect">
+                      <a:avLst/>
+                    </a:prstGeom>
+                    <a:noFill/>
+                    <a:ln>
+                      <a:noFill/>
+                    </a:ln>
+                  </pic:spPr>
+                </pic:pic>
+              </a:graphicData>
+            </a:graphic>
+          </wp:inline>
+        </w:drawing>
+      </w:r>
     </w:p>
     <w:p>
       <w:pPr>
@@ -11760,7 +12116,7 @@
       </w:pPr>
     </w:p>
     <w:sectPr>
-      <w:headerReference w:type="default" r:id="rId53"/>
+      <w:headerReference w:type="default" r:id="rId54"/>
       <w:pgSz w:w="11906" w:h="16838"/>
       <w:pgMar w:top="1440" w:right="1440" w:bottom="1440" w:left="1440" w:header="708" w:footer="708" w:gutter="0"/>
       <w:cols w:space="708"/>

</xml_diff>